<commit_message>
se han modificado algunos requisitos
</commit_message>
<xml_diff>
--- a/Empresa de tatuajes MEDUSA tattoo shop.docx
+++ b/Empresa de tatuajes MEDUSA tattoo shop.docx
@@ -1,6 +1,6 @@
 
 <file path=word/document.xml><?xml version="1.0" encoding="utf-8"?>
-<w:document xmlns:wpc="http://schemas.microsoft.com/office/word/2010/wordprocessingCanvas" xmlns:cx="http://schemas.microsoft.com/office/drawing/2014/chartex" xmlns:mc="http://schemas.openxmlformats.org/markup-compatibility/2006" xmlns:o="urn:schemas-microsoft-com:office:office" xmlns:r="http://schemas.openxmlformats.org/officeDocument/2006/relationships" xmlns:m="http://schemas.openxmlformats.org/officeDocument/2006/math" xmlns:v="urn:schemas-microsoft-com:vml" xmlns:wp14="http://schemas.microsoft.com/office/word/2010/wordprocessingDrawing" xmlns:wp="http://schemas.openxmlformats.org/drawingml/2006/wordprocessingDrawing" xmlns:w10="urn:schemas-microsoft-com:office:word" xmlns:w="http://schemas.openxmlformats.org/wordprocessingml/2006/main" xmlns:w14="http://schemas.microsoft.com/office/word/2010/wordml" xmlns:w15="http://schemas.microsoft.com/office/word/2012/wordml" xmlns:w16se="http://schemas.microsoft.com/office/word/2015/wordml/symex" xmlns:wpg="http://schemas.microsoft.com/office/word/2010/wordprocessingGroup" xmlns:wpi="http://schemas.microsoft.com/office/word/2010/wordprocessingInk" xmlns:wne="http://schemas.microsoft.com/office/word/2006/wordml" xmlns:wps="http://schemas.microsoft.com/office/word/2010/wordprocessingShape" mc:Ignorable="w14 w15 w16se wp14">
+<w:document xmlns:wpc="http://schemas.microsoft.com/office/word/2010/wordprocessingCanvas" xmlns:mc="http://schemas.openxmlformats.org/markup-compatibility/2006" xmlns:o="urn:schemas-microsoft-com:office:office" xmlns:r="http://schemas.openxmlformats.org/officeDocument/2006/relationships" xmlns:m="http://schemas.openxmlformats.org/officeDocument/2006/math" xmlns:v="urn:schemas-microsoft-com:vml" xmlns:wp14="http://schemas.microsoft.com/office/word/2010/wordprocessingDrawing" xmlns:wp="http://schemas.openxmlformats.org/drawingml/2006/wordprocessingDrawing" xmlns:w10="urn:schemas-microsoft-com:office:word" xmlns:w="http://schemas.openxmlformats.org/wordprocessingml/2006/main" xmlns:w14="http://schemas.microsoft.com/office/word/2010/wordml" xmlns:w15="http://schemas.microsoft.com/office/word/2012/wordml" xmlns:wpg="http://schemas.microsoft.com/office/word/2010/wordprocessingGroup" xmlns:wpi="http://schemas.microsoft.com/office/word/2010/wordprocessingInk" xmlns:wne="http://schemas.microsoft.com/office/word/2006/wordml" xmlns:wps="http://schemas.microsoft.com/office/word/2010/wordprocessingShape" mc:Ignorable="w14 w15 wp14">
   <w:body>
     <w:p>
       <w:pPr>
@@ -81,8 +81,6 @@
           <w:szCs w:val="24"/>
         </w:rPr>
       </w:pPr>
-      <w:bookmarkStart w:id="0" w:name="_GoBack"/>
-      <w:bookmarkEnd w:id="0"/>
     </w:p>
     <w:p>
       <w:pPr>
@@ -176,14 +174,14 @@
         <w:rPr>
           <w:rFonts w:ascii="Arial" w:hAnsi="Arial" w:cs="Arial"/>
           <w:b/>
-          <w:color w:val="333333"/>
-        </w:rPr>
-      </w:pPr>
-      <w:r>
-        <w:rPr>
-          <w:rFonts w:ascii="Arial" w:hAnsi="Arial" w:cs="Arial"/>
-          <w:b/>
-          <w:color w:val="333333"/>
+          <w:color w:val="000000" w:themeColor="text1"/>
+        </w:rPr>
+      </w:pPr>
+      <w:r>
+        <w:rPr>
+          <w:rFonts w:ascii="Arial" w:hAnsi="Arial" w:cs="Arial"/>
+          <w:b/>
+          <w:color w:val="000000" w:themeColor="text1"/>
         </w:rPr>
         <w:t>Visión y alcance de la aplicación a desarrollar</w:t>
       </w:r>
@@ -197,71 +195,64 @@
         <w:jc w:val="both"/>
         <w:rPr>
           <w:rFonts w:ascii="Arial" w:hAnsi="Arial" w:cs="Arial"/>
-          <w:color w:val="333333"/>
-        </w:rPr>
-      </w:pPr>
-      <w:r>
-        <w:rPr>
-          <w:rFonts w:ascii="Arial" w:hAnsi="Arial" w:cs="Arial"/>
-          <w:color w:val="333333"/>
+          <w:color w:val="000000" w:themeColor="text1"/>
+        </w:rPr>
+      </w:pPr>
+      <w:r>
+        <w:rPr>
+          <w:rFonts w:ascii="Arial" w:hAnsi="Arial" w:cs="Arial"/>
+          <w:color w:val="000000" w:themeColor="text1"/>
         </w:rPr>
         <w:t>S</w:t>
       </w:r>
       <w:r>
         <w:rPr>
           <w:rFonts w:ascii="Arial" w:hAnsi="Arial" w:cs="Arial"/>
-          <w:color w:val="333333"/>
+          <w:color w:val="000000" w:themeColor="text1"/>
         </w:rPr>
         <w:t xml:space="preserve">e </w:t>
       </w:r>
       <w:r>
         <w:rPr>
           <w:rFonts w:ascii="Arial" w:hAnsi="Arial" w:cs="Arial"/>
-          <w:color w:val="333333"/>
+          <w:color w:val="000000" w:themeColor="text1"/>
         </w:rPr>
         <w:t>desarrollará</w:t>
       </w:r>
       <w:r>
         <w:rPr>
           <w:rFonts w:ascii="Arial" w:hAnsi="Arial" w:cs="Arial"/>
-          <w:color w:val="333333"/>
+          <w:color w:val="000000" w:themeColor="text1"/>
         </w:rPr>
         <w:t xml:space="preserve"> </w:t>
       </w:r>
       <w:r>
         <w:rPr>
           <w:rFonts w:ascii="Arial" w:hAnsi="Arial" w:cs="Arial"/>
-          <w:color w:val="333333"/>
+          <w:color w:val="000000" w:themeColor="text1"/>
         </w:rPr>
         <w:t>una aplicación</w:t>
       </w:r>
       <w:r>
         <w:rPr>
           <w:rFonts w:ascii="Arial" w:hAnsi="Arial" w:cs="Arial"/>
-          <w:color w:val="333333"/>
-        </w:rPr>
-        <w:t xml:space="preserve"> de escritorio </w:t>
-      </w:r>
-      <w:r>
-        <w:rPr>
-          <w:rFonts w:ascii="Arial" w:hAnsi="Arial" w:cs="Arial"/>
-          <w:color w:val="333333"/>
-        </w:rPr>
-        <w:t xml:space="preserve">llamada </w:t>
+          <w:color w:val="000000" w:themeColor="text1"/>
+        </w:rPr>
+        <w:t xml:space="preserve"> web llamada </w:t>
       </w:r>
       <w:proofErr w:type="spellStart"/>
       <w:r>
         <w:rPr>
           <w:rFonts w:ascii="Arial" w:hAnsi="Arial" w:cs="Arial"/>
-          <w:color w:val="333333"/>
-        </w:rPr>
-        <w:t>jellyfish</w:t>
+          <w:color w:val="000000" w:themeColor="text1"/>
+        </w:rPr>
+        <w:t>Jellyfish</w:t>
       </w:r>
       <w:proofErr w:type="spellEnd"/>
       <w:r>
         <w:rPr>
           <w:rFonts w:ascii="Arial" w:hAnsi="Arial" w:cs="Arial"/>
-          <w:color w:val="333333"/>
+          <w:color w:val="000000" w:themeColor="text1"/>
         </w:rPr>
         <w:t xml:space="preserve"> </w:t>
       </w:r>
@@ -269,22 +260,36 @@
       <w:r>
         <w:rPr>
           <w:rFonts w:ascii="Arial" w:hAnsi="Arial" w:cs="Arial"/>
-          <w:color w:val="333333"/>
-        </w:rPr>
-        <w:t>tattoo</w:t>
+          <w:color w:val="000000" w:themeColor="text1"/>
+        </w:rPr>
+        <w:t>T</w:t>
+      </w:r>
+      <w:r>
+        <w:rPr>
+          <w:rFonts w:ascii="Arial" w:hAnsi="Arial" w:cs="Arial"/>
+          <w:color w:val="000000" w:themeColor="text1"/>
+        </w:rPr>
+        <w:t>attoo</w:t>
       </w:r>
       <w:proofErr w:type="spellEnd"/>
       <w:r>
         <w:rPr>
           <w:rFonts w:ascii="Arial" w:hAnsi="Arial" w:cs="Arial"/>
-          <w:color w:val="333333"/>
+          <w:color w:val="000000" w:themeColor="text1"/>
         </w:rPr>
         <w:t xml:space="preserve"> </w:t>
       </w:r>
       <w:r>
         <w:rPr>
           <w:rFonts w:ascii="Arial" w:hAnsi="Arial" w:cs="Arial"/>
-          <w:color w:val="333333"/>
+          <w:color w:val="000000" w:themeColor="text1"/>
+        </w:rPr>
+        <w:t xml:space="preserve">Shop </w:t>
+      </w:r>
+      <w:r>
+        <w:rPr>
+          <w:rFonts w:ascii="Arial" w:hAnsi="Arial" w:cs="Arial"/>
+          <w:color w:val="000000" w:themeColor="text1"/>
         </w:rPr>
         <w:t xml:space="preserve">para la empresa </w:t>
       </w:r>
@@ -293,7 +298,7 @@
           <w:rFonts w:ascii="Arial" w:hAnsi="Arial" w:cs="Arial"/>
           <w:b/>
           <w:i/>
-          <w:color w:val="333333"/>
+          <w:color w:val="000000" w:themeColor="text1"/>
         </w:rPr>
         <w:t xml:space="preserve">medusa </w:t>
       </w:r>
@@ -303,7 +308,7 @@
           <w:rFonts w:ascii="Arial" w:hAnsi="Arial" w:cs="Arial"/>
           <w:b/>
           <w:i/>
-          <w:color w:val="333333"/>
+          <w:color w:val="000000" w:themeColor="text1"/>
         </w:rPr>
         <w:t>tatto</w:t>
       </w:r>
@@ -312,7 +317,7 @@
           <w:rFonts w:ascii="Arial" w:hAnsi="Arial" w:cs="Arial"/>
           <w:b/>
           <w:i/>
-          <w:color w:val="333333"/>
+          <w:color w:val="000000" w:themeColor="text1"/>
         </w:rPr>
         <w:t>o</w:t>
       </w:r>
@@ -322,7 +327,7 @@
           <w:rFonts w:ascii="Arial" w:hAnsi="Arial" w:cs="Arial"/>
           <w:b/>
           <w:i/>
-          <w:color w:val="333333"/>
+          <w:color w:val="000000" w:themeColor="text1"/>
         </w:rPr>
         <w:t xml:space="preserve"> </w:t>
       </w:r>
@@ -331,7 +336,7 @@
           <w:rFonts w:ascii="Arial" w:hAnsi="Arial" w:cs="Arial"/>
           <w:b/>
           <w:i/>
-          <w:color w:val="333333"/>
+          <w:color w:val="000000" w:themeColor="text1"/>
         </w:rPr>
         <w:t>shop</w:t>
       </w:r>
@@ -340,14 +345,14 @@
           <w:rFonts w:ascii="Arial" w:hAnsi="Arial" w:cs="Arial"/>
           <w:b/>
           <w:i/>
-          <w:color w:val="333333"/>
+          <w:color w:val="000000" w:themeColor="text1"/>
         </w:rPr>
         <w:t xml:space="preserve"> </w:t>
       </w:r>
       <w:r>
         <w:rPr>
           <w:rFonts w:ascii="Arial" w:hAnsi="Arial" w:cs="Arial"/>
-          <w:color w:val="333333"/>
+          <w:color w:val="000000" w:themeColor="text1"/>
         </w:rPr>
         <w:t>ubicada en la ciudad de Tunja</w:t>
       </w:r>
@@ -356,23 +361,74 @@
           <w:rFonts w:ascii="Arial" w:hAnsi="Arial" w:cs="Arial"/>
           <w:b/>
           <w:i/>
-          <w:color w:val="333333"/>
+          <w:color w:val="000000" w:themeColor="text1"/>
         </w:rPr>
         <w:t>,</w:t>
       </w:r>
       <w:r>
         <w:rPr>
           <w:rFonts w:ascii="Arial" w:hAnsi="Arial" w:cs="Arial"/>
-          <w:color w:val="333333"/>
-        </w:rPr>
-        <w:t xml:space="preserve"> la cual permitirá a los usuarios realizar operaciones tales </w:t>
-      </w:r>
-      <w:r>
-        <w:rPr>
-          <w:rFonts w:ascii="Arial" w:hAnsi="Arial" w:cs="Arial"/>
-          <w:color w:val="333333"/>
-        </w:rPr>
-        <w:t>como crear modificar, buscar, inhabilitar, generar reporte.</w:t>
+          <w:color w:val="000000" w:themeColor="text1"/>
+        </w:rPr>
+        <w:t xml:space="preserve"> la cual permitirá a los usuarios </w:t>
+      </w:r>
+      <w:r>
+        <w:rPr>
+          <w:rFonts w:ascii="Arial" w:hAnsi="Arial" w:cs="Arial"/>
+          <w:color w:val="000000" w:themeColor="text1"/>
+        </w:rPr>
+        <w:t xml:space="preserve">con rol secretaría </w:t>
+      </w:r>
+      <w:r>
+        <w:rPr>
+          <w:rFonts w:ascii="Arial" w:hAnsi="Arial" w:cs="Arial"/>
+          <w:color w:val="000000" w:themeColor="text1"/>
+        </w:rPr>
+        <w:t xml:space="preserve">realizar operaciones tales </w:t>
+      </w:r>
+      <w:r>
+        <w:rPr>
+          <w:rFonts w:ascii="Arial" w:hAnsi="Arial" w:cs="Arial"/>
+          <w:color w:val="000000" w:themeColor="text1"/>
+        </w:rPr>
+        <w:t>como crear modificar, buscar, inhabilitar,</w:t>
+      </w:r>
+      <w:r>
+        <w:rPr>
+          <w:rFonts w:ascii="Arial" w:hAnsi="Arial" w:cs="Arial"/>
+          <w:color w:val="000000" w:themeColor="text1"/>
+        </w:rPr>
+        <w:t xml:space="preserve"> a las citas, a los clientes y </w:t>
+      </w:r>
+      <w:proofErr w:type="spellStart"/>
+      <w:r>
+        <w:rPr>
+          <w:rFonts w:ascii="Arial" w:hAnsi="Arial" w:cs="Arial"/>
+          <w:color w:val="000000" w:themeColor="text1"/>
+        </w:rPr>
+        <w:t>tatuadores</w:t>
+      </w:r>
+      <w:proofErr w:type="spellEnd"/>
+      <w:r>
+        <w:rPr>
+          <w:rFonts w:ascii="Arial" w:hAnsi="Arial" w:cs="Arial"/>
+          <w:color w:val="000000" w:themeColor="text1"/>
+        </w:rPr>
+        <w:t>,</w:t>
+      </w:r>
+      <w:r>
+        <w:rPr>
+          <w:rFonts w:ascii="Arial" w:hAnsi="Arial" w:cs="Arial"/>
+          <w:color w:val="000000" w:themeColor="text1"/>
+        </w:rPr>
+        <w:t xml:space="preserve"> también podrá generar</w:t>
+      </w:r>
+      <w:r>
+        <w:rPr>
+          <w:rFonts w:ascii="Arial" w:hAnsi="Arial" w:cs="Arial"/>
+          <w:color w:val="000000" w:themeColor="text1"/>
+        </w:rPr>
+        <w:t xml:space="preserve">  reporte.</w:t>
       </w:r>
     </w:p>
     <w:p>
@@ -384,83 +440,78 @@
         <w:jc w:val="both"/>
         <w:rPr>
           <w:rFonts w:ascii="Arial" w:hAnsi="Arial" w:cs="Arial"/>
-          <w:color w:val="333333"/>
-        </w:rPr>
-      </w:pPr>
-      <w:r>
-        <w:rPr>
-          <w:rFonts w:ascii="Arial" w:hAnsi="Arial" w:cs="Arial"/>
-          <w:color w:val="333333"/>
+          <w:color w:val="000000" w:themeColor="text1"/>
+        </w:rPr>
+      </w:pPr>
+      <w:r>
+        <w:rPr>
+          <w:rFonts w:ascii="Arial" w:hAnsi="Arial" w:cs="Arial"/>
+          <w:color w:val="000000" w:themeColor="text1"/>
         </w:rPr>
         <w:t xml:space="preserve">Los reportes que se generan </w:t>
       </w:r>
       <w:r>
         <w:rPr>
           <w:rFonts w:ascii="Arial" w:hAnsi="Arial" w:cs="Arial"/>
-          <w:color w:val="333333"/>
+          <w:color w:val="000000" w:themeColor="text1"/>
         </w:rPr>
         <w:t>será</w:t>
       </w:r>
       <w:r>
         <w:rPr>
           <w:rFonts w:ascii="Arial" w:hAnsi="Arial" w:cs="Arial"/>
-          <w:color w:val="333333"/>
+          <w:color w:val="000000" w:themeColor="text1"/>
         </w:rPr>
         <w:t xml:space="preserve"> cantidad </w:t>
       </w:r>
       <w:r>
         <w:rPr>
           <w:rFonts w:ascii="Arial" w:hAnsi="Arial" w:cs="Arial"/>
-          <w:color w:val="333333"/>
+          <w:color w:val="000000" w:themeColor="text1"/>
         </w:rPr>
         <w:t xml:space="preserve">de </w:t>
       </w:r>
       <w:r>
         <w:rPr>
           <w:rFonts w:ascii="Arial" w:hAnsi="Arial" w:cs="Arial"/>
-          <w:color w:val="333333"/>
+          <w:color w:val="000000" w:themeColor="text1"/>
         </w:rPr>
         <w:t xml:space="preserve">tatuajes </w:t>
       </w:r>
       <w:r>
         <w:rPr>
           <w:rFonts w:ascii="Arial" w:hAnsi="Arial" w:cs="Arial"/>
-          <w:color w:val="333333"/>
-        </w:rPr>
-        <w:t>hechos</w:t>
-      </w:r>
-      <w:r>
-        <w:rPr>
-          <w:rFonts w:ascii="Arial" w:hAnsi="Arial" w:cs="Arial"/>
-          <w:color w:val="333333"/>
+          <w:color w:val="000000" w:themeColor="text1"/>
+        </w:rPr>
+        <w:t xml:space="preserve">hechos por cada </w:t>
+      </w:r>
+      <w:proofErr w:type="spellStart"/>
+      <w:r>
+        <w:rPr>
+          <w:rFonts w:ascii="Arial" w:hAnsi="Arial" w:cs="Arial"/>
+          <w:color w:val="000000" w:themeColor="text1"/>
+        </w:rPr>
+        <w:t>tatuador</w:t>
+      </w:r>
+      <w:proofErr w:type="spellEnd"/>
+      <w:r>
+        <w:rPr>
+          <w:rFonts w:ascii="Arial" w:hAnsi="Arial" w:cs="Arial"/>
+          <w:color w:val="000000" w:themeColor="text1"/>
         </w:rPr>
         <w:t xml:space="preserve"> </w:t>
       </w:r>
       <w:r>
         <w:rPr>
           <w:rFonts w:ascii="Arial" w:hAnsi="Arial" w:cs="Arial"/>
-          <w:color w:val="333333"/>
-        </w:rPr>
-        <w:t>y dinero recaudado por cada tatuador</w:t>
-      </w:r>
-      <w:r>
-        <w:rPr>
-          <w:rFonts w:ascii="Arial" w:hAnsi="Arial" w:cs="Arial"/>
-          <w:color w:val="333333"/>
-        </w:rPr>
-        <w:t xml:space="preserve"> </w:t>
-      </w:r>
-      <w:r>
-        <w:rPr>
-          <w:rFonts w:ascii="Arial" w:hAnsi="Arial" w:cs="Arial"/>
-          <w:color w:val="333333"/>
+          <w:color w:val="000000" w:themeColor="text1"/>
         </w:rPr>
         <w:t>en un determinado intervalo de tiempo</w:t>
       </w:r>
       <w:r>
         <w:rPr>
           <w:rFonts w:ascii="Arial" w:hAnsi="Arial" w:cs="Arial"/>
-          <w:color w:val="333333"/>
+          <w:color w:val="000000" w:themeColor="text1"/>
         </w:rPr>
         <w:t>.</w:t>
       </w:r>
@@ -474,7 +525,7 @@
         <w:jc w:val="both"/>
         <w:rPr>
           <w:rFonts w:ascii="Arial" w:hAnsi="Arial" w:cs="Arial"/>
-          <w:color w:val="333333"/>
+          <w:color w:val="000000" w:themeColor="text1"/>
         </w:rPr>
       </w:pPr>
     </w:p>
@@ -491,14 +542,14 @@
         <w:rPr>
           <w:rFonts w:ascii="Arial" w:hAnsi="Arial" w:cs="Arial"/>
           <w:b/>
-          <w:color w:val="333333"/>
-        </w:rPr>
-      </w:pPr>
-      <w:r>
-        <w:rPr>
-          <w:rFonts w:ascii="Arial" w:hAnsi="Arial" w:cs="Arial"/>
-          <w:b/>
-          <w:color w:val="333333"/>
+          <w:color w:val="000000" w:themeColor="text1"/>
+        </w:rPr>
+      </w:pPr>
+      <w:r>
+        <w:rPr>
+          <w:rFonts w:ascii="Arial" w:hAnsi="Arial" w:cs="Arial"/>
+          <w:b/>
+          <w:color w:val="000000" w:themeColor="text1"/>
         </w:rPr>
         <w:t>Identificación y clasificación de usuarios</w:t>
       </w:r>
@@ -506,7 +557,7 @@
         <w:rPr>
           <w:rFonts w:ascii="Arial" w:hAnsi="Arial" w:cs="Arial"/>
           <w:b/>
-          <w:color w:val="333333"/>
+          <w:color w:val="000000" w:themeColor="text1"/>
         </w:rPr>
         <w:t>.</w:t>
       </w:r>
@@ -520,28 +571,28 @@
         <w:jc w:val="both"/>
         <w:rPr>
           <w:rFonts w:ascii="Arial" w:hAnsi="Arial" w:cs="Arial"/>
-          <w:color w:val="333333"/>
-        </w:rPr>
-      </w:pPr>
-      <w:r>
-        <w:rPr>
-          <w:rFonts w:ascii="Arial" w:hAnsi="Arial" w:cs="Arial"/>
-          <w:b/>
-          <w:color w:val="333333"/>
+          <w:color w:val="000000" w:themeColor="text1"/>
+        </w:rPr>
+      </w:pPr>
+      <w:r>
+        <w:rPr>
+          <w:rFonts w:ascii="Arial" w:hAnsi="Arial" w:cs="Arial"/>
+          <w:b/>
+          <w:color w:val="000000" w:themeColor="text1"/>
         </w:rPr>
         <w:t xml:space="preserve">Administrador: </w:t>
       </w:r>
       <w:r>
         <w:rPr>
           <w:rFonts w:ascii="Arial" w:hAnsi="Arial" w:cs="Arial"/>
-          <w:color w:val="333333"/>
+          <w:color w:val="000000" w:themeColor="text1"/>
         </w:rPr>
         <w:t xml:space="preserve"> </w:t>
       </w:r>
       <w:r>
         <w:rPr>
           <w:rFonts w:ascii="Arial" w:hAnsi="Arial" w:cs="Arial"/>
-          <w:color w:val="333333"/>
+          <w:color w:val="000000" w:themeColor="text1"/>
         </w:rPr>
         <w:t>Acceso total al sistema.</w:t>
       </w:r>
@@ -555,44 +606,44 @@
         <w:jc w:val="both"/>
         <w:rPr>
           <w:rFonts w:ascii="Arial" w:hAnsi="Arial" w:cs="Arial"/>
-          <w:color w:val="333333"/>
-        </w:rPr>
-      </w:pPr>
-      <w:r>
-        <w:rPr>
-          <w:rFonts w:ascii="Arial" w:hAnsi="Arial" w:cs="Arial"/>
-          <w:b/>
-          <w:color w:val="333333"/>
+          <w:color w:val="000000" w:themeColor="text1"/>
+        </w:rPr>
+      </w:pPr>
+      <w:r>
+        <w:rPr>
+          <w:rFonts w:ascii="Arial" w:hAnsi="Arial" w:cs="Arial"/>
+          <w:b/>
+          <w:color w:val="000000" w:themeColor="text1"/>
         </w:rPr>
         <w:t>Secretaria:</w:t>
       </w:r>
       <w:r>
         <w:rPr>
           <w:rFonts w:ascii="Arial" w:hAnsi="Arial" w:cs="Arial"/>
-          <w:color w:val="333333"/>
+          <w:color w:val="000000" w:themeColor="text1"/>
         </w:rPr>
         <w:t xml:space="preserve"> Administración </w:t>
       </w:r>
       <w:r>
         <w:rPr>
           <w:rFonts w:ascii="Arial" w:hAnsi="Arial" w:cs="Arial"/>
-          <w:color w:val="333333"/>
-        </w:rPr>
-        <w:t>(</w:t>
-      </w:r>
-      <w:r>
-        <w:rPr>
-          <w:rFonts w:ascii="Arial" w:hAnsi="Arial" w:cs="Arial"/>
-          <w:color w:val="333333"/>
-        </w:rPr>
-        <w:t>crear, modificar, inactivar buscar)</w:t>
-      </w:r>
-      <w:r>
-        <w:rPr>
-          <w:rFonts w:ascii="Arial" w:hAnsi="Arial" w:cs="Arial"/>
-          <w:color w:val="333333"/>
-        </w:rPr>
-        <w:t xml:space="preserve"> de citas, tatuadores y clientes.</w:t>
+          <w:color w:val="000000" w:themeColor="text1"/>
+        </w:rPr>
+        <w:t>(crear, modificar, inactivar</w:t>
+      </w:r>
+      <w:r>
+        <w:rPr>
+          <w:rFonts w:ascii="Arial" w:hAnsi="Arial" w:cs="Arial"/>
+          <w:color w:val="000000" w:themeColor="text1"/>
+        </w:rPr>
+        <w:t>,</w:t>
+      </w:r>
+      <w:r>
+        <w:rPr>
+          <w:rFonts w:ascii="Arial" w:hAnsi="Arial" w:cs="Arial"/>
+          <w:color w:val="000000" w:themeColor="text1"/>
+        </w:rPr>
+        <w:t xml:space="preserve"> buscar) de citas, tatuadores y clientes.</w:t>
       </w:r>
     </w:p>
     <w:p>
@@ -604,7 +655,7 @@
         <w:jc w:val="both"/>
         <w:rPr>
           <w:rFonts w:ascii="Arial" w:hAnsi="Arial" w:cs="Arial"/>
-          <w:color w:val="333333"/>
+          <w:color w:val="000000" w:themeColor="text1"/>
         </w:rPr>
       </w:pPr>
     </w:p>
@@ -621,14 +672,14 @@
         <w:rPr>
           <w:rFonts w:ascii="Arial" w:hAnsi="Arial" w:cs="Arial"/>
           <w:b/>
-          <w:color w:val="333333"/>
-        </w:rPr>
-      </w:pPr>
-      <w:r>
-        <w:rPr>
-          <w:rFonts w:ascii="Arial" w:hAnsi="Arial" w:cs="Arial"/>
-          <w:b/>
-          <w:color w:val="333333"/>
+          <w:color w:val="000000" w:themeColor="text1"/>
+        </w:rPr>
+      </w:pPr>
+      <w:r>
+        <w:rPr>
+          <w:rFonts w:ascii="Arial" w:hAnsi="Arial" w:cs="Arial"/>
+          <w:b/>
+          <w:color w:val="000000" w:themeColor="text1"/>
         </w:rPr>
         <w:t>Identificación inicial de requerimientos</w:t>
       </w:r>
@@ -652,19 +703,18 @@
         <w:pStyle w:val="NormalWeb"/>
         <w:shd w:val="clear" w:color="auto" w:fill="FFFFFF" w:themeFill="background1"/>
         <w:spacing w:before="120" w:beforeAutospacing="0" w:after="120" w:afterAutospacing="0"/>
-        <w:ind w:firstLine="360"/>
-        <w:jc w:val="both"/>
-        <w:rPr>
-          <w:rFonts w:ascii="Arial" w:hAnsi="Arial" w:cs="Arial"/>
-          <w:b/>
-          <w:color w:val="333333"/>
-        </w:rPr>
-      </w:pPr>
-      <w:r>
-        <w:rPr>
-          <w:rFonts w:ascii="Arial" w:hAnsi="Arial" w:cs="Arial"/>
-          <w:b/>
-          <w:color w:val="333333"/>
+        <w:jc w:val="both"/>
+        <w:rPr>
+          <w:rFonts w:ascii="Arial" w:hAnsi="Arial" w:cs="Arial"/>
+          <w:b/>
+          <w:color w:val="000000" w:themeColor="text1"/>
+        </w:rPr>
+      </w:pPr>
+      <w:r>
+        <w:rPr>
+          <w:rFonts w:ascii="Arial" w:hAnsi="Arial" w:cs="Arial"/>
+          <w:b/>
+          <w:color w:val="000000" w:themeColor="text1"/>
         </w:rPr>
         <w:t>REQUISITOS FUNCIONALES</w:t>
       </w:r>
@@ -674,112 +724,95 @@
         <w:pStyle w:val="NormalWeb"/>
         <w:shd w:val="clear" w:color="auto" w:fill="FFFFFF" w:themeFill="background1"/>
         <w:spacing w:before="120" w:beforeAutospacing="0" w:after="120" w:afterAutospacing="0"/>
-        <w:jc w:val="both"/>
-        <w:rPr>
-          <w:rFonts w:ascii="Arial" w:hAnsi="Arial" w:cs="Arial"/>
-          <w:b/>
+        <w:ind w:firstLine="360"/>
+        <w:jc w:val="both"/>
+        <w:rPr>
+          <w:rFonts w:ascii="Arial" w:hAnsi="Arial" w:cs="Arial"/>
+          <w:b/>
+          <w:color w:val="000000" w:themeColor="text1"/>
+        </w:rPr>
+      </w:pPr>
+    </w:p>
+    <w:p>
+      <w:pPr>
+        <w:pStyle w:val="NormalWeb"/>
+        <w:shd w:val="clear" w:color="auto" w:fill="FFFFFF" w:themeFill="background1"/>
+        <w:spacing w:before="120" w:beforeAutospacing="0" w:after="120" w:afterAutospacing="0"/>
+        <w:ind w:left="284"/>
+        <w:jc w:val="both"/>
+        <w:rPr>
+          <w:rFonts w:ascii="Arial" w:hAnsi="Arial" w:cs="Arial"/>
           <w:color w:val="333333"/>
         </w:rPr>
       </w:pPr>
-    </w:p>
-    <w:p>
-      <w:pPr>
-        <w:spacing w:after="200" w:line="240" w:lineRule="auto"/>
-        <w:ind w:left="360"/>
-        <w:jc w:val="both"/>
-        <w:rPr>
-          <w:rFonts w:ascii="Arial" w:hAnsi="Arial" w:cs="Arial"/>
-          <w:sz w:val="24"/>
-          <w:szCs w:val="24"/>
-        </w:rPr>
-      </w:pPr>
-      <w:r>
-        <w:rPr>
-          <w:rFonts w:ascii="Arial" w:hAnsi="Arial" w:cs="Arial"/>
-          <w:b/>
-          <w:sz w:val="24"/>
-          <w:szCs w:val="24"/>
-        </w:rPr>
-        <w:t>RQF001</w:t>
-      </w:r>
-      <w:r>
-        <w:rPr>
-          <w:rFonts w:ascii="Arial" w:hAnsi="Arial" w:cs="Arial"/>
-          <w:b/>
-          <w:sz w:val="24"/>
-          <w:szCs w:val="24"/>
-        </w:rPr>
-        <w:t xml:space="preserve"> Administrar Tatuador:</w:t>
-      </w:r>
-      <w:r>
-        <w:rPr>
-          <w:rFonts w:ascii="Arial" w:hAnsi="Arial" w:cs="Arial"/>
-          <w:sz w:val="24"/>
-          <w:szCs w:val="24"/>
-        </w:rPr>
-        <w:t xml:space="preserve"> El sistema permite que el usuario administrador </w:t>
-      </w:r>
-      <w:r>
-        <w:rPr>
-          <w:rFonts w:ascii="Arial" w:hAnsi="Arial" w:cs="Arial"/>
-          <w:sz w:val="24"/>
-          <w:szCs w:val="24"/>
-        </w:rPr>
-        <w:t>y secretaria</w:t>
-      </w:r>
-      <w:r>
-        <w:rPr>
-          <w:rFonts w:ascii="Arial" w:hAnsi="Arial" w:cs="Arial"/>
-          <w:sz w:val="24"/>
-          <w:szCs w:val="24"/>
+      <w:r>
+        <w:rPr>
+          <w:rFonts w:ascii="Arial" w:hAnsi="Arial" w:cs="Arial"/>
+          <w:b/>
+          <w:color w:val="000000" w:themeColor="text1"/>
+        </w:rPr>
+        <w:t xml:space="preserve">RQF001 Administrar secretaría: </w:t>
+      </w:r>
+      <w:r>
+        <w:rPr>
+          <w:rFonts w:ascii="Arial" w:hAnsi="Arial" w:cs="Arial"/>
+          <w:color w:val="333333"/>
+        </w:rPr>
+        <w:t xml:space="preserve">el sistema permite que el </w:t>
+      </w:r>
+      <w:r>
+        <w:rPr>
+          <w:rFonts w:ascii="Arial" w:hAnsi="Arial" w:cs="Arial"/>
+          <w:color w:val="333333"/>
+        </w:rPr>
+        <w:t>administrador</w:t>
+      </w:r>
+      <w:r>
+        <w:rPr>
+          <w:rFonts w:ascii="Arial" w:hAnsi="Arial" w:cs="Arial"/>
+          <w:color w:val="333333"/>
         </w:rPr>
         <w:t xml:space="preserve"> </w:t>
       </w:r>
       <w:r>
         <w:rPr>
           <w:rFonts w:ascii="Arial" w:hAnsi="Arial" w:cs="Arial"/>
-          <w:sz w:val="24"/>
-          <w:szCs w:val="24"/>
-        </w:rPr>
-        <w:t xml:space="preserve">pueda </w:t>
-      </w:r>
-      <w:r>
-        <w:rPr>
-          <w:rFonts w:ascii="Arial" w:hAnsi="Arial" w:cs="Arial"/>
-          <w:sz w:val="24"/>
-          <w:szCs w:val="24"/>
-        </w:rPr>
-        <w:t>crear, modificar, buscar</w:t>
-      </w:r>
-      <w:r>
-        <w:rPr>
-          <w:rFonts w:ascii="Arial" w:hAnsi="Arial" w:cs="Arial"/>
-          <w:sz w:val="24"/>
-          <w:szCs w:val="24"/>
-        </w:rPr>
-        <w:t xml:space="preserve"> e </w:t>
-      </w:r>
-      <w:r>
-        <w:rPr>
-          <w:rFonts w:ascii="Arial" w:hAnsi="Arial" w:cs="Arial"/>
-          <w:sz w:val="24"/>
-          <w:szCs w:val="24"/>
-        </w:rPr>
-        <w:t>inhabilitar</w:t>
-      </w:r>
-      <w:r>
-        <w:rPr>
-          <w:rFonts w:ascii="Arial" w:hAnsi="Arial" w:cs="Arial"/>
-          <w:sz w:val="24"/>
-          <w:szCs w:val="24"/>
-        </w:rPr>
-        <w:t xml:space="preserve"> un tatuador</w:t>
-      </w:r>
-      <w:r>
-        <w:rPr>
-          <w:rFonts w:ascii="Arial" w:hAnsi="Arial" w:cs="Arial"/>
-          <w:sz w:val="24"/>
-          <w:szCs w:val="24"/>
+          <w:color w:val="333333"/>
+        </w:rPr>
+        <w:t>-</w:t>
+      </w:r>
+      <w:r>
+        <w:rPr>
+          <w:rFonts w:ascii="Arial" w:hAnsi="Arial" w:cs="Arial"/>
+          <w:color w:val="333333"/>
+        </w:rPr>
+        <w:t xml:space="preserve">dueño del </w:t>
+      </w:r>
+      <w:r>
+        <w:rPr>
+          <w:rFonts w:ascii="Arial" w:hAnsi="Arial" w:cs="Arial"/>
+          <w:color w:val="333333"/>
+        </w:rPr>
+        <w:t>local</w:t>
+      </w:r>
+      <w:r>
+        <w:rPr>
+          <w:rFonts w:ascii="Arial" w:hAnsi="Arial" w:cs="Arial"/>
+          <w:color w:val="333333"/>
+        </w:rPr>
+        <w:t>- pueda gestionar el rol secretaría</w:t>
+      </w:r>
+      <w:r>
+        <w:rPr>
+          <w:rFonts w:ascii="Arial" w:hAnsi="Arial" w:cs="Arial"/>
+          <w:color w:val="333333"/>
+        </w:rPr>
+        <w:t xml:space="preserve"> (crear, buscar, modificar, inhabilitar)</w:t>
+      </w:r>
+      <w:r>
+        <w:rPr>
+          <w:rFonts w:ascii="Arial" w:hAnsi="Arial" w:cs="Arial"/>
+          <w:color w:val="333333"/>
         </w:rPr>
         <w:t>.</w:t>
       </w:r>
@@ -815,7 +848,25 @@
           <w:sz w:val="24"/>
           <w:szCs w:val="24"/>
         </w:rPr>
-        <w:t>.1. Crear Tatuador:</w:t>
+        <w:t xml:space="preserve">.1. Crear </w:t>
+      </w:r>
+      <w:r>
+        <w:rPr>
+          <w:rFonts w:ascii="Arial" w:hAnsi="Arial" w:cs="Arial"/>
+          <w:b/>
+          <w:sz w:val="24"/>
+          <w:szCs w:val="24"/>
+        </w:rPr>
+        <w:t>Secretaría</w:t>
+      </w:r>
+      <w:r>
+        <w:rPr>
+          <w:rFonts w:ascii="Arial" w:hAnsi="Arial" w:cs="Arial"/>
+          <w:b/>
+          <w:sz w:val="24"/>
+          <w:szCs w:val="24"/>
+        </w:rPr>
+        <w:t>:</w:t>
       </w:r>
       <w:r>
         <w:rPr>
@@ -831,16 +882,217 @@
           <w:sz w:val="24"/>
           <w:szCs w:val="24"/>
         </w:rPr>
-        <w:t xml:space="preserve">se </w:t>
-      </w:r>
-      <w:r>
-        <w:rPr>
-          <w:rFonts w:ascii="Arial" w:hAnsi="Arial" w:cs="Arial"/>
-          <w:sz w:val="24"/>
-          <w:szCs w:val="24"/>
-        </w:rPr>
-        <w:t>pueda crear un Tatuador ingresando la información necesaria como lo es nombre completo, documento de identidad, teléfono o celular, fecha de contratación</w:t>
-      </w:r>
+        <w:t xml:space="preserve">que el </w:t>
+      </w:r>
+      <w:r>
+        <w:rPr>
+          <w:rFonts w:ascii="Arial" w:hAnsi="Arial" w:cs="Arial"/>
+          <w:sz w:val="24"/>
+          <w:szCs w:val="24"/>
+        </w:rPr>
+        <w:t>administrador</w:t>
+      </w:r>
+      <w:r>
+        <w:rPr>
+          <w:rFonts w:ascii="Arial" w:hAnsi="Arial" w:cs="Arial"/>
+          <w:sz w:val="24"/>
+          <w:szCs w:val="24"/>
+        </w:rPr>
+        <w:t xml:space="preserve"> –dueño del local- pueda crear un usuario secretaria con </w:t>
+      </w:r>
+      <w:r>
+        <w:rPr>
+          <w:rFonts w:ascii="Arial" w:hAnsi="Arial" w:cs="Arial"/>
+          <w:sz w:val="24"/>
+          <w:szCs w:val="24"/>
+        </w:rPr>
+        <w:t xml:space="preserve">la </w:t>
+      </w:r>
+      <w:r>
+        <w:rPr>
+          <w:rFonts w:ascii="Arial" w:hAnsi="Arial" w:cs="Arial"/>
+          <w:sz w:val="24"/>
+          <w:szCs w:val="24"/>
+        </w:rPr>
+        <w:t xml:space="preserve">siguiente </w:t>
+      </w:r>
+      <w:r>
+        <w:rPr>
+          <w:rFonts w:ascii="Arial" w:hAnsi="Arial" w:cs="Arial"/>
+          <w:sz w:val="24"/>
+          <w:szCs w:val="24"/>
+        </w:rPr>
+        <w:t>información</w:t>
+      </w:r>
+      <w:r>
+        <w:rPr>
+          <w:rFonts w:ascii="Arial" w:hAnsi="Arial" w:cs="Arial"/>
+          <w:sz w:val="24"/>
+          <w:szCs w:val="24"/>
+        </w:rPr>
+        <w:t>, nombre completo, documento de identidad, número de teléfono, e-mail, fecha de nacimiento, sexo, alias, foto</w:t>
+      </w:r>
+      <w:r>
+        <w:rPr>
+          <w:rFonts w:ascii="Arial" w:hAnsi="Arial" w:cs="Arial"/>
+          <w:sz w:val="24"/>
+          <w:szCs w:val="24"/>
+        </w:rPr>
+        <w:t xml:space="preserve"> -opcional-</w:t>
+      </w:r>
+      <w:r>
+        <w:rPr>
+          <w:rFonts w:ascii="Arial" w:hAnsi="Arial" w:cs="Arial"/>
+          <w:sz w:val="24"/>
+          <w:szCs w:val="24"/>
+        </w:rPr>
+        <w:t xml:space="preserve">, contraseña de inicio de sesión y </w:t>
+      </w:r>
+      <w:r>
+        <w:rPr>
+          <w:rFonts w:ascii="Arial" w:hAnsi="Arial" w:cs="Arial"/>
+          <w:sz w:val="24"/>
+          <w:szCs w:val="24"/>
+        </w:rPr>
+        <w:t>fecha de contratación</w:t>
+      </w:r>
+      <w:r>
+        <w:rPr>
+          <w:rFonts w:ascii="Arial" w:hAnsi="Arial" w:cs="Arial"/>
+          <w:sz w:val="24"/>
+          <w:szCs w:val="24"/>
+        </w:rPr>
+        <w:t>; si el usuario secretaria es creado correctamente se mostrara un aviso de “operación exitosa”, en caso contrario el mensaje será “operación fallida”.</w:t>
+      </w:r>
+    </w:p>
+    <w:p>
+      <w:pPr>
+        <w:pStyle w:val="Prrafodelista"/>
+        <w:spacing w:after="200" w:line="240" w:lineRule="auto"/>
+        <w:jc w:val="both"/>
+        <w:rPr>
+          <w:rFonts w:ascii="Arial" w:hAnsi="Arial" w:cs="Arial"/>
+          <w:sz w:val="24"/>
+          <w:szCs w:val="24"/>
+        </w:rPr>
+      </w:pPr>
+    </w:p>
+    <w:p>
+      <w:pPr>
+        <w:pStyle w:val="Prrafodelista"/>
+        <w:numPr>
+          <w:ilvl w:val="0"/>
+          <w:numId w:val="2"/>
+        </w:numPr>
+        <w:rPr>
+          <w:rFonts w:ascii="Arial" w:hAnsi="Arial" w:cs="Arial"/>
+          <w:sz w:val="24"/>
+          <w:szCs w:val="24"/>
+        </w:rPr>
+      </w:pPr>
+      <w:r>
+        <w:rPr>
+          <w:rFonts w:ascii="Arial" w:hAnsi="Arial" w:cs="Arial"/>
+          <w:b/>
+          <w:sz w:val="24"/>
+          <w:szCs w:val="24"/>
+        </w:rPr>
+        <w:t>RQF001</w:t>
+      </w:r>
+      <w:r>
+        <w:rPr>
+          <w:rFonts w:ascii="Arial" w:hAnsi="Arial" w:cs="Arial"/>
+          <w:b/>
+          <w:sz w:val="24"/>
+          <w:szCs w:val="24"/>
+        </w:rPr>
+        <w:t>.2. Modificar Secretaría:</w:t>
+      </w:r>
+      <w:r>
+        <w:rPr>
+          <w:rFonts w:ascii="Arial" w:hAnsi="Arial" w:cs="Arial"/>
+          <w:sz w:val="24"/>
+          <w:szCs w:val="24"/>
+        </w:rPr>
+        <w:t xml:space="preserve"> El sistema permite </w:t>
+      </w:r>
+      <w:r>
+        <w:rPr>
+          <w:rFonts w:ascii="Arial" w:hAnsi="Arial" w:cs="Arial"/>
+          <w:sz w:val="24"/>
+          <w:szCs w:val="24"/>
+        </w:rPr>
+        <w:t xml:space="preserve">que el </w:t>
+      </w:r>
+      <w:r>
+        <w:rPr>
+          <w:rFonts w:ascii="Arial" w:hAnsi="Arial" w:cs="Arial"/>
+          <w:sz w:val="24"/>
+          <w:szCs w:val="24"/>
+        </w:rPr>
+        <w:t>administrador</w:t>
+      </w:r>
+      <w:r>
+        <w:rPr>
+          <w:rFonts w:ascii="Arial" w:hAnsi="Arial" w:cs="Arial"/>
+          <w:sz w:val="24"/>
+          <w:szCs w:val="24"/>
+        </w:rPr>
+        <w:t xml:space="preserve"> –dueño del local- pueda </w:t>
+      </w:r>
+      <w:r>
+        <w:rPr>
+          <w:rFonts w:ascii="Arial" w:hAnsi="Arial" w:cs="Arial"/>
+          <w:sz w:val="24"/>
+          <w:szCs w:val="24"/>
+        </w:rPr>
+        <w:t>modificar</w:t>
+      </w:r>
+      <w:r>
+        <w:rPr>
+          <w:rFonts w:ascii="Arial" w:hAnsi="Arial" w:cs="Arial"/>
+          <w:sz w:val="24"/>
+          <w:szCs w:val="24"/>
+        </w:rPr>
+        <w:t xml:space="preserve"> la información de una secretaría ingresada</w:t>
+      </w:r>
+      <w:r>
+        <w:rPr>
+          <w:rFonts w:ascii="Arial" w:hAnsi="Arial" w:cs="Arial"/>
+          <w:sz w:val="24"/>
+          <w:szCs w:val="24"/>
+        </w:rPr>
+        <w:t xml:space="preserve"> </w:t>
+      </w:r>
+      <w:r>
+        <w:rPr>
+          <w:rFonts w:ascii="Arial" w:hAnsi="Arial" w:cs="Arial"/>
+          <w:sz w:val="24"/>
+          <w:szCs w:val="24"/>
+        </w:rPr>
+        <w:lastRenderedPageBreak/>
+        <w:t>anteriormente</w:t>
+      </w:r>
+      <w:r>
+        <w:rPr>
+          <w:rFonts w:ascii="Arial" w:hAnsi="Arial" w:cs="Arial"/>
+          <w:sz w:val="24"/>
+          <w:szCs w:val="24"/>
+        </w:rPr>
+        <w:t>, si la información de la secretaría es modificada correctamente se mostrara un mensaje de “operación exitosa”, en caso contrario el mensaje será “operación fallida”.</w:t>
+      </w:r>
+    </w:p>
+    <w:p>
+      <w:pPr>
+        <w:pStyle w:val="Prrafodelista"/>
+        <w:spacing w:after="200" w:line="240" w:lineRule="auto"/>
+        <w:jc w:val="both"/>
+        <w:rPr>
+          <w:rFonts w:ascii="Arial" w:hAnsi="Arial" w:cs="Arial"/>
+          <w:sz w:val="24"/>
+          <w:szCs w:val="24"/>
+        </w:rPr>
+      </w:pPr>
     </w:p>
     <w:p>
       <w:pPr>
@@ -873,32 +1125,134 @@
           <w:sz w:val="24"/>
           <w:szCs w:val="24"/>
         </w:rPr>
-        <w:t>.2. Modificar Tatuador:</w:t>
-      </w:r>
-      <w:r>
-        <w:rPr>
-          <w:rFonts w:ascii="Arial" w:hAnsi="Arial" w:cs="Arial"/>
-          <w:sz w:val="24"/>
-          <w:szCs w:val="24"/>
-        </w:rPr>
-        <w:t xml:space="preserve"> El sistema </w:t>
-      </w:r>
-      <w:r>
-        <w:rPr>
-          <w:rFonts w:ascii="Arial" w:hAnsi="Arial" w:cs="Arial"/>
-          <w:sz w:val="24"/>
-          <w:szCs w:val="24"/>
-        </w:rPr>
-        <w:t>permite modificar</w:t>
-      </w:r>
-      <w:r>
-        <w:rPr>
-          <w:rFonts w:ascii="Arial" w:hAnsi="Arial" w:cs="Arial"/>
-          <w:sz w:val="24"/>
-          <w:szCs w:val="24"/>
-        </w:rPr>
-        <w:t xml:space="preserve"> la información de un Tatuador ingresado anteriormente, la información a modificar podrá ser su nombre completo, documento de identidad, teléfono o celular, fecha en la cual se contrató.</w:t>
-      </w:r>
+        <w:t xml:space="preserve">.3. Buscar </w:t>
+      </w:r>
+      <w:r>
+        <w:rPr>
+          <w:rFonts w:ascii="Arial" w:hAnsi="Arial" w:cs="Arial"/>
+          <w:b/>
+          <w:sz w:val="24"/>
+          <w:szCs w:val="24"/>
+        </w:rPr>
+        <w:t>Secretaría</w:t>
+      </w:r>
+      <w:r>
+        <w:rPr>
+          <w:rFonts w:ascii="Arial" w:hAnsi="Arial" w:cs="Arial"/>
+          <w:b/>
+          <w:sz w:val="24"/>
+          <w:szCs w:val="24"/>
+        </w:rPr>
+        <w:t>:</w:t>
+      </w:r>
+      <w:r>
+        <w:rPr>
+          <w:rFonts w:ascii="Arial" w:hAnsi="Arial" w:cs="Arial"/>
+          <w:sz w:val="24"/>
+          <w:szCs w:val="24"/>
+        </w:rPr>
+        <w:t xml:space="preserve"> El sistema permite </w:t>
+      </w:r>
+      <w:r>
+        <w:rPr>
+          <w:rFonts w:ascii="Arial" w:hAnsi="Arial" w:cs="Arial"/>
+          <w:sz w:val="24"/>
+          <w:szCs w:val="24"/>
+        </w:rPr>
+        <w:t xml:space="preserve">que el </w:t>
+      </w:r>
+      <w:r>
+        <w:rPr>
+          <w:rFonts w:ascii="Arial" w:hAnsi="Arial" w:cs="Arial"/>
+          <w:sz w:val="24"/>
+          <w:szCs w:val="24"/>
+        </w:rPr>
+        <w:t>administrador</w:t>
+      </w:r>
+      <w:r>
+        <w:rPr>
+          <w:rFonts w:ascii="Arial" w:hAnsi="Arial" w:cs="Arial"/>
+          <w:sz w:val="24"/>
+          <w:szCs w:val="24"/>
+        </w:rPr>
+        <w:t xml:space="preserve"> –dueño del local- pueda </w:t>
+      </w:r>
+      <w:r>
+        <w:rPr>
+          <w:rFonts w:ascii="Arial" w:hAnsi="Arial" w:cs="Arial"/>
+          <w:sz w:val="24"/>
+          <w:szCs w:val="24"/>
+        </w:rPr>
+        <w:t>buscar la información de un</w:t>
+      </w:r>
+      <w:r>
+        <w:rPr>
+          <w:rFonts w:ascii="Arial" w:hAnsi="Arial" w:cs="Arial"/>
+          <w:sz w:val="24"/>
+          <w:szCs w:val="24"/>
+        </w:rPr>
+        <w:t>a</w:t>
+      </w:r>
+      <w:r>
+        <w:rPr>
+          <w:rFonts w:ascii="Arial" w:hAnsi="Arial" w:cs="Arial"/>
+          <w:sz w:val="24"/>
+          <w:szCs w:val="24"/>
+        </w:rPr>
+        <w:t xml:space="preserve"> </w:t>
+      </w:r>
+      <w:r>
+        <w:rPr>
+          <w:rFonts w:ascii="Arial" w:hAnsi="Arial" w:cs="Arial"/>
+          <w:sz w:val="24"/>
+          <w:szCs w:val="24"/>
+        </w:rPr>
+        <w:t>secretaría</w:t>
+      </w:r>
+      <w:r>
+        <w:rPr>
+          <w:rFonts w:ascii="Arial" w:hAnsi="Arial" w:cs="Arial"/>
+          <w:sz w:val="24"/>
+          <w:szCs w:val="24"/>
+        </w:rPr>
+        <w:t xml:space="preserve"> ingres</w:t>
+      </w:r>
+      <w:r>
+        <w:rPr>
+          <w:rFonts w:ascii="Arial" w:hAnsi="Arial" w:cs="Arial"/>
+          <w:sz w:val="24"/>
+          <w:szCs w:val="24"/>
+        </w:rPr>
+        <w:t xml:space="preserve">ada </w:t>
+      </w:r>
+      <w:r>
+        <w:rPr>
+          <w:rFonts w:ascii="Arial" w:hAnsi="Arial" w:cs="Arial"/>
+          <w:sz w:val="24"/>
+          <w:szCs w:val="24"/>
+        </w:rPr>
+        <w:t xml:space="preserve">anteriormente, los campos por los cuales podrá buscar son </w:t>
+      </w:r>
+      <w:r>
+        <w:rPr>
+          <w:rFonts w:ascii="Arial" w:hAnsi="Arial" w:cs="Arial"/>
+          <w:sz w:val="24"/>
+          <w:szCs w:val="24"/>
+        </w:rPr>
+        <w:t>nombre, documento de identidad.</w:t>
+      </w:r>
+    </w:p>
+    <w:p>
+      <w:pPr>
+        <w:pStyle w:val="Prrafodelista"/>
+        <w:spacing w:after="200" w:line="240" w:lineRule="auto"/>
+        <w:jc w:val="both"/>
+        <w:rPr>
+          <w:rFonts w:ascii="Arial" w:hAnsi="Arial" w:cs="Arial"/>
+          <w:sz w:val="24"/>
+          <w:szCs w:val="24"/>
+        </w:rPr>
+      </w:pPr>
     </w:p>
     <w:p>
       <w:pPr>
@@ -915,6 +1269,250 @@
           <w:szCs w:val="24"/>
         </w:rPr>
       </w:pPr>
+      <w:r>
+        <w:rPr>
+          <w:rFonts w:ascii="Arial" w:hAnsi="Arial" w:cs="Arial"/>
+          <w:b/>
+          <w:sz w:val="24"/>
+          <w:szCs w:val="24"/>
+        </w:rPr>
+        <w:t>RQF001</w:t>
+      </w:r>
+      <w:r>
+        <w:rPr>
+          <w:rFonts w:ascii="Arial" w:hAnsi="Arial" w:cs="Arial"/>
+          <w:b/>
+          <w:sz w:val="24"/>
+          <w:szCs w:val="24"/>
+        </w:rPr>
+        <w:t xml:space="preserve">.4. Inhabilitar </w:t>
+      </w:r>
+      <w:r>
+        <w:rPr>
+          <w:rFonts w:ascii="Arial" w:hAnsi="Arial" w:cs="Arial"/>
+          <w:b/>
+          <w:sz w:val="24"/>
+          <w:szCs w:val="24"/>
+        </w:rPr>
+        <w:t>Secretaría</w:t>
+      </w:r>
+      <w:r>
+        <w:rPr>
+          <w:rFonts w:ascii="Arial" w:hAnsi="Arial" w:cs="Arial"/>
+          <w:b/>
+          <w:sz w:val="24"/>
+          <w:szCs w:val="24"/>
+        </w:rPr>
+        <w:t>:</w:t>
+      </w:r>
+      <w:r>
+        <w:rPr>
+          <w:rFonts w:ascii="Arial" w:hAnsi="Arial" w:cs="Arial"/>
+          <w:sz w:val="24"/>
+          <w:szCs w:val="24"/>
+        </w:rPr>
+        <w:t xml:space="preserve"> El sistema permite </w:t>
+      </w:r>
+      <w:r>
+        <w:rPr>
+          <w:rFonts w:ascii="Arial" w:hAnsi="Arial" w:cs="Arial"/>
+          <w:sz w:val="24"/>
+          <w:szCs w:val="24"/>
+        </w:rPr>
+        <w:t xml:space="preserve">que el </w:t>
+      </w:r>
+      <w:r>
+        <w:rPr>
+          <w:rFonts w:ascii="Arial" w:hAnsi="Arial" w:cs="Arial"/>
+          <w:sz w:val="24"/>
+          <w:szCs w:val="24"/>
+        </w:rPr>
+        <w:t>administrador</w:t>
+      </w:r>
+      <w:r>
+        <w:rPr>
+          <w:rFonts w:ascii="Arial" w:hAnsi="Arial" w:cs="Arial"/>
+          <w:sz w:val="24"/>
+          <w:szCs w:val="24"/>
+        </w:rPr>
+        <w:t xml:space="preserve"> –dueño del local- pueda </w:t>
+      </w:r>
+      <w:r>
+        <w:rPr>
+          <w:rFonts w:ascii="Arial" w:hAnsi="Arial" w:cs="Arial"/>
+          <w:sz w:val="24"/>
+          <w:szCs w:val="24"/>
+        </w:rPr>
+        <w:t>inhabilitar un</w:t>
+      </w:r>
+      <w:r>
+        <w:rPr>
+          <w:rFonts w:ascii="Arial" w:hAnsi="Arial" w:cs="Arial"/>
+          <w:sz w:val="24"/>
+          <w:szCs w:val="24"/>
+        </w:rPr>
+        <w:t>a secretaría ingresada</w:t>
+      </w:r>
+      <w:r>
+        <w:rPr>
+          <w:rFonts w:ascii="Arial" w:hAnsi="Arial" w:cs="Arial"/>
+          <w:sz w:val="24"/>
+          <w:szCs w:val="24"/>
+        </w:rPr>
+        <w:t xml:space="preserve"> anteriormente, esto se puede deber a que esté ha sido despedido,</w:t>
+      </w:r>
+      <w:r>
+        <w:rPr>
+          <w:rFonts w:ascii="Arial" w:hAnsi="Arial" w:cs="Arial"/>
+          <w:sz w:val="24"/>
+          <w:szCs w:val="24"/>
+        </w:rPr>
+        <w:t xml:space="preserve"> o se ha marchado del local </w:t>
+      </w:r>
+      <w:r>
+        <w:rPr>
+          <w:rFonts w:ascii="Arial" w:hAnsi="Arial" w:cs="Arial"/>
+          <w:sz w:val="24"/>
+          <w:szCs w:val="24"/>
+        </w:rPr>
+        <w:t>pero aun así es necesario mantener su información.</w:t>
+      </w:r>
+    </w:p>
+    <w:p>
+      <w:pPr>
+        <w:pStyle w:val="NormalWeb"/>
+        <w:shd w:val="clear" w:color="auto" w:fill="FFFFFF" w:themeFill="background1"/>
+        <w:spacing w:before="120" w:beforeAutospacing="0" w:after="120" w:afterAutospacing="0"/>
+        <w:jc w:val="both"/>
+        <w:rPr>
+          <w:rFonts w:ascii="Arial" w:hAnsi="Arial" w:cs="Arial"/>
+          <w:b/>
+          <w:color w:val="333333"/>
+        </w:rPr>
+      </w:pPr>
+    </w:p>
+    <w:p>
+      <w:pPr>
+        <w:spacing w:after="200" w:line="240" w:lineRule="auto"/>
+        <w:jc w:val="both"/>
+        <w:rPr>
+          <w:rFonts w:ascii="Arial" w:hAnsi="Arial" w:cs="Arial"/>
+          <w:sz w:val="24"/>
+          <w:szCs w:val="24"/>
+        </w:rPr>
+      </w:pPr>
+      <w:r>
+        <w:rPr>
+          <w:rFonts w:ascii="Arial" w:hAnsi="Arial" w:cs="Arial"/>
+          <w:b/>
+          <w:sz w:val="24"/>
+          <w:szCs w:val="24"/>
+        </w:rPr>
+        <w:t>RQF002</w:t>
+      </w:r>
+      <w:r>
+        <w:rPr>
+          <w:rFonts w:ascii="Arial" w:hAnsi="Arial" w:cs="Arial"/>
+          <w:b/>
+          <w:sz w:val="24"/>
+          <w:szCs w:val="24"/>
+        </w:rPr>
+        <w:t xml:space="preserve"> Administrar </w:t>
+      </w:r>
+      <w:proofErr w:type="spellStart"/>
+      <w:r>
+        <w:rPr>
+          <w:rFonts w:ascii="Arial" w:hAnsi="Arial" w:cs="Arial"/>
+          <w:b/>
+          <w:sz w:val="24"/>
+          <w:szCs w:val="24"/>
+        </w:rPr>
+        <w:t>Tatuador</w:t>
+      </w:r>
+      <w:proofErr w:type="spellEnd"/>
+      <w:r>
+        <w:rPr>
+          <w:rFonts w:ascii="Arial" w:hAnsi="Arial" w:cs="Arial"/>
+          <w:b/>
+          <w:sz w:val="24"/>
+          <w:szCs w:val="24"/>
+        </w:rPr>
+        <w:t>:</w:t>
+      </w:r>
+      <w:r>
+        <w:rPr>
+          <w:rFonts w:ascii="Arial" w:hAnsi="Arial" w:cs="Arial"/>
+          <w:sz w:val="24"/>
+          <w:szCs w:val="24"/>
+        </w:rPr>
+        <w:t xml:space="preserve"> El sistema permite que el usuario administrador y secretaria pueda</w:t>
+      </w:r>
+      <w:r>
+        <w:rPr>
+          <w:rFonts w:ascii="Arial" w:hAnsi="Arial" w:cs="Arial"/>
+          <w:sz w:val="24"/>
+          <w:szCs w:val="24"/>
+        </w:rPr>
+        <w:t xml:space="preserve"> gestionar la información de un </w:t>
+      </w:r>
+      <w:proofErr w:type="spellStart"/>
+      <w:r>
+        <w:rPr>
+          <w:rFonts w:ascii="Arial" w:hAnsi="Arial" w:cs="Arial"/>
+          <w:sz w:val="24"/>
+          <w:szCs w:val="24"/>
+        </w:rPr>
+        <w:t>tatuador</w:t>
+      </w:r>
+      <w:proofErr w:type="spellEnd"/>
+      <w:r>
+        <w:rPr>
+          <w:rFonts w:ascii="Arial" w:hAnsi="Arial" w:cs="Arial"/>
+          <w:sz w:val="24"/>
+          <w:szCs w:val="24"/>
+        </w:rPr>
+        <w:t xml:space="preserve"> (</w:t>
+      </w:r>
+      <w:r>
+        <w:rPr>
+          <w:rFonts w:ascii="Arial" w:hAnsi="Arial" w:cs="Arial"/>
+          <w:sz w:val="24"/>
+          <w:szCs w:val="24"/>
+        </w:rPr>
+        <w:t>crear, modificar, buscar</w:t>
+      </w:r>
+      <w:r>
+        <w:rPr>
+          <w:rFonts w:ascii="Arial" w:hAnsi="Arial" w:cs="Arial"/>
+          <w:sz w:val="24"/>
+          <w:szCs w:val="24"/>
+        </w:rPr>
+        <w:t xml:space="preserve"> e </w:t>
+      </w:r>
+      <w:r>
+        <w:rPr>
+          <w:rFonts w:ascii="Arial" w:hAnsi="Arial" w:cs="Arial"/>
+          <w:sz w:val="24"/>
+          <w:szCs w:val="24"/>
+        </w:rPr>
+        <w:t>inhabilitar</w:t>
+      </w:r>
+      <w:r>
+        <w:rPr>
+          <w:rFonts w:ascii="Arial" w:hAnsi="Arial" w:cs="Arial"/>
+          <w:sz w:val="24"/>
+          <w:szCs w:val="24"/>
+        </w:rPr>
+        <w:t>)</w:t>
+      </w:r>
+      <w:r>
+        <w:rPr>
+          <w:rFonts w:ascii="Arial" w:hAnsi="Arial" w:cs="Arial"/>
+          <w:sz w:val="24"/>
+          <w:szCs w:val="24"/>
+        </w:rPr>
+        <w:t>.</w:t>
+      </w:r>
     </w:p>
     <w:p>
       <w:pPr>
@@ -938,42 +1536,157 @@
           <w:sz w:val="24"/>
           <w:szCs w:val="24"/>
         </w:rPr>
-        <w:t>RQF001</w:t>
-      </w:r>
-      <w:r>
-        <w:rPr>
-          <w:rFonts w:ascii="Arial" w:hAnsi="Arial" w:cs="Arial"/>
-          <w:b/>
-          <w:sz w:val="24"/>
-          <w:szCs w:val="24"/>
-        </w:rPr>
-        <w:t>.3. Buscar Tatuador:</w:t>
-      </w:r>
-      <w:r>
-        <w:rPr>
-          <w:rFonts w:ascii="Arial" w:hAnsi="Arial" w:cs="Arial"/>
-          <w:sz w:val="24"/>
-          <w:szCs w:val="24"/>
-        </w:rPr>
-        <w:t xml:space="preserve"> El sistema permite </w:t>
-      </w:r>
-      <w:r>
-        <w:rPr>
-          <w:rFonts w:ascii="Arial" w:hAnsi="Arial" w:cs="Arial"/>
-          <w:sz w:val="24"/>
-          <w:szCs w:val="24"/>
-        </w:rPr>
-        <w:t xml:space="preserve">buscar la información de un Tatuador ingresado anteriormente, los campos por los cuales podrá </w:t>
-      </w:r>
-      <w:r>
-        <w:rPr>
-          <w:rFonts w:ascii="Arial" w:hAnsi="Arial" w:cs="Arial"/>
-          <w:sz w:val="24"/>
-          <w:szCs w:val="24"/>
-        </w:rPr>
-        <w:lastRenderedPageBreak/>
-        <w:t>buscar son nombre, documento de identidad, teléfono o celular y fecha de contratación.</w:t>
-      </w:r>
+        <w:t>RQF002</w:t>
+      </w:r>
+      <w:r>
+        <w:rPr>
+          <w:rFonts w:ascii="Arial" w:hAnsi="Arial" w:cs="Arial"/>
+          <w:b/>
+          <w:sz w:val="24"/>
+          <w:szCs w:val="24"/>
+        </w:rPr>
+        <w:t xml:space="preserve">.1. Crear </w:t>
+      </w:r>
+      <w:proofErr w:type="spellStart"/>
+      <w:r>
+        <w:rPr>
+          <w:rFonts w:ascii="Arial" w:hAnsi="Arial" w:cs="Arial"/>
+          <w:b/>
+          <w:sz w:val="24"/>
+          <w:szCs w:val="24"/>
+        </w:rPr>
+        <w:t>Tatuador</w:t>
+      </w:r>
+      <w:proofErr w:type="spellEnd"/>
+      <w:r>
+        <w:rPr>
+          <w:rFonts w:ascii="Arial" w:hAnsi="Arial" w:cs="Arial"/>
+          <w:b/>
+          <w:sz w:val="24"/>
+          <w:szCs w:val="24"/>
+        </w:rPr>
+        <w:t>:</w:t>
+      </w:r>
+      <w:r>
+        <w:rPr>
+          <w:rFonts w:ascii="Arial" w:hAnsi="Arial" w:cs="Arial"/>
+          <w:sz w:val="24"/>
+          <w:szCs w:val="24"/>
+        </w:rPr>
+        <w:t xml:space="preserve"> El sistema permite</w:t>
+      </w:r>
+      <w:r>
+        <w:rPr>
+          <w:rFonts w:ascii="Arial" w:hAnsi="Arial" w:cs="Arial"/>
+          <w:sz w:val="24"/>
+          <w:szCs w:val="24"/>
+        </w:rPr>
+        <w:t xml:space="preserve"> que el usuario administrador y secretaría</w:t>
+      </w:r>
+      <w:r>
+        <w:rPr>
+          <w:rFonts w:ascii="Arial" w:hAnsi="Arial" w:cs="Arial"/>
+          <w:sz w:val="24"/>
+          <w:szCs w:val="24"/>
+        </w:rPr>
+        <w:t xml:space="preserve"> </w:t>
+      </w:r>
+      <w:r>
+        <w:rPr>
+          <w:rFonts w:ascii="Arial" w:hAnsi="Arial" w:cs="Arial"/>
+          <w:sz w:val="24"/>
+          <w:szCs w:val="24"/>
+        </w:rPr>
+        <w:t>pueda</w:t>
+      </w:r>
+      <w:r>
+        <w:rPr>
+          <w:rFonts w:ascii="Arial" w:hAnsi="Arial" w:cs="Arial"/>
+          <w:sz w:val="24"/>
+          <w:szCs w:val="24"/>
+        </w:rPr>
+        <w:t>n</w:t>
+      </w:r>
+      <w:r>
+        <w:rPr>
+          <w:rFonts w:ascii="Arial" w:hAnsi="Arial" w:cs="Arial"/>
+          <w:sz w:val="24"/>
+          <w:szCs w:val="24"/>
+        </w:rPr>
+        <w:t xml:space="preserve"> crear un </w:t>
+      </w:r>
+      <w:proofErr w:type="spellStart"/>
+      <w:r>
+        <w:rPr>
+          <w:rFonts w:ascii="Arial" w:hAnsi="Arial" w:cs="Arial"/>
+          <w:sz w:val="24"/>
+          <w:szCs w:val="24"/>
+        </w:rPr>
+        <w:t>Tatuador</w:t>
+      </w:r>
+      <w:proofErr w:type="spellEnd"/>
+      <w:r>
+        <w:rPr>
+          <w:rFonts w:ascii="Arial" w:hAnsi="Arial" w:cs="Arial"/>
+          <w:sz w:val="24"/>
+          <w:szCs w:val="24"/>
+        </w:rPr>
+        <w:t xml:space="preserve"> ingresando la información necesaria como lo es nombre completo, documento de identidad, </w:t>
+      </w:r>
+      <w:r>
+        <w:rPr>
+          <w:rFonts w:ascii="Arial" w:hAnsi="Arial" w:cs="Arial"/>
+          <w:sz w:val="24"/>
+          <w:szCs w:val="24"/>
+        </w:rPr>
+        <w:t xml:space="preserve">foto -opcional-, </w:t>
+      </w:r>
+      <w:r>
+        <w:rPr>
+          <w:rFonts w:ascii="Arial" w:hAnsi="Arial" w:cs="Arial"/>
+          <w:sz w:val="24"/>
+          <w:szCs w:val="24"/>
+        </w:rPr>
+        <w:t>teléfono o celular, fecha de contratación</w:t>
+      </w:r>
+      <w:r>
+        <w:rPr>
+          <w:rFonts w:ascii="Arial" w:hAnsi="Arial" w:cs="Arial"/>
+          <w:sz w:val="24"/>
+          <w:szCs w:val="24"/>
+        </w:rPr>
+        <w:t xml:space="preserve">, si el </w:t>
+      </w:r>
+      <w:proofErr w:type="spellStart"/>
+      <w:r>
+        <w:rPr>
+          <w:rFonts w:ascii="Arial" w:hAnsi="Arial" w:cs="Arial"/>
+          <w:sz w:val="24"/>
+          <w:szCs w:val="24"/>
+        </w:rPr>
+        <w:t>tatuador</w:t>
+      </w:r>
+      <w:proofErr w:type="spellEnd"/>
+      <w:r>
+        <w:rPr>
+          <w:rFonts w:ascii="Arial" w:hAnsi="Arial" w:cs="Arial"/>
+          <w:sz w:val="24"/>
+          <w:szCs w:val="24"/>
+        </w:rPr>
+        <w:t xml:space="preserve"> es creado correctamente se mostrara un mensaje de “operación exitosa”, en caso contrario el mensaje será “operación fallida”.</w:t>
+      </w:r>
+    </w:p>
+    <w:p>
+      <w:pPr>
+        <w:pStyle w:val="Prrafodelista"/>
+        <w:spacing w:after="200" w:line="240" w:lineRule="auto"/>
+        <w:jc w:val="both"/>
+        <w:rPr>
+          <w:rFonts w:ascii="Arial" w:hAnsi="Arial" w:cs="Arial"/>
+          <w:sz w:val="24"/>
+          <w:szCs w:val="24"/>
+        </w:rPr>
+      </w:pPr>
     </w:p>
     <w:p>
       <w:pPr>
@@ -997,114 +1710,154 @@
           <w:sz w:val="24"/>
           <w:szCs w:val="24"/>
         </w:rPr>
-        <w:t>RQF001</w:t>
-      </w:r>
-      <w:r>
-        <w:rPr>
-          <w:rFonts w:ascii="Arial" w:hAnsi="Arial" w:cs="Arial"/>
-          <w:b/>
-          <w:sz w:val="24"/>
-          <w:szCs w:val="24"/>
-        </w:rPr>
-        <w:t>.4. Inhabilitar Tatuador:</w:t>
-      </w:r>
-      <w:r>
-        <w:rPr>
-          <w:rFonts w:ascii="Arial" w:hAnsi="Arial" w:cs="Arial"/>
-          <w:sz w:val="24"/>
-          <w:szCs w:val="24"/>
-        </w:rPr>
-        <w:t xml:space="preserve"> El sistema </w:t>
-      </w:r>
-      <w:r>
-        <w:rPr>
-          <w:rFonts w:ascii="Arial" w:hAnsi="Arial" w:cs="Arial"/>
-          <w:sz w:val="24"/>
-          <w:szCs w:val="24"/>
-        </w:rPr>
-        <w:t>permite inhabilitar</w:t>
-      </w:r>
-      <w:r>
-        <w:rPr>
-          <w:rFonts w:ascii="Arial" w:hAnsi="Arial" w:cs="Arial"/>
-          <w:sz w:val="24"/>
-          <w:szCs w:val="24"/>
-        </w:rPr>
-        <w:t xml:space="preserve"> un Tatuador ingresado anteriormente, esto se puede deber a que esté ha sido despedido, o se ha marchado del local, se va indefinidamente a estudiar o aprender en otra </w:t>
-      </w:r>
-      <w:r>
-        <w:rPr>
-          <w:rFonts w:ascii="Arial" w:hAnsi="Arial" w:cs="Arial"/>
-          <w:sz w:val="24"/>
-          <w:szCs w:val="24"/>
-        </w:rPr>
-        <w:t>región, pero</w:t>
-      </w:r>
-      <w:r>
-        <w:rPr>
-          <w:rFonts w:ascii="Arial" w:hAnsi="Arial" w:cs="Arial"/>
-          <w:sz w:val="24"/>
-          <w:szCs w:val="24"/>
-        </w:rPr>
-        <w:t xml:space="preserve"> aun así es necesario mantener su información.</w:t>
-      </w:r>
-    </w:p>
-    <w:p>
-      <w:pPr>
-        <w:pStyle w:val="NormalWeb"/>
-        <w:shd w:val="clear" w:color="auto" w:fill="FFFFFF" w:themeFill="background1"/>
-        <w:spacing w:before="120" w:beforeAutospacing="0" w:after="120" w:afterAutospacing="0"/>
-        <w:ind w:left="720"/>
-        <w:jc w:val="both"/>
-        <w:rPr>
-          <w:rFonts w:ascii="Arial" w:hAnsi="Arial" w:cs="Arial"/>
-          <w:color w:val="333333"/>
-        </w:rPr>
-      </w:pPr>
-    </w:p>
-    <w:p>
-      <w:pPr>
-        <w:spacing w:after="200" w:line="240" w:lineRule="auto"/>
-        <w:ind w:left="360"/>
-        <w:jc w:val="both"/>
-        <w:rPr>
-          <w:rFonts w:ascii="Arial" w:hAnsi="Arial" w:cs="Arial"/>
-          <w:sz w:val="24"/>
-          <w:szCs w:val="24"/>
-        </w:rPr>
-      </w:pPr>
-      <w:r>
-        <w:rPr>
-          <w:rFonts w:ascii="Arial" w:hAnsi="Arial" w:cs="Arial"/>
-          <w:b/>
-          <w:sz w:val="24"/>
-          <w:szCs w:val="24"/>
-        </w:rPr>
-        <w:t>RQF002. Administrar Cliente:</w:t>
-      </w:r>
-      <w:r>
-        <w:rPr>
-          <w:rFonts w:ascii="Arial" w:hAnsi="Arial" w:cs="Arial"/>
-          <w:sz w:val="24"/>
-          <w:szCs w:val="24"/>
-        </w:rPr>
-        <w:t xml:space="preserve"> El sistema permite que el usuario administrador </w:t>
-      </w:r>
-      <w:r>
-        <w:rPr>
-          <w:rFonts w:ascii="Arial" w:hAnsi="Arial" w:cs="Arial"/>
-          <w:sz w:val="24"/>
-          <w:szCs w:val="24"/>
-        </w:rPr>
-        <w:t xml:space="preserve">y </w:t>
-      </w:r>
-      <w:r>
-        <w:rPr>
-          <w:rFonts w:ascii="Arial" w:hAnsi="Arial" w:cs="Arial"/>
-          <w:sz w:val="24"/>
-          <w:szCs w:val="24"/>
-        </w:rPr>
-        <w:t>secretaria pueda administrar un cliente (crear, modificar, buscar).</w:t>
+        <w:t>RQF002</w:t>
+      </w:r>
+      <w:r>
+        <w:rPr>
+          <w:rFonts w:ascii="Arial" w:hAnsi="Arial" w:cs="Arial"/>
+          <w:b/>
+          <w:sz w:val="24"/>
+          <w:szCs w:val="24"/>
+        </w:rPr>
+        <w:t xml:space="preserve">.2. Modificar </w:t>
+      </w:r>
+      <w:proofErr w:type="spellStart"/>
+      <w:r>
+        <w:rPr>
+          <w:rFonts w:ascii="Arial" w:hAnsi="Arial" w:cs="Arial"/>
+          <w:b/>
+          <w:sz w:val="24"/>
+          <w:szCs w:val="24"/>
+        </w:rPr>
+        <w:t>Tatuador</w:t>
+      </w:r>
+      <w:proofErr w:type="spellEnd"/>
+      <w:r>
+        <w:rPr>
+          <w:rFonts w:ascii="Arial" w:hAnsi="Arial" w:cs="Arial"/>
+          <w:b/>
+          <w:sz w:val="24"/>
+          <w:szCs w:val="24"/>
+        </w:rPr>
+        <w:t>:</w:t>
+      </w:r>
+      <w:r>
+        <w:rPr>
+          <w:rFonts w:ascii="Arial" w:hAnsi="Arial" w:cs="Arial"/>
+          <w:sz w:val="24"/>
+          <w:szCs w:val="24"/>
+        </w:rPr>
+        <w:t xml:space="preserve"> </w:t>
+      </w:r>
+      <w:r>
+        <w:rPr>
+          <w:rFonts w:ascii="Arial" w:hAnsi="Arial" w:cs="Arial"/>
+          <w:sz w:val="24"/>
+          <w:szCs w:val="24"/>
+        </w:rPr>
+        <w:t xml:space="preserve">Primero se busca al </w:t>
+      </w:r>
+      <w:proofErr w:type="spellStart"/>
+      <w:r>
+        <w:rPr>
+          <w:rFonts w:ascii="Arial" w:hAnsi="Arial" w:cs="Arial"/>
+          <w:sz w:val="24"/>
+          <w:szCs w:val="24"/>
+        </w:rPr>
+        <w:t>tatuador</w:t>
+      </w:r>
+      <w:proofErr w:type="spellEnd"/>
+      <w:r>
+        <w:rPr>
+          <w:rFonts w:ascii="Arial" w:hAnsi="Arial" w:cs="Arial"/>
+          <w:sz w:val="24"/>
+          <w:szCs w:val="24"/>
+        </w:rPr>
+        <w:t>, luego el</w:t>
+      </w:r>
+      <w:r>
+        <w:rPr>
+          <w:rFonts w:ascii="Arial" w:hAnsi="Arial" w:cs="Arial"/>
+          <w:sz w:val="24"/>
+          <w:szCs w:val="24"/>
+        </w:rPr>
+        <w:t xml:space="preserve"> sistema </w:t>
+      </w:r>
+      <w:r>
+        <w:rPr>
+          <w:rFonts w:ascii="Arial" w:hAnsi="Arial" w:cs="Arial"/>
+          <w:sz w:val="24"/>
+          <w:szCs w:val="24"/>
+        </w:rPr>
+        <w:t>permite</w:t>
+      </w:r>
+      <w:r>
+        <w:rPr>
+          <w:rFonts w:ascii="Arial" w:hAnsi="Arial" w:cs="Arial"/>
+          <w:sz w:val="24"/>
+          <w:szCs w:val="24"/>
+        </w:rPr>
+        <w:t xml:space="preserve"> que el usuario administrador y la secretaria puedan</w:t>
+      </w:r>
+      <w:r>
+        <w:rPr>
+          <w:rFonts w:ascii="Arial" w:hAnsi="Arial" w:cs="Arial"/>
+          <w:sz w:val="24"/>
+          <w:szCs w:val="24"/>
+        </w:rPr>
+        <w:t xml:space="preserve"> modificar</w:t>
+      </w:r>
+      <w:r>
+        <w:rPr>
+          <w:rFonts w:ascii="Arial" w:hAnsi="Arial" w:cs="Arial"/>
+          <w:sz w:val="24"/>
+          <w:szCs w:val="24"/>
+        </w:rPr>
+        <w:t xml:space="preserve"> la información de un </w:t>
+      </w:r>
+      <w:proofErr w:type="spellStart"/>
+      <w:r>
+        <w:rPr>
+          <w:rFonts w:ascii="Arial" w:hAnsi="Arial" w:cs="Arial"/>
+          <w:sz w:val="24"/>
+          <w:szCs w:val="24"/>
+        </w:rPr>
+        <w:t>Tatuador</w:t>
+      </w:r>
+      <w:proofErr w:type="spellEnd"/>
+      <w:r>
+        <w:rPr>
+          <w:rFonts w:ascii="Arial" w:hAnsi="Arial" w:cs="Arial"/>
+          <w:sz w:val="24"/>
+          <w:szCs w:val="24"/>
+        </w:rPr>
+        <w:t xml:space="preserve"> ingresado </w:t>
+      </w:r>
+      <w:r>
+        <w:rPr>
+          <w:rFonts w:ascii="Arial" w:hAnsi="Arial" w:cs="Arial"/>
+          <w:sz w:val="24"/>
+          <w:szCs w:val="24"/>
+        </w:rPr>
+        <w:t xml:space="preserve">anteriormente, si el </w:t>
+      </w:r>
+      <w:proofErr w:type="spellStart"/>
+      <w:r>
+        <w:rPr>
+          <w:rFonts w:ascii="Arial" w:hAnsi="Arial" w:cs="Arial"/>
+          <w:sz w:val="24"/>
+          <w:szCs w:val="24"/>
+        </w:rPr>
+        <w:t>tatuador</w:t>
+      </w:r>
+      <w:proofErr w:type="spellEnd"/>
+      <w:r>
+        <w:rPr>
+          <w:rFonts w:ascii="Arial" w:hAnsi="Arial" w:cs="Arial"/>
+          <w:sz w:val="24"/>
+          <w:szCs w:val="24"/>
+        </w:rPr>
+        <w:t xml:space="preserve"> es modificado correctamente se mostrara un mensaje de “operación exitosa”, en caso contrario el mensaje será “operación fallida”.</w:t>
       </w:r>
     </w:p>
     <w:p>
@@ -1118,207 +1871,6 @@
           <w:szCs w:val="24"/>
         </w:rPr>
       </w:pPr>
-      <w:r>
-        <w:rPr>
-          <w:rFonts w:ascii="Arial" w:hAnsi="Arial" w:cs="Arial"/>
-          <w:b/>
-          <w:sz w:val="24"/>
-          <w:szCs w:val="24"/>
-        </w:rPr>
-        <w:t>RQF002.1. Crear Cliente:</w:t>
-      </w:r>
-      <w:r>
-        <w:rPr>
-          <w:rFonts w:ascii="Arial" w:hAnsi="Arial" w:cs="Arial"/>
-          <w:sz w:val="24"/>
-          <w:szCs w:val="24"/>
-        </w:rPr>
-        <w:t xml:space="preserve"> El sistema </w:t>
-      </w:r>
-      <w:r>
-        <w:rPr>
-          <w:rFonts w:ascii="Arial" w:hAnsi="Arial" w:cs="Arial"/>
-          <w:sz w:val="24"/>
-          <w:szCs w:val="24"/>
-        </w:rPr>
-        <w:t xml:space="preserve">permite </w:t>
-      </w:r>
-      <w:r>
-        <w:rPr>
-          <w:rFonts w:ascii="Arial" w:hAnsi="Arial" w:cs="Arial"/>
-          <w:sz w:val="24"/>
-          <w:szCs w:val="24"/>
-        </w:rPr>
-        <w:t xml:space="preserve">crear un cliente ingresando la información necesaria como lo es nombre completo, documento de identidad, teléfono o </w:t>
-      </w:r>
-      <w:r>
-        <w:rPr>
-          <w:rFonts w:ascii="Arial" w:hAnsi="Arial" w:cs="Arial"/>
-          <w:sz w:val="24"/>
-          <w:szCs w:val="24"/>
-        </w:rPr>
-        <w:t>celular dentro</w:t>
-      </w:r>
-      <w:r>
-        <w:rPr>
-          <w:rFonts w:ascii="Arial" w:hAnsi="Arial" w:cs="Arial"/>
-          <w:sz w:val="24"/>
-          <w:szCs w:val="24"/>
-        </w:rPr>
-        <w:t xml:space="preserve"> del sistema, además de que es necesario validar que un cliente puede tener más de una cita.</w:t>
-      </w:r>
-    </w:p>
-    <w:p>
-      <w:pPr>
-        <w:pStyle w:val="Prrafodelista"/>
-        <w:spacing w:after="200" w:line="240" w:lineRule="auto"/>
-        <w:jc w:val="both"/>
-        <w:rPr>
-          <w:rFonts w:ascii="Arial" w:hAnsi="Arial" w:cs="Arial"/>
-          <w:sz w:val="24"/>
-          <w:szCs w:val="24"/>
-        </w:rPr>
-      </w:pPr>
-    </w:p>
-    <w:p>
-      <w:pPr>
-        <w:pStyle w:val="Prrafodelista"/>
-        <w:spacing w:after="200" w:line="240" w:lineRule="auto"/>
-        <w:jc w:val="both"/>
-        <w:rPr>
-          <w:rFonts w:ascii="Arial" w:hAnsi="Arial" w:cs="Arial"/>
-          <w:sz w:val="24"/>
-          <w:szCs w:val="24"/>
-        </w:rPr>
-      </w:pPr>
-      <w:r>
-        <w:rPr>
-          <w:rFonts w:ascii="Arial" w:hAnsi="Arial" w:cs="Arial"/>
-          <w:b/>
-          <w:sz w:val="24"/>
-          <w:szCs w:val="24"/>
-        </w:rPr>
-        <w:t>RQF002.2. Modificar Cliente:</w:t>
-      </w:r>
-      <w:r>
-        <w:rPr>
-          <w:rFonts w:ascii="Arial" w:hAnsi="Arial" w:cs="Arial"/>
-          <w:sz w:val="24"/>
-          <w:szCs w:val="24"/>
-        </w:rPr>
-        <w:t xml:space="preserve"> El sistema permite pueda modificar la información de un cliente ingresado anteriormente, la información a modificar podrá ser su nombre, documento de identidad, número </w:t>
-      </w:r>
-      <w:r>
-        <w:rPr>
-          <w:rFonts w:ascii="Arial" w:hAnsi="Arial" w:cs="Arial"/>
-          <w:sz w:val="24"/>
-          <w:szCs w:val="24"/>
-        </w:rPr>
-        <w:t>de teléfono</w:t>
-      </w:r>
-      <w:r>
-        <w:rPr>
-          <w:rFonts w:ascii="Arial" w:hAnsi="Arial" w:cs="Arial"/>
-          <w:sz w:val="24"/>
-          <w:szCs w:val="24"/>
-        </w:rPr>
-        <w:t xml:space="preserve"> o celular. </w:t>
-      </w:r>
-    </w:p>
-    <w:p>
-      <w:pPr>
-        <w:pStyle w:val="Prrafodelista"/>
-        <w:spacing w:after="200" w:line="240" w:lineRule="auto"/>
-        <w:jc w:val="both"/>
-        <w:rPr>
-          <w:rFonts w:ascii="Arial" w:hAnsi="Arial" w:cs="Arial"/>
-          <w:sz w:val="24"/>
-          <w:szCs w:val="24"/>
-        </w:rPr>
-      </w:pPr>
-    </w:p>
-    <w:p>
-      <w:pPr>
-        <w:pStyle w:val="Prrafodelista"/>
-        <w:spacing w:after="200" w:line="240" w:lineRule="auto"/>
-        <w:jc w:val="both"/>
-        <w:rPr>
-          <w:rFonts w:ascii="Arial" w:hAnsi="Arial" w:cs="Arial"/>
-          <w:sz w:val="24"/>
-          <w:szCs w:val="24"/>
-        </w:rPr>
-      </w:pPr>
-      <w:r>
-        <w:rPr>
-          <w:rFonts w:ascii="Arial" w:hAnsi="Arial" w:cs="Arial"/>
-          <w:b/>
-          <w:sz w:val="24"/>
-          <w:szCs w:val="24"/>
-        </w:rPr>
-        <w:t>RQF002.3. Buscar Cliente:</w:t>
-      </w:r>
-      <w:r>
-        <w:rPr>
-          <w:rFonts w:ascii="Arial" w:hAnsi="Arial" w:cs="Arial"/>
-          <w:sz w:val="24"/>
-          <w:szCs w:val="24"/>
-        </w:rPr>
-        <w:t xml:space="preserve"> El sistema permite buscar la información de un cliente ingresado anteriormente, los campos por los cuales podrá buscar son nombre, documento de identidad y fecha en la cual se </w:t>
-      </w:r>
-      <w:r>
-        <w:rPr>
-          <w:rFonts w:ascii="Arial" w:hAnsi="Arial" w:cs="Arial"/>
-          <w:sz w:val="24"/>
-          <w:szCs w:val="24"/>
-        </w:rPr>
-        <w:t>realizará</w:t>
-      </w:r>
-      <w:r>
-        <w:rPr>
-          <w:rFonts w:ascii="Arial" w:hAnsi="Arial" w:cs="Arial"/>
-          <w:sz w:val="24"/>
-          <w:szCs w:val="24"/>
-        </w:rPr>
-        <w:t xml:space="preserve"> el tatuaje.</w:t>
-      </w:r>
-    </w:p>
-    <w:p>
-      <w:pPr>
-        <w:spacing w:after="200" w:line="240" w:lineRule="auto"/>
-        <w:ind w:left="360"/>
-        <w:jc w:val="both"/>
-        <w:rPr>
-          <w:rFonts w:ascii="Arial" w:hAnsi="Arial" w:cs="Arial"/>
-          <w:sz w:val="24"/>
-          <w:szCs w:val="24"/>
-        </w:rPr>
-      </w:pPr>
-      <w:r>
-        <w:rPr>
-          <w:rFonts w:ascii="Arial" w:hAnsi="Arial" w:cs="Arial"/>
-          <w:b/>
-          <w:sz w:val="24"/>
-          <w:szCs w:val="24"/>
-        </w:rPr>
-        <w:t>RQF003</w:t>
-      </w:r>
-      <w:r>
-        <w:rPr>
-          <w:rFonts w:ascii="Arial" w:hAnsi="Arial" w:cs="Arial"/>
-          <w:b/>
-          <w:sz w:val="24"/>
-          <w:szCs w:val="24"/>
-        </w:rPr>
-        <w:t xml:space="preserve">. Administrar cita: </w:t>
-      </w:r>
-      <w:r>
-        <w:rPr>
-          <w:rFonts w:ascii="Arial" w:hAnsi="Arial" w:cs="Arial"/>
-          <w:sz w:val="24"/>
-          <w:szCs w:val="24"/>
-        </w:rPr>
-        <w:t>el sistema permite que el usuario administrador pueda administrar la información de una cita (asignar, modificar, inhabilitar, buscar).</w:t>
-      </w:r>
     </w:p>
     <w:p>
       <w:pPr>
@@ -1342,32 +1894,60 @@
           <w:sz w:val="24"/>
           <w:szCs w:val="24"/>
         </w:rPr>
-        <w:t>RQF003</w:t>
-      </w:r>
-      <w:r>
-        <w:rPr>
-          <w:rFonts w:ascii="Arial" w:hAnsi="Arial" w:cs="Arial"/>
-          <w:b/>
-          <w:sz w:val="24"/>
-          <w:szCs w:val="24"/>
-        </w:rPr>
-        <w:t>.1. Asignar cita:</w:t>
-      </w:r>
-      <w:r>
-        <w:rPr>
-          <w:rFonts w:ascii="Arial" w:hAnsi="Arial" w:cs="Arial"/>
-          <w:sz w:val="24"/>
-          <w:szCs w:val="24"/>
-        </w:rPr>
-        <w:t xml:space="preserve"> El sistema</w:t>
-      </w:r>
-      <w:r>
-        <w:rPr>
-          <w:rFonts w:ascii="Arial" w:hAnsi="Arial" w:cs="Arial"/>
-          <w:sz w:val="24"/>
-          <w:szCs w:val="24"/>
-        </w:rPr>
-        <w:t xml:space="preserve"> permite</w:t>
+        <w:t>RQF002</w:t>
+      </w:r>
+      <w:r>
+        <w:rPr>
+          <w:rFonts w:ascii="Arial" w:hAnsi="Arial" w:cs="Arial"/>
+          <w:b/>
+          <w:sz w:val="24"/>
+          <w:szCs w:val="24"/>
+        </w:rPr>
+        <w:t xml:space="preserve">.3. Buscar </w:t>
+      </w:r>
+      <w:proofErr w:type="spellStart"/>
+      <w:r>
+        <w:rPr>
+          <w:rFonts w:ascii="Arial" w:hAnsi="Arial" w:cs="Arial"/>
+          <w:b/>
+          <w:sz w:val="24"/>
+          <w:szCs w:val="24"/>
+        </w:rPr>
+        <w:t>Tatuador</w:t>
+      </w:r>
+      <w:proofErr w:type="spellEnd"/>
+      <w:r>
+        <w:rPr>
+          <w:rFonts w:ascii="Arial" w:hAnsi="Arial" w:cs="Arial"/>
+          <w:b/>
+          <w:sz w:val="24"/>
+          <w:szCs w:val="24"/>
+        </w:rPr>
+        <w:t>:</w:t>
+      </w:r>
+      <w:r>
+        <w:rPr>
+          <w:rFonts w:ascii="Arial" w:hAnsi="Arial" w:cs="Arial"/>
+          <w:sz w:val="24"/>
+          <w:szCs w:val="24"/>
+        </w:rPr>
+        <w:t xml:space="preserve"> El sistema permite</w:t>
+      </w:r>
+      <w:r>
+        <w:rPr>
+          <w:rFonts w:ascii="Arial" w:hAnsi="Arial" w:cs="Arial"/>
+          <w:sz w:val="24"/>
+          <w:szCs w:val="24"/>
+        </w:rPr>
+        <w:t xml:space="preserve"> al</w:t>
+      </w:r>
+      <w:r>
+        <w:rPr>
+          <w:rFonts w:ascii="Arial" w:hAnsi="Arial" w:cs="Arial"/>
+          <w:sz w:val="24"/>
+          <w:szCs w:val="24"/>
+        </w:rPr>
+        <w:t xml:space="preserve"> administrador o la secretaría puedan</w:t>
       </w:r>
       <w:r>
         <w:rPr>
@@ -1383,16 +1963,27 @@
           <w:sz w:val="24"/>
           <w:szCs w:val="24"/>
         </w:rPr>
-        <w:t>asignar</w:t>
-      </w:r>
-      <w:r>
-        <w:rPr>
-          <w:rFonts w:ascii="Arial" w:hAnsi="Arial" w:cs="Arial"/>
-          <w:sz w:val="24"/>
-          <w:szCs w:val="24"/>
-        </w:rPr>
-        <w:t xml:space="preserve"> una cita a un cliente teniendo en cuenta que es necesario que guarde la fecha en que se realizó la asignación de la cita, la fecha en la que se realizara el tatuaje, el tatuador, el cliente y el abono realizado por el cliente.</w:t>
-      </w:r>
+        <w:t xml:space="preserve">buscar la información de un Tatuador ingresado anteriormente, los campos por los cuales podrá buscar son </w:t>
+      </w:r>
+      <w:r>
+        <w:rPr>
+          <w:rFonts w:ascii="Arial" w:hAnsi="Arial" w:cs="Arial"/>
+          <w:sz w:val="24"/>
+          <w:szCs w:val="24"/>
+        </w:rPr>
+        <w:t>nombre, documento de identidad.</w:t>
+      </w:r>
+    </w:p>
+    <w:p>
+      <w:pPr>
+        <w:pStyle w:val="Prrafodelista"/>
+        <w:rPr>
+          <w:rFonts w:ascii="Arial" w:hAnsi="Arial" w:cs="Arial"/>
+          <w:b/>
+          <w:sz w:val="24"/>
+          <w:szCs w:val="24"/>
+        </w:rPr>
+      </w:pPr>
     </w:p>
     <w:p>
       <w:pPr>
@@ -1409,6 +2000,208 @@
           <w:szCs w:val="24"/>
         </w:rPr>
       </w:pPr>
+      <w:r>
+        <w:rPr>
+          <w:rFonts w:ascii="Arial" w:hAnsi="Arial" w:cs="Arial"/>
+          <w:b/>
+          <w:sz w:val="24"/>
+          <w:szCs w:val="24"/>
+        </w:rPr>
+        <w:t>RQF002</w:t>
+      </w:r>
+      <w:r>
+        <w:rPr>
+          <w:rFonts w:ascii="Arial" w:hAnsi="Arial" w:cs="Arial"/>
+          <w:b/>
+          <w:sz w:val="24"/>
+          <w:szCs w:val="24"/>
+        </w:rPr>
+        <w:t>.4. Inhabilitar Tatuador:</w:t>
+      </w:r>
+      <w:r>
+        <w:rPr>
+          <w:rFonts w:ascii="Arial" w:hAnsi="Arial" w:cs="Arial"/>
+          <w:sz w:val="24"/>
+          <w:szCs w:val="24"/>
+        </w:rPr>
+        <w:t xml:space="preserve"> El sistema </w:t>
+      </w:r>
+      <w:r>
+        <w:rPr>
+          <w:rFonts w:ascii="Arial" w:hAnsi="Arial" w:cs="Arial"/>
+          <w:sz w:val="24"/>
+          <w:szCs w:val="24"/>
+        </w:rPr>
+        <w:t xml:space="preserve">permite </w:t>
+      </w:r>
+      <w:r>
+        <w:rPr>
+          <w:rFonts w:ascii="Arial" w:hAnsi="Arial" w:cs="Arial"/>
+          <w:sz w:val="24"/>
+          <w:szCs w:val="24"/>
+        </w:rPr>
+        <w:t xml:space="preserve">al administrador o secretaría </w:t>
+      </w:r>
+      <w:r>
+        <w:rPr>
+          <w:rFonts w:ascii="Arial" w:hAnsi="Arial" w:cs="Arial"/>
+          <w:sz w:val="24"/>
+          <w:szCs w:val="24"/>
+        </w:rPr>
+        <w:t>inhabilitar</w:t>
+      </w:r>
+      <w:r>
+        <w:rPr>
+          <w:rFonts w:ascii="Arial" w:hAnsi="Arial" w:cs="Arial"/>
+          <w:sz w:val="24"/>
+          <w:szCs w:val="24"/>
+        </w:rPr>
+        <w:t xml:space="preserve"> un </w:t>
+      </w:r>
+      <w:proofErr w:type="spellStart"/>
+      <w:r>
+        <w:rPr>
+          <w:rFonts w:ascii="Arial" w:hAnsi="Arial" w:cs="Arial"/>
+          <w:sz w:val="24"/>
+          <w:szCs w:val="24"/>
+        </w:rPr>
+        <w:t>Tatuador</w:t>
+      </w:r>
+      <w:proofErr w:type="spellEnd"/>
+      <w:r>
+        <w:rPr>
+          <w:rFonts w:ascii="Arial" w:hAnsi="Arial" w:cs="Arial"/>
+          <w:sz w:val="24"/>
+          <w:szCs w:val="24"/>
+        </w:rPr>
+        <w:t xml:space="preserve"> ingresado anteriormente, esto se puede deber a que esté ha sido despedido, o se ha marchado del local, se va indefinidamente a estudiar o aprender en otra </w:t>
+      </w:r>
+      <w:r>
+        <w:rPr>
+          <w:rFonts w:ascii="Arial" w:hAnsi="Arial" w:cs="Arial"/>
+          <w:sz w:val="24"/>
+          <w:szCs w:val="24"/>
+        </w:rPr>
+        <w:t>región, pero</w:t>
+      </w:r>
+      <w:r>
+        <w:rPr>
+          <w:rFonts w:ascii="Arial" w:hAnsi="Arial" w:cs="Arial"/>
+          <w:sz w:val="24"/>
+          <w:szCs w:val="24"/>
+        </w:rPr>
+        <w:t xml:space="preserve"> aun así es ne</w:t>
+      </w:r>
+      <w:r>
+        <w:rPr>
+          <w:rFonts w:ascii="Arial" w:hAnsi="Arial" w:cs="Arial"/>
+          <w:sz w:val="24"/>
+          <w:szCs w:val="24"/>
+        </w:rPr>
+        <w:t xml:space="preserve">cesario mantener su información, si el </w:t>
+      </w:r>
+      <w:proofErr w:type="spellStart"/>
+      <w:r>
+        <w:rPr>
+          <w:rFonts w:ascii="Arial" w:hAnsi="Arial" w:cs="Arial"/>
+          <w:sz w:val="24"/>
+          <w:szCs w:val="24"/>
+        </w:rPr>
+        <w:t>tatuador</w:t>
+      </w:r>
+      <w:proofErr w:type="spellEnd"/>
+      <w:r>
+        <w:rPr>
+          <w:rFonts w:ascii="Arial" w:hAnsi="Arial" w:cs="Arial"/>
+          <w:sz w:val="24"/>
+          <w:szCs w:val="24"/>
+        </w:rPr>
+        <w:t xml:space="preserve"> es inhabilitado correctamente se mostrara un mensaje de “operación exitosa”, en caso contrario el mensaje será “operación fallida”.</w:t>
+      </w:r>
+    </w:p>
+    <w:p>
+      <w:pPr>
+        <w:pStyle w:val="NormalWeb"/>
+        <w:shd w:val="clear" w:color="auto" w:fill="FFFFFF" w:themeFill="background1"/>
+        <w:spacing w:before="120" w:beforeAutospacing="0" w:after="120" w:afterAutospacing="0"/>
+        <w:ind w:left="720"/>
+        <w:jc w:val="both"/>
+        <w:rPr>
+          <w:rFonts w:ascii="Arial" w:hAnsi="Arial" w:cs="Arial"/>
+          <w:color w:val="333333"/>
+        </w:rPr>
+      </w:pPr>
+    </w:p>
+    <w:p>
+      <w:pPr>
+        <w:spacing w:after="200" w:line="240" w:lineRule="auto"/>
+        <w:ind w:left="360"/>
+        <w:jc w:val="both"/>
+        <w:rPr>
+          <w:rFonts w:ascii="Arial" w:hAnsi="Arial" w:cs="Arial"/>
+          <w:sz w:val="24"/>
+          <w:szCs w:val="24"/>
+        </w:rPr>
+      </w:pPr>
+      <w:r>
+        <w:rPr>
+          <w:rFonts w:ascii="Arial" w:hAnsi="Arial" w:cs="Arial"/>
+          <w:b/>
+          <w:sz w:val="24"/>
+          <w:szCs w:val="24"/>
+        </w:rPr>
+        <w:lastRenderedPageBreak/>
+        <w:t>RQF003</w:t>
+      </w:r>
+      <w:r>
+        <w:rPr>
+          <w:rFonts w:ascii="Arial" w:hAnsi="Arial" w:cs="Arial"/>
+          <w:b/>
+          <w:sz w:val="24"/>
+          <w:szCs w:val="24"/>
+        </w:rPr>
+        <w:t>. Administrar Cliente:</w:t>
+      </w:r>
+      <w:r>
+        <w:rPr>
+          <w:rFonts w:ascii="Arial" w:hAnsi="Arial" w:cs="Arial"/>
+          <w:sz w:val="24"/>
+          <w:szCs w:val="24"/>
+        </w:rPr>
+        <w:t xml:space="preserve"> El sistema permite que el usuario administrador </w:t>
+      </w:r>
+      <w:r>
+        <w:rPr>
+          <w:rFonts w:ascii="Arial" w:hAnsi="Arial" w:cs="Arial"/>
+          <w:sz w:val="24"/>
+          <w:szCs w:val="24"/>
+        </w:rPr>
+        <w:t xml:space="preserve">y </w:t>
+      </w:r>
+      <w:r>
+        <w:rPr>
+          <w:rFonts w:ascii="Arial" w:hAnsi="Arial" w:cs="Arial"/>
+          <w:sz w:val="24"/>
+          <w:szCs w:val="24"/>
+        </w:rPr>
+        <w:t>secretaria pueda administrar un cliente (crear, modificar, buscar</w:t>
+      </w:r>
+      <w:r>
+        <w:rPr>
+          <w:rFonts w:ascii="Arial" w:hAnsi="Arial" w:cs="Arial"/>
+          <w:sz w:val="24"/>
+          <w:szCs w:val="24"/>
+        </w:rPr>
+        <w:t>, inhabilitar</w:t>
+      </w:r>
+      <w:r>
+        <w:rPr>
+          <w:rFonts w:ascii="Arial" w:hAnsi="Arial" w:cs="Arial"/>
+          <w:sz w:val="24"/>
+          <w:szCs w:val="24"/>
+        </w:rPr>
+        <w:t>).</w:t>
+      </w:r>
     </w:p>
     <w:p>
       <w:pPr>
@@ -1441,16 +2234,84 @@
           <w:sz w:val="24"/>
           <w:szCs w:val="24"/>
         </w:rPr>
-        <w:t>.2. Modificar cita:</w:t>
-      </w:r>
-      <w:r>
-        <w:rPr>
-          <w:rFonts w:ascii="Arial" w:hAnsi="Arial" w:cs="Arial"/>
-          <w:sz w:val="24"/>
-          <w:szCs w:val="24"/>
-        </w:rPr>
-        <w:t xml:space="preserve"> El sistema permite modificar una cita, la información que pude modificar será el cliente al cual se le asigno la cita, el tatuador, la fecha de realización del tatuaje, el abono realizado anteriormente.</w:t>
-      </w:r>
+        <w:t>.1. Crear Cliente:</w:t>
+      </w:r>
+      <w:r>
+        <w:rPr>
+          <w:rFonts w:ascii="Arial" w:hAnsi="Arial" w:cs="Arial"/>
+          <w:sz w:val="24"/>
+          <w:szCs w:val="24"/>
+        </w:rPr>
+        <w:t xml:space="preserve"> El sistema </w:t>
+      </w:r>
+      <w:r>
+        <w:rPr>
+          <w:rFonts w:ascii="Arial" w:hAnsi="Arial" w:cs="Arial"/>
+          <w:sz w:val="24"/>
+          <w:szCs w:val="24"/>
+        </w:rPr>
+        <w:t>permite</w:t>
+      </w:r>
+      <w:r>
+        <w:rPr>
+          <w:rFonts w:ascii="Arial" w:hAnsi="Arial" w:cs="Arial"/>
+          <w:sz w:val="24"/>
+          <w:szCs w:val="24"/>
+        </w:rPr>
+        <w:t xml:space="preserve"> que el usuario administrador y secretaría puedan</w:t>
+      </w:r>
+      <w:r>
+        <w:rPr>
+          <w:rFonts w:ascii="Arial" w:hAnsi="Arial" w:cs="Arial"/>
+          <w:sz w:val="24"/>
+          <w:szCs w:val="24"/>
+        </w:rPr>
+        <w:t xml:space="preserve"> </w:t>
+      </w:r>
+      <w:r>
+        <w:rPr>
+          <w:rFonts w:ascii="Arial" w:hAnsi="Arial" w:cs="Arial"/>
+          <w:sz w:val="24"/>
+          <w:szCs w:val="24"/>
+        </w:rPr>
+        <w:t xml:space="preserve">crear un cliente ingresando la información necesaria como lo es nombre completo, documento de identidad, teléfono o </w:t>
+      </w:r>
+      <w:r>
+        <w:rPr>
+          <w:rFonts w:ascii="Arial" w:hAnsi="Arial" w:cs="Arial"/>
+          <w:sz w:val="24"/>
+          <w:szCs w:val="24"/>
+        </w:rPr>
+        <w:t>celular</w:t>
+      </w:r>
+      <w:r>
+        <w:rPr>
+          <w:rFonts w:ascii="Arial" w:hAnsi="Arial" w:cs="Arial"/>
+          <w:sz w:val="24"/>
+          <w:szCs w:val="24"/>
+        </w:rPr>
+        <w:t>, además de que es necesario validar que un clie</w:t>
+      </w:r>
+      <w:r>
+        <w:rPr>
+          <w:rFonts w:ascii="Arial" w:hAnsi="Arial" w:cs="Arial"/>
+          <w:sz w:val="24"/>
+          <w:szCs w:val="24"/>
+        </w:rPr>
+        <w:t>nte puede tener más de una cita, si el cliente es creado correctamente se mostrara un mensaje de “operación exitosa”, en caso contrario el mensaje será “operación fallida”.</w:t>
+      </w:r>
+    </w:p>
+    <w:p>
+      <w:pPr>
+        <w:pStyle w:val="Prrafodelista"/>
+        <w:spacing w:after="200" w:line="240" w:lineRule="auto"/>
+        <w:jc w:val="both"/>
+        <w:rPr>
+          <w:rFonts w:ascii="Arial" w:hAnsi="Arial" w:cs="Arial"/>
+          <w:sz w:val="24"/>
+          <w:szCs w:val="24"/>
+        </w:rPr>
+      </w:pPr>
     </w:p>
     <w:p>
       <w:pPr>
@@ -1483,16 +2344,68 @@
           <w:sz w:val="24"/>
           <w:szCs w:val="24"/>
         </w:rPr>
-        <w:t>.3 Inhabilitar cita:</w:t>
-      </w:r>
-      <w:r>
-        <w:rPr>
-          <w:rFonts w:ascii="Arial" w:hAnsi="Arial" w:cs="Arial"/>
-          <w:sz w:val="24"/>
-          <w:szCs w:val="24"/>
-        </w:rPr>
-        <w:t xml:space="preserve"> El sistema permite inhabilitar una cita, debido a que estas pueden ser canceladas por los clientes o simplemente no se presentaron en la fecha de realización del tatuaje, es necesario guardar la información o historial de todas las citas.</w:t>
-      </w:r>
+        <w:t>.2. Modificar Cliente:</w:t>
+      </w:r>
+      <w:r>
+        <w:rPr>
+          <w:rFonts w:ascii="Arial" w:hAnsi="Arial" w:cs="Arial"/>
+          <w:sz w:val="24"/>
+          <w:szCs w:val="24"/>
+        </w:rPr>
+        <w:t xml:space="preserve"> El sistema permite</w:t>
+      </w:r>
+      <w:r>
+        <w:rPr>
+          <w:rFonts w:ascii="Arial" w:hAnsi="Arial" w:cs="Arial"/>
+          <w:sz w:val="24"/>
+          <w:szCs w:val="24"/>
+        </w:rPr>
+        <w:t xml:space="preserve"> que el usuario administrador y secretaría</w:t>
+      </w:r>
+      <w:r>
+        <w:rPr>
+          <w:rFonts w:ascii="Arial" w:hAnsi="Arial" w:cs="Arial"/>
+          <w:sz w:val="24"/>
+          <w:szCs w:val="24"/>
+        </w:rPr>
+        <w:t xml:space="preserve"> pueda</w:t>
+      </w:r>
+      <w:r>
+        <w:rPr>
+          <w:rFonts w:ascii="Arial" w:hAnsi="Arial" w:cs="Arial"/>
+          <w:sz w:val="24"/>
+          <w:szCs w:val="24"/>
+        </w:rPr>
+        <w:t>n</w:t>
+      </w:r>
+      <w:r>
+        <w:rPr>
+          <w:rFonts w:ascii="Arial" w:hAnsi="Arial" w:cs="Arial"/>
+          <w:sz w:val="24"/>
+          <w:szCs w:val="24"/>
+        </w:rPr>
+        <w:t xml:space="preserve"> modificar la información de un cliente ingresado anteriormente, </w:t>
+      </w:r>
+      <w:r>
+        <w:rPr>
+          <w:rFonts w:ascii="Arial" w:hAnsi="Arial" w:cs="Arial"/>
+          <w:sz w:val="24"/>
+          <w:szCs w:val="24"/>
+        </w:rPr>
+        <w:t>si el cliente es modificado correctamente se mostrara un mensaje de “operación exitosa”, en caso contrario el mensaje será “operación fallida”.</w:t>
+      </w:r>
+    </w:p>
+    <w:p>
+      <w:pPr>
+        <w:pStyle w:val="Prrafodelista"/>
+        <w:spacing w:after="200" w:line="240" w:lineRule="auto"/>
+        <w:jc w:val="both"/>
+        <w:rPr>
+          <w:rFonts w:ascii="Arial" w:hAnsi="Arial" w:cs="Arial"/>
+          <w:sz w:val="24"/>
+          <w:szCs w:val="24"/>
+        </w:rPr>
+      </w:pPr>
     </w:p>
     <w:p>
       <w:pPr>
@@ -1525,47 +2438,219 @@
           <w:sz w:val="24"/>
           <w:szCs w:val="24"/>
         </w:rPr>
-        <w:t>.4 Buscar cita:</w:t>
-      </w:r>
-      <w:r>
-        <w:rPr>
-          <w:rFonts w:ascii="Arial" w:hAnsi="Arial" w:cs="Arial"/>
-          <w:sz w:val="24"/>
-          <w:szCs w:val="24"/>
-        </w:rPr>
-        <w:t xml:space="preserve"> El sistema permite </w:t>
-      </w:r>
-      <w:r>
-        <w:rPr>
-          <w:rFonts w:ascii="Arial" w:hAnsi="Arial" w:cs="Arial"/>
-          <w:sz w:val="24"/>
-          <w:szCs w:val="24"/>
-        </w:rPr>
-        <w:t xml:space="preserve">ver información </w:t>
-      </w:r>
-      <w:r>
-        <w:rPr>
-          <w:rFonts w:ascii="Arial" w:hAnsi="Arial" w:cs="Arial"/>
-          <w:sz w:val="24"/>
-          <w:szCs w:val="24"/>
-        </w:rPr>
-        <w:t xml:space="preserve">relacionada a </w:t>
-      </w:r>
-      <w:r>
-        <w:rPr>
-          <w:rFonts w:ascii="Arial" w:hAnsi="Arial" w:cs="Arial"/>
-          <w:sz w:val="24"/>
-          <w:szCs w:val="24"/>
-        </w:rPr>
-        <w:t>una cita</w:t>
-      </w:r>
-      <w:r>
-        <w:rPr>
-          <w:rFonts w:ascii="Arial" w:hAnsi="Arial" w:cs="Arial"/>
-          <w:sz w:val="24"/>
-          <w:szCs w:val="24"/>
-        </w:rPr>
-        <w:t xml:space="preserve"> como fecha de asignación de una cita, fecha en que se elaborara el tatuaje, quien realizara el trabajo, quien es el cliente y el abono de este trabajo.</w:t>
+        <w:t>.3. Buscar Cliente:</w:t>
+      </w:r>
+      <w:r>
+        <w:rPr>
+          <w:rFonts w:ascii="Arial" w:hAnsi="Arial" w:cs="Arial"/>
+          <w:sz w:val="24"/>
+          <w:szCs w:val="24"/>
+        </w:rPr>
+        <w:t xml:space="preserve"> El sistema permite</w:t>
+      </w:r>
+      <w:r>
+        <w:rPr>
+          <w:rFonts w:ascii="Arial" w:hAnsi="Arial" w:cs="Arial"/>
+          <w:sz w:val="24"/>
+          <w:szCs w:val="24"/>
+        </w:rPr>
+        <w:t xml:space="preserve"> que el usuario administrador y secretaría puedan</w:t>
+      </w:r>
+      <w:r>
+        <w:rPr>
+          <w:rFonts w:ascii="Arial" w:hAnsi="Arial" w:cs="Arial"/>
+          <w:sz w:val="24"/>
+          <w:szCs w:val="24"/>
+        </w:rPr>
+        <w:t xml:space="preserve"> buscar la información de un cliente ingresado anteriormente, </w:t>
+      </w:r>
+      <w:r>
+        <w:rPr>
+          <w:rFonts w:ascii="Arial" w:hAnsi="Arial" w:cs="Arial"/>
+          <w:sz w:val="24"/>
+          <w:szCs w:val="24"/>
+        </w:rPr>
+        <w:t xml:space="preserve">los campos por los cuales podrá buscar son </w:t>
+      </w:r>
+      <w:r>
+        <w:rPr>
+          <w:rFonts w:ascii="Arial" w:hAnsi="Arial" w:cs="Arial"/>
+          <w:sz w:val="24"/>
+          <w:szCs w:val="24"/>
+        </w:rPr>
+        <w:t>nombre, documento de identidad, fecha de realización de una cita.</w:t>
+      </w:r>
+    </w:p>
+    <w:p>
+      <w:pPr>
+        <w:pStyle w:val="Prrafodelista"/>
+        <w:rPr>
+          <w:rFonts w:ascii="Arial" w:hAnsi="Arial" w:cs="Arial"/>
+          <w:b/>
+          <w:sz w:val="24"/>
+          <w:szCs w:val="24"/>
+        </w:rPr>
+      </w:pPr>
+    </w:p>
+    <w:p>
+      <w:pPr>
+        <w:spacing w:after="200" w:line="240" w:lineRule="auto"/>
+        <w:jc w:val="both"/>
+        <w:rPr>
+          <w:rFonts w:ascii="Arial" w:hAnsi="Arial" w:cs="Arial"/>
+          <w:sz w:val="24"/>
+          <w:szCs w:val="24"/>
+        </w:rPr>
+      </w:pPr>
+      <w:r>
+        <w:rPr>
+          <w:rFonts w:ascii="Arial" w:hAnsi="Arial" w:cs="Arial"/>
+          <w:b/>
+          <w:sz w:val="24"/>
+          <w:szCs w:val="24"/>
+        </w:rPr>
+        <w:t>RQF004</w:t>
+      </w:r>
+      <w:r>
+        <w:rPr>
+          <w:rFonts w:ascii="Arial" w:hAnsi="Arial" w:cs="Arial"/>
+          <w:b/>
+          <w:sz w:val="24"/>
+          <w:szCs w:val="24"/>
+        </w:rPr>
+        <w:t xml:space="preserve">. Administrar cita: </w:t>
+      </w:r>
+      <w:r>
+        <w:rPr>
+          <w:rFonts w:ascii="Arial" w:hAnsi="Arial" w:cs="Arial"/>
+          <w:sz w:val="24"/>
+          <w:szCs w:val="24"/>
+        </w:rPr>
+        <w:t xml:space="preserve">el sistema permite que el usuario administrador </w:t>
+      </w:r>
+      <w:r>
+        <w:rPr>
+          <w:rFonts w:ascii="Arial" w:hAnsi="Arial" w:cs="Arial"/>
+          <w:sz w:val="24"/>
+          <w:szCs w:val="24"/>
+        </w:rPr>
+        <w:t xml:space="preserve">y secretaría </w:t>
+      </w:r>
+      <w:r>
+        <w:rPr>
+          <w:rFonts w:ascii="Arial" w:hAnsi="Arial" w:cs="Arial"/>
+          <w:sz w:val="24"/>
+          <w:szCs w:val="24"/>
+        </w:rPr>
+        <w:t>pueda administrar la información de una cita (asignar, modificar, inhabilitar, buscar).</w:t>
+      </w:r>
+    </w:p>
+    <w:p>
+      <w:pPr>
+        <w:pStyle w:val="Prrafodelista"/>
+        <w:numPr>
+          <w:ilvl w:val="0"/>
+          <w:numId w:val="2"/>
+        </w:numPr>
+        <w:spacing w:after="200" w:line="240" w:lineRule="auto"/>
+        <w:jc w:val="both"/>
+        <w:rPr>
+          <w:rFonts w:ascii="Arial" w:hAnsi="Arial" w:cs="Arial"/>
+          <w:sz w:val="24"/>
+          <w:szCs w:val="24"/>
+        </w:rPr>
+      </w:pPr>
+      <w:r>
+        <w:rPr>
+          <w:rFonts w:ascii="Arial" w:hAnsi="Arial" w:cs="Arial"/>
+          <w:b/>
+          <w:sz w:val="24"/>
+          <w:szCs w:val="24"/>
+        </w:rPr>
+        <w:t>RQF004</w:t>
+      </w:r>
+      <w:r>
+        <w:rPr>
+          <w:rFonts w:ascii="Arial" w:hAnsi="Arial" w:cs="Arial"/>
+          <w:b/>
+          <w:sz w:val="24"/>
+          <w:szCs w:val="24"/>
+        </w:rPr>
+        <w:t>.1. Asignar cita:</w:t>
+      </w:r>
+      <w:r>
+        <w:rPr>
+          <w:rFonts w:ascii="Arial" w:hAnsi="Arial" w:cs="Arial"/>
+          <w:sz w:val="24"/>
+          <w:szCs w:val="24"/>
+        </w:rPr>
+        <w:t xml:space="preserve"> El sistema</w:t>
+      </w:r>
+      <w:r>
+        <w:rPr>
+          <w:rFonts w:ascii="Arial" w:hAnsi="Arial" w:cs="Arial"/>
+          <w:sz w:val="24"/>
+          <w:szCs w:val="24"/>
+        </w:rPr>
+        <w:t xml:space="preserve"> permite</w:t>
+      </w:r>
+      <w:r>
+        <w:rPr>
+          <w:rFonts w:ascii="Arial" w:hAnsi="Arial" w:cs="Arial"/>
+          <w:sz w:val="24"/>
+          <w:szCs w:val="24"/>
+        </w:rPr>
+        <w:t xml:space="preserve"> </w:t>
+      </w:r>
+      <w:r>
+        <w:rPr>
+          <w:rFonts w:ascii="Arial" w:hAnsi="Arial" w:cs="Arial"/>
+          <w:sz w:val="24"/>
+          <w:szCs w:val="24"/>
+        </w:rPr>
+        <w:t xml:space="preserve">que el usuario </w:t>
+      </w:r>
+      <w:proofErr w:type="spellStart"/>
+      <w:r>
+        <w:rPr>
+          <w:rFonts w:ascii="Arial" w:hAnsi="Arial" w:cs="Arial"/>
+          <w:sz w:val="24"/>
+          <w:szCs w:val="24"/>
+        </w:rPr>
+        <w:t>adminisgrador</w:t>
+      </w:r>
+      <w:proofErr w:type="spellEnd"/>
+      <w:r>
+        <w:rPr>
+          <w:rFonts w:ascii="Arial" w:hAnsi="Arial" w:cs="Arial"/>
+          <w:sz w:val="24"/>
+          <w:szCs w:val="24"/>
+        </w:rPr>
+        <w:t xml:space="preserve"> y secretaría puedan </w:t>
+      </w:r>
+      <w:r>
+        <w:rPr>
+          <w:rFonts w:ascii="Arial" w:hAnsi="Arial" w:cs="Arial"/>
+          <w:sz w:val="24"/>
+          <w:szCs w:val="24"/>
+        </w:rPr>
+        <w:t>asignar</w:t>
+      </w:r>
+      <w:r>
+        <w:rPr>
+          <w:rFonts w:ascii="Arial" w:hAnsi="Arial" w:cs="Arial"/>
+          <w:sz w:val="24"/>
+          <w:szCs w:val="24"/>
+        </w:rPr>
+        <w:t xml:space="preserve"> una cita a un cliente teniendo en cuenta que es necesario que guarde la fecha en que se realizó la asignación de la cita, la fecha en la que se realizara el tatuaje, el tatuador, el cliente y el</w:t>
+      </w:r>
+      <w:r>
+        <w:rPr>
+          <w:rFonts w:ascii="Arial" w:hAnsi="Arial" w:cs="Arial"/>
+          <w:sz w:val="24"/>
+          <w:szCs w:val="24"/>
+        </w:rPr>
+        <w:t xml:space="preserve"> abono realizado por el cliente, si la cita es creada correctamente se mostrara un mensaje de “operación exitosa”, en caso contrario el mensaje será “operación fallida”.</w:t>
       </w:r>
     </w:p>
     <w:p>
@@ -1583,6 +2668,10 @@
     <w:p>
       <w:pPr>
         <w:pStyle w:val="Prrafodelista"/>
+        <w:numPr>
+          <w:ilvl w:val="0"/>
+          <w:numId w:val="2"/>
+        </w:numPr>
         <w:spacing w:after="200" w:line="240" w:lineRule="auto"/>
         <w:jc w:val="both"/>
         <w:rPr>
@@ -1598,7 +2687,6 @@
           <w:sz w:val="24"/>
           <w:szCs w:val="24"/>
         </w:rPr>
-        <w:lastRenderedPageBreak/>
         <w:t>RQF004</w:t>
       </w:r>
       <w:r>
@@ -1608,23 +2696,593 @@
           <w:sz w:val="24"/>
           <w:szCs w:val="24"/>
         </w:rPr>
-        <w:t xml:space="preserve"> Mostrar galería:</w:t>
-      </w:r>
-      <w:r>
-        <w:rPr>
-          <w:rFonts w:ascii="Arial" w:hAnsi="Arial" w:cs="Arial"/>
-          <w:sz w:val="24"/>
-          <w:szCs w:val="24"/>
-        </w:rPr>
-        <w:t xml:space="preserve"> El sistema permite que los usuarios del sistema puedan ver el </w:t>
-      </w:r>
-      <w:r>
-        <w:rPr>
-          <w:rFonts w:ascii="Arial" w:hAnsi="Arial" w:cs="Arial"/>
-          <w:sz w:val="24"/>
-          <w:szCs w:val="24"/>
-        </w:rPr>
-        <w:t>álbum de fotos de cada tatuador.</w:t>
+        <w:t>.2. Modificar cita:</w:t>
+      </w:r>
+      <w:r>
+        <w:rPr>
+          <w:rFonts w:ascii="Arial" w:hAnsi="Arial" w:cs="Arial"/>
+          <w:sz w:val="24"/>
+          <w:szCs w:val="24"/>
+        </w:rPr>
+        <w:t xml:space="preserve"> El sistema permite</w:t>
+      </w:r>
+      <w:r>
+        <w:rPr>
+          <w:rFonts w:ascii="Arial" w:hAnsi="Arial" w:cs="Arial"/>
+          <w:sz w:val="24"/>
+          <w:szCs w:val="24"/>
+        </w:rPr>
+        <w:t xml:space="preserve"> que el usuario administrador y secretaría puedan</w:t>
+      </w:r>
+      <w:r>
+        <w:rPr>
+          <w:rFonts w:ascii="Arial" w:hAnsi="Arial" w:cs="Arial"/>
+          <w:sz w:val="24"/>
+          <w:szCs w:val="24"/>
+        </w:rPr>
+        <w:t xml:space="preserve"> modificar una cita, la información que pude modificar será el cliente al cual se le asigno la cita, el tatuador, la fecha de realización del tatuaje, e</w:t>
+      </w:r>
+      <w:r>
+        <w:rPr>
+          <w:rFonts w:ascii="Arial" w:hAnsi="Arial" w:cs="Arial"/>
+          <w:sz w:val="24"/>
+          <w:szCs w:val="24"/>
+        </w:rPr>
+        <w:t>l abono realizado anteriormente, si la cita es modificada correctamente se mostrara un mensaje de “operación exitosa”, en caso contrario el mensaje será “operación fallida”.</w:t>
+      </w:r>
+    </w:p>
+    <w:p>
+      <w:pPr>
+        <w:pStyle w:val="Prrafodelista"/>
+        <w:rPr>
+          <w:rFonts w:ascii="Arial" w:hAnsi="Arial" w:cs="Arial"/>
+          <w:sz w:val="24"/>
+          <w:szCs w:val="24"/>
+        </w:rPr>
+      </w:pPr>
+    </w:p>
+    <w:p>
+      <w:pPr>
+        <w:pStyle w:val="Prrafodelista"/>
+        <w:numPr>
+          <w:ilvl w:val="0"/>
+          <w:numId w:val="2"/>
+        </w:numPr>
+        <w:spacing w:after="200" w:line="240" w:lineRule="auto"/>
+        <w:jc w:val="both"/>
+        <w:rPr>
+          <w:rFonts w:ascii="Arial" w:hAnsi="Arial" w:cs="Arial"/>
+          <w:sz w:val="24"/>
+          <w:szCs w:val="24"/>
+        </w:rPr>
+      </w:pPr>
+      <w:r>
+        <w:rPr>
+          <w:rFonts w:ascii="Arial" w:hAnsi="Arial" w:cs="Arial"/>
+          <w:b/>
+          <w:sz w:val="24"/>
+          <w:szCs w:val="24"/>
+        </w:rPr>
+        <w:t>RQF004</w:t>
+      </w:r>
+      <w:r>
+        <w:rPr>
+          <w:rFonts w:ascii="Arial" w:hAnsi="Arial" w:cs="Arial"/>
+          <w:b/>
+          <w:sz w:val="24"/>
+          <w:szCs w:val="24"/>
+        </w:rPr>
+        <w:t>.3 Inhabilitar cita:</w:t>
+      </w:r>
+      <w:r>
+        <w:rPr>
+          <w:rFonts w:ascii="Arial" w:hAnsi="Arial" w:cs="Arial"/>
+          <w:sz w:val="24"/>
+          <w:szCs w:val="24"/>
+        </w:rPr>
+        <w:t xml:space="preserve"> El sistema permite </w:t>
+      </w:r>
+      <w:r>
+        <w:rPr>
+          <w:rFonts w:ascii="Arial" w:hAnsi="Arial" w:cs="Arial"/>
+          <w:sz w:val="24"/>
+          <w:szCs w:val="24"/>
+        </w:rPr>
+        <w:t xml:space="preserve">que el usuario administrador y secretaría puedan </w:t>
+      </w:r>
+      <w:r>
+        <w:rPr>
+          <w:rFonts w:ascii="Arial" w:hAnsi="Arial" w:cs="Arial"/>
+          <w:sz w:val="24"/>
+          <w:szCs w:val="24"/>
+        </w:rPr>
+        <w:t>inhabilitar una cita, debido a que estas pueden ser canceladas por los clientes o simplemente no se presentaron en la fecha de realización del tatuaje, es necesario guardar la información</w:t>
+      </w:r>
+      <w:r>
+        <w:rPr>
+          <w:rFonts w:ascii="Arial" w:hAnsi="Arial" w:cs="Arial"/>
+          <w:sz w:val="24"/>
+          <w:szCs w:val="24"/>
+        </w:rPr>
+        <w:t xml:space="preserve"> o historial de todas las citas, en caso de reclamos tener el soporte.</w:t>
+      </w:r>
+    </w:p>
+    <w:p>
+      <w:pPr>
+        <w:pStyle w:val="Prrafodelista"/>
+        <w:rPr>
+          <w:rFonts w:ascii="Arial" w:hAnsi="Arial" w:cs="Arial"/>
+          <w:sz w:val="24"/>
+          <w:szCs w:val="24"/>
+        </w:rPr>
+      </w:pPr>
+    </w:p>
+    <w:p>
+      <w:pPr>
+        <w:pStyle w:val="Prrafodelista"/>
+        <w:spacing w:after="200" w:line="240" w:lineRule="auto"/>
+        <w:jc w:val="both"/>
+        <w:rPr>
+          <w:rFonts w:ascii="Arial" w:hAnsi="Arial" w:cs="Arial"/>
+          <w:sz w:val="24"/>
+          <w:szCs w:val="24"/>
+        </w:rPr>
+      </w:pPr>
+    </w:p>
+    <w:p>
+      <w:pPr>
+        <w:pStyle w:val="Prrafodelista"/>
+        <w:numPr>
+          <w:ilvl w:val="0"/>
+          <w:numId w:val="2"/>
+        </w:numPr>
+        <w:spacing w:after="200" w:line="240" w:lineRule="auto"/>
+        <w:jc w:val="both"/>
+        <w:rPr>
+          <w:rFonts w:ascii="Arial" w:hAnsi="Arial" w:cs="Arial"/>
+          <w:sz w:val="24"/>
+          <w:szCs w:val="24"/>
+        </w:rPr>
+      </w:pPr>
+      <w:r>
+        <w:rPr>
+          <w:rFonts w:ascii="Arial" w:hAnsi="Arial" w:cs="Arial"/>
+          <w:b/>
+          <w:sz w:val="24"/>
+          <w:szCs w:val="24"/>
+        </w:rPr>
+        <w:t>RQF004</w:t>
+      </w:r>
+      <w:r>
+        <w:rPr>
+          <w:rFonts w:ascii="Arial" w:hAnsi="Arial" w:cs="Arial"/>
+          <w:b/>
+          <w:sz w:val="24"/>
+          <w:szCs w:val="24"/>
+        </w:rPr>
+        <w:t>.4 Buscar cita:</w:t>
+      </w:r>
+      <w:r>
+        <w:rPr>
+          <w:rFonts w:ascii="Arial" w:hAnsi="Arial" w:cs="Arial"/>
+          <w:sz w:val="24"/>
+          <w:szCs w:val="24"/>
+        </w:rPr>
+        <w:t xml:space="preserve"> El sistema permite</w:t>
+      </w:r>
+      <w:r>
+        <w:rPr>
+          <w:rFonts w:ascii="Arial" w:hAnsi="Arial" w:cs="Arial"/>
+          <w:sz w:val="24"/>
+          <w:szCs w:val="24"/>
+        </w:rPr>
+        <w:t xml:space="preserve"> al usuario administrador y secretaría</w:t>
+      </w:r>
+      <w:r>
+        <w:rPr>
+          <w:rFonts w:ascii="Arial" w:hAnsi="Arial" w:cs="Arial"/>
+          <w:sz w:val="24"/>
+          <w:szCs w:val="24"/>
+        </w:rPr>
+        <w:t xml:space="preserve"> </w:t>
+      </w:r>
+      <w:r>
+        <w:rPr>
+          <w:rFonts w:ascii="Arial" w:hAnsi="Arial" w:cs="Arial"/>
+          <w:sz w:val="24"/>
+          <w:szCs w:val="24"/>
+        </w:rPr>
+        <w:t xml:space="preserve">ver información </w:t>
+      </w:r>
+      <w:r>
+        <w:rPr>
+          <w:rFonts w:ascii="Arial" w:hAnsi="Arial" w:cs="Arial"/>
+          <w:sz w:val="24"/>
+          <w:szCs w:val="24"/>
+        </w:rPr>
+        <w:t>relacionada a una cita como fecha de asignación de una cita, fecha en que se elaborara el tatuaje, quien realizara el trabajo, quien es el cliente y el abono de este trabajo.</w:t>
+      </w:r>
+    </w:p>
+    <w:p>
+      <w:pPr>
+        <w:spacing w:after="200" w:line="240" w:lineRule="auto"/>
+        <w:jc w:val="both"/>
+        <w:rPr>
+          <w:rFonts w:ascii="Arial" w:hAnsi="Arial" w:cs="Arial"/>
+          <w:sz w:val="24"/>
+          <w:szCs w:val="24"/>
+        </w:rPr>
+      </w:pPr>
+      <w:r>
+        <w:rPr>
+          <w:rFonts w:ascii="Arial" w:hAnsi="Arial" w:cs="Arial"/>
+          <w:b/>
+          <w:sz w:val="24"/>
+          <w:szCs w:val="24"/>
+        </w:rPr>
+        <w:t xml:space="preserve">RQF005 </w:t>
+      </w:r>
+      <w:r>
+        <w:rPr>
+          <w:rFonts w:ascii="Arial" w:hAnsi="Arial" w:cs="Arial"/>
+          <w:b/>
+          <w:sz w:val="24"/>
+          <w:szCs w:val="24"/>
+        </w:rPr>
+        <w:t>gestionar</w:t>
+      </w:r>
+      <w:r>
+        <w:rPr>
+          <w:rFonts w:ascii="Arial" w:hAnsi="Arial" w:cs="Arial"/>
+          <w:b/>
+          <w:sz w:val="24"/>
+          <w:szCs w:val="24"/>
+        </w:rPr>
+        <w:t xml:space="preserve"> galería</w:t>
+      </w:r>
+      <w:r>
+        <w:rPr>
+          <w:rFonts w:ascii="Arial" w:hAnsi="Arial" w:cs="Arial"/>
+          <w:b/>
+          <w:sz w:val="24"/>
+          <w:szCs w:val="24"/>
+        </w:rPr>
+        <w:t xml:space="preserve">: </w:t>
+      </w:r>
+      <w:r>
+        <w:rPr>
+          <w:rFonts w:ascii="Arial" w:hAnsi="Arial" w:cs="Arial"/>
+          <w:sz w:val="24"/>
+          <w:szCs w:val="24"/>
+        </w:rPr>
+        <w:t>el sistema permite que el usuario administrador y la secretaría puedan</w:t>
+      </w:r>
+      <w:r>
+        <w:rPr>
+          <w:rFonts w:ascii="Arial" w:hAnsi="Arial" w:cs="Arial"/>
+          <w:sz w:val="24"/>
+          <w:szCs w:val="24"/>
+        </w:rPr>
+        <w:t xml:space="preserve"> gestionar una galería (crear, modificar, buscar).</w:t>
+      </w:r>
+    </w:p>
+    <w:p>
+      <w:pPr>
+        <w:pStyle w:val="Prrafodelista"/>
+        <w:numPr>
+          <w:ilvl w:val="0"/>
+          <w:numId w:val="2"/>
+        </w:numPr>
+        <w:spacing w:after="200" w:line="240" w:lineRule="auto"/>
+        <w:jc w:val="both"/>
+        <w:rPr>
+          <w:rFonts w:ascii="Arial" w:hAnsi="Arial" w:cs="Arial"/>
+          <w:sz w:val="24"/>
+          <w:szCs w:val="24"/>
+        </w:rPr>
+      </w:pPr>
+      <w:r>
+        <w:rPr>
+          <w:rFonts w:ascii="Arial" w:hAnsi="Arial" w:cs="Arial"/>
+          <w:b/>
+          <w:sz w:val="24"/>
+          <w:szCs w:val="24"/>
+        </w:rPr>
+        <w:t>RQF005</w:t>
+      </w:r>
+      <w:r>
+        <w:rPr>
+          <w:rFonts w:ascii="Arial" w:hAnsi="Arial" w:cs="Arial"/>
+          <w:b/>
+          <w:sz w:val="24"/>
+          <w:szCs w:val="24"/>
+        </w:rPr>
+        <w:t>.1</w:t>
+      </w:r>
+      <w:r>
+        <w:rPr>
+          <w:rFonts w:ascii="Arial" w:hAnsi="Arial" w:cs="Arial"/>
+          <w:b/>
+          <w:sz w:val="24"/>
+          <w:szCs w:val="24"/>
+        </w:rPr>
+        <w:t xml:space="preserve"> crear galería: </w:t>
+      </w:r>
+      <w:r>
+        <w:rPr>
+          <w:rFonts w:ascii="Arial" w:hAnsi="Arial" w:cs="Arial"/>
+          <w:sz w:val="24"/>
+          <w:szCs w:val="24"/>
+        </w:rPr>
+        <w:t xml:space="preserve">el sistema permite al administrador y secretaría </w:t>
+      </w:r>
+      <w:r>
+        <w:rPr>
+          <w:rFonts w:ascii="Arial" w:hAnsi="Arial" w:cs="Arial"/>
+          <w:sz w:val="24"/>
+          <w:szCs w:val="24"/>
+        </w:rPr>
+        <w:t xml:space="preserve">puedan </w:t>
+      </w:r>
+      <w:r>
+        <w:rPr>
+          <w:rFonts w:ascii="Arial" w:hAnsi="Arial" w:cs="Arial"/>
+          <w:sz w:val="24"/>
+          <w:szCs w:val="24"/>
+        </w:rPr>
+        <w:t>crear una galería</w:t>
+      </w:r>
+      <w:r>
+        <w:rPr>
+          <w:rFonts w:ascii="Arial" w:hAnsi="Arial" w:cs="Arial"/>
+          <w:sz w:val="24"/>
+          <w:szCs w:val="24"/>
+        </w:rPr>
+        <w:t xml:space="preserve"> con un nombre y</w:t>
+      </w:r>
+      <w:r>
+        <w:rPr>
+          <w:rFonts w:ascii="Arial" w:hAnsi="Arial" w:cs="Arial"/>
+          <w:sz w:val="24"/>
+          <w:szCs w:val="24"/>
+        </w:rPr>
+        <w:t xml:space="preserve"> se podrá adjuntar los trabajos hechos por los diferentes </w:t>
+      </w:r>
+      <w:proofErr w:type="spellStart"/>
+      <w:r>
+        <w:rPr>
+          <w:rFonts w:ascii="Arial" w:hAnsi="Arial" w:cs="Arial"/>
+          <w:sz w:val="24"/>
+          <w:szCs w:val="24"/>
+        </w:rPr>
+        <w:t>tatuadores</w:t>
+      </w:r>
+      <w:proofErr w:type="spellEnd"/>
+      <w:r>
+        <w:rPr>
+          <w:rFonts w:ascii="Arial" w:hAnsi="Arial" w:cs="Arial"/>
+          <w:sz w:val="24"/>
+          <w:szCs w:val="24"/>
+        </w:rPr>
+        <w:t>, cada trabajo tendrá un autor, una fecha de realización, un cliente al que se re</w:t>
+      </w:r>
+      <w:r>
+        <w:rPr>
+          <w:rFonts w:ascii="Arial" w:hAnsi="Arial" w:cs="Arial"/>
+          <w:sz w:val="24"/>
+          <w:szCs w:val="24"/>
+        </w:rPr>
+        <w:t>aliza el tatuaje, si la galería es creada correctamente se mostrara un mensaje de “operación exitosa”, en caso contrario el mensaje será “operación fallida”.</w:t>
+      </w:r>
+    </w:p>
+    <w:p>
+      <w:pPr>
+        <w:pStyle w:val="Prrafodelista"/>
+        <w:spacing w:after="200" w:line="240" w:lineRule="auto"/>
+        <w:jc w:val="both"/>
+        <w:rPr>
+          <w:rFonts w:ascii="Arial" w:hAnsi="Arial" w:cs="Arial"/>
+          <w:sz w:val="24"/>
+          <w:szCs w:val="24"/>
+        </w:rPr>
+      </w:pPr>
+    </w:p>
+    <w:p>
+      <w:pPr>
+        <w:pStyle w:val="Prrafodelista"/>
+        <w:numPr>
+          <w:ilvl w:val="0"/>
+          <w:numId w:val="2"/>
+        </w:numPr>
+        <w:spacing w:after="200" w:line="240" w:lineRule="auto"/>
+        <w:jc w:val="both"/>
+        <w:rPr>
+          <w:rFonts w:ascii="Arial" w:hAnsi="Arial" w:cs="Arial"/>
+          <w:sz w:val="24"/>
+          <w:szCs w:val="24"/>
+        </w:rPr>
+      </w:pPr>
+      <w:r>
+        <w:rPr>
+          <w:rFonts w:ascii="Arial" w:hAnsi="Arial" w:cs="Arial"/>
+          <w:b/>
+          <w:sz w:val="24"/>
+          <w:szCs w:val="24"/>
+        </w:rPr>
+        <w:t>RQF005.</w:t>
+      </w:r>
+      <w:r>
+        <w:rPr>
+          <w:rFonts w:ascii="Arial" w:hAnsi="Arial" w:cs="Arial"/>
+          <w:sz w:val="24"/>
+          <w:szCs w:val="24"/>
+        </w:rPr>
+        <w:t xml:space="preserve">2 </w:t>
+      </w:r>
+      <w:r>
+        <w:rPr>
+          <w:rFonts w:ascii="Arial" w:hAnsi="Arial" w:cs="Arial"/>
+          <w:b/>
+          <w:sz w:val="24"/>
+          <w:szCs w:val="24"/>
+        </w:rPr>
+        <w:t>modificar galería</w:t>
+      </w:r>
+      <w:r>
+        <w:rPr>
+          <w:rFonts w:ascii="Arial" w:hAnsi="Arial" w:cs="Arial"/>
+          <w:sz w:val="24"/>
+          <w:szCs w:val="24"/>
+        </w:rPr>
+        <w:t>: el sistema permite que el usuario administrador y secretaría puedan modificar la galería, pueden eliminar algunos trabajos de los diferentes autores, cambiar el nombre de esa galería, si la galería es modificada correctamente se mostrara un mensaje de “operación exitosa”, en caso contrario el mensaje será “operación fallida”.</w:t>
+      </w:r>
+    </w:p>
+    <w:p>
+      <w:pPr>
+        <w:pStyle w:val="Prrafodelista"/>
+        <w:rPr>
+          <w:rFonts w:ascii="Arial" w:hAnsi="Arial" w:cs="Arial"/>
+          <w:b/>
+          <w:sz w:val="24"/>
+          <w:szCs w:val="24"/>
+        </w:rPr>
+      </w:pPr>
+    </w:p>
+    <w:p>
+      <w:pPr>
+        <w:pStyle w:val="Prrafodelista"/>
+        <w:numPr>
+          <w:ilvl w:val="0"/>
+          <w:numId w:val="2"/>
+        </w:numPr>
+        <w:spacing w:after="200" w:line="240" w:lineRule="auto"/>
+        <w:jc w:val="both"/>
+        <w:rPr>
+          <w:rFonts w:ascii="Arial" w:hAnsi="Arial" w:cs="Arial"/>
+          <w:sz w:val="24"/>
+          <w:szCs w:val="24"/>
+        </w:rPr>
+      </w:pPr>
+      <w:r>
+        <w:rPr>
+          <w:rFonts w:ascii="Arial" w:hAnsi="Arial" w:cs="Arial"/>
+          <w:b/>
+          <w:sz w:val="24"/>
+          <w:szCs w:val="24"/>
+        </w:rPr>
+        <w:t>R</w:t>
+      </w:r>
+      <w:r>
+        <w:rPr>
+          <w:rFonts w:ascii="Arial" w:hAnsi="Arial" w:cs="Arial"/>
+          <w:b/>
+          <w:sz w:val="24"/>
+          <w:szCs w:val="24"/>
+        </w:rPr>
+        <w:t>QF005.3</w:t>
+      </w:r>
+      <w:r>
+        <w:rPr>
+          <w:rFonts w:ascii="Arial" w:hAnsi="Arial" w:cs="Arial"/>
+          <w:b/>
+          <w:sz w:val="24"/>
+          <w:szCs w:val="24"/>
+        </w:rPr>
+        <w:t xml:space="preserve"> </w:t>
+      </w:r>
+      <w:r>
+        <w:rPr>
+          <w:rFonts w:ascii="Arial" w:hAnsi="Arial" w:cs="Arial"/>
+          <w:b/>
+          <w:sz w:val="24"/>
+          <w:szCs w:val="24"/>
+        </w:rPr>
+        <w:t>Buscar en</w:t>
+      </w:r>
+      <w:r>
+        <w:rPr>
+          <w:rFonts w:ascii="Arial" w:hAnsi="Arial" w:cs="Arial"/>
+          <w:b/>
+          <w:sz w:val="24"/>
+          <w:szCs w:val="24"/>
+        </w:rPr>
+        <w:t xml:space="preserve"> galería:</w:t>
+      </w:r>
+      <w:r>
+        <w:rPr>
+          <w:rFonts w:ascii="Arial" w:hAnsi="Arial" w:cs="Arial"/>
+          <w:sz w:val="24"/>
+          <w:szCs w:val="24"/>
+        </w:rPr>
+        <w:t xml:space="preserve"> El s</w:t>
+      </w:r>
+      <w:r>
+        <w:rPr>
+          <w:rFonts w:ascii="Arial" w:hAnsi="Arial" w:cs="Arial"/>
+          <w:sz w:val="24"/>
+          <w:szCs w:val="24"/>
+        </w:rPr>
+        <w:t xml:space="preserve">istema permite que el usuario administrador y secretaría </w:t>
+      </w:r>
+      <w:r>
+        <w:rPr>
+          <w:rFonts w:ascii="Arial" w:hAnsi="Arial" w:cs="Arial"/>
+          <w:sz w:val="24"/>
+          <w:szCs w:val="24"/>
+        </w:rPr>
+        <w:t xml:space="preserve">puedan ver </w:t>
+      </w:r>
+      <w:r>
+        <w:rPr>
+          <w:rFonts w:ascii="Arial" w:hAnsi="Arial" w:cs="Arial"/>
+          <w:sz w:val="24"/>
+          <w:szCs w:val="24"/>
+        </w:rPr>
+        <w:t xml:space="preserve">la galería con todos los trabajos hechos por los </w:t>
+      </w:r>
+      <w:proofErr w:type="spellStart"/>
+      <w:r>
+        <w:rPr>
+          <w:rFonts w:ascii="Arial" w:hAnsi="Arial" w:cs="Arial"/>
+          <w:sz w:val="24"/>
+          <w:szCs w:val="24"/>
+        </w:rPr>
+        <w:t>tatuadores</w:t>
+      </w:r>
+      <w:proofErr w:type="spellEnd"/>
+      <w:r>
+        <w:rPr>
+          <w:rFonts w:ascii="Arial" w:hAnsi="Arial" w:cs="Arial"/>
+          <w:sz w:val="24"/>
+          <w:szCs w:val="24"/>
+        </w:rPr>
+        <w:t xml:space="preserve"> o filtrar </w:t>
+      </w:r>
+      <w:r>
+        <w:rPr>
+          <w:rFonts w:ascii="Arial" w:hAnsi="Arial" w:cs="Arial"/>
+          <w:sz w:val="24"/>
+          <w:szCs w:val="24"/>
+        </w:rPr>
+        <w:t xml:space="preserve">el álbum de fotos de cada </w:t>
+      </w:r>
+      <w:proofErr w:type="spellStart"/>
+      <w:r>
+        <w:rPr>
+          <w:rFonts w:ascii="Arial" w:hAnsi="Arial" w:cs="Arial"/>
+          <w:sz w:val="24"/>
+          <w:szCs w:val="24"/>
+        </w:rPr>
+        <w:t>tatuador</w:t>
+      </w:r>
+      <w:proofErr w:type="spellEnd"/>
+      <w:r>
+        <w:rPr>
+          <w:rFonts w:ascii="Arial" w:hAnsi="Arial" w:cs="Arial"/>
+          <w:sz w:val="24"/>
+          <w:szCs w:val="24"/>
+        </w:rPr>
+        <w:t>.</w:t>
       </w:r>
     </w:p>
     <w:p>
@@ -1632,7 +3290,6 @@
         <w:pStyle w:val="NormalWeb"/>
         <w:shd w:val="clear" w:color="auto" w:fill="FFFFFF" w:themeFill="background1"/>
         <w:spacing w:before="120" w:beforeAutospacing="0" w:after="120" w:afterAutospacing="0"/>
-        <w:ind w:left="360"/>
         <w:jc w:val="both"/>
         <w:rPr>
           <w:rFonts w:ascii="Arial" w:hAnsi="Arial" w:cs="Arial"/>
@@ -1644,35 +3301,88 @@
           <w:rFonts w:ascii="Arial" w:hAnsi="Arial" w:cs="Arial"/>
           <w:b/>
         </w:rPr>
-        <w:t xml:space="preserve">RQF005 Generar reporte: </w:t>
+        <w:t>RQF006</w:t>
+      </w:r>
+      <w:r>
+        <w:rPr>
+          <w:rFonts w:ascii="Arial" w:hAnsi="Arial" w:cs="Arial"/>
+          <w:b/>
+        </w:rPr>
+        <w:t xml:space="preserve"> Generar reporte: </w:t>
       </w:r>
       <w:r>
         <w:rPr>
           <w:rFonts w:ascii="Arial" w:hAnsi="Arial" w:cs="Arial"/>
           <w:color w:val="333333"/>
         </w:rPr>
-        <w:t>El sistema permite que el usuario con rol administrador y secretaria genere reportes</w:t>
+        <w:t>El sistema permite que el usuario con rol administrador y secretaria</w:t>
       </w:r>
       <w:r>
         <w:rPr>
           <w:rFonts w:ascii="Arial" w:hAnsi="Arial" w:cs="Arial"/>
           <w:color w:val="333333"/>
         </w:rPr>
-        <w:t xml:space="preserve"> </w:t>
+        <w:t xml:space="preserve"> puedan generar</w:t>
       </w:r>
       <w:r>
         <w:rPr>
           <w:rFonts w:ascii="Arial" w:hAnsi="Arial" w:cs="Arial"/>
           <w:color w:val="333333"/>
         </w:rPr>
-        <w:t xml:space="preserve">de </w:t>
+        <w:t xml:space="preserve"> reportes de </w:t>
       </w:r>
       <w:r>
         <w:rPr>
           <w:rFonts w:ascii="Arial" w:hAnsi="Arial" w:cs="Arial"/>
           <w:color w:val="333333"/>
         </w:rPr>
-        <w:t>cantidad de tatuajes hechos y dinero recaudado por cada tatuador en un determinado intervalo de tiempo.</w:t>
+        <w:t xml:space="preserve">la cantidad de </w:t>
+      </w:r>
+      <w:r>
+        <w:rPr>
+          <w:rFonts w:ascii="Arial" w:hAnsi="Arial" w:cs="Arial"/>
+          <w:color w:val="333333"/>
+        </w:rPr>
+        <w:t xml:space="preserve">tatuajes hechos </w:t>
+      </w:r>
+      <w:r>
+        <w:rPr>
+          <w:rFonts w:ascii="Arial" w:hAnsi="Arial" w:cs="Arial"/>
+          <w:color w:val="333333"/>
+        </w:rPr>
+        <w:t xml:space="preserve">por cada autor en un tiempo determinado por los usuarios del sistema, se podrá exportar el archivo en </w:t>
+      </w:r>
+      <w:proofErr w:type="spellStart"/>
+      <w:r>
+        <w:rPr>
+          <w:rFonts w:ascii="Arial" w:hAnsi="Arial" w:cs="Arial"/>
+          <w:color w:val="333333"/>
+        </w:rPr>
+        <w:t>xml</w:t>
+      </w:r>
+      <w:proofErr w:type="spellEnd"/>
+      <w:r>
+        <w:rPr>
+          <w:rFonts w:ascii="Arial" w:hAnsi="Arial" w:cs="Arial"/>
+          <w:color w:val="333333"/>
+        </w:rPr>
+        <w:t xml:space="preserve"> y </w:t>
+      </w:r>
+      <w:proofErr w:type="spellStart"/>
+      <w:r>
+        <w:rPr>
+          <w:rFonts w:ascii="Arial" w:hAnsi="Arial" w:cs="Arial"/>
+          <w:color w:val="333333"/>
+        </w:rPr>
+        <w:t>pdf</w:t>
+      </w:r>
+      <w:proofErr w:type="spellEnd"/>
+      <w:r>
+        <w:rPr>
+          <w:rFonts w:ascii="Arial" w:hAnsi="Arial" w:cs="Arial"/>
+          <w:color w:val="333333"/>
+        </w:rPr>
+        <w:t>.</w:t>
       </w:r>
     </w:p>
     <w:p>
@@ -1689,29 +3399,6 @@
     </w:p>
     <w:p>
       <w:pPr>
-        <w:pStyle w:val="Prrafodelista"/>
-        <w:spacing w:after="200" w:line="240" w:lineRule="auto"/>
-        <w:jc w:val="both"/>
-        <w:rPr>
-          <w:rFonts w:ascii="Arial" w:hAnsi="Arial" w:cs="Arial"/>
-          <w:sz w:val="24"/>
-          <w:szCs w:val="24"/>
-        </w:rPr>
-      </w:pPr>
-    </w:p>
-    <w:p>
-      <w:pPr>
-        <w:spacing w:after="200" w:line="240" w:lineRule="auto"/>
-        <w:jc w:val="both"/>
-        <w:rPr>
-          <w:rFonts w:ascii="Arial" w:hAnsi="Arial" w:cs="Arial"/>
-          <w:sz w:val="24"/>
-          <w:szCs w:val="24"/>
-        </w:rPr>
-      </w:pPr>
-    </w:p>
-    <w:p>
-      <w:pPr>
         <w:spacing w:line="240" w:lineRule="auto"/>
         <w:jc w:val="both"/>
         <w:rPr>
@@ -1778,15 +3465,77 @@
           <w:sz w:val="24"/>
           <w:szCs w:val="24"/>
         </w:rPr>
-        <w:t xml:space="preserve"> Requerir Sistema Operativo: </w:t>
-      </w:r>
-      <w:r>
-        <w:rPr>
-          <w:rFonts w:ascii="Arial" w:hAnsi="Arial" w:cs="Arial"/>
-          <w:sz w:val="24"/>
-          <w:szCs w:val="24"/>
-        </w:rPr>
-        <w:t>El sistema permitirá su ejecución en los sistemas operativos (Windows 7, Windows 8, Windows 8.1 y Windows 10).</w:t>
+        <w:t xml:space="preserve"> Requerir Sistema Operativo</w:t>
+      </w:r>
+      <w:r>
+        <w:rPr>
+          <w:rFonts w:ascii="Arial" w:hAnsi="Arial" w:cs="Arial"/>
+          <w:b/>
+          <w:sz w:val="24"/>
+          <w:szCs w:val="24"/>
+        </w:rPr>
+        <w:t xml:space="preserve"> y navegador</w:t>
+      </w:r>
+      <w:r>
+        <w:rPr>
+          <w:rFonts w:ascii="Arial" w:hAnsi="Arial" w:cs="Arial"/>
+          <w:b/>
+          <w:sz w:val="24"/>
+          <w:szCs w:val="24"/>
+        </w:rPr>
+        <w:t xml:space="preserve">: </w:t>
+      </w:r>
+      <w:r>
+        <w:rPr>
+          <w:rFonts w:ascii="Arial" w:hAnsi="Arial" w:cs="Arial"/>
+          <w:sz w:val="24"/>
+          <w:szCs w:val="24"/>
+        </w:rPr>
+        <w:t>El sistema permitirá su ejecución en los sistemas operativos (Windows 7, Windo</w:t>
+      </w:r>
+      <w:r>
+        <w:rPr>
+          <w:rFonts w:ascii="Arial" w:hAnsi="Arial" w:cs="Arial"/>
+          <w:sz w:val="24"/>
+          <w:szCs w:val="24"/>
+        </w:rPr>
+        <w:t xml:space="preserve">ws 8, Windows 8.1 y Windows 10) y navegadores como </w:t>
+      </w:r>
+      <w:proofErr w:type="spellStart"/>
+      <w:r>
+        <w:rPr>
+          <w:rFonts w:ascii="Arial" w:hAnsi="Arial" w:cs="Arial"/>
+          <w:sz w:val="24"/>
+          <w:szCs w:val="24"/>
+        </w:rPr>
+        <w:t>mozilla</w:t>
+      </w:r>
+      <w:proofErr w:type="spellEnd"/>
+      <w:r>
+        <w:rPr>
+          <w:rFonts w:ascii="Arial" w:hAnsi="Arial" w:cs="Arial"/>
+          <w:sz w:val="24"/>
+          <w:szCs w:val="24"/>
+        </w:rPr>
+        <w:t xml:space="preserve">, google Chrome, internet </w:t>
+      </w:r>
+      <w:proofErr w:type="spellStart"/>
+      <w:r>
+        <w:rPr>
+          <w:rFonts w:ascii="Arial" w:hAnsi="Arial" w:cs="Arial"/>
+          <w:sz w:val="24"/>
+          <w:szCs w:val="24"/>
+        </w:rPr>
+        <w:t>explorer</w:t>
+      </w:r>
+      <w:proofErr w:type="spellEnd"/>
+      <w:r>
+        <w:rPr>
+          <w:rFonts w:ascii="Arial" w:hAnsi="Arial" w:cs="Arial"/>
+          <w:sz w:val="24"/>
+          <w:szCs w:val="24"/>
+        </w:rPr>
+        <w:t xml:space="preserve"> entre otros.</w:t>
       </w:r>
     </w:p>
     <w:p>
@@ -1861,10 +3610,6 @@
     <w:p>
       <w:pPr>
         <w:pStyle w:val="Prrafodelista"/>
-        <w:numPr>
-          <w:ilvl w:val="0"/>
-          <w:numId w:val="4"/>
-        </w:numPr>
         <w:spacing w:line="240" w:lineRule="auto"/>
         <w:jc w:val="both"/>
         <w:rPr>
@@ -1873,85 +3618,6 @@
           <w:szCs w:val="24"/>
         </w:rPr>
       </w:pPr>
-      <w:r>
-        <w:rPr>
-          <w:rFonts w:ascii="Arial" w:hAnsi="Arial" w:cs="Arial"/>
-          <w:b/>
-          <w:sz w:val="24"/>
-          <w:szCs w:val="24"/>
-        </w:rPr>
-        <w:t xml:space="preserve">RQNF002.2 Uso de memoria </w:t>
-      </w:r>
-      <w:r>
-        <w:rPr>
-          <w:rFonts w:ascii="Arial" w:hAnsi="Arial" w:cs="Arial"/>
-          <w:b/>
-          <w:sz w:val="24"/>
-          <w:szCs w:val="24"/>
-        </w:rPr>
-        <w:t>RAM</w:t>
-      </w:r>
-      <w:r>
-        <w:rPr>
-          <w:rFonts w:ascii="Arial" w:hAnsi="Arial" w:cs="Arial"/>
-          <w:b/>
-          <w:sz w:val="24"/>
-          <w:szCs w:val="24"/>
-        </w:rPr>
-        <w:t>:</w:t>
-      </w:r>
-      <w:r>
-        <w:rPr>
-          <w:rFonts w:ascii="Arial" w:hAnsi="Arial" w:cs="Arial"/>
-          <w:sz w:val="24"/>
-          <w:szCs w:val="24"/>
-        </w:rPr>
-        <w:t xml:space="preserve"> El sistema se podrá ejecutar sin la necesidad de requerir una gran cantidad de recursos por parte del terminal donde este ejecutándose, menos de 1000 Mb de memoria </w:t>
-      </w:r>
-      <w:r>
-        <w:rPr>
-          <w:rFonts w:ascii="Arial" w:hAnsi="Arial" w:cs="Arial"/>
-          <w:sz w:val="24"/>
-          <w:szCs w:val="24"/>
-        </w:rPr>
-        <w:t>RAM</w:t>
-      </w:r>
-      <w:r>
-        <w:rPr>
-          <w:rFonts w:ascii="Arial" w:hAnsi="Arial" w:cs="Arial"/>
-          <w:sz w:val="24"/>
-          <w:szCs w:val="24"/>
-        </w:rPr>
-        <w:t>.</w:t>
-      </w:r>
-    </w:p>
-    <w:p>
-      <w:pPr>
-        <w:spacing w:line="240" w:lineRule="auto"/>
-        <w:jc w:val="both"/>
-        <w:rPr>
-          <w:rFonts w:ascii="Arial" w:hAnsi="Arial" w:cs="Arial"/>
-          <w:sz w:val="24"/>
-          <w:szCs w:val="24"/>
-        </w:rPr>
-      </w:pPr>
-      <w:r>
-        <w:rPr>
-          <w:rFonts w:ascii="Arial" w:hAnsi="Arial" w:cs="Arial"/>
-          <w:b/>
-          <w:sz w:val="24"/>
-          <w:szCs w:val="24"/>
-        </w:rPr>
-        <w:t xml:space="preserve">RQNF003 Seguridad en el Sistema: </w:t>
-      </w:r>
-      <w:r>
-        <w:rPr>
-          <w:rFonts w:ascii="Arial" w:hAnsi="Arial" w:cs="Arial"/>
-          <w:sz w:val="24"/>
-          <w:szCs w:val="24"/>
-        </w:rPr>
-        <w:t>El ingreso al sistema tendrá un Log in para evitar que personas inescrupulosas accedan al sistema.</w:t>
-      </w:r>
     </w:p>
     <w:p>
       <w:pPr>
@@ -1975,31 +3641,78 @@
           <w:sz w:val="24"/>
           <w:szCs w:val="24"/>
         </w:rPr>
-        <w:t xml:space="preserve">RQNF003.1. Ingreso cliente del sistema: </w:t>
-      </w:r>
-      <w:r>
-        <w:rPr>
-          <w:rFonts w:ascii="Arial" w:hAnsi="Arial" w:cs="Arial"/>
-          <w:sz w:val="24"/>
-          <w:szCs w:val="24"/>
-        </w:rPr>
-        <w:t xml:space="preserve">el cliente del software tendrá un usuario de acceso y una contraseña el cuál </w:t>
-      </w:r>
-      <w:r>
-        <w:rPr>
-          <w:rFonts w:ascii="Arial" w:hAnsi="Arial" w:cs="Arial"/>
-          <w:sz w:val="24"/>
-          <w:szCs w:val="24"/>
-        </w:rPr>
-        <w:t>gestionará</w:t>
-      </w:r>
-      <w:r>
-        <w:rPr>
-          <w:rFonts w:ascii="Arial" w:hAnsi="Arial" w:cs="Arial"/>
-          <w:sz w:val="24"/>
-          <w:szCs w:val="24"/>
-        </w:rPr>
-        <w:t xml:space="preserve"> la información de los administradores.</w:t>
+        <w:lastRenderedPageBreak/>
+        <w:t xml:space="preserve">RQNF002.2 Uso de memoria </w:t>
+      </w:r>
+      <w:r>
+        <w:rPr>
+          <w:rFonts w:ascii="Arial" w:hAnsi="Arial" w:cs="Arial"/>
+          <w:b/>
+          <w:sz w:val="24"/>
+          <w:szCs w:val="24"/>
+        </w:rPr>
+        <w:t>RAM</w:t>
+      </w:r>
+      <w:r>
+        <w:rPr>
+          <w:rFonts w:ascii="Arial" w:hAnsi="Arial" w:cs="Arial"/>
+          <w:b/>
+          <w:sz w:val="24"/>
+          <w:szCs w:val="24"/>
+        </w:rPr>
+        <w:t>:</w:t>
+      </w:r>
+      <w:r>
+        <w:rPr>
+          <w:rFonts w:ascii="Arial" w:hAnsi="Arial" w:cs="Arial"/>
+          <w:sz w:val="24"/>
+          <w:szCs w:val="24"/>
+        </w:rPr>
+        <w:t xml:space="preserve"> El sistema se podrá ejecutar sin la necesidad de requerir una gran cantidad de recursos por parte del terminal donde este ejecutándose, menos de 1000 Mb de memoria </w:t>
+      </w:r>
+      <w:r>
+        <w:rPr>
+          <w:rFonts w:ascii="Arial" w:hAnsi="Arial" w:cs="Arial"/>
+          <w:sz w:val="24"/>
+          <w:szCs w:val="24"/>
+        </w:rPr>
+        <w:t>RAM</w:t>
+      </w:r>
+      <w:r>
+        <w:rPr>
+          <w:rFonts w:ascii="Arial" w:hAnsi="Arial" w:cs="Arial"/>
+          <w:sz w:val="24"/>
+          <w:szCs w:val="24"/>
+        </w:rPr>
+        <w:t>.</w:t>
+      </w:r>
+    </w:p>
+    <w:p>
+      <w:pPr>
+        <w:spacing w:line="240" w:lineRule="auto"/>
+        <w:jc w:val="both"/>
+        <w:rPr>
+          <w:rFonts w:ascii="Arial" w:hAnsi="Arial" w:cs="Arial"/>
+          <w:sz w:val="24"/>
+          <w:szCs w:val="24"/>
+        </w:rPr>
+      </w:pPr>
+      <w:r>
+        <w:rPr>
+          <w:rFonts w:ascii="Arial" w:hAnsi="Arial" w:cs="Arial"/>
+          <w:b/>
+          <w:sz w:val="24"/>
+          <w:szCs w:val="24"/>
+        </w:rPr>
+        <w:t xml:space="preserve">RQNF003 Seguridad en el Sistema: </w:t>
+      </w:r>
+      <w:r>
+        <w:rPr>
+          <w:rFonts w:ascii="Arial" w:hAnsi="Arial" w:cs="Arial"/>
+          <w:sz w:val="24"/>
+          <w:szCs w:val="24"/>
+        </w:rPr>
+        <w:t>El ingreso al sistema tendrá un Log in para evitar que personas inescrupulosas accedan al sistema.</w:t>
       </w:r>
     </w:p>
     <w:p>
@@ -2024,16 +3737,44 @@
           <w:sz w:val="24"/>
           <w:szCs w:val="24"/>
         </w:rPr>
-        <w:t xml:space="preserve">RQNF003.2. Ingreso usuario administrador: </w:t>
-      </w:r>
-      <w:r>
-        <w:rPr>
-          <w:rFonts w:ascii="Arial" w:hAnsi="Arial" w:cs="Arial"/>
-          <w:sz w:val="24"/>
-          <w:szCs w:val="24"/>
-        </w:rPr>
-        <w:t>será realizado por el usuario administrador, este deberá tener una cuenta única y una contraseña.</w:t>
-      </w:r>
+        <w:t xml:space="preserve">RQNF003.1. Ingreso cliente del sistema: </w:t>
+      </w:r>
+      <w:r>
+        <w:rPr>
+          <w:rFonts w:ascii="Arial" w:hAnsi="Arial" w:cs="Arial"/>
+          <w:sz w:val="24"/>
+          <w:szCs w:val="24"/>
+        </w:rPr>
+        <w:t xml:space="preserve">el cliente del software tendrá un usuario de acceso y una contraseña el cuál </w:t>
+      </w:r>
+      <w:r>
+        <w:rPr>
+          <w:rFonts w:ascii="Arial" w:hAnsi="Arial" w:cs="Arial"/>
+          <w:sz w:val="24"/>
+          <w:szCs w:val="24"/>
+        </w:rPr>
+        <w:t>gestionará</w:t>
+      </w:r>
+      <w:r>
+        <w:rPr>
+          <w:rFonts w:ascii="Arial" w:hAnsi="Arial" w:cs="Arial"/>
+          <w:sz w:val="24"/>
+          <w:szCs w:val="24"/>
+        </w:rPr>
+        <w:t xml:space="preserve"> la información de los administradores.</w:t>
+      </w:r>
+    </w:p>
+    <w:p>
+      <w:pPr>
+        <w:pStyle w:val="Prrafodelista"/>
+        <w:spacing w:line="240" w:lineRule="auto"/>
+        <w:jc w:val="both"/>
+        <w:rPr>
+          <w:rFonts w:ascii="Arial" w:hAnsi="Arial" w:cs="Arial"/>
+          <w:sz w:val="24"/>
+          <w:szCs w:val="24"/>
+        </w:rPr>
+      </w:pPr>
     </w:p>
     <w:p>
       <w:pPr>
@@ -2057,6 +3798,49 @@
           <w:sz w:val="24"/>
           <w:szCs w:val="24"/>
         </w:rPr>
+        <w:t xml:space="preserve">RQNF003.2. Ingreso usuario administrador: </w:t>
+      </w:r>
+      <w:r>
+        <w:rPr>
+          <w:rFonts w:ascii="Arial" w:hAnsi="Arial" w:cs="Arial"/>
+          <w:sz w:val="24"/>
+          <w:szCs w:val="24"/>
+        </w:rPr>
+        <w:t>será realizado por el usuario administrador, este deberá tener una cuenta única y una contraseña.</w:t>
+      </w:r>
+    </w:p>
+    <w:p>
+      <w:pPr>
+        <w:pStyle w:val="Prrafodelista"/>
+        <w:rPr>
+          <w:rFonts w:ascii="Arial" w:hAnsi="Arial" w:cs="Arial"/>
+          <w:sz w:val="24"/>
+          <w:szCs w:val="24"/>
+        </w:rPr>
+      </w:pPr>
+    </w:p>
+    <w:p>
+      <w:pPr>
+        <w:pStyle w:val="Prrafodelista"/>
+        <w:numPr>
+          <w:ilvl w:val="0"/>
+          <w:numId w:val="4"/>
+        </w:numPr>
+        <w:spacing w:line="240" w:lineRule="auto"/>
+        <w:jc w:val="both"/>
+        <w:rPr>
+          <w:rFonts w:ascii="Arial" w:hAnsi="Arial" w:cs="Arial"/>
+          <w:sz w:val="24"/>
+          <w:szCs w:val="24"/>
+        </w:rPr>
+      </w:pPr>
+      <w:r>
+        <w:rPr>
+          <w:rFonts w:ascii="Arial" w:hAnsi="Arial" w:cs="Arial"/>
+          <w:b/>
+          <w:sz w:val="24"/>
+          <w:szCs w:val="24"/>
+        </w:rPr>
         <w:t>RQNF003.3</w:t>
       </w:r>
       <w:r>
@@ -2082,7 +3866,23 @@
           <w:sz w:val="24"/>
           <w:szCs w:val="24"/>
         </w:rPr>
-        <w:t xml:space="preserve">El sistema realizará una copia de seguridad de toda la información que contenga con el fin de evitar posibles errores generados por parte del usuario o por daños en el hardware, esta copia se </w:t>
+        <w:t>El sistema</w:t>
+      </w:r>
+      <w:r>
+        <w:rPr>
+          <w:rFonts w:ascii="Arial" w:hAnsi="Arial" w:cs="Arial"/>
+          <w:sz w:val="24"/>
+          <w:szCs w:val="24"/>
+        </w:rPr>
+        <w:t xml:space="preserve"> </w:t>
+      </w:r>
+      <w:r>
+        <w:rPr>
+          <w:rFonts w:ascii="Arial" w:hAnsi="Arial" w:cs="Arial"/>
+          <w:sz w:val="24"/>
+          <w:szCs w:val="24"/>
+        </w:rPr>
+        <w:t xml:space="preserve">realizará una copia de seguridad de toda la información que contenga con el fin de evitar posibles errores generados por parte del usuario o por daños en el hardware, esta copia se </w:t>
       </w:r>
       <w:r>
         <w:rPr>
@@ -2098,7 +3898,23 @@
           <w:sz w:val="24"/>
           <w:szCs w:val="24"/>
         </w:rPr>
-        <w:t xml:space="preserve"> cada semana y se </w:t>
+        <w:t xml:space="preserve"> cada semana </w:t>
+      </w:r>
+      <w:r>
+        <w:rPr>
+          <w:rFonts w:ascii="Arial" w:hAnsi="Arial" w:cs="Arial"/>
+          <w:sz w:val="24"/>
+          <w:szCs w:val="24"/>
+        </w:rPr>
+        <w:t xml:space="preserve">–o lo que desee el cliente- </w:t>
+      </w:r>
+      <w:r>
+        <w:rPr>
+          <w:rFonts w:ascii="Arial" w:hAnsi="Arial" w:cs="Arial"/>
+          <w:sz w:val="24"/>
+          <w:szCs w:val="24"/>
+        </w:rPr>
+        <w:t xml:space="preserve">y se </w:t>
       </w:r>
       <w:r>
         <w:rPr>
@@ -2221,6 +4037,18 @@
     <w:p>
       <w:pPr>
         <w:pStyle w:val="Prrafodelista"/>
+        <w:spacing w:line="240" w:lineRule="auto"/>
+        <w:jc w:val="both"/>
+        <w:rPr>
+          <w:rFonts w:ascii="Arial" w:hAnsi="Arial" w:cs="Arial"/>
+          <w:sz w:val="24"/>
+          <w:szCs w:val="24"/>
+        </w:rPr>
+      </w:pPr>
+    </w:p>
+    <w:p>
+      <w:pPr>
+        <w:pStyle w:val="Prrafodelista"/>
         <w:numPr>
           <w:ilvl w:val="0"/>
           <w:numId w:val="3"/>
@@ -2268,7 +4096,6 @@
           <w:sz w:val="24"/>
           <w:szCs w:val="24"/>
         </w:rPr>
-        <w:lastRenderedPageBreak/>
         <w:t>RQNF005. Personalización el sistema:</w:t>
       </w:r>
       <w:r>
@@ -2277,7 +4104,23 @@
           <w:sz w:val="24"/>
           <w:szCs w:val="24"/>
         </w:rPr>
-        <w:t xml:space="preserve"> el sistema permite que los usuarios (administradores y tatuadores) puedan personalizar el sistema a su gusto (cambiar fondo, cambiar colores, cambiar idioma, tamaño de letra, tipo de letra).</w:t>
+        <w:t xml:space="preserve"> el sistema permite que</w:t>
+      </w:r>
+      <w:r>
+        <w:rPr>
+          <w:rFonts w:ascii="Arial" w:hAnsi="Arial" w:cs="Arial"/>
+          <w:sz w:val="24"/>
+          <w:szCs w:val="24"/>
+        </w:rPr>
+        <w:t xml:space="preserve"> los usuarios </w:t>
+      </w:r>
+      <w:r>
+        <w:rPr>
+          <w:rFonts w:ascii="Arial" w:hAnsi="Arial" w:cs="Arial"/>
+          <w:sz w:val="24"/>
+          <w:szCs w:val="24"/>
+        </w:rPr>
+        <w:t>puedan personalizar el sistema a su gusto (cambiar fondo, cambiar colores, cambiar idioma, tamaño de letra, tipo de letra).</w:t>
       </w:r>
     </w:p>
     <w:p>
@@ -2316,10 +4159,6 @@
     <w:p>
       <w:pPr>
         <w:pStyle w:val="Prrafodelista"/>
-        <w:numPr>
-          <w:ilvl w:val="0"/>
-          <w:numId w:val="3"/>
-        </w:numPr>
         <w:spacing w:after="200" w:line="240" w:lineRule="auto"/>
         <w:jc w:val="both"/>
         <w:rPr>
@@ -2328,23 +4167,6 @@
           <w:szCs w:val="24"/>
         </w:rPr>
       </w:pPr>
-      <w:r>
-        <w:rPr>
-          <w:rFonts w:ascii="Arial" w:hAnsi="Arial" w:cs="Arial"/>
-          <w:b/>
-          <w:sz w:val="24"/>
-          <w:szCs w:val="24"/>
-        </w:rPr>
-        <w:t>RQNF005.2. Cambiar Color Usuario secretaria</w:t>
-      </w:r>
-      <w:r>
-        <w:rPr>
-          <w:rFonts w:ascii="Arial" w:hAnsi="Arial" w:cs="Arial"/>
-          <w:sz w:val="24"/>
-          <w:szCs w:val="24"/>
-        </w:rPr>
-        <w:t>: el sistema permite que el usuario administrador pueda cambiar el color de su interfaz.</w:t>
-      </w:r>
     </w:p>
     <w:p>
       <w:pPr>
@@ -2368,16 +4190,26 @@
           <w:sz w:val="24"/>
           <w:szCs w:val="24"/>
         </w:rPr>
-        <w:t>RQNF005.3. Cambiar idioma usuario secretaria</w:t>
-      </w:r>
-      <w:r>
-        <w:rPr>
-          <w:rFonts w:ascii="Arial" w:hAnsi="Arial" w:cs="Arial"/>
-          <w:sz w:val="24"/>
-          <w:szCs w:val="24"/>
-        </w:rPr>
-        <w:t>: el sistema permite que el usuario administrador pueda cambiar el idioma de su interfaz, los idiomas soportados serán (español e inglés) por el momento.</w:t>
-      </w:r>
+        <w:t>RQNF005.2. Cambiar Color Usuario secretaria</w:t>
+      </w:r>
+      <w:r>
+        <w:rPr>
+          <w:rFonts w:ascii="Arial" w:hAnsi="Arial" w:cs="Arial"/>
+          <w:sz w:val="24"/>
+          <w:szCs w:val="24"/>
+        </w:rPr>
+        <w:t>: el sistema permite que el usuario administrador pueda cambiar el color de su interfaz.</w:t>
+      </w:r>
+    </w:p>
+    <w:p>
+      <w:pPr>
+        <w:pStyle w:val="Prrafodelista"/>
+        <w:rPr>
+          <w:rFonts w:ascii="Arial" w:hAnsi="Arial" w:cs="Arial"/>
+          <w:sz w:val="24"/>
+          <w:szCs w:val="24"/>
+        </w:rPr>
+      </w:pPr>
     </w:p>
     <w:p>
       <w:pPr>
@@ -2401,16 +4233,26 @@
           <w:sz w:val="24"/>
           <w:szCs w:val="24"/>
         </w:rPr>
-        <w:t>RQNF005.4. Cambiar estilo de letra:</w:t>
-      </w:r>
-      <w:r>
-        <w:rPr>
-          <w:rFonts w:ascii="Arial" w:hAnsi="Arial" w:cs="Arial"/>
-          <w:sz w:val="24"/>
-          <w:szCs w:val="24"/>
-        </w:rPr>
-        <w:t xml:space="preserve"> el sistema permite el usuario secretaria pueda cambiar el estilo de letra con el que ingresa información de sus clientes, trabajadores, citas.</w:t>
-      </w:r>
+        <w:t>RQNF005.3. Cambiar idioma usuario secretaria</w:t>
+      </w:r>
+      <w:r>
+        <w:rPr>
+          <w:rFonts w:ascii="Arial" w:hAnsi="Arial" w:cs="Arial"/>
+          <w:sz w:val="24"/>
+          <w:szCs w:val="24"/>
+        </w:rPr>
+        <w:t>: el sistema permite que el usuario administrador pueda cambiar el idioma de su interfaz, los idiomas soportados serán (español e inglés) por el momento.</w:t>
+      </w:r>
+    </w:p>
+    <w:p>
+      <w:pPr>
+        <w:pStyle w:val="Prrafodelista"/>
+        <w:rPr>
+          <w:rFonts w:ascii="Arial" w:hAnsi="Arial" w:cs="Arial"/>
+          <w:sz w:val="24"/>
+          <w:szCs w:val="24"/>
+        </w:rPr>
+      </w:pPr>
     </w:p>
     <w:p>
       <w:pPr>
@@ -2434,15 +4276,15 @@
           <w:sz w:val="24"/>
           <w:szCs w:val="24"/>
         </w:rPr>
-        <w:t>RQNF005.5. Cambiar el tamaño de letra usuario secretaria:</w:t>
-      </w:r>
-      <w:r>
-        <w:rPr>
-          <w:rFonts w:ascii="Arial" w:hAnsi="Arial" w:cs="Arial"/>
-          <w:sz w:val="24"/>
-          <w:szCs w:val="24"/>
-        </w:rPr>
-        <w:t xml:space="preserve"> el sistema permite que el usuario administrador pueda cambiar el tamaño de la letra con la que administra la información de sus clientes, trabajadores, citas.</w:t>
+        <w:t>RQNF005.4. Cambiar estilo de letra:</w:t>
+      </w:r>
+      <w:r>
+        <w:rPr>
+          <w:rFonts w:ascii="Arial" w:hAnsi="Arial" w:cs="Arial"/>
+          <w:sz w:val="24"/>
+          <w:szCs w:val="24"/>
+        </w:rPr>
+        <w:t xml:space="preserve"> el sistema permite el usuario secretaria pueda cambiar el estilo de letra con el que ingresa información de sus clientes, trabajadores, citas.</w:t>
       </w:r>
     </w:p>
     <w:p>
@@ -2467,81 +4309,16 @@
           <w:sz w:val="24"/>
           <w:szCs w:val="24"/>
         </w:rPr>
-        <w:t>RQNF005.6. cambiar fondo usuario tatuador:</w:t>
-      </w:r>
-      <w:r>
-        <w:rPr>
-          <w:rFonts w:ascii="Arial" w:hAnsi="Arial" w:cs="Arial"/>
-          <w:sz w:val="24"/>
-          <w:szCs w:val="24"/>
-        </w:rPr>
-        <w:t xml:space="preserve"> el sistema permite que usuario tatuador seleccione una imagen local y se le asigne en el contorno de la agenda de citas.</w:t>
-      </w:r>
-    </w:p>
-    <w:p>
-      <w:pPr>
-        <w:pStyle w:val="Prrafodelista"/>
-        <w:numPr>
-          <w:ilvl w:val="0"/>
-          <w:numId w:val="3"/>
-        </w:numPr>
-        <w:spacing w:after="200" w:line="240" w:lineRule="auto"/>
-        <w:jc w:val="both"/>
-        <w:rPr>
-          <w:rFonts w:ascii="Arial" w:hAnsi="Arial" w:cs="Arial"/>
-          <w:sz w:val="24"/>
-          <w:szCs w:val="24"/>
-        </w:rPr>
-      </w:pPr>
-      <w:r>
-        <w:rPr>
-          <w:rFonts w:ascii="Arial" w:hAnsi="Arial" w:cs="Arial"/>
-          <w:b/>
-          <w:sz w:val="24"/>
-          <w:szCs w:val="24"/>
-        </w:rPr>
-        <w:t>RQNF005.7. Cambiar Color Usuario tatuador</w:t>
-      </w:r>
-      <w:r>
-        <w:rPr>
-          <w:rFonts w:ascii="Arial" w:hAnsi="Arial" w:cs="Arial"/>
-          <w:sz w:val="24"/>
-          <w:szCs w:val="24"/>
-        </w:rPr>
-        <w:t>: el sistema permite que el usuario tatuador pueda cambiar el color de su interfaz.</w:t>
-      </w:r>
-    </w:p>
-    <w:p>
-      <w:pPr>
-        <w:pStyle w:val="Prrafodelista"/>
-        <w:numPr>
-          <w:ilvl w:val="0"/>
-          <w:numId w:val="3"/>
-        </w:numPr>
-        <w:spacing w:after="200" w:line="240" w:lineRule="auto"/>
-        <w:jc w:val="both"/>
-        <w:rPr>
-          <w:rFonts w:ascii="Arial" w:hAnsi="Arial" w:cs="Arial"/>
-          <w:sz w:val="24"/>
-          <w:szCs w:val="24"/>
-        </w:rPr>
-      </w:pPr>
-      <w:r>
-        <w:rPr>
-          <w:rFonts w:ascii="Arial" w:hAnsi="Arial" w:cs="Arial"/>
-          <w:b/>
-          <w:sz w:val="24"/>
-          <w:szCs w:val="24"/>
-        </w:rPr>
-        <w:t>RQNF005.8. Cambiar idioma usuario tatuador</w:t>
-      </w:r>
-      <w:r>
-        <w:rPr>
-          <w:rFonts w:ascii="Arial" w:hAnsi="Arial" w:cs="Arial"/>
-          <w:sz w:val="24"/>
-          <w:szCs w:val="24"/>
-        </w:rPr>
-        <w:t>: el sistema permite que el usuario del tatuador pueda cambiar el idioma de su interfaz, los idiomas soportados serán (español e inglés) por el momento.</w:t>
+        <w:lastRenderedPageBreak/>
+        <w:t>RQNF005.5. Cambiar el tamaño de letra usuario secretaria:</w:t>
+      </w:r>
+      <w:r>
+        <w:rPr>
+          <w:rFonts w:ascii="Arial" w:hAnsi="Arial" w:cs="Arial"/>
+          <w:sz w:val="24"/>
+          <w:szCs w:val="24"/>
+        </w:rPr>
+        <w:t xml:space="preserve"> el sistema permite que el usuario administrador pueda cambiar el tamaño de la letra con la que administra la información de sus clientes, trabajadores, citas.</w:t>
       </w:r>
     </w:p>
     <w:p>
@@ -2609,6 +4386,20 @@
     <w:p>
       <w:pPr>
         <w:pStyle w:val="Prrafodelista"/>
+        <w:spacing w:line="240" w:lineRule="auto"/>
+        <w:jc w:val="both"/>
+        <w:rPr>
+          <w:rFonts w:ascii="Arial" w:hAnsi="Arial" w:cs="Arial"/>
+          <w:sz w:val="24"/>
+          <w:szCs w:val="24"/>
+        </w:rPr>
+      </w:pPr>
+      <w:bookmarkStart w:id="0" w:name="_GoBack"/>
+      <w:bookmarkEnd w:id="0"/>
+    </w:p>
+    <w:p>
+      <w:pPr>
+        <w:pStyle w:val="Prrafodelista"/>
         <w:numPr>
           <w:ilvl w:val="0"/>
           <w:numId w:val="3"/>
@@ -2670,21 +4461,9 @@
     </w:p>
     <w:p>
       <w:pPr>
-        <w:spacing w:line="240" w:lineRule="auto"/>
-        <w:jc w:val="both"/>
-        <w:rPr>
-          <w:rFonts w:ascii="Arial" w:hAnsi="Arial" w:cs="Arial"/>
-          <w:sz w:val="24"/>
-          <w:szCs w:val="24"/>
-        </w:rPr>
-      </w:pPr>
-    </w:p>
-    <w:p>
-      <w:pPr>
         <w:pStyle w:val="NormalWeb"/>
         <w:shd w:val="clear" w:color="auto" w:fill="FFFFFF" w:themeFill="background1"/>
         <w:spacing w:before="120" w:beforeAutospacing="0" w:after="120" w:afterAutospacing="0"/>
-        <w:ind w:left="720"/>
         <w:jc w:val="both"/>
         <w:rPr>
           <w:rFonts w:ascii="Arial" w:hAnsi="Arial" w:cs="Arial"/>
@@ -2704,14 +4483,14 @@
         <w:jc w:val="both"/>
         <w:rPr>
           <w:rFonts w:ascii="Arial" w:hAnsi="Arial" w:cs="Arial"/>
-          <w:color w:val="333333"/>
-        </w:rPr>
-      </w:pPr>
-      <w:r>
-        <w:rPr>
-          <w:rFonts w:ascii="Arial" w:hAnsi="Arial" w:cs="Arial"/>
-          <w:b/>
-          <w:color w:val="333333"/>
+          <w:color w:val="000000" w:themeColor="text1"/>
+        </w:rPr>
+      </w:pPr>
+      <w:r>
+        <w:rPr>
+          <w:rFonts w:ascii="Arial" w:hAnsi="Arial" w:cs="Arial"/>
+          <w:b/>
+          <w:color w:val="000000" w:themeColor="text1"/>
         </w:rPr>
         <w:t>Plan de requisitos</w:t>
       </w:r>
@@ -2719,30 +4498,16 @@
         <w:rPr>
           <w:rFonts w:ascii="Arial" w:hAnsi="Arial" w:cs="Arial"/>
           <w:b/>
-          <w:color w:val="333333"/>
+          <w:color w:val="000000" w:themeColor="text1"/>
         </w:rPr>
         <w:t>:</w:t>
       </w:r>
       <w:r>
         <w:rPr>
           <w:rFonts w:ascii="Arial" w:hAnsi="Arial" w:cs="Arial"/>
-          <w:color w:val="333333"/>
-        </w:rPr>
-        <w:t xml:space="preserve"> los requisitos fueron recolectados c</w:t>
-      </w:r>
-      <w:r>
-        <w:rPr>
-          <w:rFonts w:ascii="Arial" w:hAnsi="Arial" w:cs="Arial"/>
-          <w:color w:val="333333"/>
-        </w:rPr>
-        <w:t>on el dueño de la empresa y secretaria</w:t>
-      </w:r>
-      <w:r>
-        <w:rPr>
-          <w:rFonts w:ascii="Arial" w:hAnsi="Arial" w:cs="Arial"/>
-          <w:color w:val="333333"/>
-        </w:rPr>
-        <w:t xml:space="preserve"> por medio de una entrevista, encuesta, lluvia de ideas y observación directa. </w:t>
+          <w:color w:val="000000" w:themeColor="text1"/>
+        </w:rPr>
+        <w:t xml:space="preserve"> los requisitos fueron recolectados con el dueño de la empresa y secretaria por medio de una entrevista, encuesta, lluvia de ideas y observación directa. </w:t>
       </w:r>
     </w:p>
     <w:p>
@@ -2829,7 +4594,7 @@
 </file>
 
 <file path=word/numbering.xml><?xml version="1.0" encoding="utf-8"?>
-<w:numbering xmlns:wpc="http://schemas.microsoft.com/office/word/2010/wordprocessingCanvas" xmlns:cx="http://schemas.microsoft.com/office/drawing/2014/chartex" xmlns:mc="http://schemas.openxmlformats.org/markup-compatibility/2006" xmlns:o="urn:schemas-microsoft-com:office:office" xmlns:r="http://schemas.openxmlformats.org/officeDocument/2006/relationships" xmlns:m="http://schemas.openxmlformats.org/officeDocument/2006/math" xmlns:v="urn:schemas-microsoft-com:vml" xmlns:wp14="http://schemas.microsoft.com/office/word/2010/wordprocessingDrawing" xmlns:wp="http://schemas.openxmlformats.org/drawingml/2006/wordprocessingDrawing" xmlns:w10="urn:schemas-microsoft-com:office:word" xmlns:w="http://schemas.openxmlformats.org/wordprocessingml/2006/main" xmlns:w14="http://schemas.microsoft.com/office/word/2010/wordml" xmlns:w15="http://schemas.microsoft.com/office/word/2012/wordml" xmlns:w16se="http://schemas.microsoft.com/office/word/2015/wordml/symex" xmlns:wpg="http://schemas.microsoft.com/office/word/2010/wordprocessingGroup" xmlns:wpi="http://schemas.microsoft.com/office/word/2010/wordprocessingInk" xmlns:wne="http://schemas.microsoft.com/office/word/2006/wordml" xmlns:wps="http://schemas.microsoft.com/office/word/2010/wordprocessingShape" mc:Ignorable="w14 w15 w16se wp14">
+<w:numbering xmlns:wpc="http://schemas.microsoft.com/office/word/2010/wordprocessingCanvas" xmlns:mc="http://schemas.openxmlformats.org/markup-compatibility/2006" xmlns:o="urn:schemas-microsoft-com:office:office" xmlns:r="http://schemas.openxmlformats.org/officeDocument/2006/relationships" xmlns:m="http://schemas.openxmlformats.org/officeDocument/2006/math" xmlns:v="urn:schemas-microsoft-com:vml" xmlns:wp14="http://schemas.microsoft.com/office/word/2010/wordprocessingDrawing" xmlns:wp="http://schemas.openxmlformats.org/drawingml/2006/wordprocessingDrawing" xmlns:w10="urn:schemas-microsoft-com:office:word" xmlns:w="http://schemas.openxmlformats.org/wordprocessingml/2006/main" xmlns:w14="http://schemas.microsoft.com/office/word/2010/wordml" xmlns:w15="http://schemas.microsoft.com/office/word/2012/wordml" xmlns:wpg="http://schemas.microsoft.com/office/word/2010/wordprocessingGroup" xmlns:wpi="http://schemas.microsoft.com/office/word/2010/wordprocessingInk" xmlns:wne="http://schemas.microsoft.com/office/word/2006/wordml" xmlns:wps="http://schemas.microsoft.com/office/word/2010/wordprocessingShape" mc:Ignorable="w14 w15 wp14">
   <w:abstractNum w:abstractNumId="0" w15:restartNumberingAfterBreak="0">
     <w:nsid w:val="364C36E2"/>
     <w:multiLevelType w:val="hybridMultilevel"/>
@@ -3389,7 +5154,7 @@
 </file>
 
 <file path=word/styles.xml><?xml version="1.0" encoding="utf-8"?>
-<w:styles xmlns:mc="http://schemas.openxmlformats.org/markup-compatibility/2006" xmlns:r="http://schemas.openxmlformats.org/officeDocument/2006/relationships" xmlns:w="http://schemas.openxmlformats.org/wordprocessingml/2006/main" xmlns:w14="http://schemas.microsoft.com/office/word/2010/wordml" xmlns:w15="http://schemas.microsoft.com/office/word/2012/wordml" xmlns:w16se="http://schemas.microsoft.com/office/word/2015/wordml/symex" mc:Ignorable="w14 w15 w16se">
+<w:styles xmlns:mc="http://schemas.openxmlformats.org/markup-compatibility/2006" xmlns:r="http://schemas.openxmlformats.org/officeDocument/2006/relationships" xmlns:w="http://schemas.openxmlformats.org/wordprocessingml/2006/main" xmlns:w14="http://schemas.microsoft.com/office/word/2010/wordml" xmlns:w15="http://schemas.microsoft.com/office/word/2012/wordml" mc:Ignorable="w14 w15">
   <w:docDefaults>
     <w:rPrDefault>
       <w:rPr>

</xml_diff>

<commit_message>
cambio a requisitos de galeria
</commit_message>
<xml_diff>
--- a/Empresa de tatuajes MEDUSA tattoo shop.docx
+++ b/Empresa de tatuajes MEDUSA tattoo shop.docx
@@ -1,6 +1,6 @@
 
 <file path=word/document.xml><?xml version="1.0" encoding="utf-8"?>
-<w:document xmlns:wpc="http://schemas.microsoft.com/office/word/2010/wordprocessingCanvas" xmlns:mc="http://schemas.openxmlformats.org/markup-compatibility/2006" xmlns:o="urn:schemas-microsoft-com:office:office" xmlns:r="http://schemas.openxmlformats.org/officeDocument/2006/relationships" xmlns:m="http://schemas.openxmlformats.org/officeDocument/2006/math" xmlns:v="urn:schemas-microsoft-com:vml" xmlns:wp14="http://schemas.microsoft.com/office/word/2010/wordprocessingDrawing" xmlns:wp="http://schemas.openxmlformats.org/drawingml/2006/wordprocessingDrawing" xmlns:w10="urn:schemas-microsoft-com:office:word" xmlns:w="http://schemas.openxmlformats.org/wordprocessingml/2006/main" xmlns:w14="http://schemas.microsoft.com/office/word/2010/wordml" xmlns:wpg="http://schemas.microsoft.com/office/word/2010/wordprocessingGroup" xmlns:wpi="http://schemas.microsoft.com/office/word/2010/wordprocessingInk" xmlns:wne="http://schemas.microsoft.com/office/word/2006/wordml" xmlns:wps="http://schemas.microsoft.com/office/word/2010/wordprocessingShape" mc:Ignorable="w14 wp14">
+<w:document xmlns:wpc="http://schemas.microsoft.com/office/word/2010/wordprocessingCanvas" xmlns:mc="http://schemas.openxmlformats.org/markup-compatibility/2006" xmlns:o="urn:schemas-microsoft-com:office:office" xmlns:r="http://schemas.openxmlformats.org/officeDocument/2006/relationships" xmlns:m="http://schemas.openxmlformats.org/officeDocument/2006/math" xmlns:v="urn:schemas-microsoft-com:vml" xmlns:wp14="http://schemas.microsoft.com/office/word/2010/wordprocessingDrawing" xmlns:wp="http://schemas.openxmlformats.org/drawingml/2006/wordprocessingDrawing" xmlns:w10="urn:schemas-microsoft-com:office:word" xmlns:w="http://schemas.openxmlformats.org/wordprocessingml/2006/main" xmlns:w14="http://schemas.microsoft.com/office/word/2010/wordml" xmlns:w15="http://schemas.microsoft.com/office/word/2012/wordml" xmlns:wpg="http://schemas.microsoft.com/office/word/2010/wordprocessingGroup" xmlns:wpi="http://schemas.microsoft.com/office/word/2010/wordprocessingInk" xmlns:wne="http://schemas.microsoft.com/office/word/2006/wordml" xmlns:wps="http://schemas.microsoft.com/office/word/2010/wordprocessingShape" mc:Ignorable="w14 w15 wp14">
   <w:body>
     <w:p>
       <w:pPr>
@@ -710,7 +710,25 @@
           <w:color w:val="000000" w:themeColor="text1"/>
           <w:szCs w:val="22"/>
         </w:rPr>
-        <w:t xml:space="preserve"> buscar) de citas, tatuadores y clientes.</w:t>
+        <w:t xml:space="preserve"> buscar) de citas, </w:t>
+      </w:r>
+      <w:proofErr w:type="spellStart"/>
+      <w:r>
+        <w:rPr>
+          <w:rFonts w:ascii="Arial" w:hAnsi="Arial" w:cs="Arial"/>
+          <w:color w:val="000000" w:themeColor="text1"/>
+          <w:szCs w:val="22"/>
+        </w:rPr>
+        <w:t>tatuadores</w:t>
+      </w:r>
+      <w:proofErr w:type="spellEnd"/>
+      <w:r>
+        <w:rPr>
+          <w:rFonts w:ascii="Arial" w:hAnsi="Arial" w:cs="Arial"/>
+          <w:color w:val="000000" w:themeColor="text1"/>
+          <w:szCs w:val="22"/>
+        </w:rPr>
+        <w:t xml:space="preserve"> y clientes.</w:t>
       </w:r>
     </w:p>
     <w:p>
@@ -960,7 +978,21 @@
           <w:rFonts w:ascii="Arial" w:hAnsi="Arial" w:cs="Arial"/>
           <w:sz w:val="24"/>
         </w:rPr>
-        <w:t xml:space="preserve"> nombre completo, documento de identidad, número de teléfono, e-mail, fecha de nacimiento, </w:t>
+        <w:t xml:space="preserve"> nombre completo, documento de identidad, número de teléf</w:t>
+      </w:r>
+      <w:r>
+        <w:rPr>
+          <w:rFonts w:ascii="Arial" w:hAnsi="Arial" w:cs="Arial"/>
+          <w:sz w:val="24"/>
+        </w:rPr>
+        <w:t>ono, e-mail</w:t>
+      </w:r>
+      <w:r>
+        <w:rPr>
+          <w:rFonts w:ascii="Arial" w:hAnsi="Arial" w:cs="Arial"/>
+          <w:sz w:val="24"/>
+        </w:rPr>
+        <w:t xml:space="preserve">, </w:t>
       </w:r>
       <w:r>
         <w:rPr>
@@ -1512,6 +1544,13 @@
           <w:rFonts w:ascii="Arial" w:hAnsi="Arial" w:cs="Arial"/>
           <w:sz w:val="24"/>
         </w:rPr>
+        <w:t>, genero</w:t>
+      </w:r>
+      <w:r>
+        <w:rPr>
+          <w:rFonts w:ascii="Arial" w:hAnsi="Arial" w:cs="Arial"/>
+          <w:sz w:val="24"/>
+        </w:rPr>
         <w:t>;</w:t>
       </w:r>
       <w:r>
@@ -1787,7 +1826,23 @@
           <w:rFonts w:ascii="Arial" w:hAnsi="Arial" w:cs="Arial"/>
           <w:sz w:val="24"/>
         </w:rPr>
-        <w:t xml:space="preserve">buscar la información de un Tatuador ingresado anteriormente, los campos por los cuales podrá buscar son </w:t>
+        <w:t xml:space="preserve">buscar la información de un </w:t>
+      </w:r>
+      <w:proofErr w:type="spellStart"/>
+      <w:r>
+        <w:rPr>
+          <w:rFonts w:ascii="Arial" w:hAnsi="Arial" w:cs="Arial"/>
+          <w:sz w:val="24"/>
+        </w:rPr>
+        <w:t>Tatuador</w:t>
+      </w:r>
+      <w:proofErr w:type="spellEnd"/>
+      <w:r>
+        <w:rPr>
+          <w:rFonts w:ascii="Arial" w:hAnsi="Arial" w:cs="Arial"/>
+          <w:sz w:val="24"/>
+        </w:rPr>
+        <w:t xml:space="preserve"> ingresado anteriormente, los campos por los cuales podrá buscar son </w:t>
       </w:r>
       <w:r>
         <w:rPr>
@@ -1835,7 +1890,25 @@
           <w:b/>
           <w:sz w:val="24"/>
         </w:rPr>
-        <w:t>.4. Inhabilitar Tatuador:</w:t>
+        <w:t xml:space="preserve">.4. Inhabilitar </w:t>
+      </w:r>
+      <w:proofErr w:type="spellStart"/>
+      <w:r>
+        <w:rPr>
+          <w:rFonts w:ascii="Arial" w:hAnsi="Arial" w:cs="Arial"/>
+          <w:b/>
+          <w:sz w:val="24"/>
+        </w:rPr>
+        <w:t>Tatuador</w:t>
+      </w:r>
+      <w:proofErr w:type="spellEnd"/>
+      <w:r>
+        <w:rPr>
+          <w:rFonts w:ascii="Arial" w:hAnsi="Arial" w:cs="Arial"/>
+          <w:b/>
+          <w:sz w:val="24"/>
+        </w:rPr>
+        <w:t>:</w:t>
       </w:r>
       <w:r>
         <w:rPr>
@@ -2087,7 +2160,21 @@
           <w:rFonts w:ascii="Arial" w:hAnsi="Arial" w:cs="Arial"/>
           <w:sz w:val="24"/>
         </w:rPr>
-        <w:t>, además de que es necesario validar que un clie</w:t>
+        <w:t>,</w:t>
+      </w:r>
+      <w:r>
+        <w:rPr>
+          <w:rFonts w:ascii="Arial" w:hAnsi="Arial" w:cs="Arial"/>
+          <w:sz w:val="24"/>
+        </w:rPr>
+        <w:t xml:space="preserve"> genero,</w:t>
+      </w:r>
+      <w:r>
+        <w:rPr>
+          <w:rFonts w:ascii="Arial" w:hAnsi="Arial" w:cs="Arial"/>
+          <w:sz w:val="24"/>
+        </w:rPr>
+        <w:t xml:space="preserve"> además de que es necesario validar que un clie</w:t>
       </w:r>
       <w:r>
         <w:rPr>
@@ -2386,14 +2473,58 @@
           <w:rFonts w:ascii="Arial" w:hAnsi="Arial" w:cs="Arial"/>
           <w:sz w:val="24"/>
         </w:rPr>
-        <w:t xml:space="preserve"> una cita a un cliente teniendo en cuenta que es necesario que guarde la fecha en que se realizó la asignación de la cita, la fecha en la que se realizara el tatuaje, el tatuador, el cliente y el</w:t>
-      </w:r>
-      <w:r>
-        <w:rPr>
-          <w:rFonts w:ascii="Arial" w:hAnsi="Arial" w:cs="Arial"/>
-          <w:sz w:val="24"/>
-        </w:rPr>
-        <w:t xml:space="preserve"> abono realizado por el cliente;</w:t>
+        <w:t xml:space="preserve"> una cita a un cliente teniendo en cuenta que es necesario que guarde la fecha en que se realizó la asignación de la cita, la fecha en la que se realizara el ta</w:t>
+      </w:r>
+      <w:r>
+        <w:rPr>
+          <w:rFonts w:ascii="Arial" w:hAnsi="Arial" w:cs="Arial"/>
+          <w:sz w:val="24"/>
+        </w:rPr>
+        <w:t xml:space="preserve">tuaje, el </w:t>
+      </w:r>
+      <w:proofErr w:type="spellStart"/>
+      <w:r>
+        <w:rPr>
+          <w:rFonts w:ascii="Arial" w:hAnsi="Arial" w:cs="Arial"/>
+          <w:sz w:val="24"/>
+        </w:rPr>
+        <w:t>tatuador</w:t>
+      </w:r>
+      <w:proofErr w:type="spellEnd"/>
+      <w:r>
+        <w:rPr>
+          <w:rFonts w:ascii="Arial" w:hAnsi="Arial" w:cs="Arial"/>
+          <w:sz w:val="24"/>
+        </w:rPr>
+        <w:t>, el cliente,</w:t>
+      </w:r>
+      <w:r>
+        <w:rPr>
+          <w:rFonts w:ascii="Arial" w:hAnsi="Arial" w:cs="Arial"/>
+          <w:sz w:val="24"/>
+        </w:rPr>
+        <w:t xml:space="preserve"> el</w:t>
+      </w:r>
+      <w:r>
+        <w:rPr>
+          <w:rFonts w:ascii="Arial" w:hAnsi="Arial" w:cs="Arial"/>
+          <w:sz w:val="24"/>
+        </w:rPr>
+        <w:t xml:space="preserve"> abono realizado por el cliente</w:t>
+      </w:r>
+      <w:r>
+        <w:rPr>
+          <w:rFonts w:ascii="Arial" w:hAnsi="Arial" w:cs="Arial"/>
+          <w:sz w:val="24"/>
+        </w:rPr>
+        <w:t>, el costo total del tatuaje y por ende el sistema calculara la deuda del mismo</w:t>
+      </w:r>
+      <w:r>
+        <w:rPr>
+          <w:rFonts w:ascii="Arial" w:hAnsi="Arial" w:cs="Arial"/>
+          <w:sz w:val="24"/>
+        </w:rPr>
+        <w:t>;</w:t>
       </w:r>
       <w:r>
         <w:rPr>
@@ -2491,14 +2622,60 @@
           <w:rFonts w:ascii="Arial" w:hAnsi="Arial" w:cs="Arial"/>
           <w:sz w:val="24"/>
         </w:rPr>
-        <w:t>el cliente al cual se le asigno la cita, el tatuador, la fecha de realización del tatuaje, e</w:t>
-      </w:r>
-      <w:r>
-        <w:rPr>
-          <w:rFonts w:ascii="Arial" w:hAnsi="Arial" w:cs="Arial"/>
-          <w:sz w:val="24"/>
-        </w:rPr>
-        <w:t>l abono realizado anteriormente;</w:t>
+        <w:t xml:space="preserve">el cliente al cual se le </w:t>
+      </w:r>
+      <w:proofErr w:type="spellStart"/>
+      <w:r>
+        <w:rPr>
+          <w:rFonts w:ascii="Arial" w:hAnsi="Arial" w:cs="Arial"/>
+          <w:sz w:val="24"/>
+        </w:rPr>
+        <w:t>asigno</w:t>
+      </w:r>
+      <w:proofErr w:type="spellEnd"/>
+      <w:r>
+        <w:rPr>
+          <w:rFonts w:ascii="Arial" w:hAnsi="Arial" w:cs="Arial"/>
+          <w:sz w:val="24"/>
+        </w:rPr>
+        <w:t xml:space="preserve"> la cita, el </w:t>
+      </w:r>
+      <w:proofErr w:type="spellStart"/>
+      <w:r>
+        <w:rPr>
+          <w:rFonts w:ascii="Arial" w:hAnsi="Arial" w:cs="Arial"/>
+          <w:sz w:val="24"/>
+        </w:rPr>
+        <w:t>tatuador</w:t>
+      </w:r>
+      <w:proofErr w:type="spellEnd"/>
+      <w:r>
+        <w:rPr>
+          <w:rFonts w:ascii="Arial" w:hAnsi="Arial" w:cs="Arial"/>
+          <w:sz w:val="24"/>
+        </w:rPr>
+        <w:t>, la fecha de realización del tatuaje, e</w:t>
+      </w:r>
+      <w:r>
+        <w:rPr>
+          <w:rFonts w:ascii="Arial" w:hAnsi="Arial" w:cs="Arial"/>
+          <w:sz w:val="24"/>
+        </w:rPr>
+        <w:t>l abono realizado anteriormente</w:t>
+      </w:r>
+      <w:r>
+        <w:rPr>
+          <w:rFonts w:ascii="Arial" w:hAnsi="Arial" w:cs="Arial"/>
+          <w:sz w:val="24"/>
+        </w:rPr>
+        <w:t>, el valor total del tatuaje</w:t>
+      </w:r>
+      <w:r>
+        <w:rPr>
+          <w:rFonts w:ascii="Arial" w:hAnsi="Arial" w:cs="Arial"/>
+          <w:sz w:val="24"/>
+        </w:rPr>
+        <w:t>;</w:t>
       </w:r>
       <w:r>
         <w:rPr>
@@ -2870,6 +3047,13 @@
           <w:rFonts w:ascii="Arial" w:hAnsi="Arial" w:cs="Arial"/>
           <w:sz w:val="24"/>
         </w:rPr>
+        <w:t xml:space="preserve"> por parte del administrador</w:t>
+      </w:r>
+      <w:r>
+        <w:rPr>
+          <w:rFonts w:ascii="Arial" w:hAnsi="Arial" w:cs="Arial"/>
+          <w:sz w:val="24"/>
+        </w:rPr>
         <w:t xml:space="preserve"> </w:t>
       </w:r>
       <w:r>
@@ -2921,7 +3105,35 @@
           <w:rFonts w:ascii="Arial" w:hAnsi="Arial" w:cs="Arial"/>
           <w:sz w:val="24"/>
         </w:rPr>
-        <w:t>, cada trabajo tendrá un autor, una fecha de realización, un cliente al que se re</w:t>
+        <w:t>, cada trabajo tendrá un</w:t>
+      </w:r>
+      <w:r>
+        <w:rPr>
+          <w:rFonts w:ascii="Arial" w:hAnsi="Arial" w:cs="Arial"/>
+          <w:sz w:val="24"/>
+        </w:rPr>
+        <w:t xml:space="preserve"> nombre-opcional-</w:t>
+      </w:r>
+      <w:r>
+        <w:rPr>
+          <w:rFonts w:ascii="Arial" w:hAnsi="Arial" w:cs="Arial"/>
+          <w:sz w:val="24"/>
+        </w:rPr>
+        <w:t>,</w:t>
+      </w:r>
+      <w:r>
+        <w:rPr>
+          <w:rFonts w:ascii="Arial" w:hAnsi="Arial" w:cs="Arial"/>
+          <w:sz w:val="24"/>
+        </w:rPr>
+        <w:t xml:space="preserve"> un</w:t>
+      </w:r>
+      <w:r>
+        <w:rPr>
+          <w:rFonts w:ascii="Arial" w:hAnsi="Arial" w:cs="Arial"/>
+          <w:sz w:val="24"/>
+        </w:rPr>
+        <w:t xml:space="preserve"> autor, una fecha de realización, un cliente al que se re</w:t>
       </w:r>
       <w:r>
         <w:rPr>
@@ -3006,7 +3218,21 @@
           <w:rFonts w:ascii="Arial" w:hAnsi="Arial" w:cs="Arial"/>
           <w:sz w:val="24"/>
         </w:rPr>
-        <w:t xml:space="preserve">l sistema permite </w:t>
+        <w:t>l sistema permite</w:t>
+      </w:r>
+      <w:r>
+        <w:rPr>
+          <w:rFonts w:ascii="Arial" w:hAnsi="Arial" w:cs="Arial"/>
+          <w:sz w:val="24"/>
+        </w:rPr>
+        <w:t xml:space="preserve"> que el usuario administrador y secretaria puedan</w:t>
+      </w:r>
+      <w:r>
+        <w:rPr>
+          <w:rFonts w:ascii="Arial" w:hAnsi="Arial" w:cs="Arial"/>
+          <w:sz w:val="24"/>
+        </w:rPr>
+        <w:t xml:space="preserve"> </w:t>
       </w:r>
       <w:r>
         <w:rPr>
@@ -3056,6 +3282,13 @@
           <w:sz w:val="24"/>
         </w:rPr>
         <w:t xml:space="preserve"> el nombre de está</w:t>
+      </w:r>
+      <w:r>
+        <w:rPr>
+          <w:rFonts w:ascii="Arial" w:hAnsi="Arial" w:cs="Arial"/>
+          <w:sz w:val="24"/>
+        </w:rPr>
+        <w:t xml:space="preserve"> o actualizar la imagen del tatuaje</w:t>
       </w:r>
       <w:r>
         <w:rPr>
@@ -3178,7 +3411,21 @@
           <w:rFonts w:ascii="Arial" w:hAnsi="Arial" w:cs="Arial"/>
           <w:sz w:val="24"/>
         </w:rPr>
-        <w:t xml:space="preserve"> o filtrar </w:t>
+        <w:t xml:space="preserve"> </w:t>
+      </w:r>
+      <w:r>
+        <w:rPr>
+          <w:rFonts w:ascii="Arial" w:hAnsi="Arial" w:cs="Arial"/>
+          <w:sz w:val="24"/>
+        </w:rPr>
+        <w:t xml:space="preserve">y buscar por nombre de tatuaje </w:t>
+      </w:r>
+      <w:r>
+        <w:rPr>
+          <w:rFonts w:ascii="Arial" w:hAnsi="Arial" w:cs="Arial"/>
+          <w:sz w:val="24"/>
+        </w:rPr>
+        <w:t xml:space="preserve">o filtrar </w:t>
       </w:r>
       <w:r>
         <w:rPr>
@@ -3215,8 +3462,123 @@
     </w:p>
     <w:p>
       <w:pPr>
+        <w:pStyle w:val="Prrafodelista"/>
+        <w:numPr>
+          <w:ilvl w:val="0"/>
+          <w:numId w:val="2"/>
+        </w:numPr>
         <w:spacing w:after="200" w:line="240" w:lineRule="auto"/>
-        <w:ind w:left="360"/>
+        <w:jc w:val="both"/>
+        <w:rPr>
+          <w:rFonts w:ascii="Arial" w:hAnsi="Arial" w:cs="Arial"/>
+          <w:sz w:val="24"/>
+        </w:rPr>
+      </w:pPr>
+      <w:r>
+        <w:rPr>
+          <w:rFonts w:ascii="Arial" w:hAnsi="Arial" w:cs="Arial"/>
+          <w:b/>
+          <w:sz w:val="24"/>
+        </w:rPr>
+        <w:t>R</w:t>
+      </w:r>
+      <w:r>
+        <w:rPr>
+          <w:rFonts w:ascii="Arial" w:hAnsi="Arial" w:cs="Arial"/>
+          <w:b/>
+          <w:sz w:val="24"/>
+        </w:rPr>
+        <w:t>QF005.4</w:t>
+      </w:r>
+      <w:r>
+        <w:rPr>
+          <w:rFonts w:ascii="Arial" w:hAnsi="Arial" w:cs="Arial"/>
+          <w:b/>
+          <w:sz w:val="24"/>
+        </w:rPr>
+        <w:t xml:space="preserve"> </w:t>
+      </w:r>
+      <w:r>
+        <w:rPr>
+          <w:rFonts w:ascii="Arial" w:hAnsi="Arial" w:cs="Arial"/>
+          <w:b/>
+          <w:sz w:val="24"/>
+        </w:rPr>
+        <w:t>agregar a</w:t>
+      </w:r>
+      <w:r>
+        <w:rPr>
+          <w:rFonts w:ascii="Arial" w:hAnsi="Arial" w:cs="Arial"/>
+          <w:b/>
+          <w:sz w:val="24"/>
+        </w:rPr>
+        <w:t xml:space="preserve"> galería:</w:t>
+      </w:r>
+      <w:r>
+        <w:rPr>
+          <w:rFonts w:ascii="Arial" w:hAnsi="Arial" w:cs="Arial"/>
+          <w:sz w:val="24"/>
+        </w:rPr>
+        <w:t xml:space="preserve"> El sistema permite que el usuario administrador y secretaría puedan </w:t>
+      </w:r>
+      <w:r>
+        <w:rPr>
+          <w:rFonts w:ascii="Arial" w:hAnsi="Arial" w:cs="Arial"/>
+          <w:sz w:val="24"/>
+        </w:rPr>
+        <w:t xml:space="preserve">añadir a la galería un trabajo, </w:t>
+      </w:r>
+      <w:r>
+        <w:rPr>
+          <w:rFonts w:ascii="Arial" w:hAnsi="Arial" w:cs="Arial"/>
+          <w:sz w:val="24"/>
+        </w:rPr>
+        <w:t>cada trabajo tendrá un</w:t>
+      </w:r>
+      <w:r>
+        <w:rPr>
+          <w:rFonts w:ascii="Arial" w:hAnsi="Arial" w:cs="Arial"/>
+          <w:sz w:val="24"/>
+        </w:rPr>
+        <w:t xml:space="preserve"> nombre-opcional-</w:t>
+      </w:r>
+      <w:r>
+        <w:rPr>
+          <w:rFonts w:ascii="Arial" w:hAnsi="Arial" w:cs="Arial"/>
+          <w:sz w:val="24"/>
+        </w:rPr>
+        <w:t>,</w:t>
+      </w:r>
+      <w:r>
+        <w:rPr>
+          <w:rFonts w:ascii="Arial" w:hAnsi="Arial" w:cs="Arial"/>
+          <w:sz w:val="24"/>
+        </w:rPr>
+        <w:t xml:space="preserve"> un</w:t>
+      </w:r>
+      <w:r>
+        <w:rPr>
+          <w:rFonts w:ascii="Arial" w:hAnsi="Arial" w:cs="Arial"/>
+          <w:sz w:val="24"/>
+        </w:rPr>
+        <w:t xml:space="preserve"> autor, una fecha de realización, un cliente al que se realiza el tatuaje</w:t>
+      </w:r>
+      <w:r>
+        <w:rPr>
+          <w:rFonts w:ascii="Arial" w:hAnsi="Arial" w:cs="Arial"/>
+          <w:sz w:val="24"/>
+        </w:rPr>
+        <w:t>-opcional-.</w:t>
+      </w:r>
+    </w:p>
+    <w:p>
+      <w:pPr>
+        <w:pStyle w:val="Prrafodelista"/>
+        <w:numPr>
+          <w:ilvl w:val="0"/>
+          <w:numId w:val="2"/>
+        </w:numPr>
+        <w:spacing w:after="200" w:line="240" w:lineRule="auto"/>
         <w:jc w:val="both"/>
         <w:rPr>
           <w:rFonts w:ascii="Arial" w:hAnsi="Arial" w:cs="Arial"/>
@@ -3271,8 +3633,42 @@
           <w:rFonts w:ascii="Arial" w:hAnsi="Arial" w:cs="Arial"/>
           <w:sz w:val="24"/>
         </w:rPr>
-        <w:t xml:space="preserve"> asociado. </w:t>
-      </w:r>
+        <w:t xml:space="preserve"> asociado; si el trabajo </w:t>
+      </w:r>
+      <w:r>
+        <w:rPr>
+          <w:rFonts w:ascii="Arial" w:hAnsi="Arial" w:cs="Arial"/>
+          <w:sz w:val="24"/>
+        </w:rPr>
+        <w:t xml:space="preserve">es </w:t>
+      </w:r>
+      <w:r>
+        <w:rPr>
+          <w:rFonts w:ascii="Arial" w:hAnsi="Arial" w:cs="Arial"/>
+          <w:sz w:val="24"/>
+        </w:rPr>
+        <w:t>agregado</w:t>
+      </w:r>
+      <w:r>
+        <w:rPr>
+          <w:rFonts w:ascii="Arial" w:hAnsi="Arial" w:cs="Arial"/>
+          <w:sz w:val="24"/>
+        </w:rPr>
+        <w:t xml:space="preserve"> correctamente se mostrara un mensaje de “operación exitosa”, en caso contrario el mensaje será “operación fallida”.</w:t>
+      </w:r>
+    </w:p>
+    <w:p>
+      <w:pPr>
+        <w:pStyle w:val="Prrafodelista"/>
+        <w:spacing w:after="200" w:line="240" w:lineRule="auto"/>
+        <w:jc w:val="both"/>
+        <w:rPr>
+          <w:rFonts w:ascii="Arial" w:hAnsi="Arial" w:cs="Arial"/>
+          <w:sz w:val="24"/>
+        </w:rPr>
+      </w:pPr>
+      <w:bookmarkStart w:id="0" w:name="_GoBack"/>
+      <w:bookmarkEnd w:id="0"/>
     </w:p>
     <w:p>
       <w:pPr>
@@ -3357,7 +3753,49 @@
           <w:color w:val="000000" w:themeColor="text1"/>
           <w:szCs w:val="22"/>
         </w:rPr>
-        <w:t xml:space="preserve"> y los ingresos se obtuvieron</w:t>
+        <w:t xml:space="preserve"> por </w:t>
+      </w:r>
+      <w:proofErr w:type="spellStart"/>
+      <w:r>
+        <w:rPr>
+          <w:rFonts w:ascii="Arial" w:hAnsi="Arial" w:cs="Arial"/>
+          <w:color w:val="000000" w:themeColor="text1"/>
+          <w:szCs w:val="22"/>
+        </w:rPr>
+        <w:t>tatuador</w:t>
+      </w:r>
+      <w:proofErr w:type="spellEnd"/>
+      <w:r>
+        <w:rPr>
+          <w:rFonts w:ascii="Arial" w:hAnsi="Arial" w:cs="Arial"/>
+          <w:color w:val="000000" w:themeColor="text1"/>
+          <w:szCs w:val="22"/>
+        </w:rPr>
+        <w:t>,</w:t>
+      </w:r>
+      <w:r>
+        <w:rPr>
+          <w:rFonts w:ascii="Arial" w:hAnsi="Arial" w:cs="Arial"/>
+          <w:color w:val="000000" w:themeColor="text1"/>
+          <w:szCs w:val="22"/>
+        </w:rPr>
+        <w:t xml:space="preserve"> los ingresos </w:t>
+      </w:r>
+      <w:r>
+        <w:rPr>
+          <w:rFonts w:ascii="Arial" w:hAnsi="Arial" w:cs="Arial"/>
+          <w:color w:val="000000" w:themeColor="text1"/>
+          <w:szCs w:val="22"/>
+        </w:rPr>
+        <w:t xml:space="preserve">que </w:t>
+      </w:r>
+      <w:r>
+        <w:rPr>
+          <w:rFonts w:ascii="Arial" w:hAnsi="Arial" w:cs="Arial"/>
+          <w:color w:val="000000" w:themeColor="text1"/>
+          <w:szCs w:val="22"/>
+        </w:rPr>
+        <w:t>se obtuvieron</w:t>
       </w:r>
       <w:r>
         <w:rPr>
@@ -3391,49 +3829,15 @@
           <w:color w:val="000000" w:themeColor="text1"/>
           <w:szCs w:val="22"/>
         </w:rPr>
-        <w:t xml:space="preserve"> o as </w:t>
-      </w:r>
-      <w:proofErr w:type="spellStart"/>
-      <w:r>
-        <w:rPr>
-          <w:rFonts w:ascii="Arial" w:hAnsi="Arial" w:cs="Arial"/>
-          <w:color w:val="000000" w:themeColor="text1"/>
-          <w:szCs w:val="22"/>
-        </w:rPr>
-        <w:t>ganacias</w:t>
-      </w:r>
-      <w:proofErr w:type="spellEnd"/>
-      <w:r>
-        <w:rPr>
-          <w:rFonts w:ascii="Arial" w:hAnsi="Arial" w:cs="Arial"/>
-          <w:color w:val="000000" w:themeColor="text1"/>
-          <w:szCs w:val="22"/>
-        </w:rPr>
-        <w:t xml:space="preserve"> obtenidas de cada cliente</w:t>
-      </w:r>
-      <w:r>
-        <w:rPr>
-          <w:rFonts w:ascii="Arial" w:hAnsi="Arial" w:cs="Arial"/>
-          <w:color w:val="000000" w:themeColor="text1"/>
-          <w:szCs w:val="22"/>
-        </w:rPr>
-        <w:t xml:space="preserve"> en un tiempo determina</w:t>
-      </w:r>
-      <w:r>
-        <w:rPr>
-          <w:rFonts w:ascii="Arial" w:hAnsi="Arial" w:cs="Arial"/>
-          <w:color w:val="000000" w:themeColor="text1"/>
-          <w:szCs w:val="22"/>
-        </w:rPr>
-        <w:t>do;</w:t>
-      </w:r>
-      <w:r>
-        <w:rPr>
-          <w:rFonts w:ascii="Arial" w:hAnsi="Arial" w:cs="Arial"/>
-          <w:color w:val="000000" w:themeColor="text1"/>
-          <w:szCs w:val="22"/>
-        </w:rPr>
-        <w:t xml:space="preserve"> se podrá exportar el archivo en </w:t>
+        <w:t xml:space="preserve">; </w:t>
+      </w:r>
+      <w:r>
+        <w:rPr>
+          <w:rFonts w:ascii="Arial" w:hAnsi="Arial" w:cs="Arial"/>
+          <w:color w:val="000000" w:themeColor="text1"/>
+          <w:szCs w:val="22"/>
+        </w:rPr>
+        <w:t xml:space="preserve">se podrá exportar el archivo en </w:t>
       </w:r>
       <w:proofErr w:type="spellStart"/>
       <w:r>
@@ -3683,6 +4087,7 @@
           <w:b/>
           <w:sz w:val="24"/>
         </w:rPr>
+        <w:lastRenderedPageBreak/>
         <w:t>RQNF002.1 tiempo de respuesta del sistema:</w:t>
       </w:r>
       <w:r>
@@ -3704,7 +4109,23 @@
           <w:rFonts w:ascii="Arial" w:hAnsi="Arial" w:cs="Arial"/>
           <w:sz w:val="24"/>
         </w:rPr>
-        <w:t xml:space="preserve"> un usuario (secretaria y tatuadores), debe demorarse no más de 6 segundos.</w:t>
+        <w:t xml:space="preserve"> un usuario (secretaria y </w:t>
+      </w:r>
+      <w:proofErr w:type="spellStart"/>
+      <w:r>
+        <w:rPr>
+          <w:rFonts w:ascii="Arial" w:hAnsi="Arial" w:cs="Arial"/>
+          <w:sz w:val="24"/>
+        </w:rPr>
+        <w:t>tatuadores</w:t>
+      </w:r>
+      <w:proofErr w:type="spellEnd"/>
+      <w:r>
+        <w:rPr>
+          <w:rFonts w:ascii="Arial" w:hAnsi="Arial" w:cs="Arial"/>
+          <w:sz w:val="24"/>
+        </w:rPr>
+        <w:t>), debe demorarse no más de 6 segundos.</w:t>
       </w:r>
     </w:p>
     <w:p>
@@ -3794,7 +4215,6 @@
           <w:b/>
           <w:sz w:val="24"/>
         </w:rPr>
-        <w:lastRenderedPageBreak/>
         <w:t xml:space="preserve">RQNF003 Seguridad en el Sistema: </w:t>
       </w:r>
       <w:r>
@@ -4290,6 +4710,7 @@
           <w:b/>
           <w:sz w:val="24"/>
         </w:rPr>
+        <w:lastRenderedPageBreak/>
         <w:t>RQNF005.4. Cambiar estilo de letra:</w:t>
       </w:r>
       <w:r>
@@ -4347,7 +4768,6 @@
           <w:b/>
           <w:sz w:val="24"/>
         </w:rPr>
-        <w:lastRenderedPageBreak/>
         <w:t xml:space="preserve">RQNF006. Usabilidad del sistema: </w:t>
       </w:r>
       <w:r>
@@ -4504,17 +4924,7 @@
           <w:color w:val="000000" w:themeColor="text1"/>
           <w:sz w:val="24"/>
         </w:rPr>
-        <w:t>os requisitos fueron recolectados con el dueño de la empresa y secretaria por medio de una en</w:t>
-      </w:r>
-      <w:bookmarkStart w:id="0" w:name="_GoBack"/>
-      <w:bookmarkEnd w:id="0"/>
-      <w:r>
-        <w:rPr>
-          <w:rFonts w:ascii="Arial" w:hAnsi="Arial" w:cs="Arial"/>
-          <w:color w:val="000000" w:themeColor="text1"/>
-          <w:sz w:val="24"/>
-        </w:rPr>
-        <w:t xml:space="preserve">trevista, encuesta, lluvia de ideas y observación directa. </w:t>
+        <w:t xml:space="preserve">os requisitos fueron recolectados con el dueño de la empresa y secretaria por medio de una entrevista, encuesta, lluvia de ideas y observación directa. </w:t>
       </w:r>
     </w:p>
     <w:p>
@@ -4601,7 +5011,7 @@
 </file>
 
 <file path=word/numbering.xml><?xml version="1.0" encoding="utf-8"?>
-<w:numbering xmlns:wpc="http://schemas.microsoft.com/office/word/2010/wordprocessingCanvas" xmlns:mc="http://schemas.openxmlformats.org/markup-compatibility/2006" xmlns:o="urn:schemas-microsoft-com:office:office" xmlns:r="http://schemas.openxmlformats.org/officeDocument/2006/relationships" xmlns:m="http://schemas.openxmlformats.org/officeDocument/2006/math" xmlns:v="urn:schemas-microsoft-com:vml" xmlns:wp14="http://schemas.microsoft.com/office/word/2010/wordprocessingDrawing" xmlns:wp="http://schemas.openxmlformats.org/drawingml/2006/wordprocessingDrawing" xmlns:w10="urn:schemas-microsoft-com:office:word" xmlns:w="http://schemas.openxmlformats.org/wordprocessingml/2006/main" xmlns:w14="http://schemas.microsoft.com/office/word/2010/wordml" xmlns:wpg="http://schemas.microsoft.com/office/word/2010/wordprocessingGroup" xmlns:wpi="http://schemas.microsoft.com/office/word/2010/wordprocessingInk" xmlns:wne="http://schemas.microsoft.com/office/word/2006/wordml" xmlns:wps="http://schemas.microsoft.com/office/word/2010/wordprocessingShape" mc:Ignorable="w14 wp14">
+<w:numbering xmlns:wpc="http://schemas.microsoft.com/office/word/2010/wordprocessingCanvas" xmlns:mc="http://schemas.openxmlformats.org/markup-compatibility/2006" xmlns:o="urn:schemas-microsoft-com:office:office" xmlns:r="http://schemas.openxmlformats.org/officeDocument/2006/relationships" xmlns:m="http://schemas.openxmlformats.org/officeDocument/2006/math" xmlns:v="urn:schemas-microsoft-com:vml" xmlns:wp14="http://schemas.microsoft.com/office/word/2010/wordprocessingDrawing" xmlns:wp="http://schemas.openxmlformats.org/drawingml/2006/wordprocessingDrawing" xmlns:w10="urn:schemas-microsoft-com:office:word" xmlns:w="http://schemas.openxmlformats.org/wordprocessingml/2006/main" xmlns:w14="http://schemas.microsoft.com/office/word/2010/wordml" xmlns:w15="http://schemas.microsoft.com/office/word/2012/wordml" xmlns:wpg="http://schemas.microsoft.com/office/word/2010/wordprocessingGroup" xmlns:wpi="http://schemas.microsoft.com/office/word/2010/wordprocessingInk" xmlns:wne="http://schemas.microsoft.com/office/word/2006/wordml" xmlns:wps="http://schemas.microsoft.com/office/word/2010/wordprocessingShape" mc:Ignorable="w14 w15 wp14">
   <w:abstractNum w:abstractNumId="0">
     <w:nsid w:val="364C36E2"/>
     <w:multiLevelType w:val="hybridMultilevel"/>
@@ -5162,7 +5572,7 @@
 </file>
 
 <file path=word/styles.xml><?xml version="1.0" encoding="utf-8"?>
-<w:styles xmlns:mc="http://schemas.openxmlformats.org/markup-compatibility/2006" xmlns:r="http://schemas.openxmlformats.org/officeDocument/2006/relationships" xmlns:w="http://schemas.openxmlformats.org/wordprocessingml/2006/main" xmlns:w14="http://schemas.microsoft.com/office/word/2010/wordml" mc:Ignorable="w14">
+<w:styles xmlns:mc="http://schemas.openxmlformats.org/markup-compatibility/2006" xmlns:r="http://schemas.openxmlformats.org/officeDocument/2006/relationships" xmlns:w="http://schemas.openxmlformats.org/wordprocessingml/2006/main" xmlns:w14="http://schemas.microsoft.com/office/word/2010/wordml" xmlns:w15="http://schemas.microsoft.com/office/word/2012/wordml" mc:Ignorable="w14 w15">
   <w:docDefaults>
     <w:rPrDefault>
       <w:rPr>
@@ -5178,362 +5588,378 @@
       </w:pPr>
     </w:pPrDefault>
   </w:docDefaults>
-  <w:latentStyles w:defLockedState="0" w:defUIPriority="99" w:defSemiHidden="1" w:defUnhideWhenUsed="1" w:defQFormat="0" w:count="267">
-    <w:lsdException w:name="Normal" w:semiHidden="0" w:uiPriority="0" w:unhideWhenUsed="0" w:qFormat="1"/>
-    <w:lsdException w:name="heading 1" w:semiHidden="0" w:uiPriority="9" w:unhideWhenUsed="0" w:qFormat="1"/>
-    <w:lsdException w:name="heading 2" w:uiPriority="9" w:qFormat="1"/>
-    <w:lsdException w:name="heading 3" w:uiPriority="9" w:qFormat="1"/>
-    <w:lsdException w:name="heading 4" w:uiPriority="9" w:qFormat="1"/>
-    <w:lsdException w:name="heading 5" w:uiPriority="9" w:qFormat="1"/>
-    <w:lsdException w:name="heading 6" w:uiPriority="9" w:qFormat="1"/>
-    <w:lsdException w:name="heading 7" w:uiPriority="9" w:qFormat="1"/>
-    <w:lsdException w:name="heading 8" w:uiPriority="9" w:qFormat="1"/>
-    <w:lsdException w:name="heading 9" w:uiPriority="9" w:qFormat="1"/>
-    <w:lsdException w:name="toc 1" w:uiPriority="39"/>
-    <w:lsdException w:name="toc 2" w:uiPriority="39"/>
-    <w:lsdException w:name="toc 3" w:uiPriority="39"/>
-    <w:lsdException w:name="toc 4" w:uiPriority="39"/>
-    <w:lsdException w:name="toc 5" w:uiPriority="39"/>
-    <w:lsdException w:name="toc 6" w:uiPriority="39"/>
-    <w:lsdException w:name="toc 7" w:uiPriority="39"/>
-    <w:lsdException w:name="toc 8" w:uiPriority="39"/>
-    <w:lsdException w:name="toc 9" w:uiPriority="39"/>
-    <w:lsdException w:name="caption" w:uiPriority="35" w:qFormat="1"/>
-    <w:lsdException w:name="Title" w:semiHidden="0" w:uiPriority="10" w:unhideWhenUsed="0" w:qFormat="1"/>
-    <w:lsdException w:name="Default Paragraph Font" w:uiPriority="1"/>
-    <w:lsdException w:name="Subtitle" w:semiHidden="0" w:uiPriority="11" w:unhideWhenUsed="0" w:qFormat="1"/>
-    <w:lsdException w:name="Strong" w:semiHidden="0" w:uiPriority="22" w:unhideWhenUsed="0" w:qFormat="1"/>
-    <w:lsdException w:name="Emphasis" w:semiHidden="0" w:uiPriority="20" w:unhideWhenUsed="0" w:qFormat="1"/>
-    <w:lsdException w:name="Table Grid" w:semiHidden="0" w:uiPriority="39" w:unhideWhenUsed="0"/>
-    <w:lsdException w:name="Placeholder Text" w:unhideWhenUsed="0"/>
-    <w:lsdException w:name="No Spacing" w:semiHidden="0" w:uiPriority="1" w:unhideWhenUsed="0" w:qFormat="1"/>
-    <w:lsdException w:name="Light Shading" w:semiHidden="0" w:uiPriority="60" w:unhideWhenUsed="0"/>
-    <w:lsdException w:name="Light List" w:semiHidden="0" w:uiPriority="61" w:unhideWhenUsed="0"/>
-    <w:lsdException w:name="Light Grid" w:semiHidden="0" w:uiPriority="62" w:unhideWhenUsed="0"/>
-    <w:lsdException w:name="Medium Shading 1" w:semiHidden="0" w:uiPriority="63" w:unhideWhenUsed="0"/>
-    <w:lsdException w:name="Medium Shading 2" w:semiHidden="0" w:uiPriority="64" w:unhideWhenUsed="0"/>
-    <w:lsdException w:name="Medium List 1" w:semiHidden="0" w:uiPriority="65" w:unhideWhenUsed="0"/>
-    <w:lsdException w:name="Medium List 2" w:semiHidden="0" w:uiPriority="66" w:unhideWhenUsed="0"/>
-    <w:lsdException w:name="Medium Grid 1" w:semiHidden="0" w:uiPriority="67" w:unhideWhenUsed="0"/>
-    <w:lsdException w:name="Medium Grid 2" w:semiHidden="0" w:uiPriority="68" w:unhideWhenUsed="0"/>
-    <w:lsdException w:name="Medium Grid 3" w:semiHidden="0" w:uiPriority="69" w:unhideWhenUsed="0"/>
-    <w:lsdException w:name="Dark List" w:semiHidden="0" w:uiPriority="70" w:unhideWhenUsed="0"/>
-    <w:lsdException w:name="Colorful Shading" w:semiHidden="0" w:uiPriority="71" w:unhideWhenUsed="0"/>
-    <w:lsdException w:name="Colorful List" w:semiHidden="0" w:uiPriority="72" w:unhideWhenUsed="0"/>
-    <w:lsdException w:name="Colorful Grid" w:semiHidden="0" w:uiPriority="73" w:unhideWhenUsed="0"/>
-    <w:lsdException w:name="Light Shading Accent 1" w:semiHidden="0" w:uiPriority="60" w:unhideWhenUsed="0"/>
-    <w:lsdException w:name="Light List Accent 1" w:semiHidden="0" w:uiPriority="61" w:unhideWhenUsed="0"/>
-    <w:lsdException w:name="Light Grid Accent 1" w:semiHidden="0" w:uiPriority="62" w:unhideWhenUsed="0"/>
-    <w:lsdException w:name="Medium Shading 1 Accent 1" w:semiHidden="0" w:uiPriority="63" w:unhideWhenUsed="0"/>
-    <w:lsdException w:name="Medium Shading 2 Accent 1" w:semiHidden="0" w:uiPriority="64" w:unhideWhenUsed="0"/>
-    <w:lsdException w:name="Medium List 1 Accent 1" w:semiHidden="0" w:uiPriority="65" w:unhideWhenUsed="0"/>
-    <w:lsdException w:name="Revision" w:unhideWhenUsed="0"/>
-    <w:lsdException w:name="List Paragraph" w:semiHidden="0" w:uiPriority="34" w:unhideWhenUsed="0" w:qFormat="1"/>
-    <w:lsdException w:name="Quote" w:semiHidden="0" w:uiPriority="29" w:unhideWhenUsed="0" w:qFormat="1"/>
-    <w:lsdException w:name="Intense Quote" w:semiHidden="0" w:uiPriority="30" w:unhideWhenUsed="0" w:qFormat="1"/>
-    <w:lsdException w:name="Medium List 2 Accent 1" w:semiHidden="0" w:uiPriority="66" w:unhideWhenUsed="0"/>
-    <w:lsdException w:name="Medium Grid 1 Accent 1" w:semiHidden="0" w:uiPriority="67" w:unhideWhenUsed="0"/>
-    <w:lsdException w:name="Medium Grid 2 Accent 1" w:semiHidden="0" w:uiPriority="68" w:unhideWhenUsed="0"/>
-    <w:lsdException w:name="Medium Grid 3 Accent 1" w:semiHidden="0" w:uiPriority="69" w:unhideWhenUsed="0"/>
-    <w:lsdException w:name="Dark List Accent 1" w:semiHidden="0" w:uiPriority="70" w:unhideWhenUsed="0"/>
-    <w:lsdException w:name="Colorful Shading Accent 1" w:semiHidden="0" w:uiPriority="71" w:unhideWhenUsed="0"/>
-    <w:lsdException w:name="Colorful List Accent 1" w:semiHidden="0" w:uiPriority="72" w:unhideWhenUsed="0"/>
-    <w:lsdException w:name="Colorful Grid Accent 1" w:semiHidden="0" w:uiPriority="73" w:unhideWhenUsed="0"/>
-    <w:lsdException w:name="Light Shading Accent 2" w:semiHidden="0" w:uiPriority="60" w:unhideWhenUsed="0"/>
-    <w:lsdException w:name="Light List Accent 2" w:semiHidden="0" w:uiPriority="61" w:unhideWhenUsed="0"/>
-    <w:lsdException w:name="Light Grid Accent 2" w:semiHidden="0" w:uiPriority="62" w:unhideWhenUsed="0"/>
-    <w:lsdException w:name="Medium Shading 1 Accent 2" w:semiHidden="0" w:uiPriority="63" w:unhideWhenUsed="0"/>
-    <w:lsdException w:name="Medium Shading 2 Accent 2" w:semiHidden="0" w:uiPriority="64" w:unhideWhenUsed="0"/>
-    <w:lsdException w:name="Medium List 1 Accent 2" w:semiHidden="0" w:uiPriority="65" w:unhideWhenUsed="0"/>
-    <w:lsdException w:name="Medium List 2 Accent 2" w:semiHidden="0" w:uiPriority="66" w:unhideWhenUsed="0"/>
-    <w:lsdException w:name="Medium Grid 1 Accent 2" w:semiHidden="0" w:uiPriority="67" w:unhideWhenUsed="0"/>
-    <w:lsdException w:name="Medium Grid 2 Accent 2" w:semiHidden="0" w:uiPriority="68" w:unhideWhenUsed="0"/>
-    <w:lsdException w:name="Medium Grid 3 Accent 2" w:semiHidden="0" w:uiPriority="69" w:unhideWhenUsed="0"/>
-    <w:lsdException w:name="Dark List Accent 2" w:semiHidden="0" w:uiPriority="70" w:unhideWhenUsed="0"/>
-    <w:lsdException w:name="Colorful Shading Accent 2" w:semiHidden="0" w:uiPriority="71" w:unhideWhenUsed="0"/>
-    <w:lsdException w:name="Colorful List Accent 2" w:semiHidden="0" w:uiPriority="72" w:unhideWhenUsed="0"/>
-    <w:lsdException w:name="Colorful Grid Accent 2" w:semiHidden="0" w:uiPriority="73" w:unhideWhenUsed="0"/>
-    <w:lsdException w:name="Light Shading Accent 3" w:semiHidden="0" w:uiPriority="60" w:unhideWhenUsed="0"/>
-    <w:lsdException w:name="Light List Accent 3" w:semiHidden="0" w:uiPriority="61" w:unhideWhenUsed="0"/>
-    <w:lsdException w:name="Light Grid Accent 3" w:semiHidden="0" w:uiPriority="62" w:unhideWhenUsed="0"/>
-    <w:lsdException w:name="Medium Shading 1 Accent 3" w:semiHidden="0" w:uiPriority="63" w:unhideWhenUsed="0"/>
-    <w:lsdException w:name="Medium Shading 2 Accent 3" w:semiHidden="0" w:uiPriority="64" w:unhideWhenUsed="0"/>
-    <w:lsdException w:name="Medium List 1 Accent 3" w:semiHidden="0" w:uiPriority="65" w:unhideWhenUsed="0"/>
-    <w:lsdException w:name="Medium List 2 Accent 3" w:semiHidden="0" w:uiPriority="66" w:unhideWhenUsed="0"/>
-    <w:lsdException w:name="Medium Grid 1 Accent 3" w:semiHidden="0" w:uiPriority="67" w:unhideWhenUsed="0"/>
-    <w:lsdException w:name="Medium Grid 2 Accent 3" w:semiHidden="0" w:uiPriority="68" w:unhideWhenUsed="0"/>
-    <w:lsdException w:name="Medium Grid 3 Accent 3" w:semiHidden="0" w:uiPriority="69" w:unhideWhenUsed="0"/>
-    <w:lsdException w:name="Dark List Accent 3" w:semiHidden="0" w:uiPriority="70" w:unhideWhenUsed="0"/>
-    <w:lsdException w:name="Colorful Shading Accent 3" w:semiHidden="0" w:uiPriority="71" w:unhideWhenUsed="0"/>
-    <w:lsdException w:name="Colorful List Accent 3" w:semiHidden="0" w:uiPriority="72" w:unhideWhenUsed="0"/>
-    <w:lsdException w:name="Colorful Grid Accent 3" w:semiHidden="0" w:uiPriority="73" w:unhideWhenUsed="0"/>
-    <w:lsdException w:name="Light Shading Accent 4" w:semiHidden="0" w:uiPriority="60" w:unhideWhenUsed="0"/>
-    <w:lsdException w:name="Light List Accent 4" w:semiHidden="0" w:uiPriority="61" w:unhideWhenUsed="0"/>
-    <w:lsdException w:name="Light Grid Accent 4" w:semiHidden="0" w:uiPriority="62" w:unhideWhenUsed="0"/>
-    <w:lsdException w:name="Medium Shading 1 Accent 4" w:semiHidden="0" w:uiPriority="63" w:unhideWhenUsed="0"/>
-    <w:lsdException w:name="Medium Shading 2 Accent 4" w:semiHidden="0" w:uiPriority="64" w:unhideWhenUsed="0"/>
-    <w:lsdException w:name="Medium List 1 Accent 4" w:semiHidden="0" w:uiPriority="65" w:unhideWhenUsed="0"/>
-    <w:lsdException w:name="Medium List 2 Accent 4" w:semiHidden="0" w:uiPriority="66" w:unhideWhenUsed="0"/>
-    <w:lsdException w:name="Medium Grid 1 Accent 4" w:semiHidden="0" w:uiPriority="67" w:unhideWhenUsed="0"/>
-    <w:lsdException w:name="Medium Grid 2 Accent 4" w:semiHidden="0" w:uiPriority="68" w:unhideWhenUsed="0"/>
-    <w:lsdException w:name="Medium Grid 3 Accent 4" w:semiHidden="0" w:uiPriority="69" w:unhideWhenUsed="0"/>
-    <w:lsdException w:name="Dark List Accent 4" w:semiHidden="0" w:uiPriority="70" w:unhideWhenUsed="0"/>
-    <w:lsdException w:name="Colorful Shading Accent 4" w:semiHidden="0" w:uiPriority="71" w:unhideWhenUsed="0"/>
-    <w:lsdException w:name="Colorful List Accent 4" w:semiHidden="0" w:uiPriority="72" w:unhideWhenUsed="0"/>
-    <w:lsdException w:name="Colorful Grid Accent 4" w:semiHidden="0" w:uiPriority="73" w:unhideWhenUsed="0"/>
-    <w:lsdException w:name="Light Shading Accent 5" w:semiHidden="0" w:uiPriority="60" w:unhideWhenUsed="0"/>
-    <w:lsdException w:name="Light List Accent 5" w:semiHidden="0" w:uiPriority="61" w:unhideWhenUsed="0"/>
-    <w:lsdException w:name="Light Grid Accent 5" w:semiHidden="0" w:uiPriority="62" w:unhideWhenUsed="0"/>
-    <w:lsdException w:name="Medium Shading 1 Accent 5" w:semiHidden="0" w:uiPriority="63" w:unhideWhenUsed="0"/>
-    <w:lsdException w:name="Medium Shading 2 Accent 5" w:semiHidden="0" w:uiPriority="64" w:unhideWhenUsed="0"/>
-    <w:lsdException w:name="Medium List 1 Accent 5" w:semiHidden="0" w:uiPriority="65" w:unhideWhenUsed="0"/>
-    <w:lsdException w:name="Medium List 2 Accent 5" w:semiHidden="0" w:uiPriority="66" w:unhideWhenUsed="0"/>
-    <w:lsdException w:name="Medium Grid 1 Accent 5" w:semiHidden="0" w:uiPriority="67" w:unhideWhenUsed="0"/>
-    <w:lsdException w:name="Medium Grid 2 Accent 5" w:semiHidden="0" w:uiPriority="68" w:unhideWhenUsed="0"/>
-    <w:lsdException w:name="Medium Grid 3 Accent 5" w:semiHidden="0" w:uiPriority="69" w:unhideWhenUsed="0"/>
-    <w:lsdException w:name="Dark List Accent 5" w:semiHidden="0" w:uiPriority="70" w:unhideWhenUsed="0"/>
-    <w:lsdException w:name="Colorful Shading Accent 5" w:semiHidden="0" w:uiPriority="71" w:unhideWhenUsed="0"/>
-    <w:lsdException w:name="Colorful List Accent 5" w:semiHidden="0" w:uiPriority="72" w:unhideWhenUsed="0"/>
-    <w:lsdException w:name="Colorful Grid Accent 5" w:semiHidden="0" w:uiPriority="73" w:unhideWhenUsed="0"/>
-    <w:lsdException w:name="Light Shading Accent 6" w:semiHidden="0" w:uiPriority="60" w:unhideWhenUsed="0"/>
-    <w:lsdException w:name="Light List Accent 6" w:semiHidden="0" w:uiPriority="61" w:unhideWhenUsed="0"/>
-    <w:lsdException w:name="Light Grid Accent 6" w:semiHidden="0" w:uiPriority="62" w:unhideWhenUsed="0"/>
-    <w:lsdException w:name="Medium Shading 1 Accent 6" w:semiHidden="0" w:uiPriority="63" w:unhideWhenUsed="0"/>
-    <w:lsdException w:name="Medium Shading 2 Accent 6" w:semiHidden="0" w:uiPriority="64" w:unhideWhenUsed="0"/>
-    <w:lsdException w:name="Medium List 1 Accent 6" w:semiHidden="0" w:uiPriority="65" w:unhideWhenUsed="0"/>
-    <w:lsdException w:name="Medium List 2 Accent 6" w:semiHidden="0" w:uiPriority="66" w:unhideWhenUsed="0"/>
-    <w:lsdException w:name="Medium Grid 1 Accent 6" w:semiHidden="0" w:uiPriority="67" w:unhideWhenUsed="0"/>
-    <w:lsdException w:name="Medium Grid 2 Accent 6" w:semiHidden="0" w:uiPriority="68" w:unhideWhenUsed="0"/>
-    <w:lsdException w:name="Medium Grid 3 Accent 6" w:semiHidden="0" w:uiPriority="69" w:unhideWhenUsed="0"/>
-    <w:lsdException w:name="Dark List Accent 6" w:semiHidden="0" w:uiPriority="70" w:unhideWhenUsed="0"/>
-    <w:lsdException w:name="Colorful Shading Accent 6" w:semiHidden="0" w:uiPriority="71" w:unhideWhenUsed="0"/>
-    <w:lsdException w:name="Colorful List Accent 6" w:semiHidden="0" w:uiPriority="72" w:unhideWhenUsed="0"/>
-    <w:lsdException w:name="Colorful Grid Accent 6" w:semiHidden="0" w:uiPriority="73" w:unhideWhenUsed="0"/>
-    <w:lsdException w:name="Subtle Emphasis" w:semiHidden="0" w:uiPriority="19" w:unhideWhenUsed="0" w:qFormat="1"/>
-    <w:lsdException w:name="Intense Emphasis" w:semiHidden="0" w:uiPriority="21" w:unhideWhenUsed="0" w:qFormat="1"/>
-    <w:lsdException w:name="Subtle Reference" w:semiHidden="0" w:uiPriority="31" w:unhideWhenUsed="0" w:qFormat="1"/>
-    <w:lsdException w:name="Intense Reference" w:semiHidden="0" w:uiPriority="32" w:unhideWhenUsed="0" w:qFormat="1"/>
-    <w:lsdException w:name="Book Title" w:semiHidden="0" w:uiPriority="33" w:unhideWhenUsed="0" w:qFormat="1"/>
-    <w:lsdException w:name="Bibliography" w:uiPriority="37"/>
-    <w:lsdException w:name="TOC Heading" w:uiPriority="39" w:qFormat="1"/>
-  </w:latentStyles>
-  <w:style w:type="paragraph" w:default="1" w:styleId="Normal">
-    <w:name w:val="Normal"/>
-    <w:qFormat/>
-  </w:style>
-  <w:style w:type="character" w:default="1" w:styleId="Fuentedeprrafopredeter">
-    <w:name w:val="Default Paragraph Font"/>
-    <w:uiPriority w:val="1"/>
-    <w:semiHidden/>
-    <w:unhideWhenUsed/>
-  </w:style>
-  <w:style w:type="table" w:default="1" w:styleId="Tablanormal">
-    <w:name w:val="Normal Table"/>
-    <w:uiPriority w:val="99"/>
-    <w:semiHidden/>
-    <w:unhideWhenUsed/>
-    <w:tblPr>
-      <w:tblInd w:w="0" w:type="dxa"/>
-      <w:tblCellMar>
-        <w:top w:w="0" w:type="dxa"/>
-        <w:left w:w="108" w:type="dxa"/>
-        <w:bottom w:w="0" w:type="dxa"/>
-        <w:right w:w="108" w:type="dxa"/>
-      </w:tblCellMar>
-    </w:tblPr>
-  </w:style>
-  <w:style w:type="numbering" w:default="1" w:styleId="Sinlista">
-    <w:name w:val="No List"/>
-    <w:uiPriority w:val="99"/>
-    <w:semiHidden/>
-    <w:unhideWhenUsed/>
-  </w:style>
-  <w:style w:type="paragraph" w:styleId="NormalWeb">
-    <w:name w:val="Normal (Web)"/>
-    <w:basedOn w:val="Normal"/>
-    <w:uiPriority w:val="99"/>
-    <w:semiHidden/>
-    <w:unhideWhenUsed/>
-    <w:rsid w:val="001C0B91"/>
-    <w:pPr>
-      <w:spacing w:before="100" w:beforeAutospacing="1" w:after="100" w:afterAutospacing="1" w:line="240" w:lineRule="auto"/>
-    </w:pPr>
-    <w:rPr>
-      <w:rFonts w:ascii="Times New Roman" w:eastAsia="Times New Roman" w:hAnsi="Times New Roman" w:cs="Times New Roman"/>
-      <w:sz w:val="24"/>
-      <w:szCs w:val="24"/>
-      <w:lang w:eastAsia="es-CO"/>
-    </w:rPr>
-  </w:style>
-  <w:style w:type="paragraph" w:styleId="Prrafodelista">
-    <w:name w:val="List Paragraph"/>
-    <w:basedOn w:val="Normal"/>
-    <w:uiPriority w:val="34"/>
-    <w:qFormat/>
-    <w:rsid w:val="00B257DB"/>
-    <w:pPr>
-      <w:ind w:left="720"/>
-      <w:contextualSpacing/>
-    </w:pPr>
-  </w:style>
-</w:styles>
-</file>
-
-<file path=word/stylesWithEffects.xml><?xml version="1.0" encoding="utf-8"?>
-<w:styles xmlns:wpc="http://schemas.microsoft.com/office/word/2010/wordprocessingCanvas" xmlns:mc="http://schemas.openxmlformats.org/markup-compatibility/2006" xmlns:o="urn:schemas-microsoft-com:office:office" xmlns:r="http://schemas.openxmlformats.org/officeDocument/2006/relationships" xmlns:m="http://schemas.openxmlformats.org/officeDocument/2006/math" xmlns:v="urn:schemas-microsoft-com:vml" xmlns:wp14="http://schemas.microsoft.com/office/word/2010/wordprocessingDrawing" xmlns:wp="http://schemas.openxmlformats.org/drawingml/2006/wordprocessingDrawing" xmlns:w10="urn:schemas-microsoft-com:office:word" xmlns:w="http://schemas.openxmlformats.org/wordprocessingml/2006/main" xmlns:w14="http://schemas.microsoft.com/office/word/2010/wordml" xmlns:wpg="http://schemas.microsoft.com/office/word/2010/wordprocessingGroup" xmlns:wpi="http://schemas.microsoft.com/office/word/2010/wordprocessingInk" xmlns:wne="http://schemas.microsoft.com/office/word/2006/wordml" xmlns:wps="http://schemas.microsoft.com/office/word/2010/wordprocessingShape" mc:Ignorable="w14 wp14">
-  <w:docDefaults>
-    <w:rPrDefault>
-      <w:rPr>
-        <w:rFonts w:asciiTheme="minorHAnsi" w:eastAsiaTheme="minorHAnsi" w:hAnsiTheme="minorHAnsi" w:cstheme="minorBidi"/>
-        <w:sz w:val="22"/>
-        <w:szCs w:val="22"/>
-        <w:lang w:val="es-CO" w:eastAsia="en-US" w:bidi="ar-SA"/>
-      </w:rPr>
-    </w:rPrDefault>
-    <w:pPrDefault>
-      <w:pPr>
-        <w:spacing w:after="160" w:line="259" w:lineRule="auto"/>
-      </w:pPr>
-    </w:pPrDefault>
-  </w:docDefaults>
-  <w:latentStyles w:defLockedState="0" w:defUIPriority="99" w:defSemiHidden="1" w:defUnhideWhenUsed="1" w:defQFormat="0" w:count="267">
-    <w:lsdException w:name="Normal" w:semiHidden="0" w:uiPriority="0" w:unhideWhenUsed="0" w:qFormat="1"/>
-    <w:lsdException w:name="heading 1" w:semiHidden="0" w:uiPriority="9" w:unhideWhenUsed="0" w:qFormat="1"/>
-    <w:lsdException w:name="heading 2" w:uiPriority="9" w:qFormat="1"/>
-    <w:lsdException w:name="heading 3" w:uiPriority="9" w:qFormat="1"/>
-    <w:lsdException w:name="heading 4" w:uiPriority="9" w:qFormat="1"/>
-    <w:lsdException w:name="heading 5" w:uiPriority="9" w:qFormat="1"/>
-    <w:lsdException w:name="heading 6" w:uiPriority="9" w:qFormat="1"/>
-    <w:lsdException w:name="heading 7" w:uiPriority="9" w:qFormat="1"/>
-    <w:lsdException w:name="heading 8" w:uiPriority="9" w:qFormat="1"/>
-    <w:lsdException w:name="heading 9" w:uiPriority="9" w:qFormat="1"/>
-    <w:lsdException w:name="toc 1" w:uiPriority="39"/>
-    <w:lsdException w:name="toc 2" w:uiPriority="39"/>
-    <w:lsdException w:name="toc 3" w:uiPriority="39"/>
-    <w:lsdException w:name="toc 4" w:uiPriority="39"/>
-    <w:lsdException w:name="toc 5" w:uiPriority="39"/>
-    <w:lsdException w:name="toc 6" w:uiPriority="39"/>
-    <w:lsdException w:name="toc 7" w:uiPriority="39"/>
-    <w:lsdException w:name="toc 8" w:uiPriority="39"/>
-    <w:lsdException w:name="toc 9" w:uiPriority="39"/>
-    <w:lsdException w:name="caption" w:uiPriority="35" w:qFormat="1"/>
-    <w:lsdException w:name="Title" w:semiHidden="0" w:uiPriority="10" w:unhideWhenUsed="0" w:qFormat="1"/>
-    <w:lsdException w:name="Default Paragraph Font" w:uiPriority="1"/>
-    <w:lsdException w:name="Subtitle" w:semiHidden="0" w:uiPriority="11" w:unhideWhenUsed="0" w:qFormat="1"/>
-    <w:lsdException w:name="Strong" w:semiHidden="0" w:uiPriority="22" w:unhideWhenUsed="0" w:qFormat="1"/>
-    <w:lsdException w:name="Emphasis" w:semiHidden="0" w:uiPriority="20" w:unhideWhenUsed="0" w:qFormat="1"/>
-    <w:lsdException w:name="Table Grid" w:semiHidden="0" w:uiPriority="39" w:unhideWhenUsed="0"/>
-    <w:lsdException w:name="Placeholder Text" w:unhideWhenUsed="0"/>
-    <w:lsdException w:name="No Spacing" w:semiHidden="0" w:uiPriority="1" w:unhideWhenUsed="0" w:qFormat="1"/>
-    <w:lsdException w:name="Light Shading" w:semiHidden="0" w:uiPriority="60" w:unhideWhenUsed="0"/>
-    <w:lsdException w:name="Light List" w:semiHidden="0" w:uiPriority="61" w:unhideWhenUsed="0"/>
-    <w:lsdException w:name="Light Grid" w:semiHidden="0" w:uiPriority="62" w:unhideWhenUsed="0"/>
-    <w:lsdException w:name="Medium Shading 1" w:semiHidden="0" w:uiPriority="63" w:unhideWhenUsed="0"/>
-    <w:lsdException w:name="Medium Shading 2" w:semiHidden="0" w:uiPriority="64" w:unhideWhenUsed="0"/>
-    <w:lsdException w:name="Medium List 1" w:semiHidden="0" w:uiPriority="65" w:unhideWhenUsed="0"/>
-    <w:lsdException w:name="Medium List 2" w:semiHidden="0" w:uiPriority="66" w:unhideWhenUsed="0"/>
-    <w:lsdException w:name="Medium Grid 1" w:semiHidden="0" w:uiPriority="67" w:unhideWhenUsed="0"/>
-    <w:lsdException w:name="Medium Grid 2" w:semiHidden="0" w:uiPriority="68" w:unhideWhenUsed="0"/>
-    <w:lsdException w:name="Medium Grid 3" w:semiHidden="0" w:uiPriority="69" w:unhideWhenUsed="0"/>
-    <w:lsdException w:name="Dark List" w:semiHidden="0" w:uiPriority="70" w:unhideWhenUsed="0"/>
-    <w:lsdException w:name="Colorful Shading" w:semiHidden="0" w:uiPriority="71" w:unhideWhenUsed="0"/>
-    <w:lsdException w:name="Colorful List" w:semiHidden="0" w:uiPriority="72" w:unhideWhenUsed="0"/>
-    <w:lsdException w:name="Colorful Grid" w:semiHidden="0" w:uiPriority="73" w:unhideWhenUsed="0"/>
-    <w:lsdException w:name="Light Shading Accent 1" w:semiHidden="0" w:uiPriority="60" w:unhideWhenUsed="0"/>
-    <w:lsdException w:name="Light List Accent 1" w:semiHidden="0" w:uiPriority="61" w:unhideWhenUsed="0"/>
-    <w:lsdException w:name="Light Grid Accent 1" w:semiHidden="0" w:uiPriority="62" w:unhideWhenUsed="0"/>
-    <w:lsdException w:name="Medium Shading 1 Accent 1" w:semiHidden="0" w:uiPriority="63" w:unhideWhenUsed="0"/>
-    <w:lsdException w:name="Medium Shading 2 Accent 1" w:semiHidden="0" w:uiPriority="64" w:unhideWhenUsed="0"/>
-    <w:lsdException w:name="Medium List 1 Accent 1" w:semiHidden="0" w:uiPriority="65" w:unhideWhenUsed="0"/>
-    <w:lsdException w:name="Revision" w:unhideWhenUsed="0"/>
-    <w:lsdException w:name="List Paragraph" w:semiHidden="0" w:uiPriority="34" w:unhideWhenUsed="0" w:qFormat="1"/>
-    <w:lsdException w:name="Quote" w:semiHidden="0" w:uiPriority="29" w:unhideWhenUsed="0" w:qFormat="1"/>
-    <w:lsdException w:name="Intense Quote" w:semiHidden="0" w:uiPriority="30" w:unhideWhenUsed="0" w:qFormat="1"/>
-    <w:lsdException w:name="Medium List 2 Accent 1" w:semiHidden="0" w:uiPriority="66" w:unhideWhenUsed="0"/>
-    <w:lsdException w:name="Medium Grid 1 Accent 1" w:semiHidden="0" w:uiPriority="67" w:unhideWhenUsed="0"/>
-    <w:lsdException w:name="Medium Grid 2 Accent 1" w:semiHidden="0" w:uiPriority="68" w:unhideWhenUsed="0"/>
-    <w:lsdException w:name="Medium Grid 3 Accent 1" w:semiHidden="0" w:uiPriority="69" w:unhideWhenUsed="0"/>
-    <w:lsdException w:name="Dark List Accent 1" w:semiHidden="0" w:uiPriority="70" w:unhideWhenUsed="0"/>
-    <w:lsdException w:name="Colorful Shading Accent 1" w:semiHidden="0" w:uiPriority="71" w:unhideWhenUsed="0"/>
-    <w:lsdException w:name="Colorful List Accent 1" w:semiHidden="0" w:uiPriority="72" w:unhideWhenUsed="0"/>
-    <w:lsdException w:name="Colorful Grid Accent 1" w:semiHidden="0" w:uiPriority="73" w:unhideWhenUsed="0"/>
-    <w:lsdException w:name="Light Shading Accent 2" w:semiHidden="0" w:uiPriority="60" w:unhideWhenUsed="0"/>
-    <w:lsdException w:name="Light List Accent 2" w:semiHidden="0" w:uiPriority="61" w:unhideWhenUsed="0"/>
-    <w:lsdException w:name="Light Grid Accent 2" w:semiHidden="0" w:uiPriority="62" w:unhideWhenUsed="0"/>
-    <w:lsdException w:name="Medium Shading 1 Accent 2" w:semiHidden="0" w:uiPriority="63" w:unhideWhenUsed="0"/>
-    <w:lsdException w:name="Medium Shading 2 Accent 2" w:semiHidden="0" w:uiPriority="64" w:unhideWhenUsed="0"/>
-    <w:lsdException w:name="Medium List 1 Accent 2" w:semiHidden="0" w:uiPriority="65" w:unhideWhenUsed="0"/>
-    <w:lsdException w:name="Medium List 2 Accent 2" w:semiHidden="0" w:uiPriority="66" w:unhideWhenUsed="0"/>
-    <w:lsdException w:name="Medium Grid 1 Accent 2" w:semiHidden="0" w:uiPriority="67" w:unhideWhenUsed="0"/>
-    <w:lsdException w:name="Medium Grid 2 Accent 2" w:semiHidden="0" w:uiPriority="68" w:unhideWhenUsed="0"/>
-    <w:lsdException w:name="Medium Grid 3 Accent 2" w:semiHidden="0" w:uiPriority="69" w:unhideWhenUsed="0"/>
-    <w:lsdException w:name="Dark List Accent 2" w:semiHidden="0" w:uiPriority="70" w:unhideWhenUsed="0"/>
-    <w:lsdException w:name="Colorful Shading Accent 2" w:semiHidden="0" w:uiPriority="71" w:unhideWhenUsed="0"/>
-    <w:lsdException w:name="Colorful List Accent 2" w:semiHidden="0" w:uiPriority="72" w:unhideWhenUsed="0"/>
-    <w:lsdException w:name="Colorful Grid Accent 2" w:semiHidden="0" w:uiPriority="73" w:unhideWhenUsed="0"/>
-    <w:lsdException w:name="Light Shading Accent 3" w:semiHidden="0" w:uiPriority="60" w:unhideWhenUsed="0"/>
-    <w:lsdException w:name="Light List Accent 3" w:semiHidden="0" w:uiPriority="61" w:unhideWhenUsed="0"/>
-    <w:lsdException w:name="Light Grid Accent 3" w:semiHidden="0" w:uiPriority="62" w:unhideWhenUsed="0"/>
-    <w:lsdException w:name="Medium Shading 1 Accent 3" w:semiHidden="0" w:uiPriority="63" w:unhideWhenUsed="0"/>
-    <w:lsdException w:name="Medium Shading 2 Accent 3" w:semiHidden="0" w:uiPriority="64" w:unhideWhenUsed="0"/>
-    <w:lsdException w:name="Medium List 1 Accent 3" w:semiHidden="0" w:uiPriority="65" w:unhideWhenUsed="0"/>
-    <w:lsdException w:name="Medium List 2 Accent 3" w:semiHidden="0" w:uiPriority="66" w:unhideWhenUsed="0"/>
-    <w:lsdException w:name="Medium Grid 1 Accent 3" w:semiHidden="0" w:uiPriority="67" w:unhideWhenUsed="0"/>
-    <w:lsdException w:name="Medium Grid 2 Accent 3" w:semiHidden="0" w:uiPriority="68" w:unhideWhenUsed="0"/>
-    <w:lsdException w:name="Medium Grid 3 Accent 3" w:semiHidden="0" w:uiPriority="69" w:unhideWhenUsed="0"/>
-    <w:lsdException w:name="Dark List Accent 3" w:semiHidden="0" w:uiPriority="70" w:unhideWhenUsed="0"/>
-    <w:lsdException w:name="Colorful Shading Accent 3" w:semiHidden="0" w:uiPriority="71" w:unhideWhenUsed="0"/>
-    <w:lsdException w:name="Colorful List Accent 3" w:semiHidden="0" w:uiPriority="72" w:unhideWhenUsed="0"/>
-    <w:lsdException w:name="Colorful Grid Accent 3" w:semiHidden="0" w:uiPriority="73" w:unhideWhenUsed="0"/>
-    <w:lsdException w:name="Light Shading Accent 4" w:semiHidden="0" w:uiPriority="60" w:unhideWhenUsed="0"/>
-    <w:lsdException w:name="Light List Accent 4" w:semiHidden="0" w:uiPriority="61" w:unhideWhenUsed="0"/>
-    <w:lsdException w:name="Light Grid Accent 4" w:semiHidden="0" w:uiPriority="62" w:unhideWhenUsed="0"/>
-    <w:lsdException w:name="Medium Shading 1 Accent 4" w:semiHidden="0" w:uiPriority="63" w:unhideWhenUsed="0"/>
-    <w:lsdException w:name="Medium Shading 2 Accent 4" w:semiHidden="0" w:uiPriority="64" w:unhideWhenUsed="0"/>
-    <w:lsdException w:name="Medium List 1 Accent 4" w:semiHidden="0" w:uiPriority="65" w:unhideWhenUsed="0"/>
-    <w:lsdException w:name="Medium List 2 Accent 4" w:semiHidden="0" w:uiPriority="66" w:unhideWhenUsed="0"/>
-    <w:lsdException w:name="Medium Grid 1 Accent 4" w:semiHidden="0" w:uiPriority="67" w:unhideWhenUsed="0"/>
-    <w:lsdException w:name="Medium Grid 2 Accent 4" w:semiHidden="0" w:uiPriority="68" w:unhideWhenUsed="0"/>
-    <w:lsdException w:name="Medium Grid 3 Accent 4" w:semiHidden="0" w:uiPriority="69" w:unhideWhenUsed="0"/>
-    <w:lsdException w:name="Dark List Accent 4" w:semiHidden="0" w:uiPriority="70" w:unhideWhenUsed="0"/>
-    <w:lsdException w:name="Colorful Shading Accent 4" w:semiHidden="0" w:uiPriority="71" w:unhideWhenUsed="0"/>
-    <w:lsdException w:name="Colorful List Accent 4" w:semiHidden="0" w:uiPriority="72" w:unhideWhenUsed="0"/>
-    <w:lsdException w:name="Colorful Grid Accent 4" w:semiHidden="0" w:uiPriority="73" w:unhideWhenUsed="0"/>
-    <w:lsdException w:name="Light Shading Accent 5" w:semiHidden="0" w:uiPriority="60" w:unhideWhenUsed="0"/>
-    <w:lsdException w:name="Light List Accent 5" w:semiHidden="0" w:uiPriority="61" w:unhideWhenUsed="0"/>
-    <w:lsdException w:name="Light Grid Accent 5" w:semiHidden="0" w:uiPriority="62" w:unhideWhenUsed="0"/>
-    <w:lsdException w:name="Medium Shading 1 Accent 5" w:semiHidden="0" w:uiPriority="63" w:unhideWhenUsed="0"/>
-    <w:lsdException w:name="Medium Shading 2 Accent 5" w:semiHidden="0" w:uiPriority="64" w:unhideWhenUsed="0"/>
-    <w:lsdException w:name="Medium List 1 Accent 5" w:semiHidden="0" w:uiPriority="65" w:unhideWhenUsed="0"/>
-    <w:lsdException w:name="Medium List 2 Accent 5" w:semiHidden="0" w:uiPriority="66" w:unhideWhenUsed="0"/>
-    <w:lsdException w:name="Medium Grid 1 Accent 5" w:semiHidden="0" w:uiPriority="67" w:unhideWhenUsed="0"/>
-    <w:lsdException w:name="Medium Grid 2 Accent 5" w:semiHidden="0" w:uiPriority="68" w:unhideWhenUsed="0"/>
-    <w:lsdException w:name="Medium Grid 3 Accent 5" w:semiHidden="0" w:uiPriority="69" w:unhideWhenUsed="0"/>
-    <w:lsdException w:name="Dark List Accent 5" w:semiHidden="0" w:uiPriority="70" w:unhideWhenUsed="0"/>
-    <w:lsdException w:name="Colorful Shading Accent 5" w:semiHidden="0" w:uiPriority="71" w:unhideWhenUsed="0"/>
-    <w:lsdException w:name="Colorful List Accent 5" w:semiHidden="0" w:uiPriority="72" w:unhideWhenUsed="0"/>
-    <w:lsdException w:name="Colorful Grid Accent 5" w:semiHidden="0" w:uiPriority="73" w:unhideWhenUsed="0"/>
-    <w:lsdException w:name="Light Shading Accent 6" w:semiHidden="0" w:uiPriority="60" w:unhideWhenUsed="0"/>
-    <w:lsdException w:name="Light List Accent 6" w:semiHidden="0" w:uiPriority="61" w:unhideWhenUsed="0"/>
-    <w:lsdException w:name="Light Grid Accent 6" w:semiHidden="0" w:uiPriority="62" w:unhideWhenUsed="0"/>
-    <w:lsdException w:name="Medium Shading 1 Accent 6" w:semiHidden="0" w:uiPriority="63" w:unhideWhenUsed="0"/>
-    <w:lsdException w:name="Medium Shading 2 Accent 6" w:semiHidden="0" w:uiPriority="64" w:unhideWhenUsed="0"/>
-    <w:lsdException w:name="Medium List 1 Accent 6" w:semiHidden="0" w:uiPriority="65" w:unhideWhenUsed="0"/>
-    <w:lsdException w:name="Medium List 2 Accent 6" w:semiHidden="0" w:uiPriority="66" w:unhideWhenUsed="0"/>
-    <w:lsdException w:name="Medium Grid 1 Accent 6" w:semiHidden="0" w:uiPriority="67" w:unhideWhenUsed="0"/>
-    <w:lsdException w:name="Medium Grid 2 Accent 6" w:semiHidden="0" w:uiPriority="68" w:unhideWhenUsed="0"/>
-    <w:lsdException w:name="Medium Grid 3 Accent 6" w:semiHidden="0" w:uiPriority="69" w:unhideWhenUsed="0"/>
-    <w:lsdException w:name="Dark List Accent 6" w:semiHidden="0" w:uiPriority="70" w:unhideWhenUsed="0"/>
-    <w:lsdException w:name="Colorful Shading Accent 6" w:semiHidden="0" w:uiPriority="71" w:unhideWhenUsed="0"/>
-    <w:lsdException w:name="Colorful List Accent 6" w:semiHidden="0" w:uiPriority="72" w:unhideWhenUsed="0"/>
-    <w:lsdException w:name="Colorful Grid Accent 6" w:semiHidden="0" w:uiPriority="73" w:unhideWhenUsed="0"/>
-    <w:lsdException w:name="Subtle Emphasis" w:semiHidden="0" w:uiPriority="19" w:unhideWhenUsed="0" w:qFormat="1"/>
-    <w:lsdException w:name="Intense Emphasis" w:semiHidden="0" w:uiPriority="21" w:unhideWhenUsed="0" w:qFormat="1"/>
-    <w:lsdException w:name="Subtle Reference" w:semiHidden="0" w:uiPriority="31" w:unhideWhenUsed="0" w:qFormat="1"/>
-    <w:lsdException w:name="Intense Reference" w:semiHidden="0" w:uiPriority="32" w:unhideWhenUsed="0" w:qFormat="1"/>
-    <w:lsdException w:name="Book Title" w:semiHidden="0" w:uiPriority="33" w:unhideWhenUsed="0" w:qFormat="1"/>
-    <w:lsdException w:name="Bibliography" w:uiPriority="37"/>
-    <w:lsdException w:name="TOC Heading" w:uiPriority="39" w:qFormat="1"/>
+  <w:latentStyles w:defLockedState="0" w:defUIPriority="99" w:defSemiHidden="0" w:defUnhideWhenUsed="0" w:defQFormat="0" w:count="371">
+    <w:lsdException w:name="Normal" w:uiPriority="0" w:qFormat="1"/>
+    <w:lsdException w:name="heading 1" w:uiPriority="9" w:qFormat="1"/>
+    <w:lsdException w:name="heading 2" w:semiHidden="1" w:uiPriority="9" w:unhideWhenUsed="1" w:qFormat="1"/>
+    <w:lsdException w:name="heading 3" w:semiHidden="1" w:uiPriority="9" w:unhideWhenUsed="1" w:qFormat="1"/>
+    <w:lsdException w:name="heading 4" w:semiHidden="1" w:uiPriority="9" w:unhideWhenUsed="1" w:qFormat="1"/>
+    <w:lsdException w:name="heading 5" w:semiHidden="1" w:uiPriority="9" w:unhideWhenUsed="1" w:qFormat="1"/>
+    <w:lsdException w:name="heading 6" w:semiHidden="1" w:uiPriority="9" w:unhideWhenUsed="1" w:qFormat="1"/>
+    <w:lsdException w:name="heading 7" w:semiHidden="1" w:uiPriority="9" w:unhideWhenUsed="1" w:qFormat="1"/>
+    <w:lsdException w:name="heading 8" w:semiHidden="1" w:uiPriority="9" w:unhideWhenUsed="1" w:qFormat="1"/>
+    <w:lsdException w:name="heading 9" w:semiHidden="1" w:uiPriority="9" w:unhideWhenUsed="1" w:qFormat="1"/>
+    <w:lsdException w:name="index 1" w:semiHidden="1" w:unhideWhenUsed="1"/>
+    <w:lsdException w:name="index 2" w:semiHidden="1" w:unhideWhenUsed="1"/>
+    <w:lsdException w:name="index 3" w:semiHidden="1" w:unhideWhenUsed="1"/>
+    <w:lsdException w:name="index 4" w:semiHidden="1" w:unhideWhenUsed="1"/>
+    <w:lsdException w:name="index 5" w:semiHidden="1" w:unhideWhenUsed="1"/>
+    <w:lsdException w:name="index 6" w:semiHidden="1" w:unhideWhenUsed="1"/>
+    <w:lsdException w:name="index 7" w:semiHidden="1" w:unhideWhenUsed="1"/>
+    <w:lsdException w:name="index 8" w:semiHidden="1" w:unhideWhenUsed="1"/>
+    <w:lsdException w:name="index 9" w:semiHidden="1" w:unhideWhenUsed="1"/>
+    <w:lsdException w:name="toc 1" w:semiHidden="1" w:uiPriority="39" w:unhideWhenUsed="1"/>
+    <w:lsdException w:name="toc 2" w:semiHidden="1" w:uiPriority="39" w:unhideWhenUsed="1"/>
+    <w:lsdException w:name="toc 3" w:semiHidden="1" w:uiPriority="39" w:unhideWhenUsed="1"/>
+    <w:lsdException w:name="toc 4" w:semiHidden="1" w:uiPriority="39" w:unhideWhenUsed="1"/>
+    <w:lsdException w:name="toc 5" w:semiHidden="1" w:uiPriority="39" w:unhideWhenUsed="1"/>
+    <w:lsdException w:name="toc 6" w:semiHidden="1" w:uiPriority="39" w:unhideWhenUsed="1"/>
+    <w:lsdException w:name="toc 7" w:semiHidden="1" w:uiPriority="39" w:unhideWhenUsed="1"/>
+    <w:lsdException w:name="toc 8" w:semiHidden="1" w:uiPriority="39" w:unhideWhenUsed="1"/>
+    <w:lsdException w:name="toc 9" w:semiHidden="1" w:uiPriority="39" w:unhideWhenUsed="1"/>
+    <w:lsdException w:name="Normal Indent" w:semiHidden="1" w:unhideWhenUsed="1"/>
+    <w:lsdException w:name="footnote text" w:semiHidden="1" w:unhideWhenUsed="1"/>
+    <w:lsdException w:name="annotation text" w:semiHidden="1" w:unhideWhenUsed="1"/>
+    <w:lsdException w:name="header" w:semiHidden="1" w:unhideWhenUsed="1"/>
+    <w:lsdException w:name="footer" w:semiHidden="1" w:unhideWhenUsed="1"/>
+    <w:lsdException w:name="index heading" w:semiHidden="1" w:unhideWhenUsed="1"/>
+    <w:lsdException w:name="caption" w:semiHidden="1" w:uiPriority="35" w:unhideWhenUsed="1" w:qFormat="1"/>
+    <w:lsdException w:name="table of figures" w:semiHidden="1" w:unhideWhenUsed="1"/>
+    <w:lsdException w:name="envelope address" w:semiHidden="1" w:unhideWhenUsed="1"/>
+    <w:lsdException w:name="envelope return" w:semiHidden="1" w:unhideWhenUsed="1"/>
+    <w:lsdException w:name="footnote reference" w:semiHidden="1" w:unhideWhenUsed="1"/>
+    <w:lsdException w:name="annotation reference" w:semiHidden="1" w:unhideWhenUsed="1"/>
+    <w:lsdException w:name="line number" w:semiHidden="1" w:unhideWhenUsed="1"/>
+    <w:lsdException w:name="page number" w:semiHidden="1" w:unhideWhenUsed="1"/>
+    <w:lsdException w:name="endnote reference" w:semiHidden="1" w:unhideWhenUsed="1"/>
+    <w:lsdException w:name="endnote text" w:semiHidden="1" w:unhideWhenUsed="1"/>
+    <w:lsdException w:name="table of authorities" w:semiHidden="1" w:unhideWhenUsed="1"/>
+    <w:lsdException w:name="macro" w:semiHidden="1" w:unhideWhenUsed="1"/>
+    <w:lsdException w:name="toa heading" w:semiHidden="1" w:unhideWhenUsed="1"/>
+    <w:lsdException w:name="List" w:semiHidden="1" w:unhideWhenUsed="1"/>
+    <w:lsdException w:name="List Bullet" w:semiHidden="1" w:unhideWhenUsed="1"/>
+    <w:lsdException w:name="List Number" w:semiHidden="1" w:unhideWhenUsed="1"/>
+    <w:lsdException w:name="List 2" w:semiHidden="1" w:unhideWhenUsed="1"/>
+    <w:lsdException w:name="List 3" w:semiHidden="1" w:unhideWhenUsed="1"/>
+    <w:lsdException w:name="List 4" w:semiHidden="1" w:unhideWhenUsed="1"/>
+    <w:lsdException w:name="List 5" w:semiHidden="1" w:unhideWhenUsed="1"/>
+    <w:lsdException w:name="List Bullet 2" w:semiHidden="1" w:unhideWhenUsed="1"/>
+    <w:lsdException w:name="List Bullet 3" w:semiHidden="1" w:unhideWhenUsed="1"/>
+    <w:lsdException w:name="List Bullet 4" w:semiHidden="1" w:unhideWhenUsed="1"/>
+    <w:lsdException w:name="List Bullet 5" w:semiHidden="1" w:unhideWhenUsed="1"/>
+    <w:lsdException w:name="List Number 2" w:semiHidden="1" w:unhideWhenUsed="1"/>
+    <w:lsdException w:name="List Number 3" w:semiHidden="1" w:unhideWhenUsed="1"/>
+    <w:lsdException w:name="List Number 4" w:semiHidden="1" w:unhideWhenUsed="1"/>
+    <w:lsdException w:name="List Number 5" w:semiHidden="1" w:unhideWhenUsed="1"/>
+    <w:lsdException w:name="Title" w:uiPriority="10" w:qFormat="1"/>
+    <w:lsdException w:name="Closing" w:semiHidden="1" w:unhideWhenUsed="1"/>
+    <w:lsdException w:name="Signature" w:semiHidden="1" w:unhideWhenUsed="1"/>
+    <w:lsdException w:name="Default Paragraph Font" w:semiHidden="1" w:uiPriority="1" w:unhideWhenUsed="1"/>
+    <w:lsdException w:name="Body Text" w:semiHidden="1" w:unhideWhenUsed="1"/>
+    <w:lsdException w:name="Body Text Indent" w:semiHidden="1" w:unhideWhenUsed="1"/>
+    <w:lsdException w:name="List Continue" w:semiHidden="1" w:unhideWhenUsed="1"/>
+    <w:lsdException w:name="List Continue 2" w:semiHidden="1" w:unhideWhenUsed="1"/>
+    <w:lsdException w:name="List Continue 3" w:semiHidden="1" w:unhideWhenUsed="1"/>
+    <w:lsdException w:name="List Continue 4" w:semiHidden="1" w:unhideWhenUsed="1"/>
+    <w:lsdException w:name="List Continue 5" w:semiHidden="1" w:unhideWhenUsed="1"/>
+    <w:lsdException w:name="Message Header" w:semiHidden="1" w:unhideWhenUsed="1"/>
+    <w:lsdException w:name="Subtitle" w:uiPriority="11" w:qFormat="1"/>
+    <w:lsdException w:name="Salutation" w:semiHidden="1" w:unhideWhenUsed="1"/>
+    <w:lsdException w:name="Date" w:semiHidden="1" w:unhideWhenUsed="1"/>
+    <w:lsdException w:name="Body Text First Indent" w:semiHidden="1" w:unhideWhenUsed="1"/>
+    <w:lsdException w:name="Body Text First Indent 2" w:semiHidden="1" w:unhideWhenUsed="1"/>
+    <w:lsdException w:name="Note Heading" w:semiHidden="1" w:unhideWhenUsed="1"/>
+    <w:lsdException w:name="Body Text 2" w:semiHidden="1" w:unhideWhenUsed="1"/>
+    <w:lsdException w:name="Body Text 3" w:semiHidden="1" w:unhideWhenUsed="1"/>
+    <w:lsdException w:name="Body Text Indent 2" w:semiHidden="1" w:unhideWhenUsed="1"/>
+    <w:lsdException w:name="Body Text Indent 3" w:semiHidden="1" w:unhideWhenUsed="1"/>
+    <w:lsdException w:name="Block Text" w:semiHidden="1" w:unhideWhenUsed="1"/>
+    <w:lsdException w:name="Hyperlink" w:semiHidden="1" w:unhideWhenUsed="1"/>
+    <w:lsdException w:name="FollowedHyperlink" w:semiHidden="1" w:unhideWhenUsed="1"/>
+    <w:lsdException w:name="Strong" w:uiPriority="22" w:qFormat="1"/>
+    <w:lsdException w:name="Emphasis" w:uiPriority="20" w:qFormat="1"/>
+    <w:lsdException w:name="Document Map" w:semiHidden="1" w:unhideWhenUsed="1"/>
+    <w:lsdException w:name="Plain Text" w:semiHidden="1" w:unhideWhenUsed="1"/>
+    <w:lsdException w:name="E-mail Signature" w:semiHidden="1" w:unhideWhenUsed="1"/>
+    <w:lsdException w:name="HTML Top of Form" w:semiHidden="1" w:unhideWhenUsed="1"/>
+    <w:lsdException w:name="HTML Bottom of Form" w:semiHidden="1" w:unhideWhenUsed="1"/>
+    <w:lsdException w:name="Normal (Web)" w:semiHidden="1" w:unhideWhenUsed="1"/>
+    <w:lsdException w:name="HTML Acronym" w:semiHidden="1" w:unhideWhenUsed="1"/>
+    <w:lsdException w:name="HTML Address" w:semiHidden="1" w:unhideWhenUsed="1"/>
+    <w:lsdException w:name="HTML Cite" w:semiHidden="1" w:unhideWhenUsed="1"/>
+    <w:lsdException w:name="HTML Code" w:semiHidden="1" w:unhideWhenUsed="1"/>
+    <w:lsdException w:name="HTML Definition" w:semiHidden="1" w:unhideWhenUsed="1"/>
+    <w:lsdException w:name="HTML Keyboard" w:semiHidden="1" w:unhideWhenUsed="1"/>
+    <w:lsdException w:name="HTML Preformatted" w:semiHidden="1" w:unhideWhenUsed="1"/>
+    <w:lsdException w:name="HTML Sample" w:semiHidden="1" w:unhideWhenUsed="1"/>
+    <w:lsdException w:name="HTML Typewriter" w:semiHidden="1" w:unhideWhenUsed="1"/>
+    <w:lsdException w:name="HTML Variable" w:semiHidden="1" w:unhideWhenUsed="1"/>
+    <w:lsdException w:name="Normal Table" w:semiHidden="1" w:unhideWhenUsed="1"/>
+    <w:lsdException w:name="annotation subject" w:semiHidden="1" w:unhideWhenUsed="1"/>
+    <w:lsdException w:name="No List" w:semiHidden="1" w:unhideWhenUsed="1"/>
+    <w:lsdException w:name="Outline List 1" w:semiHidden="1" w:unhideWhenUsed="1"/>
+    <w:lsdException w:name="Outline List 2" w:semiHidden="1" w:unhideWhenUsed="1"/>
+    <w:lsdException w:name="Outline List 3" w:semiHidden="1" w:unhideWhenUsed="1"/>
+    <w:lsdException w:name="Table Simple 1" w:semiHidden="1" w:unhideWhenUsed="1"/>
+    <w:lsdException w:name="Table Simple 2" w:semiHidden="1" w:unhideWhenUsed="1"/>
+    <w:lsdException w:name="Table Simple 3" w:semiHidden="1" w:unhideWhenUsed="1"/>
+    <w:lsdException w:name="Table Classic 1" w:semiHidden="1" w:unhideWhenUsed="1"/>
+    <w:lsdException w:name="Table Classic 2" w:semiHidden="1" w:unhideWhenUsed="1"/>
+    <w:lsdException w:name="Table Classic 3" w:semiHidden="1" w:unhideWhenUsed="1"/>
+    <w:lsdException w:name="Table Classic 4" w:semiHidden="1" w:unhideWhenUsed="1"/>
+    <w:lsdException w:name="Table Colorful 1" w:semiHidden="1" w:unhideWhenUsed="1"/>
+    <w:lsdException w:name="Table Colorful 2" w:semiHidden="1" w:unhideWhenUsed="1"/>
+    <w:lsdException w:name="Table Colorful 3" w:semiHidden="1" w:unhideWhenUsed="1"/>
+    <w:lsdException w:name="Table Columns 1" w:semiHidden="1" w:unhideWhenUsed="1"/>
+    <w:lsdException w:name="Table Columns 2" w:semiHidden="1" w:unhideWhenUsed="1"/>
+    <w:lsdException w:name="Table Columns 3" w:semiHidden="1" w:unhideWhenUsed="1"/>
+    <w:lsdException w:name="Table Columns 4" w:semiHidden="1" w:unhideWhenUsed="1"/>
+    <w:lsdException w:name="Table Columns 5" w:semiHidden="1" w:unhideWhenUsed="1"/>
+    <w:lsdException w:name="Table Grid 1" w:semiHidden="1" w:unhideWhenUsed="1"/>
+    <w:lsdException w:name="Table Grid 2" w:semiHidden="1" w:unhideWhenUsed="1"/>
+    <w:lsdException w:name="Table Grid 3" w:semiHidden="1" w:unhideWhenUsed="1"/>
+    <w:lsdException w:name="Table Grid 4" w:semiHidden="1" w:unhideWhenUsed="1"/>
+    <w:lsdException w:name="Table Grid 5" w:semiHidden="1" w:unhideWhenUsed="1"/>
+    <w:lsdException w:name="Table Grid 6" w:semiHidden="1" w:unhideWhenUsed="1"/>
+    <w:lsdException w:name="Table Grid 7" w:semiHidden="1" w:unhideWhenUsed="1"/>
+    <w:lsdException w:name="Table Grid 8" w:semiHidden="1" w:unhideWhenUsed="1"/>
+    <w:lsdException w:name="Table List 1" w:semiHidden="1" w:unhideWhenUsed="1"/>
+    <w:lsdException w:name="Table List 2" w:semiHidden="1" w:unhideWhenUsed="1"/>
+    <w:lsdException w:name="Table List 3" w:semiHidden="1" w:unhideWhenUsed="1"/>
+    <w:lsdException w:name="Table List 4" w:semiHidden="1" w:unhideWhenUsed="1"/>
+    <w:lsdException w:name="Table List 5" w:semiHidden="1" w:unhideWhenUsed="1"/>
+    <w:lsdException w:name="Table List 6" w:semiHidden="1" w:unhideWhenUsed="1"/>
+    <w:lsdException w:name="Table List 7" w:semiHidden="1" w:unhideWhenUsed="1"/>
+    <w:lsdException w:name="Table List 8" w:semiHidden="1" w:unhideWhenUsed="1"/>
+    <w:lsdException w:name="Table 3D effects 1" w:semiHidden="1" w:unhideWhenUsed="1"/>
+    <w:lsdException w:name="Table 3D effects 2" w:semiHidden="1" w:unhideWhenUsed="1"/>
+    <w:lsdException w:name="Table 3D effects 3" w:semiHidden="1" w:unhideWhenUsed="1"/>
+    <w:lsdException w:name="Table Contemporary" w:semiHidden="1" w:unhideWhenUsed="1"/>
+    <w:lsdException w:name="Table Elegant" w:semiHidden="1" w:unhideWhenUsed="1"/>
+    <w:lsdException w:name="Table Professional" w:semiHidden="1" w:unhideWhenUsed="1"/>
+    <w:lsdException w:name="Table Subtle 1" w:semiHidden="1" w:unhideWhenUsed="1"/>
+    <w:lsdException w:name="Table Subtle 2" w:semiHidden="1" w:unhideWhenUsed="1"/>
+    <w:lsdException w:name="Table Web 1" w:semiHidden="1" w:unhideWhenUsed="1"/>
+    <w:lsdException w:name="Table Web 2" w:semiHidden="1" w:unhideWhenUsed="1"/>
+    <w:lsdException w:name="Table Web 3" w:semiHidden="1" w:unhideWhenUsed="1"/>
+    <w:lsdException w:name="Balloon Text" w:semiHidden="1" w:unhideWhenUsed="1"/>
+    <w:lsdException w:name="Table Grid" w:uiPriority="39"/>
+    <w:lsdException w:name="Table Theme" w:semiHidden="1" w:unhideWhenUsed="1"/>
+    <w:lsdException w:name="Placeholder Text" w:semiHidden="1"/>
+    <w:lsdException w:name="No Spacing" w:uiPriority="1" w:qFormat="1"/>
+    <w:lsdException w:name="Light Shading" w:uiPriority="60"/>
+    <w:lsdException w:name="Light List" w:uiPriority="61"/>
+    <w:lsdException w:name="Light Grid" w:uiPriority="62"/>
+    <w:lsdException w:name="Medium Shading 1" w:uiPriority="63"/>
+    <w:lsdException w:name="Medium Shading 2" w:uiPriority="64"/>
+    <w:lsdException w:name="Medium List 1" w:uiPriority="65"/>
+    <w:lsdException w:name="Medium List 2" w:uiPriority="66"/>
+    <w:lsdException w:name="Medium Grid 1" w:uiPriority="67"/>
+    <w:lsdException w:name="Medium Grid 2" w:uiPriority="68"/>
+    <w:lsdException w:name="Medium Grid 3" w:uiPriority="69"/>
+    <w:lsdException w:name="Dark List" w:uiPriority="70"/>
+    <w:lsdException w:name="Colorful Shading" w:uiPriority="71"/>
+    <w:lsdException w:name="Colorful List" w:uiPriority="72"/>
+    <w:lsdException w:name="Colorful Grid" w:uiPriority="73"/>
+    <w:lsdException w:name="Light Shading Accent 1" w:uiPriority="60"/>
+    <w:lsdException w:name="Light List Accent 1" w:uiPriority="61"/>
+    <w:lsdException w:name="Light Grid Accent 1" w:uiPriority="62"/>
+    <w:lsdException w:name="Medium Shading 1 Accent 1" w:uiPriority="63"/>
+    <w:lsdException w:name="Medium Shading 2 Accent 1" w:uiPriority="64"/>
+    <w:lsdException w:name="Medium List 1 Accent 1" w:uiPriority="65"/>
+    <w:lsdException w:name="Revision" w:semiHidden="1"/>
+    <w:lsdException w:name="List Paragraph" w:uiPriority="34" w:qFormat="1"/>
+    <w:lsdException w:name="Quote" w:uiPriority="29" w:qFormat="1"/>
+    <w:lsdException w:name="Intense Quote" w:uiPriority="30" w:qFormat="1"/>
+    <w:lsdException w:name="Medium List 2 Accent 1" w:uiPriority="66"/>
+    <w:lsdException w:name="Medium Grid 1 Accent 1" w:uiPriority="67"/>
+    <w:lsdException w:name="Medium Grid 2 Accent 1" w:uiPriority="68"/>
+    <w:lsdException w:name="Medium Grid 3 Accent 1" w:uiPriority="69"/>
+    <w:lsdException w:name="Dark List Accent 1" w:uiPriority="70"/>
+    <w:lsdException w:name="Colorful Shading Accent 1" w:uiPriority="71"/>
+    <w:lsdException w:name="Colorful List Accent 1" w:uiPriority="72"/>
+    <w:lsdException w:name="Colorful Grid Accent 1" w:uiPriority="73"/>
+    <w:lsdException w:name="Light Shading Accent 2" w:uiPriority="60"/>
+    <w:lsdException w:name="Light List Accent 2" w:uiPriority="61"/>
+    <w:lsdException w:name="Light Grid Accent 2" w:uiPriority="62"/>
+    <w:lsdException w:name="Medium Shading 1 Accent 2" w:uiPriority="63"/>
+    <w:lsdException w:name="Medium Shading 2 Accent 2" w:uiPriority="64"/>
+    <w:lsdException w:name="Medium List 1 Accent 2" w:uiPriority="65"/>
+    <w:lsdException w:name="Medium List 2 Accent 2" w:uiPriority="66"/>
+    <w:lsdException w:name="Medium Grid 1 Accent 2" w:uiPriority="67"/>
+    <w:lsdException w:name="Medium Grid 2 Accent 2" w:uiPriority="68"/>
+    <w:lsdException w:name="Medium Grid 3 Accent 2" w:uiPriority="69"/>
+    <w:lsdException w:name="Dark List Accent 2" w:uiPriority="70"/>
+    <w:lsdException w:name="Colorful Shading Accent 2" w:uiPriority="71"/>
+    <w:lsdException w:name="Colorful List Accent 2" w:uiPriority="72"/>
+    <w:lsdException w:name="Colorful Grid Accent 2" w:uiPriority="73"/>
+    <w:lsdException w:name="Light Shading Accent 3" w:uiPriority="60"/>
+    <w:lsdException w:name="Light List Accent 3" w:uiPriority="61"/>
+    <w:lsdException w:name="Light Grid Accent 3" w:uiPriority="62"/>
+    <w:lsdException w:name="Medium Shading 1 Accent 3" w:uiPriority="63"/>
+    <w:lsdException w:name="Medium Shading 2 Accent 3" w:uiPriority="64"/>
+    <w:lsdException w:name="Medium List 1 Accent 3" w:uiPriority="65"/>
+    <w:lsdException w:name="Medium List 2 Accent 3" w:uiPriority="66"/>
+    <w:lsdException w:name="Medium Grid 1 Accent 3" w:uiPriority="67"/>
+    <w:lsdException w:name="Medium Grid 2 Accent 3" w:uiPriority="68"/>
+    <w:lsdException w:name="Medium Grid 3 Accent 3" w:uiPriority="69"/>
+    <w:lsdException w:name="Dark List Accent 3" w:uiPriority="70"/>
+    <w:lsdException w:name="Colorful Shading Accent 3" w:uiPriority="71"/>
+    <w:lsdException w:name="Colorful List Accent 3" w:uiPriority="72"/>
+    <w:lsdException w:name="Colorful Grid Accent 3" w:uiPriority="73"/>
+    <w:lsdException w:name="Light Shading Accent 4" w:uiPriority="60"/>
+    <w:lsdException w:name="Light List Accent 4" w:uiPriority="61"/>
+    <w:lsdException w:name="Light Grid Accent 4" w:uiPriority="62"/>
+    <w:lsdException w:name="Medium Shading 1 Accent 4" w:uiPriority="63"/>
+    <w:lsdException w:name="Medium Shading 2 Accent 4" w:uiPriority="64"/>
+    <w:lsdException w:name="Medium List 1 Accent 4" w:uiPriority="65"/>
+    <w:lsdException w:name="Medium List 2 Accent 4" w:uiPriority="66"/>
+    <w:lsdException w:name="Medium Grid 1 Accent 4" w:uiPriority="67"/>
+    <w:lsdException w:name="Medium Grid 2 Accent 4" w:uiPriority="68"/>
+    <w:lsdException w:name="Medium Grid 3 Accent 4" w:uiPriority="69"/>
+    <w:lsdException w:name="Dark List Accent 4" w:uiPriority="70"/>
+    <w:lsdException w:name="Colorful Shading Accent 4" w:uiPriority="71"/>
+    <w:lsdException w:name="Colorful List Accent 4" w:uiPriority="72"/>
+    <w:lsdException w:name="Colorful Grid Accent 4" w:uiPriority="73"/>
+    <w:lsdException w:name="Light Shading Accent 5" w:uiPriority="60"/>
+    <w:lsdException w:name="Light List Accent 5" w:uiPriority="61"/>
+    <w:lsdException w:name="Light Grid Accent 5" w:uiPriority="62"/>
+    <w:lsdException w:name="Medium Shading 1 Accent 5" w:uiPriority="63"/>
+    <w:lsdException w:name="Medium Shading 2 Accent 5" w:uiPriority="64"/>
+    <w:lsdException w:name="Medium List 1 Accent 5" w:uiPriority="65"/>
+    <w:lsdException w:name="Medium List 2 Accent 5" w:uiPriority="66"/>
+    <w:lsdException w:name="Medium Grid 1 Accent 5" w:uiPriority="67"/>
+    <w:lsdException w:name="Medium Grid 2 Accent 5" w:uiPriority="68"/>
+    <w:lsdException w:name="Medium Grid 3 Accent 5" w:uiPriority="69"/>
+    <w:lsdException w:name="Dark List Accent 5" w:uiPriority="70"/>
+    <w:lsdException w:name="Colorful Shading Accent 5" w:uiPriority="71"/>
+    <w:lsdException w:name="Colorful List Accent 5" w:uiPriority="72"/>
+    <w:lsdException w:name="Colorful Grid Accent 5" w:uiPriority="73"/>
+    <w:lsdException w:name="Light Shading Accent 6" w:uiPriority="60"/>
+    <w:lsdException w:name="Light List Accent 6" w:uiPriority="61"/>
+    <w:lsdException w:name="Light Grid Accent 6" w:uiPriority="62"/>
+    <w:lsdException w:name="Medium Shading 1 Accent 6" w:uiPriority="63"/>
+    <w:lsdException w:name="Medium Shading 2 Accent 6" w:uiPriority="64"/>
+    <w:lsdException w:name="Medium List 1 Accent 6" w:uiPriority="65"/>
+    <w:lsdException w:name="Medium List 2 Accent 6" w:uiPriority="66"/>
+    <w:lsdException w:name="Medium Grid 1 Accent 6" w:uiPriority="67"/>
+    <w:lsdException w:name="Medium Grid 2 Accent 6" w:uiPriority="68"/>
+    <w:lsdException w:name="Medium Grid 3 Accent 6" w:uiPriority="69"/>
+    <w:lsdException w:name="Dark List Accent 6" w:uiPriority="70"/>
+    <w:lsdException w:name="Colorful Shading Accent 6" w:uiPriority="71"/>
+    <w:lsdException w:name="Colorful List Accent 6" w:uiPriority="72"/>
+    <w:lsdException w:name="Colorful Grid Accent 6" w:uiPriority="73"/>
+    <w:lsdException w:name="Subtle Emphasis" w:uiPriority="19" w:qFormat="1"/>
+    <w:lsdException w:name="Intense Emphasis" w:uiPriority="21" w:qFormat="1"/>
+    <w:lsdException w:name="Subtle Reference" w:uiPriority="31" w:qFormat="1"/>
+    <w:lsdException w:name="Intense Reference" w:uiPriority="32" w:qFormat="1"/>
+    <w:lsdException w:name="Book Title" w:uiPriority="33" w:qFormat="1"/>
+    <w:lsdException w:name="Bibliography" w:semiHidden="1" w:uiPriority="37" w:unhideWhenUsed="1"/>
+    <w:lsdException w:name="TOC Heading" w:semiHidden="1" w:uiPriority="39" w:unhideWhenUsed="1" w:qFormat="1"/>
+    <w:lsdException w:name="Plain Table 1" w:uiPriority="41"/>
+    <w:lsdException w:name="Plain Table 2" w:uiPriority="42"/>
+    <w:lsdException w:name="Plain Table 3" w:uiPriority="43"/>
+    <w:lsdException w:name="Plain Table 4" w:uiPriority="44"/>
+    <w:lsdException w:name="Plain Table 5" w:uiPriority="45"/>
+    <w:lsdException w:name="Grid Table Light" w:uiPriority="40"/>
+    <w:lsdException w:name="Grid Table 1 Light" w:uiPriority="46"/>
+    <w:lsdException w:name="Grid Table 2" w:uiPriority="47"/>
+    <w:lsdException w:name="Grid Table 3" w:uiPriority="48"/>
+    <w:lsdException w:name="Grid Table 4" w:uiPriority="49"/>
+    <w:lsdException w:name="Grid Table 5 Dark" w:uiPriority="50"/>
+    <w:lsdException w:name="Grid Table 6 Colorful" w:uiPriority="51"/>
+    <w:lsdException w:name="Grid Table 7 Colorful" w:uiPriority="52"/>
+    <w:lsdException w:name="Grid Table 1 Light Accent 1" w:uiPriority="46"/>
+    <w:lsdException w:name="Grid Table 2 Accent 1" w:uiPriority="47"/>
+    <w:lsdException w:name="Grid Table 3 Accent 1" w:uiPriority="48"/>
+    <w:lsdException w:name="Grid Table 4 Accent 1" w:uiPriority="49"/>
+    <w:lsdException w:name="Grid Table 5 Dark Accent 1" w:uiPriority="50"/>
+    <w:lsdException w:name="Grid Table 6 Colorful Accent 1" w:uiPriority="51"/>
+    <w:lsdException w:name="Grid Table 7 Colorful Accent 1" w:uiPriority="52"/>
+    <w:lsdException w:name="Grid Table 1 Light Accent 2" w:uiPriority="46"/>
+    <w:lsdException w:name="Grid Table 2 Accent 2" w:uiPriority="47"/>
+    <w:lsdException w:name="Grid Table 3 Accent 2" w:uiPriority="48"/>
+    <w:lsdException w:name="Grid Table 4 Accent 2" w:uiPriority="49"/>
+    <w:lsdException w:name="Grid Table 5 Dark Accent 2" w:uiPriority="50"/>
+    <w:lsdException w:name="Grid Table 6 Colorful Accent 2" w:uiPriority="51"/>
+    <w:lsdException w:name="Grid Table 7 Colorful Accent 2" w:uiPriority="52"/>
+    <w:lsdException w:name="Grid Table 1 Light Accent 3" w:uiPriority="46"/>
+    <w:lsdException w:name="Grid Table 2 Accent 3" w:uiPriority="47"/>
+    <w:lsdException w:name="Grid Table 3 Accent 3" w:uiPriority="48"/>
+    <w:lsdException w:name="Grid Table 4 Accent 3" w:uiPriority="49"/>
+    <w:lsdException w:name="Grid Table 5 Dark Accent 3" w:uiPriority="50"/>
+    <w:lsdException w:name="Grid Table 6 Colorful Accent 3" w:uiPriority="51"/>
+    <w:lsdException w:name="Grid Table 7 Colorful Accent 3" w:uiPriority="52"/>
+    <w:lsdException w:name="Grid Table 1 Light Accent 4" w:uiPriority="46"/>
+    <w:lsdException w:name="Grid Table 2 Accent 4" w:uiPriority="47"/>
+    <w:lsdException w:name="Grid Table 3 Accent 4" w:uiPriority="48"/>
+    <w:lsdException w:name="Grid Table 4 Accent 4" w:uiPriority="49"/>
+    <w:lsdException w:name="Grid Table 5 Dark Accent 4" w:uiPriority="50"/>
+    <w:lsdException w:name="Grid Table 6 Colorful Accent 4" w:uiPriority="51"/>
+    <w:lsdException w:name="Grid Table 7 Colorful Accent 4" w:uiPriority="52"/>
+    <w:lsdException w:name="Grid Table 1 Light Accent 5" w:uiPriority="46"/>
+    <w:lsdException w:name="Grid Table 2 Accent 5" w:uiPriority="47"/>
+    <w:lsdException w:name="Grid Table 3 Accent 5" w:uiPriority="48"/>
+    <w:lsdException w:name="Grid Table 4 Accent 5" w:uiPriority="49"/>
+    <w:lsdException w:name="Grid Table 5 Dark Accent 5" w:uiPriority="50"/>
+    <w:lsdException w:name="Grid Table 6 Colorful Accent 5" w:uiPriority="51"/>
+    <w:lsdException w:name="Grid Table 7 Colorful Accent 5" w:uiPriority="52"/>
+    <w:lsdException w:name="Grid Table 1 Light Accent 6" w:uiPriority="46"/>
+    <w:lsdException w:name="Grid Table 2 Accent 6" w:uiPriority="47"/>
+    <w:lsdException w:name="Grid Table 3 Accent 6" w:uiPriority="48"/>
+    <w:lsdException w:name="Grid Table 4 Accent 6" w:uiPriority="49"/>
+    <w:lsdException w:name="Grid Table 5 Dark Accent 6" w:uiPriority="50"/>
+    <w:lsdException w:name="Grid Table 6 Colorful Accent 6" w:uiPriority="51"/>
+    <w:lsdException w:name="Grid Table 7 Colorful Accent 6" w:uiPriority="52"/>
+    <w:lsdException w:name="List Table 1 Light" w:uiPriority="46"/>
+    <w:lsdException w:name="List Table 2" w:uiPriority="47"/>
+    <w:lsdException w:name="List Table 3" w:uiPriority="48"/>
+    <w:lsdException w:name="List Table 4" w:uiPriority="49"/>
+    <w:lsdException w:name="List Table 5 Dark" w:uiPriority="50"/>
+    <w:lsdException w:name="List Table 6 Colorful" w:uiPriority="51"/>
+    <w:lsdException w:name="List Table 7 Colorful" w:uiPriority="52"/>
+    <w:lsdException w:name="List Table 1 Light Accent 1" w:uiPriority="46"/>
+    <w:lsdException w:name="List Table 2 Accent 1" w:uiPriority="47"/>
+    <w:lsdException w:name="List Table 3 Accent 1" w:uiPriority="48"/>
+    <w:lsdException w:name="List Table 4 Accent 1" w:uiPriority="49"/>
+    <w:lsdException w:name="List Table 5 Dark Accent 1" w:uiPriority="50"/>
+    <w:lsdException w:name="List Table 6 Colorful Accent 1" w:uiPriority="51"/>
+    <w:lsdException w:name="List Table 7 Colorful Accent 1" w:uiPriority="52"/>
+    <w:lsdException w:name="List Table 1 Light Accent 2" w:uiPriority="46"/>
+    <w:lsdException w:name="List Table 2 Accent 2" w:uiPriority="47"/>
+    <w:lsdException w:name="List Table 3 Accent 2" w:uiPriority="48"/>
+    <w:lsdException w:name="List Table 4 Accent 2" w:uiPriority="49"/>
+    <w:lsdException w:name="List Table 5 Dark Accent 2" w:uiPriority="50"/>
+    <w:lsdException w:name="List Table 6 Colorful Accent 2" w:uiPriority="51"/>
+    <w:lsdException w:name="List Table 7 Colorful Accent 2" w:uiPriority="52"/>
+    <w:lsdException w:name="List Table 1 Light Accent 3" w:uiPriority="46"/>
+    <w:lsdException w:name="List Table 2 Accent 3" w:uiPriority="47"/>
+    <w:lsdException w:name="List Table 3 Accent 3" w:uiPriority="48"/>
+    <w:lsdException w:name="List Table 4 Accent 3" w:uiPriority="49"/>
+    <w:lsdException w:name="List Table 5 Dark Accent 3" w:uiPriority="50"/>
+    <w:lsdException w:name="List Table 6 Colorful Accent 3" w:uiPriority="51"/>
+    <w:lsdException w:name="List Table 7 Colorful Accent 3" w:uiPriority="52"/>
+    <w:lsdException w:name="List Table 1 Light Accent 4" w:uiPriority="46"/>
+    <w:lsdException w:name="List Table 2 Accent 4" w:uiPriority="47"/>
+    <w:lsdException w:name="List Table 3 Accent 4" w:uiPriority="48"/>
+    <w:lsdException w:name="List Table 4 Accent 4" w:uiPriority="49"/>
+    <w:lsdException w:name="List Table 5 Dark Accent 4" w:uiPriority="50"/>
+    <w:lsdException w:name="List Table 6 Colorful Accent 4" w:uiPriority="51"/>
+    <w:lsdException w:name="List Table 7 Colorful Accent 4" w:uiPriority="52"/>
+    <w:lsdException w:name="List Table 1 Light Accent 5" w:uiPriority="46"/>
+    <w:lsdException w:name="List Table 2 Accent 5" w:uiPriority="47"/>
+    <w:lsdException w:name="List Table 3 Accent 5" w:uiPriority="48"/>
+    <w:lsdException w:name="List Table 4 Accent 5" w:uiPriority="49"/>
+    <w:lsdException w:name="List Table 5 Dark Accent 5" w:uiPriority="50"/>
+    <w:lsdException w:name="List Table 6 Colorful Accent 5" w:uiPriority="51"/>
+    <w:lsdException w:name="List Table 7 Colorful Accent 5" w:uiPriority="52"/>
+    <w:lsdException w:name="List Table 1 Light Accent 6" w:uiPriority="46"/>
+    <w:lsdException w:name="List Table 2 Accent 6" w:uiPriority="47"/>
+    <w:lsdException w:name="List Table 3 Accent 6" w:uiPriority="48"/>
+    <w:lsdException w:name="List Table 4 Accent 6" w:uiPriority="49"/>
+    <w:lsdException w:name="List Table 5 Dark Accent 6" w:uiPriority="50"/>
+    <w:lsdException w:name="List Table 6 Colorful Accent 6" w:uiPriority="51"/>
+    <w:lsdException w:name="List Table 7 Colorful Accent 6" w:uiPriority="52"/>
   </w:latentStyles>
   <w:style w:type="paragraph" w:default="1" w:styleId="Normal">
     <w:name w:val="Normal"/>
@@ -5852,7 +6278,7 @@
   <a:extraClrSchemeLst/>
   <a:extLst>
     <a:ext uri="{05A4C25C-085E-4340-85A3-A5531E510DB2}">
-      <thm15:themeFamily xmlns:thm15="http://schemas.microsoft.com/office/thememl/2012/main" xmlns="" name="Office Theme" id="{62F939B6-93AF-4DB8-9C6B-D6C7DFDC589F}" vid="{4A3C46E8-61CC-4603-A589-7422A47A8E4A}"/>
+      <thm15:themeFamily xmlns:thm15="http://schemas.microsoft.com/office/thememl/2012/main" name="Office Theme" id="{62F939B6-93AF-4DB8-9C6B-D6C7DFDC589F}" vid="{4A3C46E8-61CC-4603-A589-7422A47A8E4A}"/>
     </a:ext>
   </a:extLst>
 </a:theme>

</xml_diff>

<commit_message>
Eliminación del requisito administrar ingresos
</commit_message>
<xml_diff>
--- a/Empresa de tatuajes MEDUSA tattoo shop.docx
+++ b/Empresa de tatuajes MEDUSA tattoo shop.docx
@@ -1,6 +1,6 @@
 
 <file path=word/document.xml><?xml version="1.0" encoding="utf-8"?>
-<w:document xmlns:wpc="http://schemas.microsoft.com/office/word/2010/wordprocessingCanvas" xmlns:mc="http://schemas.openxmlformats.org/markup-compatibility/2006" xmlns:o="urn:schemas-microsoft-com:office:office" xmlns:r="http://schemas.openxmlformats.org/officeDocument/2006/relationships" xmlns:m="http://schemas.openxmlformats.org/officeDocument/2006/math" xmlns:v="urn:schemas-microsoft-com:vml" xmlns:wp14="http://schemas.microsoft.com/office/word/2010/wordprocessingDrawing" xmlns:wp="http://schemas.openxmlformats.org/drawingml/2006/wordprocessingDrawing" xmlns:w10="urn:schemas-microsoft-com:office:word" xmlns:w="http://schemas.openxmlformats.org/wordprocessingml/2006/main" xmlns:w14="http://schemas.microsoft.com/office/word/2010/wordml" xmlns:w15="http://schemas.microsoft.com/office/word/2012/wordml" xmlns:wpg="http://schemas.microsoft.com/office/word/2010/wordprocessingGroup" xmlns:wpi="http://schemas.microsoft.com/office/word/2010/wordprocessingInk" xmlns:wne="http://schemas.microsoft.com/office/word/2006/wordml" xmlns:wps="http://schemas.microsoft.com/office/word/2010/wordprocessingShape" mc:Ignorable="w14 w15 wp14">
+<w:document xmlns:wpc="http://schemas.microsoft.com/office/word/2010/wordprocessingCanvas" xmlns:mc="http://schemas.openxmlformats.org/markup-compatibility/2006" xmlns:o="urn:schemas-microsoft-com:office:office" xmlns:r="http://schemas.openxmlformats.org/officeDocument/2006/relationships" xmlns:m="http://schemas.openxmlformats.org/officeDocument/2006/math" xmlns:v="urn:schemas-microsoft-com:vml" xmlns:wp14="http://schemas.microsoft.com/office/word/2010/wordprocessingDrawing" xmlns:wp="http://schemas.openxmlformats.org/drawingml/2006/wordprocessingDrawing" xmlns:w10="urn:schemas-microsoft-com:office:word" xmlns:w="http://schemas.openxmlformats.org/wordprocessingml/2006/main" xmlns:w14="http://schemas.microsoft.com/office/word/2010/wordml" xmlns:wpg="http://schemas.microsoft.com/office/word/2010/wordprocessingGroup" xmlns:wpi="http://schemas.microsoft.com/office/word/2010/wordprocessingInk" xmlns:wne="http://schemas.microsoft.com/office/word/2006/wordml" xmlns:wps="http://schemas.microsoft.com/office/word/2010/wordprocessingShape" mc:Ignorable="w14 wp14">
   <w:body>
     <w:p>
       <w:pPr>
@@ -622,7 +622,6 @@
         </w:rPr>
         <w:t>Administrador</w:t>
       </w:r>
-      <w:proofErr w:type="gramStart"/>
       <w:r>
         <w:rPr>
           <w:rFonts w:ascii="Arial" w:hAnsi="Arial" w:cs="Arial"/>
@@ -638,17 +637,8 @@
           <w:color w:val="000000" w:themeColor="text1"/>
           <w:szCs w:val="22"/>
         </w:rPr>
-        <w:t xml:space="preserve"> </w:t>
-      </w:r>
-      <w:r>
-        <w:rPr>
-          <w:rFonts w:ascii="Arial" w:hAnsi="Arial" w:cs="Arial"/>
-          <w:color w:val="000000" w:themeColor="text1"/>
-          <w:szCs w:val="22"/>
-        </w:rPr>
         <w:t>Acceso</w:t>
       </w:r>
-      <w:proofErr w:type="gramEnd"/>
       <w:r>
         <w:rPr>
           <w:rFonts w:ascii="Arial" w:hAnsi="Arial" w:cs="Arial"/>
@@ -2624,15 +2614,13 @@
         </w:rPr>
         <w:t xml:space="preserve">el cliente al cual se le </w:t>
       </w:r>
-      <w:proofErr w:type="spellStart"/>
-      <w:r>
-        <w:rPr>
-          <w:rFonts w:ascii="Arial" w:hAnsi="Arial" w:cs="Arial"/>
-          <w:sz w:val="24"/>
-        </w:rPr>
-        <w:t>asigno</w:t>
-      </w:r>
-      <w:proofErr w:type="spellEnd"/>
+      <w:r>
+        <w:rPr>
+          <w:rFonts w:ascii="Arial" w:hAnsi="Arial" w:cs="Arial"/>
+          <w:sz w:val="24"/>
+        </w:rPr>
+        <w:t>asignó</w:t>
+      </w:r>
       <w:r>
         <w:rPr>
           <w:rFonts w:ascii="Arial" w:hAnsi="Arial" w:cs="Arial"/>
@@ -2837,8 +2825,65 @@
     <w:p>
       <w:pPr>
         <w:pStyle w:val="Prrafodelista"/>
+        <w:numPr>
+          <w:ilvl w:val="0"/>
+          <w:numId w:val="2"/>
+        </w:numPr>
         <w:spacing w:after="200" w:line="240" w:lineRule="auto"/>
         <w:jc w:val="both"/>
+        <w:rPr>
+          <w:rFonts w:ascii="Arial" w:hAnsi="Arial" w:cs="Arial"/>
+          <w:sz w:val="24"/>
+        </w:rPr>
+      </w:pPr>
+      <w:r>
+        <w:rPr>
+          <w:rFonts w:ascii="Arial" w:hAnsi="Arial" w:cs="Arial"/>
+          <w:b/>
+          <w:sz w:val="24"/>
+        </w:rPr>
+        <w:t>RQF004</w:t>
+      </w:r>
+      <w:r>
+        <w:rPr>
+          <w:rFonts w:ascii="Arial" w:hAnsi="Arial" w:cs="Arial"/>
+          <w:b/>
+          <w:sz w:val="24"/>
+        </w:rPr>
+        <w:t>.4 Buscar cita:</w:t>
+      </w:r>
+      <w:r>
+        <w:rPr>
+          <w:rFonts w:ascii="Arial" w:hAnsi="Arial" w:cs="Arial"/>
+          <w:sz w:val="24"/>
+        </w:rPr>
+        <w:t xml:space="preserve"> El sistema permite</w:t>
+      </w:r>
+      <w:r>
+        <w:rPr>
+          <w:rFonts w:ascii="Arial" w:hAnsi="Arial" w:cs="Arial"/>
+          <w:sz w:val="24"/>
+        </w:rPr>
+        <w:t xml:space="preserve"> </w:t>
+      </w:r>
+      <w:r>
+        <w:rPr>
+          <w:rFonts w:ascii="Arial" w:hAnsi="Arial" w:cs="Arial"/>
+          <w:sz w:val="24"/>
+        </w:rPr>
+        <w:t xml:space="preserve">ver información </w:t>
+      </w:r>
+      <w:r>
+        <w:rPr>
+          <w:rFonts w:ascii="Arial" w:hAnsi="Arial" w:cs="Arial"/>
+          <w:sz w:val="24"/>
+        </w:rPr>
+        <w:t>relacionada a una cita como fecha de asignación de una cita, fecha en que se elaborara el tatuaje, quien realizara el trabajo, quien es el cliente y el abono de este trabajo.</w:t>
+      </w:r>
+    </w:p>
+    <w:p>
+      <w:pPr>
+        <w:pStyle w:val="Prrafodelista"/>
         <w:rPr>
           <w:rFonts w:ascii="Arial" w:hAnsi="Arial" w:cs="Arial"/>
           <w:sz w:val="24"/>
@@ -2859,50 +2904,6 @@
           <w:sz w:val="24"/>
         </w:rPr>
       </w:pPr>
-      <w:r>
-        <w:rPr>
-          <w:rFonts w:ascii="Arial" w:hAnsi="Arial" w:cs="Arial"/>
-          <w:b/>
-          <w:sz w:val="24"/>
-        </w:rPr>
-        <w:t>RQF004</w:t>
-      </w:r>
-      <w:r>
-        <w:rPr>
-          <w:rFonts w:ascii="Arial" w:hAnsi="Arial" w:cs="Arial"/>
-          <w:b/>
-          <w:sz w:val="24"/>
-        </w:rPr>
-        <w:t>.4 Buscar cita:</w:t>
-      </w:r>
-      <w:r>
-        <w:rPr>
-          <w:rFonts w:ascii="Arial" w:hAnsi="Arial" w:cs="Arial"/>
-          <w:sz w:val="24"/>
-        </w:rPr>
-        <w:t xml:space="preserve"> El sistema permite</w:t>
-      </w:r>
-      <w:r>
-        <w:rPr>
-          <w:rFonts w:ascii="Arial" w:hAnsi="Arial" w:cs="Arial"/>
-          <w:sz w:val="24"/>
-        </w:rPr>
-        <w:t xml:space="preserve"> </w:t>
-      </w:r>
-      <w:r>
-        <w:rPr>
-          <w:rFonts w:ascii="Arial" w:hAnsi="Arial" w:cs="Arial"/>
-          <w:sz w:val="24"/>
-        </w:rPr>
-        <w:t xml:space="preserve">ver información </w:t>
-      </w:r>
-      <w:r>
-        <w:rPr>
-          <w:rFonts w:ascii="Arial" w:hAnsi="Arial" w:cs="Arial"/>
-          <w:sz w:val="24"/>
-        </w:rPr>
-        <w:t>relacionada a una cita como fecha de asignación de una cita, fecha en que se elaborara el tatuaje, quien realizara el trabajo, quien es el cliente y el abono de este trabajo.</w:t>
-      </w:r>
     </w:p>
     <w:p>
       <w:pPr>
@@ -2920,6 +2921,7 @@
           <w:b/>
           <w:sz w:val="24"/>
         </w:rPr>
+        <w:lastRenderedPageBreak/>
         <w:t xml:space="preserve">RQF005 </w:t>
       </w:r>
       <w:r>
@@ -2950,8 +2952,45 @@
           <w:rFonts w:ascii="Arial" w:hAnsi="Arial" w:cs="Arial"/>
           <w:sz w:val="24"/>
         </w:rPr>
-        <w:t>l sistema permite que el usuario administrador y la secretaría puedan gestionar una galería (crear, modificar, buscar).</w:t>
-      </w:r>
+        <w:t xml:space="preserve">l sistema permite </w:t>
+      </w:r>
+      <w:r>
+        <w:rPr>
+          <w:rFonts w:ascii="Arial" w:hAnsi="Arial" w:cs="Arial"/>
+          <w:sz w:val="24"/>
+        </w:rPr>
+        <w:t>a</w:t>
+      </w:r>
+      <w:r>
+        <w:rPr>
+          <w:rFonts w:ascii="Arial" w:hAnsi="Arial" w:cs="Arial"/>
+          <w:sz w:val="24"/>
+        </w:rPr>
+        <w:t>l usuario administrador</w:t>
+      </w:r>
+      <w:r>
+        <w:rPr>
+          <w:rFonts w:ascii="Arial" w:hAnsi="Arial" w:cs="Arial"/>
+          <w:sz w:val="24"/>
+        </w:rPr>
+        <w:t xml:space="preserve"> y secretaria </w:t>
+      </w:r>
+      <w:r>
+        <w:rPr>
+          <w:rFonts w:ascii="Arial" w:hAnsi="Arial" w:cs="Arial"/>
+          <w:sz w:val="24"/>
+        </w:rPr>
+        <w:t>gestionar una gal</w:t>
+      </w:r>
+      <w:r>
+        <w:rPr>
+          <w:rFonts w:ascii="Arial" w:hAnsi="Arial" w:cs="Arial"/>
+          <w:sz w:val="24"/>
+        </w:rPr>
+        <w:t>ería: crear, modificar, buscar y agregar, la secretaria solo puede realizar las últimas 3 acciones.</w:t>
+      </w:r>
+      <w:bookmarkStart w:id="0" w:name="_GoBack"/>
+      <w:bookmarkEnd w:id="0"/>
     </w:p>
     <w:p>
       <w:pPr>
@@ -2973,7 +3012,6 @@
           <w:b/>
           <w:sz w:val="24"/>
         </w:rPr>
-        <w:lastRenderedPageBreak/>
         <w:t>RQF005</w:t>
       </w:r>
       <w:r>
@@ -3041,13 +3079,6 @@
           <w:sz w:val="24"/>
         </w:rPr>
         <w:t xml:space="preserve"> galería</w:t>
-      </w:r>
-      <w:r>
-        <w:rPr>
-          <w:rFonts w:ascii="Arial" w:hAnsi="Arial" w:cs="Arial"/>
-          <w:sz w:val="24"/>
-        </w:rPr>
-        <w:t xml:space="preserve"> por parte del administrador</w:t>
       </w:r>
       <w:r>
         <w:rPr>
@@ -3225,13 +3256,6 @@
           <w:rFonts w:ascii="Arial" w:hAnsi="Arial" w:cs="Arial"/>
           <w:sz w:val="24"/>
         </w:rPr>
-        <w:t xml:space="preserve"> que el usuario administrador y secretaria puedan</w:t>
-      </w:r>
-      <w:r>
-        <w:rPr>
-          <w:rFonts w:ascii="Arial" w:hAnsi="Arial" w:cs="Arial"/>
-          <w:sz w:val="24"/>
-        </w:rPr>
         <w:t xml:space="preserve"> </w:t>
       </w:r>
       <w:r>
@@ -3381,14 +3405,14 @@
           <w:rFonts w:ascii="Arial" w:hAnsi="Arial" w:cs="Arial"/>
           <w:sz w:val="24"/>
         </w:rPr>
-        <w:t xml:space="preserve">istema permite que el usuario administrador y secretaría </w:t>
-      </w:r>
-      <w:r>
-        <w:rPr>
-          <w:rFonts w:ascii="Arial" w:hAnsi="Arial" w:cs="Arial"/>
-          <w:sz w:val="24"/>
-        </w:rPr>
-        <w:t xml:space="preserve">puedan ver </w:t>
+        <w:t xml:space="preserve">istema permite </w:t>
+      </w:r>
+      <w:r>
+        <w:rPr>
+          <w:rFonts w:ascii="Arial" w:hAnsi="Arial" w:cs="Arial"/>
+          <w:sz w:val="24"/>
+        </w:rPr>
+        <w:t xml:space="preserve">ver </w:t>
       </w:r>
       <w:r>
         <w:rPr>
@@ -3480,46 +3504,22 @@
           <w:b/>
           <w:sz w:val="24"/>
         </w:rPr>
-        <w:t>R</w:t>
-      </w:r>
-      <w:r>
-        <w:rPr>
-          <w:rFonts w:ascii="Arial" w:hAnsi="Arial" w:cs="Arial"/>
-          <w:b/>
-          <w:sz w:val="24"/>
-        </w:rPr>
-        <w:t>QF005.4</w:t>
-      </w:r>
-      <w:r>
-        <w:rPr>
-          <w:rFonts w:ascii="Arial" w:hAnsi="Arial" w:cs="Arial"/>
-          <w:b/>
-          <w:sz w:val="24"/>
-        </w:rPr>
-        <w:t xml:space="preserve"> </w:t>
-      </w:r>
-      <w:r>
-        <w:rPr>
-          <w:rFonts w:ascii="Arial" w:hAnsi="Arial" w:cs="Arial"/>
-          <w:b/>
-          <w:sz w:val="24"/>
-        </w:rPr>
-        <w:t>agregar a</w:t>
-      </w:r>
-      <w:r>
-        <w:rPr>
-          <w:rFonts w:ascii="Arial" w:hAnsi="Arial" w:cs="Arial"/>
-          <w:b/>
-          <w:sz w:val="24"/>
-        </w:rPr>
-        <w:t xml:space="preserve"> galería:</w:t>
-      </w:r>
-      <w:r>
-        <w:rPr>
-          <w:rFonts w:ascii="Arial" w:hAnsi="Arial" w:cs="Arial"/>
-          <w:sz w:val="24"/>
-        </w:rPr>
-        <w:t xml:space="preserve"> El sistema permite que el usuario administrador y secretaría puedan </w:t>
+        <w:t>RQF005.4 A</w:t>
+      </w:r>
+      <w:r>
+        <w:rPr>
+          <w:rFonts w:ascii="Arial" w:hAnsi="Arial" w:cs="Arial"/>
+          <w:b/>
+          <w:sz w:val="24"/>
+        </w:rPr>
+        <w:t>gregar a galería:</w:t>
+      </w:r>
+      <w:r>
+        <w:rPr>
+          <w:rFonts w:ascii="Arial" w:hAnsi="Arial" w:cs="Arial"/>
+          <w:sz w:val="24"/>
+        </w:rPr>
+        <w:t xml:space="preserve"> El sistema permite </w:t>
       </w:r>
       <w:r>
         <w:rPr>
@@ -3540,21 +3540,7 @@
           <w:rFonts w:ascii="Arial" w:hAnsi="Arial" w:cs="Arial"/>
           <w:sz w:val="24"/>
         </w:rPr>
-        <w:t xml:space="preserve"> nombre-opcional-</w:t>
-      </w:r>
-      <w:r>
-        <w:rPr>
-          <w:rFonts w:ascii="Arial" w:hAnsi="Arial" w:cs="Arial"/>
-          <w:sz w:val="24"/>
-        </w:rPr>
-        <w:t>,</w:t>
-      </w:r>
-      <w:r>
-        <w:rPr>
-          <w:rFonts w:ascii="Arial" w:hAnsi="Arial" w:cs="Arial"/>
-          <w:sz w:val="24"/>
-        </w:rPr>
-        <w:t xml:space="preserve"> un</w:t>
+        <w:t xml:space="preserve"> nombre-opcional-, un</w:t>
       </w:r>
       <w:r>
         <w:rPr>
@@ -3574,101 +3560,11 @@
     <w:p>
       <w:pPr>
         <w:pStyle w:val="Prrafodelista"/>
-        <w:numPr>
-          <w:ilvl w:val="0"/>
-          <w:numId w:val="2"/>
-        </w:numPr>
-        <w:spacing w:after="200" w:line="240" w:lineRule="auto"/>
-        <w:jc w:val="both"/>
-        <w:rPr>
-          <w:rFonts w:ascii="Arial" w:hAnsi="Arial" w:cs="Arial"/>
-          <w:sz w:val="24"/>
-        </w:rPr>
-      </w:pPr>
-      <w:r>
-        <w:rPr>
-          <w:rFonts w:ascii="Arial" w:hAnsi="Arial" w:cs="Arial"/>
-          <w:b/>
-          <w:sz w:val="24"/>
-        </w:rPr>
-        <w:t xml:space="preserve">RQF006 Administrar ingresos: </w:t>
-      </w:r>
-      <w:r>
-        <w:rPr>
-          <w:rFonts w:ascii="Arial" w:hAnsi="Arial" w:cs="Arial"/>
-          <w:sz w:val="24"/>
-        </w:rPr>
-        <w:t>El sistema</w:t>
-      </w:r>
-      <w:r>
-        <w:rPr>
-          <w:rFonts w:ascii="Arial" w:hAnsi="Arial" w:cs="Arial"/>
-          <w:sz w:val="24"/>
-        </w:rPr>
-        <w:t xml:space="preserve"> permite al usuario de tipo administrador o secretaria </w:t>
-      </w:r>
-      <w:r>
-        <w:rPr>
-          <w:rFonts w:ascii="Arial" w:hAnsi="Arial" w:cs="Arial"/>
-          <w:sz w:val="24"/>
-        </w:rPr>
-        <w:t>registrar un ingreso que es</w:t>
-      </w:r>
-      <w:r>
-        <w:rPr>
-          <w:rFonts w:ascii="Arial" w:hAnsi="Arial" w:cs="Arial"/>
-          <w:sz w:val="24"/>
-        </w:rPr>
-        <w:t xml:space="preserve"> el pago de la parte faltante de una cita, se guardara el monto pagado, la fecha en que se realizó y la cita a la cual </w:t>
-      </w:r>
-      <w:r>
-        <w:rPr>
-          <w:rFonts w:ascii="Arial" w:hAnsi="Arial" w:cs="Arial"/>
-          <w:sz w:val="24"/>
-        </w:rPr>
-        <w:t>está</w:t>
-      </w:r>
-      <w:r>
-        <w:rPr>
-          <w:rFonts w:ascii="Arial" w:hAnsi="Arial" w:cs="Arial"/>
-          <w:sz w:val="24"/>
-        </w:rPr>
-        <w:t xml:space="preserve"> asociado; si el trabajo </w:t>
-      </w:r>
-      <w:r>
-        <w:rPr>
-          <w:rFonts w:ascii="Arial" w:hAnsi="Arial" w:cs="Arial"/>
-          <w:sz w:val="24"/>
-        </w:rPr>
-        <w:t xml:space="preserve">es </w:t>
-      </w:r>
-      <w:r>
-        <w:rPr>
-          <w:rFonts w:ascii="Arial" w:hAnsi="Arial" w:cs="Arial"/>
-          <w:sz w:val="24"/>
-        </w:rPr>
-        <w:t>agregado</w:t>
-      </w:r>
-      <w:r>
-        <w:rPr>
-          <w:rFonts w:ascii="Arial" w:hAnsi="Arial" w:cs="Arial"/>
-          <w:sz w:val="24"/>
-        </w:rPr>
-        <w:t xml:space="preserve"> correctamente se mostrara un mensaje de “operación exitosa”, en caso contrario el mensaje será “operación fallida”.</w:t>
-      </w:r>
-    </w:p>
-    <w:p>
-      <w:pPr>
-        <w:pStyle w:val="Prrafodelista"/>
-        <w:spacing w:after="200" w:line="240" w:lineRule="auto"/>
-        <w:jc w:val="both"/>
-        <w:rPr>
-          <w:rFonts w:ascii="Arial" w:hAnsi="Arial" w:cs="Arial"/>
-          <w:sz w:val="24"/>
-        </w:rPr>
-      </w:pPr>
-      <w:bookmarkStart w:id="0" w:name="_GoBack"/>
-      <w:bookmarkEnd w:id="0"/>
+        <w:rPr>
+          <w:rFonts w:ascii="Arial" w:hAnsi="Arial" w:cs="Arial"/>
+          <w:sz w:val="24"/>
+        </w:rPr>
+      </w:pPr>
     </w:p>
     <w:p>
       <w:pPr>
@@ -3689,15 +3585,23 @@
           <w:b/>
           <w:szCs w:val="22"/>
         </w:rPr>
-        <w:t>RQF00</w:t>
-      </w:r>
-      <w:r>
-        <w:rPr>
-          <w:rFonts w:ascii="Arial" w:hAnsi="Arial" w:cs="Arial"/>
-          <w:b/>
-          <w:szCs w:val="22"/>
-        </w:rPr>
-        <w:t>7</w:t>
+        <w:t>R</w:t>
+      </w:r>
+      <w:r>
+        <w:rPr>
+          <w:rFonts w:ascii="Arial" w:hAnsi="Arial" w:cs="Arial"/>
+          <w:b/>
+          <w:szCs w:val="22"/>
+        </w:rPr>
+        <w:t>QF00</w:t>
+      </w:r>
+      <w:r>
+        <w:rPr>
+          <w:rFonts w:ascii="Arial" w:hAnsi="Arial" w:cs="Arial"/>
+          <w:b/>
+          <w:szCs w:val="22"/>
+        </w:rPr>
+        <w:t>6</w:t>
       </w:r>
       <w:r>
         <w:rPr>
@@ -4087,7 +3991,6 @@
           <w:b/>
           <w:sz w:val="24"/>
         </w:rPr>
-        <w:lastRenderedPageBreak/>
         <w:t>RQNF002.1 tiempo de respuesta del sistema:</w:t>
       </w:r>
       <w:r>
@@ -4159,6 +4062,7 @@
           <w:b/>
           <w:sz w:val="24"/>
         </w:rPr>
+        <w:lastRenderedPageBreak/>
         <w:t xml:space="preserve">RQNF002.2 Uso de memoria </w:t>
       </w:r>
       <w:r>
@@ -4710,7 +4614,6 @@
           <w:b/>
           <w:sz w:val="24"/>
         </w:rPr>
-        <w:lastRenderedPageBreak/>
         <w:t>RQNF005.4. Cambiar estilo de letra:</w:t>
       </w:r>
       <w:r>
@@ -4741,6 +4644,7 @@
           <w:b/>
           <w:sz w:val="24"/>
         </w:rPr>
+        <w:lastRenderedPageBreak/>
         <w:t>RQNF005.5. Cambiar el tamaño de letra usuario secretaria:</w:t>
       </w:r>
       <w:r>
@@ -5011,7 +4915,7 @@
 </file>
 
 <file path=word/numbering.xml><?xml version="1.0" encoding="utf-8"?>
-<w:numbering xmlns:wpc="http://schemas.microsoft.com/office/word/2010/wordprocessingCanvas" xmlns:mc="http://schemas.openxmlformats.org/markup-compatibility/2006" xmlns:o="urn:schemas-microsoft-com:office:office" xmlns:r="http://schemas.openxmlformats.org/officeDocument/2006/relationships" xmlns:m="http://schemas.openxmlformats.org/officeDocument/2006/math" xmlns:v="urn:schemas-microsoft-com:vml" xmlns:wp14="http://schemas.microsoft.com/office/word/2010/wordprocessingDrawing" xmlns:wp="http://schemas.openxmlformats.org/drawingml/2006/wordprocessingDrawing" xmlns:w10="urn:schemas-microsoft-com:office:word" xmlns:w="http://schemas.openxmlformats.org/wordprocessingml/2006/main" xmlns:w14="http://schemas.microsoft.com/office/word/2010/wordml" xmlns:w15="http://schemas.microsoft.com/office/word/2012/wordml" xmlns:wpg="http://schemas.microsoft.com/office/word/2010/wordprocessingGroup" xmlns:wpi="http://schemas.microsoft.com/office/word/2010/wordprocessingInk" xmlns:wne="http://schemas.microsoft.com/office/word/2006/wordml" xmlns:wps="http://schemas.microsoft.com/office/word/2010/wordprocessingShape" mc:Ignorable="w14 w15 wp14">
+<w:numbering xmlns:wpc="http://schemas.microsoft.com/office/word/2010/wordprocessingCanvas" xmlns:mc="http://schemas.openxmlformats.org/markup-compatibility/2006" xmlns:o="urn:schemas-microsoft-com:office:office" xmlns:r="http://schemas.openxmlformats.org/officeDocument/2006/relationships" xmlns:m="http://schemas.openxmlformats.org/officeDocument/2006/math" xmlns:v="urn:schemas-microsoft-com:vml" xmlns:wp14="http://schemas.microsoft.com/office/word/2010/wordprocessingDrawing" xmlns:wp="http://schemas.openxmlformats.org/drawingml/2006/wordprocessingDrawing" xmlns:w10="urn:schemas-microsoft-com:office:word" xmlns:w="http://schemas.openxmlformats.org/wordprocessingml/2006/main" xmlns:w14="http://schemas.microsoft.com/office/word/2010/wordml" xmlns:wpg="http://schemas.microsoft.com/office/word/2010/wordprocessingGroup" xmlns:wpi="http://schemas.microsoft.com/office/word/2010/wordprocessingInk" xmlns:wne="http://schemas.microsoft.com/office/word/2006/wordml" xmlns:wps="http://schemas.microsoft.com/office/word/2010/wordprocessingShape" mc:Ignorable="w14 wp14">
   <w:abstractNum w:abstractNumId="0">
     <w:nsid w:val="364C36E2"/>
     <w:multiLevelType w:val="hybridMultilevel"/>
@@ -5572,7 +5476,7 @@
 </file>
 
 <file path=word/styles.xml><?xml version="1.0" encoding="utf-8"?>
-<w:styles xmlns:mc="http://schemas.openxmlformats.org/markup-compatibility/2006" xmlns:r="http://schemas.openxmlformats.org/officeDocument/2006/relationships" xmlns:w="http://schemas.openxmlformats.org/wordprocessingml/2006/main" xmlns:w14="http://schemas.microsoft.com/office/word/2010/wordml" xmlns:w15="http://schemas.microsoft.com/office/word/2012/wordml" mc:Ignorable="w14 w15">
+<w:styles xmlns:mc="http://schemas.openxmlformats.org/markup-compatibility/2006" xmlns:r="http://schemas.openxmlformats.org/officeDocument/2006/relationships" xmlns:w="http://schemas.openxmlformats.org/wordprocessingml/2006/main" xmlns:w14="http://schemas.microsoft.com/office/word/2010/wordml" mc:Ignorable="w14">
   <w:docDefaults>
     <w:rPrDefault>
       <w:rPr>
@@ -5588,378 +5492,362 @@
       </w:pPr>
     </w:pPrDefault>
   </w:docDefaults>
-  <w:latentStyles w:defLockedState="0" w:defUIPriority="99" w:defSemiHidden="0" w:defUnhideWhenUsed="0" w:defQFormat="0" w:count="371">
-    <w:lsdException w:name="Normal" w:uiPriority="0" w:qFormat="1"/>
-    <w:lsdException w:name="heading 1" w:uiPriority="9" w:qFormat="1"/>
-    <w:lsdException w:name="heading 2" w:semiHidden="1" w:uiPriority="9" w:unhideWhenUsed="1" w:qFormat="1"/>
-    <w:lsdException w:name="heading 3" w:semiHidden="1" w:uiPriority="9" w:unhideWhenUsed="1" w:qFormat="1"/>
-    <w:lsdException w:name="heading 4" w:semiHidden="1" w:uiPriority="9" w:unhideWhenUsed="1" w:qFormat="1"/>
-    <w:lsdException w:name="heading 5" w:semiHidden="1" w:uiPriority="9" w:unhideWhenUsed="1" w:qFormat="1"/>
-    <w:lsdException w:name="heading 6" w:semiHidden="1" w:uiPriority="9" w:unhideWhenUsed="1" w:qFormat="1"/>
-    <w:lsdException w:name="heading 7" w:semiHidden="1" w:uiPriority="9" w:unhideWhenUsed="1" w:qFormat="1"/>
-    <w:lsdException w:name="heading 8" w:semiHidden="1" w:uiPriority="9" w:unhideWhenUsed="1" w:qFormat="1"/>
-    <w:lsdException w:name="heading 9" w:semiHidden="1" w:uiPriority="9" w:unhideWhenUsed="1" w:qFormat="1"/>
-    <w:lsdException w:name="index 1" w:semiHidden="1" w:unhideWhenUsed="1"/>
-    <w:lsdException w:name="index 2" w:semiHidden="1" w:unhideWhenUsed="1"/>
-    <w:lsdException w:name="index 3" w:semiHidden="1" w:unhideWhenUsed="1"/>
-    <w:lsdException w:name="index 4" w:semiHidden="1" w:unhideWhenUsed="1"/>
-    <w:lsdException w:name="index 5" w:semiHidden="1" w:unhideWhenUsed="1"/>
-    <w:lsdException w:name="index 6" w:semiHidden="1" w:unhideWhenUsed="1"/>
-    <w:lsdException w:name="index 7" w:semiHidden="1" w:unhideWhenUsed="1"/>
-    <w:lsdException w:name="index 8" w:semiHidden="1" w:unhideWhenUsed="1"/>
-    <w:lsdException w:name="index 9" w:semiHidden="1" w:unhideWhenUsed="1"/>
-    <w:lsdException w:name="toc 1" w:semiHidden="1" w:uiPriority="39" w:unhideWhenUsed="1"/>
-    <w:lsdException w:name="toc 2" w:semiHidden="1" w:uiPriority="39" w:unhideWhenUsed="1"/>
-    <w:lsdException w:name="toc 3" w:semiHidden="1" w:uiPriority="39" w:unhideWhenUsed="1"/>
-    <w:lsdException w:name="toc 4" w:semiHidden="1" w:uiPriority="39" w:unhideWhenUsed="1"/>
-    <w:lsdException w:name="toc 5" w:semiHidden="1" w:uiPriority="39" w:unhideWhenUsed="1"/>
-    <w:lsdException w:name="toc 6" w:semiHidden="1" w:uiPriority="39" w:unhideWhenUsed="1"/>
-    <w:lsdException w:name="toc 7" w:semiHidden="1" w:uiPriority="39" w:unhideWhenUsed="1"/>
-    <w:lsdException w:name="toc 8" w:semiHidden="1" w:uiPriority="39" w:unhideWhenUsed="1"/>
-    <w:lsdException w:name="toc 9" w:semiHidden="1" w:uiPriority="39" w:unhideWhenUsed="1"/>
-    <w:lsdException w:name="Normal Indent" w:semiHidden="1" w:unhideWhenUsed="1"/>
-    <w:lsdException w:name="footnote text" w:semiHidden="1" w:unhideWhenUsed="1"/>
-    <w:lsdException w:name="annotation text" w:semiHidden="1" w:unhideWhenUsed="1"/>
-    <w:lsdException w:name="header" w:semiHidden="1" w:unhideWhenUsed="1"/>
-    <w:lsdException w:name="footer" w:semiHidden="1" w:unhideWhenUsed="1"/>
-    <w:lsdException w:name="index heading" w:semiHidden="1" w:unhideWhenUsed="1"/>
-    <w:lsdException w:name="caption" w:semiHidden="1" w:uiPriority="35" w:unhideWhenUsed="1" w:qFormat="1"/>
-    <w:lsdException w:name="table of figures" w:semiHidden="1" w:unhideWhenUsed="1"/>
-    <w:lsdException w:name="envelope address" w:semiHidden="1" w:unhideWhenUsed="1"/>
-    <w:lsdException w:name="envelope return" w:semiHidden="1" w:unhideWhenUsed="1"/>
-    <w:lsdException w:name="footnote reference" w:semiHidden="1" w:unhideWhenUsed="1"/>
-    <w:lsdException w:name="annotation reference" w:semiHidden="1" w:unhideWhenUsed="1"/>
-    <w:lsdException w:name="line number" w:semiHidden="1" w:unhideWhenUsed="1"/>
-    <w:lsdException w:name="page number" w:semiHidden="1" w:unhideWhenUsed="1"/>
-    <w:lsdException w:name="endnote reference" w:semiHidden="1" w:unhideWhenUsed="1"/>
-    <w:lsdException w:name="endnote text" w:semiHidden="1" w:unhideWhenUsed="1"/>
-    <w:lsdException w:name="table of authorities" w:semiHidden="1" w:unhideWhenUsed="1"/>
-    <w:lsdException w:name="macro" w:semiHidden="1" w:unhideWhenUsed="1"/>
-    <w:lsdException w:name="toa heading" w:semiHidden="1" w:unhideWhenUsed="1"/>
-    <w:lsdException w:name="List" w:semiHidden="1" w:unhideWhenUsed="1"/>
-    <w:lsdException w:name="List Bullet" w:semiHidden="1" w:unhideWhenUsed="1"/>
-    <w:lsdException w:name="List Number" w:semiHidden="1" w:unhideWhenUsed="1"/>
-    <w:lsdException w:name="List 2" w:semiHidden="1" w:unhideWhenUsed="1"/>
-    <w:lsdException w:name="List 3" w:semiHidden="1" w:unhideWhenUsed="1"/>
-    <w:lsdException w:name="List 4" w:semiHidden="1" w:unhideWhenUsed="1"/>
-    <w:lsdException w:name="List 5" w:semiHidden="1" w:unhideWhenUsed="1"/>
-    <w:lsdException w:name="List Bullet 2" w:semiHidden="1" w:unhideWhenUsed="1"/>
-    <w:lsdException w:name="List Bullet 3" w:semiHidden="1" w:unhideWhenUsed="1"/>
-    <w:lsdException w:name="List Bullet 4" w:semiHidden="1" w:unhideWhenUsed="1"/>
-    <w:lsdException w:name="List Bullet 5" w:semiHidden="1" w:unhideWhenUsed="1"/>
-    <w:lsdException w:name="List Number 2" w:semiHidden="1" w:unhideWhenUsed="1"/>
-    <w:lsdException w:name="List Number 3" w:semiHidden="1" w:unhideWhenUsed="1"/>
-    <w:lsdException w:name="List Number 4" w:semiHidden="1" w:unhideWhenUsed="1"/>
-    <w:lsdException w:name="List Number 5" w:semiHidden="1" w:unhideWhenUsed="1"/>
-    <w:lsdException w:name="Title" w:uiPriority="10" w:qFormat="1"/>
-    <w:lsdException w:name="Closing" w:semiHidden="1" w:unhideWhenUsed="1"/>
-    <w:lsdException w:name="Signature" w:semiHidden="1" w:unhideWhenUsed="1"/>
-    <w:lsdException w:name="Default Paragraph Font" w:semiHidden="1" w:uiPriority="1" w:unhideWhenUsed="1"/>
-    <w:lsdException w:name="Body Text" w:semiHidden="1" w:unhideWhenUsed="1"/>
-    <w:lsdException w:name="Body Text Indent" w:semiHidden="1" w:unhideWhenUsed="1"/>
-    <w:lsdException w:name="List Continue" w:semiHidden="1" w:unhideWhenUsed="1"/>
-    <w:lsdException w:name="List Continue 2" w:semiHidden="1" w:unhideWhenUsed="1"/>
-    <w:lsdException w:name="List Continue 3" w:semiHidden="1" w:unhideWhenUsed="1"/>
-    <w:lsdException w:name="List Continue 4" w:semiHidden="1" w:unhideWhenUsed="1"/>
-    <w:lsdException w:name="List Continue 5" w:semiHidden="1" w:unhideWhenUsed="1"/>
-    <w:lsdException w:name="Message Header" w:semiHidden="1" w:unhideWhenUsed="1"/>
-    <w:lsdException w:name="Subtitle" w:uiPriority="11" w:qFormat="1"/>
-    <w:lsdException w:name="Salutation" w:semiHidden="1" w:unhideWhenUsed="1"/>
-    <w:lsdException w:name="Date" w:semiHidden="1" w:unhideWhenUsed="1"/>
-    <w:lsdException w:name="Body Text First Indent" w:semiHidden="1" w:unhideWhenUsed="1"/>
-    <w:lsdException w:name="Body Text First Indent 2" w:semiHidden="1" w:unhideWhenUsed="1"/>
-    <w:lsdException w:name="Note Heading" w:semiHidden="1" w:unhideWhenUsed="1"/>
-    <w:lsdException w:name="Body Text 2" w:semiHidden="1" w:unhideWhenUsed="1"/>
-    <w:lsdException w:name="Body Text 3" w:semiHidden="1" w:unhideWhenUsed="1"/>
-    <w:lsdException w:name="Body Text Indent 2" w:semiHidden="1" w:unhideWhenUsed="1"/>
-    <w:lsdException w:name="Body Text Indent 3" w:semiHidden="1" w:unhideWhenUsed="1"/>
-    <w:lsdException w:name="Block Text" w:semiHidden="1" w:unhideWhenUsed="1"/>
-    <w:lsdException w:name="Hyperlink" w:semiHidden="1" w:unhideWhenUsed="1"/>
-    <w:lsdException w:name="FollowedHyperlink" w:semiHidden="1" w:unhideWhenUsed="1"/>
-    <w:lsdException w:name="Strong" w:uiPriority="22" w:qFormat="1"/>
-    <w:lsdException w:name="Emphasis" w:uiPriority="20" w:qFormat="1"/>
-    <w:lsdException w:name="Document Map" w:semiHidden="1" w:unhideWhenUsed="1"/>
-    <w:lsdException w:name="Plain Text" w:semiHidden="1" w:unhideWhenUsed="1"/>
-    <w:lsdException w:name="E-mail Signature" w:semiHidden="1" w:unhideWhenUsed="1"/>
-    <w:lsdException w:name="HTML Top of Form" w:semiHidden="1" w:unhideWhenUsed="1"/>
-    <w:lsdException w:name="HTML Bottom of Form" w:semiHidden="1" w:unhideWhenUsed="1"/>
-    <w:lsdException w:name="Normal (Web)" w:semiHidden="1" w:unhideWhenUsed="1"/>
-    <w:lsdException w:name="HTML Acronym" w:semiHidden="1" w:unhideWhenUsed="1"/>
-    <w:lsdException w:name="HTML Address" w:semiHidden="1" w:unhideWhenUsed="1"/>
-    <w:lsdException w:name="HTML Cite" w:semiHidden="1" w:unhideWhenUsed="1"/>
-    <w:lsdException w:name="HTML Code" w:semiHidden="1" w:unhideWhenUsed="1"/>
-    <w:lsdException w:name="HTML Definition" w:semiHidden="1" w:unhideWhenUsed="1"/>
-    <w:lsdException w:name="HTML Keyboard" w:semiHidden="1" w:unhideWhenUsed="1"/>
-    <w:lsdException w:name="HTML Preformatted" w:semiHidden="1" w:unhideWhenUsed="1"/>
-    <w:lsdException w:name="HTML Sample" w:semiHidden="1" w:unhideWhenUsed="1"/>
-    <w:lsdException w:name="HTML Typewriter" w:semiHidden="1" w:unhideWhenUsed="1"/>
-    <w:lsdException w:name="HTML Variable" w:semiHidden="1" w:unhideWhenUsed="1"/>
-    <w:lsdException w:name="Normal Table" w:semiHidden="1" w:unhideWhenUsed="1"/>
-    <w:lsdException w:name="annotation subject" w:semiHidden="1" w:unhideWhenUsed="1"/>
-    <w:lsdException w:name="No List" w:semiHidden="1" w:unhideWhenUsed="1"/>
-    <w:lsdException w:name="Outline List 1" w:semiHidden="1" w:unhideWhenUsed="1"/>
-    <w:lsdException w:name="Outline List 2" w:semiHidden="1" w:unhideWhenUsed="1"/>
-    <w:lsdException w:name="Outline List 3" w:semiHidden="1" w:unhideWhenUsed="1"/>
-    <w:lsdException w:name="Table Simple 1" w:semiHidden="1" w:unhideWhenUsed="1"/>
-    <w:lsdException w:name="Table Simple 2" w:semiHidden="1" w:unhideWhenUsed="1"/>
-    <w:lsdException w:name="Table Simple 3" w:semiHidden="1" w:unhideWhenUsed="1"/>
-    <w:lsdException w:name="Table Classic 1" w:semiHidden="1" w:unhideWhenUsed="1"/>
-    <w:lsdException w:name="Table Classic 2" w:semiHidden="1" w:unhideWhenUsed="1"/>
-    <w:lsdException w:name="Table Classic 3" w:semiHidden="1" w:unhideWhenUsed="1"/>
-    <w:lsdException w:name="Table Classic 4" w:semiHidden="1" w:unhideWhenUsed="1"/>
-    <w:lsdException w:name="Table Colorful 1" w:semiHidden="1" w:unhideWhenUsed="1"/>
-    <w:lsdException w:name="Table Colorful 2" w:semiHidden="1" w:unhideWhenUsed="1"/>
-    <w:lsdException w:name="Table Colorful 3" w:semiHidden="1" w:unhideWhenUsed="1"/>
-    <w:lsdException w:name="Table Columns 1" w:semiHidden="1" w:unhideWhenUsed="1"/>
-    <w:lsdException w:name="Table Columns 2" w:semiHidden="1" w:unhideWhenUsed="1"/>
-    <w:lsdException w:name="Table Columns 3" w:semiHidden="1" w:unhideWhenUsed="1"/>
-    <w:lsdException w:name="Table Columns 4" w:semiHidden="1" w:unhideWhenUsed="1"/>
-    <w:lsdException w:name="Table Columns 5" w:semiHidden="1" w:unhideWhenUsed="1"/>
-    <w:lsdException w:name="Table Grid 1" w:semiHidden="1" w:unhideWhenUsed="1"/>
-    <w:lsdException w:name="Table Grid 2" w:semiHidden="1" w:unhideWhenUsed="1"/>
-    <w:lsdException w:name="Table Grid 3" w:semiHidden="1" w:unhideWhenUsed="1"/>
-    <w:lsdException w:name="Table Grid 4" w:semiHidden="1" w:unhideWhenUsed="1"/>
-    <w:lsdException w:name="Table Grid 5" w:semiHidden="1" w:unhideWhenUsed="1"/>
-    <w:lsdException w:name="Table Grid 6" w:semiHidden="1" w:unhideWhenUsed="1"/>
-    <w:lsdException w:name="Table Grid 7" w:semiHidden="1" w:unhideWhenUsed="1"/>
-    <w:lsdException w:name="Table Grid 8" w:semiHidden="1" w:unhideWhenUsed="1"/>
-    <w:lsdException w:name="Table List 1" w:semiHidden="1" w:unhideWhenUsed="1"/>
-    <w:lsdException w:name="Table List 2" w:semiHidden="1" w:unhideWhenUsed="1"/>
-    <w:lsdException w:name="Table List 3" w:semiHidden="1" w:unhideWhenUsed="1"/>
-    <w:lsdException w:name="Table List 4" w:semiHidden="1" w:unhideWhenUsed="1"/>
-    <w:lsdException w:name="Table List 5" w:semiHidden="1" w:unhideWhenUsed="1"/>
-    <w:lsdException w:name="Table List 6" w:semiHidden="1" w:unhideWhenUsed="1"/>
-    <w:lsdException w:name="Table List 7" w:semiHidden="1" w:unhideWhenUsed="1"/>
-    <w:lsdException w:name="Table List 8" w:semiHidden="1" w:unhideWhenUsed="1"/>
-    <w:lsdException w:name="Table 3D effects 1" w:semiHidden="1" w:unhideWhenUsed="1"/>
-    <w:lsdException w:name="Table 3D effects 2" w:semiHidden="1" w:unhideWhenUsed="1"/>
-    <w:lsdException w:name="Table 3D effects 3" w:semiHidden="1" w:unhideWhenUsed="1"/>
-    <w:lsdException w:name="Table Contemporary" w:semiHidden="1" w:unhideWhenUsed="1"/>
-    <w:lsdException w:name="Table Elegant" w:semiHidden="1" w:unhideWhenUsed="1"/>
-    <w:lsdException w:name="Table Professional" w:semiHidden="1" w:unhideWhenUsed="1"/>
-    <w:lsdException w:name="Table Subtle 1" w:semiHidden="1" w:unhideWhenUsed="1"/>
-    <w:lsdException w:name="Table Subtle 2" w:semiHidden="1" w:unhideWhenUsed="1"/>
-    <w:lsdException w:name="Table Web 1" w:semiHidden="1" w:unhideWhenUsed="1"/>
-    <w:lsdException w:name="Table Web 2" w:semiHidden="1" w:unhideWhenUsed="1"/>
-    <w:lsdException w:name="Table Web 3" w:semiHidden="1" w:unhideWhenUsed="1"/>
-    <w:lsdException w:name="Balloon Text" w:semiHidden="1" w:unhideWhenUsed="1"/>
-    <w:lsdException w:name="Table Grid" w:uiPriority="39"/>
-    <w:lsdException w:name="Table Theme" w:semiHidden="1" w:unhideWhenUsed="1"/>
-    <w:lsdException w:name="Placeholder Text" w:semiHidden="1"/>
-    <w:lsdException w:name="No Spacing" w:uiPriority="1" w:qFormat="1"/>
-    <w:lsdException w:name="Light Shading" w:uiPriority="60"/>
-    <w:lsdException w:name="Light List" w:uiPriority="61"/>
-    <w:lsdException w:name="Light Grid" w:uiPriority="62"/>
-    <w:lsdException w:name="Medium Shading 1" w:uiPriority="63"/>
-    <w:lsdException w:name="Medium Shading 2" w:uiPriority="64"/>
-    <w:lsdException w:name="Medium List 1" w:uiPriority="65"/>
-    <w:lsdException w:name="Medium List 2" w:uiPriority="66"/>
-    <w:lsdException w:name="Medium Grid 1" w:uiPriority="67"/>
-    <w:lsdException w:name="Medium Grid 2" w:uiPriority="68"/>
-    <w:lsdException w:name="Medium Grid 3" w:uiPriority="69"/>
-    <w:lsdException w:name="Dark List" w:uiPriority="70"/>
-    <w:lsdException w:name="Colorful Shading" w:uiPriority="71"/>
-    <w:lsdException w:name="Colorful List" w:uiPriority="72"/>
-    <w:lsdException w:name="Colorful Grid" w:uiPriority="73"/>
-    <w:lsdException w:name="Light Shading Accent 1" w:uiPriority="60"/>
-    <w:lsdException w:name="Light List Accent 1" w:uiPriority="61"/>
-    <w:lsdException w:name="Light Grid Accent 1" w:uiPriority="62"/>
-    <w:lsdException w:name="Medium Shading 1 Accent 1" w:uiPriority="63"/>
-    <w:lsdException w:name="Medium Shading 2 Accent 1" w:uiPriority="64"/>
-    <w:lsdException w:name="Medium List 1 Accent 1" w:uiPriority="65"/>
-    <w:lsdException w:name="Revision" w:semiHidden="1"/>
-    <w:lsdException w:name="List Paragraph" w:uiPriority="34" w:qFormat="1"/>
-    <w:lsdException w:name="Quote" w:uiPriority="29" w:qFormat="1"/>
-    <w:lsdException w:name="Intense Quote" w:uiPriority="30" w:qFormat="1"/>
-    <w:lsdException w:name="Medium List 2 Accent 1" w:uiPriority="66"/>
-    <w:lsdException w:name="Medium Grid 1 Accent 1" w:uiPriority="67"/>
-    <w:lsdException w:name="Medium Grid 2 Accent 1" w:uiPriority="68"/>
-    <w:lsdException w:name="Medium Grid 3 Accent 1" w:uiPriority="69"/>
-    <w:lsdException w:name="Dark List Accent 1" w:uiPriority="70"/>
-    <w:lsdException w:name="Colorful Shading Accent 1" w:uiPriority="71"/>
-    <w:lsdException w:name="Colorful List Accent 1" w:uiPriority="72"/>
-    <w:lsdException w:name="Colorful Grid Accent 1" w:uiPriority="73"/>
-    <w:lsdException w:name="Light Shading Accent 2" w:uiPriority="60"/>
-    <w:lsdException w:name="Light List Accent 2" w:uiPriority="61"/>
-    <w:lsdException w:name="Light Grid Accent 2" w:uiPriority="62"/>
-    <w:lsdException w:name="Medium Shading 1 Accent 2" w:uiPriority="63"/>
-    <w:lsdException w:name="Medium Shading 2 Accent 2" w:uiPriority="64"/>
-    <w:lsdException w:name="Medium List 1 Accent 2" w:uiPriority="65"/>
-    <w:lsdException w:name="Medium List 2 Accent 2" w:uiPriority="66"/>
-    <w:lsdException w:name="Medium Grid 1 Accent 2" w:uiPriority="67"/>
-    <w:lsdException w:name="Medium Grid 2 Accent 2" w:uiPriority="68"/>
-    <w:lsdException w:name="Medium Grid 3 Accent 2" w:uiPriority="69"/>
-    <w:lsdException w:name="Dark List Accent 2" w:uiPriority="70"/>
-    <w:lsdException w:name="Colorful Shading Accent 2" w:uiPriority="71"/>
-    <w:lsdException w:name="Colorful List Accent 2" w:uiPriority="72"/>
-    <w:lsdException w:name="Colorful Grid Accent 2" w:uiPriority="73"/>
-    <w:lsdException w:name="Light Shading Accent 3" w:uiPriority="60"/>
-    <w:lsdException w:name="Light List Accent 3" w:uiPriority="61"/>
-    <w:lsdException w:name="Light Grid Accent 3" w:uiPriority="62"/>
-    <w:lsdException w:name="Medium Shading 1 Accent 3" w:uiPriority="63"/>
-    <w:lsdException w:name="Medium Shading 2 Accent 3" w:uiPriority="64"/>
-    <w:lsdException w:name="Medium List 1 Accent 3" w:uiPriority="65"/>
-    <w:lsdException w:name="Medium List 2 Accent 3" w:uiPriority="66"/>
-    <w:lsdException w:name="Medium Grid 1 Accent 3" w:uiPriority="67"/>
-    <w:lsdException w:name="Medium Grid 2 Accent 3" w:uiPriority="68"/>
-    <w:lsdException w:name="Medium Grid 3 Accent 3" w:uiPriority="69"/>
-    <w:lsdException w:name="Dark List Accent 3" w:uiPriority="70"/>
-    <w:lsdException w:name="Colorful Shading Accent 3" w:uiPriority="71"/>
-    <w:lsdException w:name="Colorful List Accent 3" w:uiPriority="72"/>
-    <w:lsdException w:name="Colorful Grid Accent 3" w:uiPriority="73"/>
-    <w:lsdException w:name="Light Shading Accent 4" w:uiPriority="60"/>
-    <w:lsdException w:name="Light List Accent 4" w:uiPriority="61"/>
-    <w:lsdException w:name="Light Grid Accent 4" w:uiPriority="62"/>
-    <w:lsdException w:name="Medium Shading 1 Accent 4" w:uiPriority="63"/>
-    <w:lsdException w:name="Medium Shading 2 Accent 4" w:uiPriority="64"/>
-    <w:lsdException w:name="Medium List 1 Accent 4" w:uiPriority="65"/>
-    <w:lsdException w:name="Medium List 2 Accent 4" w:uiPriority="66"/>
-    <w:lsdException w:name="Medium Grid 1 Accent 4" w:uiPriority="67"/>
-    <w:lsdException w:name="Medium Grid 2 Accent 4" w:uiPriority="68"/>
-    <w:lsdException w:name="Medium Grid 3 Accent 4" w:uiPriority="69"/>
-    <w:lsdException w:name="Dark List Accent 4" w:uiPriority="70"/>
-    <w:lsdException w:name="Colorful Shading Accent 4" w:uiPriority="71"/>
-    <w:lsdException w:name="Colorful List Accent 4" w:uiPriority="72"/>
-    <w:lsdException w:name="Colorful Grid Accent 4" w:uiPriority="73"/>
-    <w:lsdException w:name="Light Shading Accent 5" w:uiPriority="60"/>
-    <w:lsdException w:name="Light List Accent 5" w:uiPriority="61"/>
-    <w:lsdException w:name="Light Grid Accent 5" w:uiPriority="62"/>
-    <w:lsdException w:name="Medium Shading 1 Accent 5" w:uiPriority="63"/>
-    <w:lsdException w:name="Medium Shading 2 Accent 5" w:uiPriority="64"/>
-    <w:lsdException w:name="Medium List 1 Accent 5" w:uiPriority="65"/>
-    <w:lsdException w:name="Medium List 2 Accent 5" w:uiPriority="66"/>
-    <w:lsdException w:name="Medium Grid 1 Accent 5" w:uiPriority="67"/>
-    <w:lsdException w:name="Medium Grid 2 Accent 5" w:uiPriority="68"/>
-    <w:lsdException w:name="Medium Grid 3 Accent 5" w:uiPriority="69"/>
-    <w:lsdException w:name="Dark List Accent 5" w:uiPriority="70"/>
-    <w:lsdException w:name="Colorful Shading Accent 5" w:uiPriority="71"/>
-    <w:lsdException w:name="Colorful List Accent 5" w:uiPriority="72"/>
-    <w:lsdException w:name="Colorful Grid Accent 5" w:uiPriority="73"/>
-    <w:lsdException w:name="Light Shading Accent 6" w:uiPriority="60"/>
-    <w:lsdException w:name="Light List Accent 6" w:uiPriority="61"/>
-    <w:lsdException w:name="Light Grid Accent 6" w:uiPriority="62"/>
-    <w:lsdException w:name="Medium Shading 1 Accent 6" w:uiPriority="63"/>
-    <w:lsdException w:name="Medium Shading 2 Accent 6" w:uiPriority="64"/>
-    <w:lsdException w:name="Medium List 1 Accent 6" w:uiPriority="65"/>
-    <w:lsdException w:name="Medium List 2 Accent 6" w:uiPriority="66"/>
-    <w:lsdException w:name="Medium Grid 1 Accent 6" w:uiPriority="67"/>
-    <w:lsdException w:name="Medium Grid 2 Accent 6" w:uiPriority="68"/>
-    <w:lsdException w:name="Medium Grid 3 Accent 6" w:uiPriority="69"/>
-    <w:lsdException w:name="Dark List Accent 6" w:uiPriority="70"/>
-    <w:lsdException w:name="Colorful Shading Accent 6" w:uiPriority="71"/>
-    <w:lsdException w:name="Colorful List Accent 6" w:uiPriority="72"/>
-    <w:lsdException w:name="Colorful Grid Accent 6" w:uiPriority="73"/>
-    <w:lsdException w:name="Subtle Emphasis" w:uiPriority="19" w:qFormat="1"/>
-    <w:lsdException w:name="Intense Emphasis" w:uiPriority="21" w:qFormat="1"/>
-    <w:lsdException w:name="Subtle Reference" w:uiPriority="31" w:qFormat="1"/>
-    <w:lsdException w:name="Intense Reference" w:uiPriority="32" w:qFormat="1"/>
-    <w:lsdException w:name="Book Title" w:uiPriority="33" w:qFormat="1"/>
-    <w:lsdException w:name="Bibliography" w:semiHidden="1" w:uiPriority="37" w:unhideWhenUsed="1"/>
-    <w:lsdException w:name="TOC Heading" w:semiHidden="1" w:uiPriority="39" w:unhideWhenUsed="1" w:qFormat="1"/>
-    <w:lsdException w:name="Plain Table 1" w:uiPriority="41"/>
-    <w:lsdException w:name="Plain Table 2" w:uiPriority="42"/>
-    <w:lsdException w:name="Plain Table 3" w:uiPriority="43"/>
-    <w:lsdException w:name="Plain Table 4" w:uiPriority="44"/>
-    <w:lsdException w:name="Plain Table 5" w:uiPriority="45"/>
-    <w:lsdException w:name="Grid Table Light" w:uiPriority="40"/>
-    <w:lsdException w:name="Grid Table 1 Light" w:uiPriority="46"/>
-    <w:lsdException w:name="Grid Table 2" w:uiPriority="47"/>
-    <w:lsdException w:name="Grid Table 3" w:uiPriority="48"/>
-    <w:lsdException w:name="Grid Table 4" w:uiPriority="49"/>
-    <w:lsdException w:name="Grid Table 5 Dark" w:uiPriority="50"/>
-    <w:lsdException w:name="Grid Table 6 Colorful" w:uiPriority="51"/>
-    <w:lsdException w:name="Grid Table 7 Colorful" w:uiPriority="52"/>
-    <w:lsdException w:name="Grid Table 1 Light Accent 1" w:uiPriority="46"/>
-    <w:lsdException w:name="Grid Table 2 Accent 1" w:uiPriority="47"/>
-    <w:lsdException w:name="Grid Table 3 Accent 1" w:uiPriority="48"/>
-    <w:lsdException w:name="Grid Table 4 Accent 1" w:uiPriority="49"/>
-    <w:lsdException w:name="Grid Table 5 Dark Accent 1" w:uiPriority="50"/>
-    <w:lsdException w:name="Grid Table 6 Colorful Accent 1" w:uiPriority="51"/>
-    <w:lsdException w:name="Grid Table 7 Colorful Accent 1" w:uiPriority="52"/>
-    <w:lsdException w:name="Grid Table 1 Light Accent 2" w:uiPriority="46"/>
-    <w:lsdException w:name="Grid Table 2 Accent 2" w:uiPriority="47"/>
-    <w:lsdException w:name="Grid Table 3 Accent 2" w:uiPriority="48"/>
-    <w:lsdException w:name="Grid Table 4 Accent 2" w:uiPriority="49"/>
-    <w:lsdException w:name="Grid Table 5 Dark Accent 2" w:uiPriority="50"/>
-    <w:lsdException w:name="Grid Table 6 Colorful Accent 2" w:uiPriority="51"/>
-    <w:lsdException w:name="Grid Table 7 Colorful Accent 2" w:uiPriority="52"/>
-    <w:lsdException w:name="Grid Table 1 Light Accent 3" w:uiPriority="46"/>
-    <w:lsdException w:name="Grid Table 2 Accent 3" w:uiPriority="47"/>
-    <w:lsdException w:name="Grid Table 3 Accent 3" w:uiPriority="48"/>
-    <w:lsdException w:name="Grid Table 4 Accent 3" w:uiPriority="49"/>
-    <w:lsdException w:name="Grid Table 5 Dark Accent 3" w:uiPriority="50"/>
-    <w:lsdException w:name="Grid Table 6 Colorful Accent 3" w:uiPriority="51"/>
-    <w:lsdException w:name="Grid Table 7 Colorful Accent 3" w:uiPriority="52"/>
-    <w:lsdException w:name="Grid Table 1 Light Accent 4" w:uiPriority="46"/>
-    <w:lsdException w:name="Grid Table 2 Accent 4" w:uiPriority="47"/>
-    <w:lsdException w:name="Grid Table 3 Accent 4" w:uiPriority="48"/>
-    <w:lsdException w:name="Grid Table 4 Accent 4" w:uiPriority="49"/>
-    <w:lsdException w:name="Grid Table 5 Dark Accent 4" w:uiPriority="50"/>
-    <w:lsdException w:name="Grid Table 6 Colorful Accent 4" w:uiPriority="51"/>
-    <w:lsdException w:name="Grid Table 7 Colorful Accent 4" w:uiPriority="52"/>
-    <w:lsdException w:name="Grid Table 1 Light Accent 5" w:uiPriority="46"/>
-    <w:lsdException w:name="Grid Table 2 Accent 5" w:uiPriority="47"/>
-    <w:lsdException w:name="Grid Table 3 Accent 5" w:uiPriority="48"/>
-    <w:lsdException w:name="Grid Table 4 Accent 5" w:uiPriority="49"/>
-    <w:lsdException w:name="Grid Table 5 Dark Accent 5" w:uiPriority="50"/>
-    <w:lsdException w:name="Grid Table 6 Colorful Accent 5" w:uiPriority="51"/>
-    <w:lsdException w:name="Grid Table 7 Colorful Accent 5" w:uiPriority="52"/>
-    <w:lsdException w:name="Grid Table 1 Light Accent 6" w:uiPriority="46"/>
-    <w:lsdException w:name="Grid Table 2 Accent 6" w:uiPriority="47"/>
-    <w:lsdException w:name="Grid Table 3 Accent 6" w:uiPriority="48"/>
-    <w:lsdException w:name="Grid Table 4 Accent 6" w:uiPriority="49"/>
-    <w:lsdException w:name="Grid Table 5 Dark Accent 6" w:uiPriority="50"/>
-    <w:lsdException w:name="Grid Table 6 Colorful Accent 6" w:uiPriority="51"/>
-    <w:lsdException w:name="Grid Table 7 Colorful Accent 6" w:uiPriority="52"/>
-    <w:lsdException w:name="List Table 1 Light" w:uiPriority="46"/>
-    <w:lsdException w:name="List Table 2" w:uiPriority="47"/>
-    <w:lsdException w:name="List Table 3" w:uiPriority="48"/>
-    <w:lsdException w:name="List Table 4" w:uiPriority="49"/>
-    <w:lsdException w:name="List Table 5 Dark" w:uiPriority="50"/>
-    <w:lsdException w:name="List Table 6 Colorful" w:uiPriority="51"/>
-    <w:lsdException w:name="List Table 7 Colorful" w:uiPriority="52"/>
-    <w:lsdException w:name="List Table 1 Light Accent 1" w:uiPriority="46"/>
-    <w:lsdException w:name="List Table 2 Accent 1" w:uiPriority="47"/>
-    <w:lsdException w:name="List Table 3 Accent 1" w:uiPriority="48"/>
-    <w:lsdException w:name="List Table 4 Accent 1" w:uiPriority="49"/>
-    <w:lsdException w:name="List Table 5 Dark Accent 1" w:uiPriority="50"/>
-    <w:lsdException w:name="List Table 6 Colorful Accent 1" w:uiPriority="51"/>
-    <w:lsdException w:name="List Table 7 Colorful Accent 1" w:uiPriority="52"/>
-    <w:lsdException w:name="List Table 1 Light Accent 2" w:uiPriority="46"/>
-    <w:lsdException w:name="List Table 2 Accent 2" w:uiPriority="47"/>
-    <w:lsdException w:name="List Table 3 Accent 2" w:uiPriority="48"/>
-    <w:lsdException w:name="List Table 4 Accent 2" w:uiPriority="49"/>
-    <w:lsdException w:name="List Table 5 Dark Accent 2" w:uiPriority="50"/>
-    <w:lsdException w:name="List Table 6 Colorful Accent 2" w:uiPriority="51"/>
-    <w:lsdException w:name="List Table 7 Colorful Accent 2" w:uiPriority="52"/>
-    <w:lsdException w:name="List Table 1 Light Accent 3" w:uiPriority="46"/>
-    <w:lsdException w:name="List Table 2 Accent 3" w:uiPriority="47"/>
-    <w:lsdException w:name="List Table 3 Accent 3" w:uiPriority="48"/>
-    <w:lsdException w:name="List Table 4 Accent 3" w:uiPriority="49"/>
-    <w:lsdException w:name="List Table 5 Dark Accent 3" w:uiPriority="50"/>
-    <w:lsdException w:name="List Table 6 Colorful Accent 3" w:uiPriority="51"/>
-    <w:lsdException w:name="List Table 7 Colorful Accent 3" w:uiPriority="52"/>
-    <w:lsdException w:name="List Table 1 Light Accent 4" w:uiPriority="46"/>
-    <w:lsdException w:name="List Table 2 Accent 4" w:uiPriority="47"/>
-    <w:lsdException w:name="List Table 3 Accent 4" w:uiPriority="48"/>
-    <w:lsdException w:name="List Table 4 Accent 4" w:uiPriority="49"/>
-    <w:lsdException w:name="List Table 5 Dark Accent 4" w:uiPriority="50"/>
-    <w:lsdException w:name="List Table 6 Colorful Accent 4" w:uiPriority="51"/>
-    <w:lsdException w:name="List Table 7 Colorful Accent 4" w:uiPriority="52"/>
-    <w:lsdException w:name="List Table 1 Light Accent 5" w:uiPriority="46"/>
-    <w:lsdException w:name="List Table 2 Accent 5" w:uiPriority="47"/>
-    <w:lsdException w:name="List Table 3 Accent 5" w:uiPriority="48"/>
-    <w:lsdException w:name="List Table 4 Accent 5" w:uiPriority="49"/>
-    <w:lsdException w:name="List Table 5 Dark Accent 5" w:uiPriority="50"/>
-    <w:lsdException w:name="List Table 6 Colorful Accent 5" w:uiPriority="51"/>
-    <w:lsdException w:name="List Table 7 Colorful Accent 5" w:uiPriority="52"/>
-    <w:lsdException w:name="List Table 1 Light Accent 6" w:uiPriority="46"/>
-    <w:lsdException w:name="List Table 2 Accent 6" w:uiPriority="47"/>
-    <w:lsdException w:name="List Table 3 Accent 6" w:uiPriority="48"/>
-    <w:lsdException w:name="List Table 4 Accent 6" w:uiPriority="49"/>
-    <w:lsdException w:name="List Table 5 Dark Accent 6" w:uiPriority="50"/>
-    <w:lsdException w:name="List Table 6 Colorful Accent 6" w:uiPriority="51"/>
-    <w:lsdException w:name="List Table 7 Colorful Accent 6" w:uiPriority="52"/>
+  <w:latentStyles w:defLockedState="0" w:defUIPriority="99" w:defSemiHidden="1" w:defUnhideWhenUsed="1" w:defQFormat="0" w:count="267">
+    <w:lsdException w:name="Normal" w:semiHidden="0" w:uiPriority="0" w:unhideWhenUsed="0" w:qFormat="1"/>
+    <w:lsdException w:name="heading 1" w:semiHidden="0" w:uiPriority="9" w:unhideWhenUsed="0" w:qFormat="1"/>
+    <w:lsdException w:name="heading 2" w:uiPriority="9" w:qFormat="1"/>
+    <w:lsdException w:name="heading 3" w:uiPriority="9" w:qFormat="1"/>
+    <w:lsdException w:name="heading 4" w:uiPriority="9" w:qFormat="1"/>
+    <w:lsdException w:name="heading 5" w:uiPriority="9" w:qFormat="1"/>
+    <w:lsdException w:name="heading 6" w:uiPriority="9" w:qFormat="1"/>
+    <w:lsdException w:name="heading 7" w:uiPriority="9" w:qFormat="1"/>
+    <w:lsdException w:name="heading 8" w:uiPriority="9" w:qFormat="1"/>
+    <w:lsdException w:name="heading 9" w:uiPriority="9" w:qFormat="1"/>
+    <w:lsdException w:name="toc 1" w:uiPriority="39"/>
+    <w:lsdException w:name="toc 2" w:uiPriority="39"/>
+    <w:lsdException w:name="toc 3" w:uiPriority="39"/>
+    <w:lsdException w:name="toc 4" w:uiPriority="39"/>
+    <w:lsdException w:name="toc 5" w:uiPriority="39"/>
+    <w:lsdException w:name="toc 6" w:uiPriority="39"/>
+    <w:lsdException w:name="toc 7" w:uiPriority="39"/>
+    <w:lsdException w:name="toc 8" w:uiPriority="39"/>
+    <w:lsdException w:name="toc 9" w:uiPriority="39"/>
+    <w:lsdException w:name="caption" w:uiPriority="35" w:qFormat="1"/>
+    <w:lsdException w:name="Title" w:semiHidden="0" w:uiPriority="10" w:unhideWhenUsed="0" w:qFormat="1"/>
+    <w:lsdException w:name="Default Paragraph Font" w:uiPriority="1"/>
+    <w:lsdException w:name="Subtitle" w:semiHidden="0" w:uiPriority="11" w:unhideWhenUsed="0" w:qFormat="1"/>
+    <w:lsdException w:name="Strong" w:semiHidden="0" w:uiPriority="22" w:unhideWhenUsed="0" w:qFormat="1"/>
+    <w:lsdException w:name="Emphasis" w:semiHidden="0" w:uiPriority="20" w:unhideWhenUsed="0" w:qFormat="1"/>
+    <w:lsdException w:name="Table Grid" w:semiHidden="0" w:uiPriority="39" w:unhideWhenUsed="0"/>
+    <w:lsdException w:name="Placeholder Text" w:unhideWhenUsed="0"/>
+    <w:lsdException w:name="No Spacing" w:semiHidden="0" w:uiPriority="1" w:unhideWhenUsed="0" w:qFormat="1"/>
+    <w:lsdException w:name="Light Shading" w:semiHidden="0" w:uiPriority="60" w:unhideWhenUsed="0"/>
+    <w:lsdException w:name="Light List" w:semiHidden="0" w:uiPriority="61" w:unhideWhenUsed="0"/>
+    <w:lsdException w:name="Light Grid" w:semiHidden="0" w:uiPriority="62" w:unhideWhenUsed="0"/>
+    <w:lsdException w:name="Medium Shading 1" w:semiHidden="0" w:uiPriority="63" w:unhideWhenUsed="0"/>
+    <w:lsdException w:name="Medium Shading 2" w:semiHidden="0" w:uiPriority="64" w:unhideWhenUsed="0"/>
+    <w:lsdException w:name="Medium List 1" w:semiHidden="0" w:uiPriority="65" w:unhideWhenUsed="0"/>
+    <w:lsdException w:name="Medium List 2" w:semiHidden="0" w:uiPriority="66" w:unhideWhenUsed="0"/>
+    <w:lsdException w:name="Medium Grid 1" w:semiHidden="0" w:uiPriority="67" w:unhideWhenUsed="0"/>
+    <w:lsdException w:name="Medium Grid 2" w:semiHidden="0" w:uiPriority="68" w:unhideWhenUsed="0"/>
+    <w:lsdException w:name="Medium Grid 3" w:semiHidden="0" w:uiPriority="69" w:unhideWhenUsed="0"/>
+    <w:lsdException w:name="Dark List" w:semiHidden="0" w:uiPriority="70" w:unhideWhenUsed="0"/>
+    <w:lsdException w:name="Colorful Shading" w:semiHidden="0" w:uiPriority="71" w:unhideWhenUsed="0"/>
+    <w:lsdException w:name="Colorful List" w:semiHidden="0" w:uiPriority="72" w:unhideWhenUsed="0"/>
+    <w:lsdException w:name="Colorful Grid" w:semiHidden="0" w:uiPriority="73" w:unhideWhenUsed="0"/>
+    <w:lsdException w:name="Light Shading Accent 1" w:semiHidden="0" w:uiPriority="60" w:unhideWhenUsed="0"/>
+    <w:lsdException w:name="Light List Accent 1" w:semiHidden="0" w:uiPriority="61" w:unhideWhenUsed="0"/>
+    <w:lsdException w:name="Light Grid Accent 1" w:semiHidden="0" w:uiPriority="62" w:unhideWhenUsed="0"/>
+    <w:lsdException w:name="Medium Shading 1 Accent 1" w:semiHidden="0" w:uiPriority="63" w:unhideWhenUsed="0"/>
+    <w:lsdException w:name="Medium Shading 2 Accent 1" w:semiHidden="0" w:uiPriority="64" w:unhideWhenUsed="0"/>
+    <w:lsdException w:name="Medium List 1 Accent 1" w:semiHidden="0" w:uiPriority="65" w:unhideWhenUsed="0"/>
+    <w:lsdException w:name="Revision" w:unhideWhenUsed="0"/>
+    <w:lsdException w:name="List Paragraph" w:semiHidden="0" w:uiPriority="34" w:unhideWhenUsed="0" w:qFormat="1"/>
+    <w:lsdException w:name="Quote" w:semiHidden="0" w:uiPriority="29" w:unhideWhenUsed="0" w:qFormat="1"/>
+    <w:lsdException w:name="Intense Quote" w:semiHidden="0" w:uiPriority="30" w:unhideWhenUsed="0" w:qFormat="1"/>
+    <w:lsdException w:name="Medium List 2 Accent 1" w:semiHidden="0" w:uiPriority="66" w:unhideWhenUsed="0"/>
+    <w:lsdException w:name="Medium Grid 1 Accent 1" w:semiHidden="0" w:uiPriority="67" w:unhideWhenUsed="0"/>
+    <w:lsdException w:name="Medium Grid 2 Accent 1" w:semiHidden="0" w:uiPriority="68" w:unhideWhenUsed="0"/>
+    <w:lsdException w:name="Medium Grid 3 Accent 1" w:semiHidden="0" w:uiPriority="69" w:unhideWhenUsed="0"/>
+    <w:lsdException w:name="Dark List Accent 1" w:semiHidden="0" w:uiPriority="70" w:unhideWhenUsed="0"/>
+    <w:lsdException w:name="Colorful Shading Accent 1" w:semiHidden="0" w:uiPriority="71" w:unhideWhenUsed="0"/>
+    <w:lsdException w:name="Colorful List Accent 1" w:semiHidden="0" w:uiPriority="72" w:unhideWhenUsed="0"/>
+    <w:lsdException w:name="Colorful Grid Accent 1" w:semiHidden="0" w:uiPriority="73" w:unhideWhenUsed="0"/>
+    <w:lsdException w:name="Light Shading Accent 2" w:semiHidden="0" w:uiPriority="60" w:unhideWhenUsed="0"/>
+    <w:lsdException w:name="Light List Accent 2" w:semiHidden="0" w:uiPriority="61" w:unhideWhenUsed="0"/>
+    <w:lsdException w:name="Light Grid Accent 2" w:semiHidden="0" w:uiPriority="62" w:unhideWhenUsed="0"/>
+    <w:lsdException w:name="Medium Shading 1 Accent 2" w:semiHidden="0" w:uiPriority="63" w:unhideWhenUsed="0"/>
+    <w:lsdException w:name="Medium Shading 2 Accent 2" w:semiHidden="0" w:uiPriority="64" w:unhideWhenUsed="0"/>
+    <w:lsdException w:name="Medium List 1 Accent 2" w:semiHidden="0" w:uiPriority="65" w:unhideWhenUsed="0"/>
+    <w:lsdException w:name="Medium List 2 Accent 2" w:semiHidden="0" w:uiPriority="66" w:unhideWhenUsed="0"/>
+    <w:lsdException w:name="Medium Grid 1 Accent 2" w:semiHidden="0" w:uiPriority="67" w:unhideWhenUsed="0"/>
+    <w:lsdException w:name="Medium Grid 2 Accent 2" w:semiHidden="0" w:uiPriority="68" w:unhideWhenUsed="0"/>
+    <w:lsdException w:name="Medium Grid 3 Accent 2" w:semiHidden="0" w:uiPriority="69" w:unhideWhenUsed="0"/>
+    <w:lsdException w:name="Dark List Accent 2" w:semiHidden="0" w:uiPriority="70" w:unhideWhenUsed="0"/>
+    <w:lsdException w:name="Colorful Shading Accent 2" w:semiHidden="0" w:uiPriority="71" w:unhideWhenUsed="0"/>
+    <w:lsdException w:name="Colorful List Accent 2" w:semiHidden="0" w:uiPriority="72" w:unhideWhenUsed="0"/>
+    <w:lsdException w:name="Colorful Grid Accent 2" w:semiHidden="0" w:uiPriority="73" w:unhideWhenUsed="0"/>
+    <w:lsdException w:name="Light Shading Accent 3" w:semiHidden="0" w:uiPriority="60" w:unhideWhenUsed="0"/>
+    <w:lsdException w:name="Light List Accent 3" w:semiHidden="0" w:uiPriority="61" w:unhideWhenUsed="0"/>
+    <w:lsdException w:name="Light Grid Accent 3" w:semiHidden="0" w:uiPriority="62" w:unhideWhenUsed="0"/>
+    <w:lsdException w:name="Medium Shading 1 Accent 3" w:semiHidden="0" w:uiPriority="63" w:unhideWhenUsed="0"/>
+    <w:lsdException w:name="Medium Shading 2 Accent 3" w:semiHidden="0" w:uiPriority="64" w:unhideWhenUsed="0"/>
+    <w:lsdException w:name="Medium List 1 Accent 3" w:semiHidden="0" w:uiPriority="65" w:unhideWhenUsed="0"/>
+    <w:lsdException w:name="Medium List 2 Accent 3" w:semiHidden="0" w:uiPriority="66" w:unhideWhenUsed="0"/>
+    <w:lsdException w:name="Medium Grid 1 Accent 3" w:semiHidden="0" w:uiPriority="67" w:unhideWhenUsed="0"/>
+    <w:lsdException w:name="Medium Grid 2 Accent 3" w:semiHidden="0" w:uiPriority="68" w:unhideWhenUsed="0"/>
+    <w:lsdException w:name="Medium Grid 3 Accent 3" w:semiHidden="0" w:uiPriority="69" w:unhideWhenUsed="0"/>
+    <w:lsdException w:name="Dark List Accent 3" w:semiHidden="0" w:uiPriority="70" w:unhideWhenUsed="0"/>
+    <w:lsdException w:name="Colorful Shading Accent 3" w:semiHidden="0" w:uiPriority="71" w:unhideWhenUsed="0"/>
+    <w:lsdException w:name="Colorful List Accent 3" w:semiHidden="0" w:uiPriority="72" w:unhideWhenUsed="0"/>
+    <w:lsdException w:name="Colorful Grid Accent 3" w:semiHidden="0" w:uiPriority="73" w:unhideWhenUsed="0"/>
+    <w:lsdException w:name="Light Shading Accent 4" w:semiHidden="0" w:uiPriority="60" w:unhideWhenUsed="0"/>
+    <w:lsdException w:name="Light List Accent 4" w:semiHidden="0" w:uiPriority="61" w:unhideWhenUsed="0"/>
+    <w:lsdException w:name="Light Grid Accent 4" w:semiHidden="0" w:uiPriority="62" w:unhideWhenUsed="0"/>
+    <w:lsdException w:name="Medium Shading 1 Accent 4" w:semiHidden="0" w:uiPriority="63" w:unhideWhenUsed="0"/>
+    <w:lsdException w:name="Medium Shading 2 Accent 4" w:semiHidden="0" w:uiPriority="64" w:unhideWhenUsed="0"/>
+    <w:lsdException w:name="Medium List 1 Accent 4" w:semiHidden="0" w:uiPriority="65" w:unhideWhenUsed="0"/>
+    <w:lsdException w:name="Medium List 2 Accent 4" w:semiHidden="0" w:uiPriority="66" w:unhideWhenUsed="0"/>
+    <w:lsdException w:name="Medium Grid 1 Accent 4" w:semiHidden="0" w:uiPriority="67" w:unhideWhenUsed="0"/>
+    <w:lsdException w:name="Medium Grid 2 Accent 4" w:semiHidden="0" w:uiPriority="68" w:unhideWhenUsed="0"/>
+    <w:lsdException w:name="Medium Grid 3 Accent 4" w:semiHidden="0" w:uiPriority="69" w:unhideWhenUsed="0"/>
+    <w:lsdException w:name="Dark List Accent 4" w:semiHidden="0" w:uiPriority="70" w:unhideWhenUsed="0"/>
+    <w:lsdException w:name="Colorful Shading Accent 4" w:semiHidden="0" w:uiPriority="71" w:unhideWhenUsed="0"/>
+    <w:lsdException w:name="Colorful List Accent 4" w:semiHidden="0" w:uiPriority="72" w:unhideWhenUsed="0"/>
+    <w:lsdException w:name="Colorful Grid Accent 4" w:semiHidden="0" w:uiPriority="73" w:unhideWhenUsed="0"/>
+    <w:lsdException w:name="Light Shading Accent 5" w:semiHidden="0" w:uiPriority="60" w:unhideWhenUsed="0"/>
+    <w:lsdException w:name="Light List Accent 5" w:semiHidden="0" w:uiPriority="61" w:unhideWhenUsed="0"/>
+    <w:lsdException w:name="Light Grid Accent 5" w:semiHidden="0" w:uiPriority="62" w:unhideWhenUsed="0"/>
+    <w:lsdException w:name="Medium Shading 1 Accent 5" w:semiHidden="0" w:uiPriority="63" w:unhideWhenUsed="0"/>
+    <w:lsdException w:name="Medium Shading 2 Accent 5" w:semiHidden="0" w:uiPriority="64" w:unhideWhenUsed="0"/>
+    <w:lsdException w:name="Medium List 1 Accent 5" w:semiHidden="0" w:uiPriority="65" w:unhideWhenUsed="0"/>
+    <w:lsdException w:name="Medium List 2 Accent 5" w:semiHidden="0" w:uiPriority="66" w:unhideWhenUsed="0"/>
+    <w:lsdException w:name="Medium Grid 1 Accent 5" w:semiHidden="0" w:uiPriority="67" w:unhideWhenUsed="0"/>
+    <w:lsdException w:name="Medium Grid 2 Accent 5" w:semiHidden="0" w:uiPriority="68" w:unhideWhenUsed="0"/>
+    <w:lsdException w:name="Medium Grid 3 Accent 5" w:semiHidden="0" w:uiPriority="69" w:unhideWhenUsed="0"/>
+    <w:lsdException w:name="Dark List Accent 5" w:semiHidden="0" w:uiPriority="70" w:unhideWhenUsed="0"/>
+    <w:lsdException w:name="Colorful Shading Accent 5" w:semiHidden="0" w:uiPriority="71" w:unhideWhenUsed="0"/>
+    <w:lsdException w:name="Colorful List Accent 5" w:semiHidden="0" w:uiPriority="72" w:unhideWhenUsed="0"/>
+    <w:lsdException w:name="Colorful Grid Accent 5" w:semiHidden="0" w:uiPriority="73" w:unhideWhenUsed="0"/>
+    <w:lsdException w:name="Light Shading Accent 6" w:semiHidden="0" w:uiPriority="60" w:unhideWhenUsed="0"/>
+    <w:lsdException w:name="Light List Accent 6" w:semiHidden="0" w:uiPriority="61" w:unhideWhenUsed="0"/>
+    <w:lsdException w:name="Light Grid Accent 6" w:semiHidden="0" w:uiPriority="62" w:unhideWhenUsed="0"/>
+    <w:lsdException w:name="Medium Shading 1 Accent 6" w:semiHidden="0" w:uiPriority="63" w:unhideWhenUsed="0"/>
+    <w:lsdException w:name="Medium Shading 2 Accent 6" w:semiHidden="0" w:uiPriority="64" w:unhideWhenUsed="0"/>
+    <w:lsdException w:name="Medium List 1 Accent 6" w:semiHidden="0" w:uiPriority="65" w:unhideWhenUsed="0"/>
+    <w:lsdException w:name="Medium List 2 Accent 6" w:semiHidden="0" w:uiPriority="66" w:unhideWhenUsed="0"/>
+    <w:lsdException w:name="Medium Grid 1 Accent 6" w:semiHidden="0" w:uiPriority="67" w:unhideWhenUsed="0"/>
+    <w:lsdException w:name="Medium Grid 2 Accent 6" w:semiHidden="0" w:uiPriority="68" w:unhideWhenUsed="0"/>
+    <w:lsdException w:name="Medium Grid 3 Accent 6" w:semiHidden="0" w:uiPriority="69" w:unhideWhenUsed="0"/>
+    <w:lsdException w:name="Dark List Accent 6" w:semiHidden="0" w:uiPriority="70" w:unhideWhenUsed="0"/>
+    <w:lsdException w:name="Colorful Shading Accent 6" w:semiHidden="0" w:uiPriority="71" w:unhideWhenUsed="0"/>
+    <w:lsdException w:name="Colorful List Accent 6" w:semiHidden="0" w:uiPriority="72" w:unhideWhenUsed="0"/>
+    <w:lsdException w:name="Colorful Grid Accent 6" w:semiHidden="0" w:uiPriority="73" w:unhideWhenUsed="0"/>
+    <w:lsdException w:name="Subtle Emphasis" w:semiHidden="0" w:uiPriority="19" w:unhideWhenUsed="0" w:qFormat="1"/>
+    <w:lsdException w:name="Intense Emphasis" w:semiHidden="0" w:uiPriority="21" w:unhideWhenUsed="0" w:qFormat="1"/>
+    <w:lsdException w:name="Subtle Reference" w:semiHidden="0" w:uiPriority="31" w:unhideWhenUsed="0" w:qFormat="1"/>
+    <w:lsdException w:name="Intense Reference" w:semiHidden="0" w:uiPriority="32" w:unhideWhenUsed="0" w:qFormat="1"/>
+    <w:lsdException w:name="Book Title" w:semiHidden="0" w:uiPriority="33" w:unhideWhenUsed="0" w:qFormat="1"/>
+    <w:lsdException w:name="Bibliography" w:uiPriority="37"/>
+    <w:lsdException w:name="TOC Heading" w:uiPriority="39" w:qFormat="1"/>
+  </w:latentStyles>
+  <w:style w:type="paragraph" w:default="1" w:styleId="Normal">
+    <w:name w:val="Normal"/>
+    <w:qFormat/>
+  </w:style>
+  <w:style w:type="character" w:default="1" w:styleId="Fuentedeprrafopredeter">
+    <w:name w:val="Default Paragraph Font"/>
+    <w:uiPriority w:val="1"/>
+    <w:semiHidden/>
+    <w:unhideWhenUsed/>
+  </w:style>
+  <w:style w:type="table" w:default="1" w:styleId="Tablanormal">
+    <w:name w:val="Normal Table"/>
+    <w:uiPriority w:val="99"/>
+    <w:semiHidden/>
+    <w:unhideWhenUsed/>
+    <w:tblPr>
+      <w:tblInd w:w="0" w:type="dxa"/>
+      <w:tblCellMar>
+        <w:top w:w="0" w:type="dxa"/>
+        <w:left w:w="108" w:type="dxa"/>
+        <w:bottom w:w="0" w:type="dxa"/>
+        <w:right w:w="108" w:type="dxa"/>
+      </w:tblCellMar>
+    </w:tblPr>
+  </w:style>
+  <w:style w:type="numbering" w:default="1" w:styleId="Sinlista">
+    <w:name w:val="No List"/>
+    <w:uiPriority w:val="99"/>
+    <w:semiHidden/>
+    <w:unhideWhenUsed/>
+  </w:style>
+  <w:style w:type="paragraph" w:styleId="NormalWeb">
+    <w:name w:val="Normal (Web)"/>
+    <w:basedOn w:val="Normal"/>
+    <w:uiPriority w:val="99"/>
+    <w:semiHidden/>
+    <w:unhideWhenUsed/>
+    <w:rsid w:val="001C0B91"/>
+    <w:pPr>
+      <w:spacing w:before="100" w:beforeAutospacing="1" w:after="100" w:afterAutospacing="1" w:line="240" w:lineRule="auto"/>
+    </w:pPr>
+    <w:rPr>
+      <w:rFonts w:ascii="Times New Roman" w:eastAsia="Times New Roman" w:hAnsi="Times New Roman" w:cs="Times New Roman"/>
+      <w:sz w:val="24"/>
+      <w:szCs w:val="24"/>
+      <w:lang w:eastAsia="es-CO"/>
+    </w:rPr>
+  </w:style>
+  <w:style w:type="paragraph" w:styleId="Prrafodelista">
+    <w:name w:val="List Paragraph"/>
+    <w:basedOn w:val="Normal"/>
+    <w:uiPriority w:val="34"/>
+    <w:qFormat/>
+    <w:rsid w:val="00B257DB"/>
+    <w:pPr>
+      <w:ind w:left="720"/>
+      <w:contextualSpacing/>
+    </w:pPr>
+  </w:style>
+</w:styles>
+</file>
+
+<file path=word/stylesWithEffects.xml><?xml version="1.0" encoding="utf-8"?>
+<w:styles xmlns:wpc="http://schemas.microsoft.com/office/word/2010/wordprocessingCanvas" xmlns:mc="http://schemas.openxmlformats.org/markup-compatibility/2006" xmlns:o="urn:schemas-microsoft-com:office:office" xmlns:r="http://schemas.openxmlformats.org/officeDocument/2006/relationships" xmlns:m="http://schemas.openxmlformats.org/officeDocument/2006/math" xmlns:v="urn:schemas-microsoft-com:vml" xmlns:wp14="http://schemas.microsoft.com/office/word/2010/wordprocessingDrawing" xmlns:wp="http://schemas.openxmlformats.org/drawingml/2006/wordprocessingDrawing" xmlns:w10="urn:schemas-microsoft-com:office:word" xmlns:w="http://schemas.openxmlformats.org/wordprocessingml/2006/main" xmlns:w14="http://schemas.microsoft.com/office/word/2010/wordml" xmlns:wpg="http://schemas.microsoft.com/office/word/2010/wordprocessingGroup" xmlns:wpi="http://schemas.microsoft.com/office/word/2010/wordprocessingInk" xmlns:wne="http://schemas.microsoft.com/office/word/2006/wordml" xmlns:wps="http://schemas.microsoft.com/office/word/2010/wordprocessingShape" mc:Ignorable="w14 wp14">
+  <w:docDefaults>
+    <w:rPrDefault>
+      <w:rPr>
+        <w:rFonts w:asciiTheme="minorHAnsi" w:eastAsiaTheme="minorHAnsi" w:hAnsiTheme="minorHAnsi" w:cstheme="minorBidi"/>
+        <w:sz w:val="22"/>
+        <w:szCs w:val="22"/>
+        <w:lang w:val="es-CO" w:eastAsia="en-US" w:bidi="ar-SA"/>
+      </w:rPr>
+    </w:rPrDefault>
+    <w:pPrDefault>
+      <w:pPr>
+        <w:spacing w:after="160" w:line="259" w:lineRule="auto"/>
+      </w:pPr>
+    </w:pPrDefault>
+  </w:docDefaults>
+  <w:latentStyles w:defLockedState="0" w:defUIPriority="99" w:defSemiHidden="1" w:defUnhideWhenUsed="1" w:defQFormat="0" w:count="267">
+    <w:lsdException w:name="Normal" w:semiHidden="0" w:uiPriority="0" w:unhideWhenUsed="0" w:qFormat="1"/>
+    <w:lsdException w:name="heading 1" w:semiHidden="0" w:uiPriority="9" w:unhideWhenUsed="0" w:qFormat="1"/>
+    <w:lsdException w:name="heading 2" w:uiPriority="9" w:qFormat="1"/>
+    <w:lsdException w:name="heading 3" w:uiPriority="9" w:qFormat="1"/>
+    <w:lsdException w:name="heading 4" w:uiPriority="9" w:qFormat="1"/>
+    <w:lsdException w:name="heading 5" w:uiPriority="9" w:qFormat="1"/>
+    <w:lsdException w:name="heading 6" w:uiPriority="9" w:qFormat="1"/>
+    <w:lsdException w:name="heading 7" w:uiPriority="9" w:qFormat="1"/>
+    <w:lsdException w:name="heading 8" w:uiPriority="9" w:qFormat="1"/>
+    <w:lsdException w:name="heading 9" w:uiPriority="9" w:qFormat="1"/>
+    <w:lsdException w:name="toc 1" w:uiPriority="39"/>
+    <w:lsdException w:name="toc 2" w:uiPriority="39"/>
+    <w:lsdException w:name="toc 3" w:uiPriority="39"/>
+    <w:lsdException w:name="toc 4" w:uiPriority="39"/>
+    <w:lsdException w:name="toc 5" w:uiPriority="39"/>
+    <w:lsdException w:name="toc 6" w:uiPriority="39"/>
+    <w:lsdException w:name="toc 7" w:uiPriority="39"/>
+    <w:lsdException w:name="toc 8" w:uiPriority="39"/>
+    <w:lsdException w:name="toc 9" w:uiPriority="39"/>
+    <w:lsdException w:name="caption" w:uiPriority="35" w:qFormat="1"/>
+    <w:lsdException w:name="Title" w:semiHidden="0" w:uiPriority="10" w:unhideWhenUsed="0" w:qFormat="1"/>
+    <w:lsdException w:name="Default Paragraph Font" w:uiPriority="1"/>
+    <w:lsdException w:name="Subtitle" w:semiHidden="0" w:uiPriority="11" w:unhideWhenUsed="0" w:qFormat="1"/>
+    <w:lsdException w:name="Strong" w:semiHidden="0" w:uiPriority="22" w:unhideWhenUsed="0" w:qFormat="1"/>
+    <w:lsdException w:name="Emphasis" w:semiHidden="0" w:uiPriority="20" w:unhideWhenUsed="0" w:qFormat="1"/>
+    <w:lsdException w:name="Table Grid" w:semiHidden="0" w:uiPriority="39" w:unhideWhenUsed="0"/>
+    <w:lsdException w:name="Placeholder Text" w:unhideWhenUsed="0"/>
+    <w:lsdException w:name="No Spacing" w:semiHidden="0" w:uiPriority="1" w:unhideWhenUsed="0" w:qFormat="1"/>
+    <w:lsdException w:name="Light Shading" w:semiHidden="0" w:uiPriority="60" w:unhideWhenUsed="0"/>
+    <w:lsdException w:name="Light List" w:semiHidden="0" w:uiPriority="61" w:unhideWhenUsed="0"/>
+    <w:lsdException w:name="Light Grid" w:semiHidden="0" w:uiPriority="62" w:unhideWhenUsed="0"/>
+    <w:lsdException w:name="Medium Shading 1" w:semiHidden="0" w:uiPriority="63" w:unhideWhenUsed="0"/>
+    <w:lsdException w:name="Medium Shading 2" w:semiHidden="0" w:uiPriority="64" w:unhideWhenUsed="0"/>
+    <w:lsdException w:name="Medium List 1" w:semiHidden="0" w:uiPriority="65" w:unhideWhenUsed="0"/>
+    <w:lsdException w:name="Medium List 2" w:semiHidden="0" w:uiPriority="66" w:unhideWhenUsed="0"/>
+    <w:lsdException w:name="Medium Grid 1" w:semiHidden="0" w:uiPriority="67" w:unhideWhenUsed="0"/>
+    <w:lsdException w:name="Medium Grid 2" w:semiHidden="0" w:uiPriority="68" w:unhideWhenUsed="0"/>
+    <w:lsdException w:name="Medium Grid 3" w:semiHidden="0" w:uiPriority="69" w:unhideWhenUsed="0"/>
+    <w:lsdException w:name="Dark List" w:semiHidden="0" w:uiPriority="70" w:unhideWhenUsed="0"/>
+    <w:lsdException w:name="Colorful Shading" w:semiHidden="0" w:uiPriority="71" w:unhideWhenUsed="0"/>
+    <w:lsdException w:name="Colorful List" w:semiHidden="0" w:uiPriority="72" w:unhideWhenUsed="0"/>
+    <w:lsdException w:name="Colorful Grid" w:semiHidden="0" w:uiPriority="73" w:unhideWhenUsed="0"/>
+    <w:lsdException w:name="Light Shading Accent 1" w:semiHidden="0" w:uiPriority="60" w:unhideWhenUsed="0"/>
+    <w:lsdException w:name="Light List Accent 1" w:semiHidden="0" w:uiPriority="61" w:unhideWhenUsed="0"/>
+    <w:lsdException w:name="Light Grid Accent 1" w:semiHidden="0" w:uiPriority="62" w:unhideWhenUsed="0"/>
+    <w:lsdException w:name="Medium Shading 1 Accent 1" w:semiHidden="0" w:uiPriority="63" w:unhideWhenUsed="0"/>
+    <w:lsdException w:name="Medium Shading 2 Accent 1" w:semiHidden="0" w:uiPriority="64" w:unhideWhenUsed="0"/>
+    <w:lsdException w:name="Medium List 1 Accent 1" w:semiHidden="0" w:uiPriority="65" w:unhideWhenUsed="0"/>
+    <w:lsdException w:name="Revision" w:unhideWhenUsed="0"/>
+    <w:lsdException w:name="List Paragraph" w:semiHidden="0" w:uiPriority="34" w:unhideWhenUsed="0" w:qFormat="1"/>
+    <w:lsdException w:name="Quote" w:semiHidden="0" w:uiPriority="29" w:unhideWhenUsed="0" w:qFormat="1"/>
+    <w:lsdException w:name="Intense Quote" w:semiHidden="0" w:uiPriority="30" w:unhideWhenUsed="0" w:qFormat="1"/>
+    <w:lsdException w:name="Medium List 2 Accent 1" w:semiHidden="0" w:uiPriority="66" w:unhideWhenUsed="0"/>
+    <w:lsdException w:name="Medium Grid 1 Accent 1" w:semiHidden="0" w:uiPriority="67" w:unhideWhenUsed="0"/>
+    <w:lsdException w:name="Medium Grid 2 Accent 1" w:semiHidden="0" w:uiPriority="68" w:unhideWhenUsed="0"/>
+    <w:lsdException w:name="Medium Grid 3 Accent 1" w:semiHidden="0" w:uiPriority="69" w:unhideWhenUsed="0"/>
+    <w:lsdException w:name="Dark List Accent 1" w:semiHidden="0" w:uiPriority="70" w:unhideWhenUsed="0"/>
+    <w:lsdException w:name="Colorful Shading Accent 1" w:semiHidden="0" w:uiPriority="71" w:unhideWhenUsed="0"/>
+    <w:lsdException w:name="Colorful List Accent 1" w:semiHidden="0" w:uiPriority="72" w:unhideWhenUsed="0"/>
+    <w:lsdException w:name="Colorful Grid Accent 1" w:semiHidden="0" w:uiPriority="73" w:unhideWhenUsed="0"/>
+    <w:lsdException w:name="Light Shading Accent 2" w:semiHidden="0" w:uiPriority="60" w:unhideWhenUsed="0"/>
+    <w:lsdException w:name="Light List Accent 2" w:semiHidden="0" w:uiPriority="61" w:unhideWhenUsed="0"/>
+    <w:lsdException w:name="Light Grid Accent 2" w:semiHidden="0" w:uiPriority="62" w:unhideWhenUsed="0"/>
+    <w:lsdException w:name="Medium Shading 1 Accent 2" w:semiHidden="0" w:uiPriority="63" w:unhideWhenUsed="0"/>
+    <w:lsdException w:name="Medium Shading 2 Accent 2" w:semiHidden="0" w:uiPriority="64" w:unhideWhenUsed="0"/>
+    <w:lsdException w:name="Medium List 1 Accent 2" w:semiHidden="0" w:uiPriority="65" w:unhideWhenUsed="0"/>
+    <w:lsdException w:name="Medium List 2 Accent 2" w:semiHidden="0" w:uiPriority="66" w:unhideWhenUsed="0"/>
+    <w:lsdException w:name="Medium Grid 1 Accent 2" w:semiHidden="0" w:uiPriority="67" w:unhideWhenUsed="0"/>
+    <w:lsdException w:name="Medium Grid 2 Accent 2" w:semiHidden="0" w:uiPriority="68" w:unhideWhenUsed="0"/>
+    <w:lsdException w:name="Medium Grid 3 Accent 2" w:semiHidden="0" w:uiPriority="69" w:unhideWhenUsed="0"/>
+    <w:lsdException w:name="Dark List Accent 2" w:semiHidden="0" w:uiPriority="70" w:unhideWhenUsed="0"/>
+    <w:lsdException w:name="Colorful Shading Accent 2" w:semiHidden="0" w:uiPriority="71" w:unhideWhenUsed="0"/>
+    <w:lsdException w:name="Colorful List Accent 2" w:semiHidden="0" w:uiPriority="72" w:unhideWhenUsed="0"/>
+    <w:lsdException w:name="Colorful Grid Accent 2" w:semiHidden="0" w:uiPriority="73" w:unhideWhenUsed="0"/>
+    <w:lsdException w:name="Light Shading Accent 3" w:semiHidden="0" w:uiPriority="60" w:unhideWhenUsed="0"/>
+    <w:lsdException w:name="Light List Accent 3" w:semiHidden="0" w:uiPriority="61" w:unhideWhenUsed="0"/>
+    <w:lsdException w:name="Light Grid Accent 3" w:semiHidden="0" w:uiPriority="62" w:unhideWhenUsed="0"/>
+    <w:lsdException w:name="Medium Shading 1 Accent 3" w:semiHidden="0" w:uiPriority="63" w:unhideWhenUsed="0"/>
+    <w:lsdException w:name="Medium Shading 2 Accent 3" w:semiHidden="0" w:uiPriority="64" w:unhideWhenUsed="0"/>
+    <w:lsdException w:name="Medium List 1 Accent 3" w:semiHidden="0" w:uiPriority="65" w:unhideWhenUsed="0"/>
+    <w:lsdException w:name="Medium List 2 Accent 3" w:semiHidden="0" w:uiPriority="66" w:unhideWhenUsed="0"/>
+    <w:lsdException w:name="Medium Grid 1 Accent 3" w:semiHidden="0" w:uiPriority="67" w:unhideWhenUsed="0"/>
+    <w:lsdException w:name="Medium Grid 2 Accent 3" w:semiHidden="0" w:uiPriority="68" w:unhideWhenUsed="0"/>
+    <w:lsdException w:name="Medium Grid 3 Accent 3" w:semiHidden="0" w:uiPriority="69" w:unhideWhenUsed="0"/>
+    <w:lsdException w:name="Dark List Accent 3" w:semiHidden="0" w:uiPriority="70" w:unhideWhenUsed="0"/>
+    <w:lsdException w:name="Colorful Shading Accent 3" w:semiHidden="0" w:uiPriority="71" w:unhideWhenUsed="0"/>
+    <w:lsdException w:name="Colorful List Accent 3" w:semiHidden="0" w:uiPriority="72" w:unhideWhenUsed="0"/>
+    <w:lsdException w:name="Colorful Grid Accent 3" w:semiHidden="0" w:uiPriority="73" w:unhideWhenUsed="0"/>
+    <w:lsdException w:name="Light Shading Accent 4" w:semiHidden="0" w:uiPriority="60" w:unhideWhenUsed="0"/>
+    <w:lsdException w:name="Light List Accent 4" w:semiHidden="0" w:uiPriority="61" w:unhideWhenUsed="0"/>
+    <w:lsdException w:name="Light Grid Accent 4" w:semiHidden="0" w:uiPriority="62" w:unhideWhenUsed="0"/>
+    <w:lsdException w:name="Medium Shading 1 Accent 4" w:semiHidden="0" w:uiPriority="63" w:unhideWhenUsed="0"/>
+    <w:lsdException w:name="Medium Shading 2 Accent 4" w:semiHidden="0" w:uiPriority="64" w:unhideWhenUsed="0"/>
+    <w:lsdException w:name="Medium List 1 Accent 4" w:semiHidden="0" w:uiPriority="65" w:unhideWhenUsed="0"/>
+    <w:lsdException w:name="Medium List 2 Accent 4" w:semiHidden="0" w:uiPriority="66" w:unhideWhenUsed="0"/>
+    <w:lsdException w:name="Medium Grid 1 Accent 4" w:semiHidden="0" w:uiPriority="67" w:unhideWhenUsed="0"/>
+    <w:lsdException w:name="Medium Grid 2 Accent 4" w:semiHidden="0" w:uiPriority="68" w:unhideWhenUsed="0"/>
+    <w:lsdException w:name="Medium Grid 3 Accent 4" w:semiHidden="0" w:uiPriority="69" w:unhideWhenUsed="0"/>
+    <w:lsdException w:name="Dark List Accent 4" w:semiHidden="0" w:uiPriority="70" w:unhideWhenUsed="0"/>
+    <w:lsdException w:name="Colorful Shading Accent 4" w:semiHidden="0" w:uiPriority="71" w:unhideWhenUsed="0"/>
+    <w:lsdException w:name="Colorful List Accent 4" w:semiHidden="0" w:uiPriority="72" w:unhideWhenUsed="0"/>
+    <w:lsdException w:name="Colorful Grid Accent 4" w:semiHidden="0" w:uiPriority="73" w:unhideWhenUsed="0"/>
+    <w:lsdException w:name="Light Shading Accent 5" w:semiHidden="0" w:uiPriority="60" w:unhideWhenUsed="0"/>
+    <w:lsdException w:name="Light List Accent 5" w:semiHidden="0" w:uiPriority="61" w:unhideWhenUsed="0"/>
+    <w:lsdException w:name="Light Grid Accent 5" w:semiHidden="0" w:uiPriority="62" w:unhideWhenUsed="0"/>
+    <w:lsdException w:name="Medium Shading 1 Accent 5" w:semiHidden="0" w:uiPriority="63" w:unhideWhenUsed="0"/>
+    <w:lsdException w:name="Medium Shading 2 Accent 5" w:semiHidden="0" w:uiPriority="64" w:unhideWhenUsed="0"/>
+    <w:lsdException w:name="Medium List 1 Accent 5" w:semiHidden="0" w:uiPriority="65" w:unhideWhenUsed="0"/>
+    <w:lsdException w:name="Medium List 2 Accent 5" w:semiHidden="0" w:uiPriority="66" w:unhideWhenUsed="0"/>
+    <w:lsdException w:name="Medium Grid 1 Accent 5" w:semiHidden="0" w:uiPriority="67" w:unhideWhenUsed="0"/>
+    <w:lsdException w:name="Medium Grid 2 Accent 5" w:semiHidden="0" w:uiPriority="68" w:unhideWhenUsed="0"/>
+    <w:lsdException w:name="Medium Grid 3 Accent 5" w:semiHidden="0" w:uiPriority="69" w:unhideWhenUsed="0"/>
+    <w:lsdException w:name="Dark List Accent 5" w:semiHidden="0" w:uiPriority="70" w:unhideWhenUsed="0"/>
+    <w:lsdException w:name="Colorful Shading Accent 5" w:semiHidden="0" w:uiPriority="71" w:unhideWhenUsed="0"/>
+    <w:lsdException w:name="Colorful List Accent 5" w:semiHidden="0" w:uiPriority="72" w:unhideWhenUsed="0"/>
+    <w:lsdException w:name="Colorful Grid Accent 5" w:semiHidden="0" w:uiPriority="73" w:unhideWhenUsed="0"/>
+    <w:lsdException w:name="Light Shading Accent 6" w:semiHidden="0" w:uiPriority="60" w:unhideWhenUsed="0"/>
+    <w:lsdException w:name="Light List Accent 6" w:semiHidden="0" w:uiPriority="61" w:unhideWhenUsed="0"/>
+    <w:lsdException w:name="Light Grid Accent 6" w:semiHidden="0" w:uiPriority="62" w:unhideWhenUsed="0"/>
+    <w:lsdException w:name="Medium Shading 1 Accent 6" w:semiHidden="0" w:uiPriority="63" w:unhideWhenUsed="0"/>
+    <w:lsdException w:name="Medium Shading 2 Accent 6" w:semiHidden="0" w:uiPriority="64" w:unhideWhenUsed="0"/>
+    <w:lsdException w:name="Medium List 1 Accent 6" w:semiHidden="0" w:uiPriority="65" w:unhideWhenUsed="0"/>
+    <w:lsdException w:name="Medium List 2 Accent 6" w:semiHidden="0" w:uiPriority="66" w:unhideWhenUsed="0"/>
+    <w:lsdException w:name="Medium Grid 1 Accent 6" w:semiHidden="0" w:uiPriority="67" w:unhideWhenUsed="0"/>
+    <w:lsdException w:name="Medium Grid 2 Accent 6" w:semiHidden="0" w:uiPriority="68" w:unhideWhenUsed="0"/>
+    <w:lsdException w:name="Medium Grid 3 Accent 6" w:semiHidden="0" w:uiPriority="69" w:unhideWhenUsed="0"/>
+    <w:lsdException w:name="Dark List Accent 6" w:semiHidden="0" w:uiPriority="70" w:unhideWhenUsed="0"/>
+    <w:lsdException w:name="Colorful Shading Accent 6" w:semiHidden="0" w:uiPriority="71" w:unhideWhenUsed="0"/>
+    <w:lsdException w:name="Colorful List Accent 6" w:semiHidden="0" w:uiPriority="72" w:unhideWhenUsed="0"/>
+    <w:lsdException w:name="Colorful Grid Accent 6" w:semiHidden="0" w:uiPriority="73" w:unhideWhenUsed="0"/>
+    <w:lsdException w:name="Subtle Emphasis" w:semiHidden="0" w:uiPriority="19" w:unhideWhenUsed="0" w:qFormat="1"/>
+    <w:lsdException w:name="Intense Emphasis" w:semiHidden="0" w:uiPriority="21" w:unhideWhenUsed="0" w:qFormat="1"/>
+    <w:lsdException w:name="Subtle Reference" w:semiHidden="0" w:uiPriority="31" w:unhideWhenUsed="0" w:qFormat="1"/>
+    <w:lsdException w:name="Intense Reference" w:semiHidden="0" w:uiPriority="32" w:unhideWhenUsed="0" w:qFormat="1"/>
+    <w:lsdException w:name="Book Title" w:semiHidden="0" w:uiPriority="33" w:unhideWhenUsed="0" w:qFormat="1"/>
+    <w:lsdException w:name="Bibliography" w:uiPriority="37"/>
+    <w:lsdException w:name="TOC Heading" w:uiPriority="39" w:qFormat="1"/>
   </w:latentStyles>
   <w:style w:type="paragraph" w:default="1" w:styleId="Normal">
     <w:name w:val="Normal"/>
@@ -6278,7 +6166,7 @@
   <a:extraClrSchemeLst/>
   <a:extLst>
     <a:ext uri="{05A4C25C-085E-4340-85A3-A5531E510DB2}">
-      <thm15:themeFamily xmlns:thm15="http://schemas.microsoft.com/office/thememl/2012/main" name="Office Theme" id="{62F939B6-93AF-4DB8-9C6B-D6C7DFDC589F}" vid="{4A3C46E8-61CC-4603-A589-7422A47A8E4A}"/>
+      <thm15:themeFamily xmlns:thm15="http://schemas.microsoft.com/office/thememl/2012/main" xmlns="" name="Office Theme" id="{62F939B6-93AF-4DB8-9C6B-D6C7DFDC589F}" vid="{4A3C46E8-61CC-4603-A589-7422A47A8E4A}"/>
     </a:ext>
   </a:extLst>
 </a:theme>

</xml_diff>

<commit_message>
actualización documento de requisitos
se realizan cambios a los requisitos funcionales y no funcionales
</commit_message>
<xml_diff>
--- a/Empresa de tatuajes MEDUSA tattoo shop.docx
+++ b/Empresa de tatuajes MEDUSA tattoo shop.docx
@@ -1,6 +1,6 @@
 
 <file path=word/document.xml><?xml version="1.0" encoding="utf-8"?>
-<w:document xmlns:wpc="http://schemas.microsoft.com/office/word/2010/wordprocessingCanvas" xmlns:mc="http://schemas.openxmlformats.org/markup-compatibility/2006" xmlns:o="urn:schemas-microsoft-com:office:office" xmlns:r="http://schemas.openxmlformats.org/officeDocument/2006/relationships" xmlns:m="http://schemas.openxmlformats.org/officeDocument/2006/math" xmlns:v="urn:schemas-microsoft-com:vml" xmlns:wp14="http://schemas.microsoft.com/office/word/2010/wordprocessingDrawing" xmlns:wp="http://schemas.openxmlformats.org/drawingml/2006/wordprocessingDrawing" xmlns:w10="urn:schemas-microsoft-com:office:word" xmlns:w="http://schemas.openxmlformats.org/wordprocessingml/2006/main" xmlns:w14="http://schemas.microsoft.com/office/word/2010/wordml" xmlns:wpg="http://schemas.microsoft.com/office/word/2010/wordprocessingGroup" xmlns:wpi="http://schemas.microsoft.com/office/word/2010/wordprocessingInk" xmlns:wne="http://schemas.microsoft.com/office/word/2006/wordml" xmlns:wps="http://schemas.microsoft.com/office/word/2010/wordprocessingShape" mc:Ignorable="w14 wp14">
+<w:document xmlns:wpc="http://schemas.microsoft.com/office/word/2010/wordprocessingCanvas" xmlns:mc="http://schemas.openxmlformats.org/markup-compatibility/2006" xmlns:o="urn:schemas-microsoft-com:office:office" xmlns:r="http://schemas.openxmlformats.org/officeDocument/2006/relationships" xmlns:m="http://schemas.openxmlformats.org/officeDocument/2006/math" xmlns:v="urn:schemas-microsoft-com:vml" xmlns:wp14="http://schemas.microsoft.com/office/word/2010/wordprocessingDrawing" xmlns:wp="http://schemas.openxmlformats.org/drawingml/2006/wordprocessingDrawing" xmlns:w10="urn:schemas-microsoft-com:office:word" xmlns:w="http://schemas.openxmlformats.org/wordprocessingml/2006/main" xmlns:w14="http://schemas.microsoft.com/office/word/2010/wordml" xmlns:w15="http://schemas.microsoft.com/office/word/2012/wordml" xmlns:wpg="http://schemas.microsoft.com/office/word/2010/wordprocessingGroup" xmlns:wpi="http://schemas.microsoft.com/office/word/2010/wordprocessingInk" xmlns:wne="http://schemas.microsoft.com/office/word/2006/wordml" xmlns:wps="http://schemas.microsoft.com/office/word/2010/wordprocessingShape" mc:Ignorable="w14 w15 wp14">
   <w:body>
     <w:p>
       <w:pPr>
@@ -237,7 +237,23 @@
           <w:color w:val="000000" w:themeColor="text1"/>
           <w:szCs w:val="22"/>
         </w:rPr>
-        <w:t xml:space="preserve"> web llamada </w:t>
+        <w:t xml:space="preserve"> web</w:t>
+      </w:r>
+      <w:r>
+        <w:rPr>
+          <w:rFonts w:ascii="Arial" w:hAnsi="Arial" w:cs="Arial"/>
+          <w:color w:val="000000" w:themeColor="text1"/>
+          <w:szCs w:val="22"/>
+        </w:rPr>
+        <w:t xml:space="preserve"> y de escritorio</w:t>
+      </w:r>
+      <w:r>
+        <w:rPr>
+          <w:rFonts w:ascii="Arial" w:hAnsi="Arial" w:cs="Arial"/>
+          <w:color w:val="000000" w:themeColor="text1"/>
+          <w:szCs w:val="22"/>
+        </w:rPr>
+        <w:t xml:space="preserve"> llamada </w:t>
       </w:r>
       <w:proofErr w:type="spellStart"/>
       <w:r>
@@ -401,6 +417,14 @@
           <w:color w:val="000000" w:themeColor="text1"/>
           <w:szCs w:val="22"/>
         </w:rPr>
+        <w:t xml:space="preserve">puedan </w:t>
+      </w:r>
+      <w:r>
+        <w:rPr>
+          <w:rFonts w:ascii="Arial" w:hAnsi="Arial" w:cs="Arial"/>
+          <w:color w:val="000000" w:themeColor="text1"/>
+          <w:szCs w:val="22"/>
+        </w:rPr>
         <w:t xml:space="preserve">realizar operaciones tales </w:t>
       </w:r>
       <w:r>
@@ -443,15 +467,23 @@
           <w:color w:val="000000" w:themeColor="text1"/>
           <w:szCs w:val="22"/>
         </w:rPr>
-        <w:t xml:space="preserve"> también podrá generar</w:t>
-      </w:r>
-      <w:r>
-        <w:rPr>
-          <w:rFonts w:ascii="Arial" w:hAnsi="Arial" w:cs="Arial"/>
-          <w:color w:val="000000" w:themeColor="text1"/>
-          <w:szCs w:val="22"/>
-        </w:rPr>
-        <w:t xml:space="preserve">  reporte.</w:t>
+        <w:t xml:space="preserve"> también podrá </w:t>
+      </w:r>
+      <w:r>
+        <w:rPr>
+          <w:rFonts w:ascii="Arial" w:hAnsi="Arial" w:cs="Arial"/>
+          <w:color w:val="000000" w:themeColor="text1"/>
+          <w:szCs w:val="22"/>
+        </w:rPr>
+        <w:t>generar reporte</w:t>
+      </w:r>
+      <w:r>
+        <w:rPr>
+          <w:rFonts w:ascii="Arial" w:hAnsi="Arial" w:cs="Arial"/>
+          <w:color w:val="000000" w:themeColor="text1"/>
+          <w:szCs w:val="22"/>
+        </w:rPr>
+        <w:t>.</w:t>
       </w:r>
     </w:p>
     <w:p>
@@ -547,7 +579,31 @@
           <w:color w:val="000000" w:themeColor="text1"/>
           <w:szCs w:val="22"/>
         </w:rPr>
-        <w:t>.</w:t>
+        <w:t xml:space="preserve"> y</w:t>
+      </w:r>
+      <w:r>
+        <w:rPr>
+          <w:rFonts w:ascii="Arial" w:hAnsi="Arial" w:cs="Arial"/>
+          <w:color w:val="000000" w:themeColor="text1"/>
+          <w:szCs w:val="22"/>
+        </w:rPr>
+        <w:t xml:space="preserve"> los ingre</w:t>
+      </w:r>
+      <w:r>
+        <w:rPr>
+          <w:rFonts w:ascii="Arial" w:hAnsi="Arial" w:cs="Arial"/>
+          <w:color w:val="000000" w:themeColor="text1"/>
+          <w:szCs w:val="22"/>
+        </w:rPr>
+        <w:t xml:space="preserve">sos realizados por </w:t>
+      </w:r>
+      <w:r>
+        <w:rPr>
+          <w:rFonts w:ascii="Arial" w:hAnsi="Arial" w:cs="Arial"/>
+          <w:color w:val="000000" w:themeColor="text1"/>
+          <w:szCs w:val="22"/>
+        </w:rPr>
+        <w:t>estos.</w:t>
       </w:r>
     </w:p>
     <w:p>
@@ -620,32 +676,15 @@
           <w:color w:val="000000" w:themeColor="text1"/>
           <w:szCs w:val="22"/>
         </w:rPr>
-        <w:t>Administrador</w:t>
-      </w:r>
-      <w:r>
-        <w:rPr>
-          <w:rFonts w:ascii="Arial" w:hAnsi="Arial" w:cs="Arial"/>
-          <w:b/>
-          <w:color w:val="000000" w:themeColor="text1"/>
-          <w:szCs w:val="22"/>
-        </w:rPr>
-        <w:t xml:space="preserve">: </w:t>
-      </w:r>
-      <w:r>
-        <w:rPr>
-          <w:rFonts w:ascii="Arial" w:hAnsi="Arial" w:cs="Arial"/>
-          <w:color w:val="000000" w:themeColor="text1"/>
-          <w:szCs w:val="22"/>
-        </w:rPr>
-        <w:t>Acceso</w:t>
-      </w:r>
-      <w:r>
-        <w:rPr>
-          <w:rFonts w:ascii="Arial" w:hAnsi="Arial" w:cs="Arial"/>
-          <w:color w:val="000000" w:themeColor="text1"/>
-          <w:szCs w:val="22"/>
-        </w:rPr>
-        <w:t xml:space="preserve"> total al sistema.</w:t>
+        <w:t xml:space="preserve">Administrador: </w:t>
+      </w:r>
+      <w:r>
+        <w:rPr>
+          <w:rFonts w:ascii="Arial" w:hAnsi="Arial" w:cs="Arial"/>
+          <w:color w:val="000000" w:themeColor="text1"/>
+          <w:szCs w:val="22"/>
+        </w:rPr>
+        <w:t>Acceso total al sistema.</w:t>
       </w:r>
     </w:p>
     <w:p>
@@ -1043,6 +1082,7 @@
           <w:b/>
           <w:sz w:val="24"/>
         </w:rPr>
+        <w:lastRenderedPageBreak/>
         <w:t>RQF001</w:t>
       </w:r>
       <w:r>
@@ -1058,7 +1098,21 @@
           <w:rFonts w:ascii="Arial" w:hAnsi="Arial" w:cs="Arial"/>
           <w:sz w:val="24"/>
         </w:rPr>
-        <w:t xml:space="preserve"> El sistema permite modificar</w:t>
+        <w:t xml:space="preserve"> El sistema permite</w:t>
+      </w:r>
+      <w:r>
+        <w:rPr>
+          <w:rFonts w:ascii="Arial" w:hAnsi="Arial" w:cs="Arial"/>
+          <w:sz w:val="24"/>
+        </w:rPr>
+        <w:t xml:space="preserve"> </w:t>
+      </w:r>
+      <w:r>
+        <w:rPr>
+          <w:rFonts w:ascii="Arial" w:hAnsi="Arial" w:cs="Arial"/>
+          <w:sz w:val="24"/>
+        </w:rPr>
+        <w:t>modificar</w:t>
       </w:r>
       <w:r>
         <w:rPr>
@@ -1079,15 +1133,7 @@
           <w:rFonts w:ascii="Arial" w:hAnsi="Arial" w:cs="Arial"/>
           <w:sz w:val="24"/>
         </w:rPr>
-        <w:t xml:space="preserve">, si la información de </w:t>
-      </w:r>
-      <w:r>
-        <w:rPr>
-          <w:rFonts w:ascii="Arial" w:hAnsi="Arial" w:cs="Arial"/>
-          <w:sz w:val="24"/>
-        </w:rPr>
-        <w:lastRenderedPageBreak/>
-        <w:t>la secretaría es modificada correctamente se mostrara un mensaje de “operación exitosa”, en caso contrario el mensaje será “operación fallida”.</w:t>
+        <w:t>, si la información de la secretaría es modificada correctamente se mostrara un mensaje de “operación exitosa”, en caso contrario el mensaje será “operación fallida”.</w:t>
       </w:r>
     </w:p>
     <w:p>
@@ -1152,7 +1198,21 @@
           <w:rFonts w:ascii="Arial" w:hAnsi="Arial" w:cs="Arial"/>
           <w:sz w:val="24"/>
         </w:rPr>
-        <w:t xml:space="preserve"> El sistema permite buscar la información de un</w:t>
+        <w:t xml:space="preserve"> El sistema permite</w:t>
+      </w:r>
+      <w:r>
+        <w:rPr>
+          <w:rFonts w:ascii="Arial" w:hAnsi="Arial" w:cs="Arial"/>
+          <w:sz w:val="24"/>
+        </w:rPr>
+        <w:t xml:space="preserve"> </w:t>
+      </w:r>
+      <w:r>
+        <w:rPr>
+          <w:rFonts w:ascii="Arial" w:hAnsi="Arial" w:cs="Arial"/>
+          <w:sz w:val="24"/>
+        </w:rPr>
+        <w:t>buscar la información de un</w:t>
       </w:r>
       <w:r>
         <w:rPr>
@@ -1266,23 +1326,21 @@
           <w:rFonts w:ascii="Arial" w:hAnsi="Arial" w:cs="Arial"/>
           <w:sz w:val="24"/>
         </w:rPr>
-        <w:t xml:space="preserve"> El sistema permite </w:t>
-      </w:r>
-      <w:proofErr w:type="spellStart"/>
-      <w:r>
-        <w:rPr>
-          <w:rFonts w:ascii="Arial" w:hAnsi="Arial" w:cs="Arial"/>
-          <w:sz w:val="24"/>
-        </w:rPr>
-        <w:t>nhabilitar</w:t>
-      </w:r>
-      <w:proofErr w:type="spellEnd"/>
-      <w:r>
-        <w:rPr>
-          <w:rFonts w:ascii="Arial" w:hAnsi="Arial" w:cs="Arial"/>
-          <w:sz w:val="24"/>
-        </w:rPr>
-        <w:t xml:space="preserve"> un</w:t>
+        <w:t xml:space="preserve"> El sistema permite</w:t>
+      </w:r>
+      <w:r>
+        <w:rPr>
+          <w:rFonts w:ascii="Arial" w:hAnsi="Arial" w:cs="Arial"/>
+          <w:sz w:val="24"/>
+        </w:rPr>
+        <w:t xml:space="preserve"> i</w:t>
+      </w:r>
+      <w:r>
+        <w:rPr>
+          <w:rFonts w:ascii="Arial" w:hAnsi="Arial" w:cs="Arial"/>
+          <w:sz w:val="24"/>
+        </w:rPr>
+        <w:t>nhabilitar un</w:t>
       </w:r>
       <w:r>
         <w:rPr>
@@ -1541,6 +1599,13 @@
           <w:rFonts w:ascii="Arial" w:hAnsi="Arial" w:cs="Arial"/>
           <w:sz w:val="24"/>
         </w:rPr>
+        <w:t>, alias</w:t>
+      </w:r>
+      <w:r>
+        <w:rPr>
+          <w:rFonts w:ascii="Arial" w:hAnsi="Arial" w:cs="Arial"/>
+          <w:sz w:val="24"/>
+        </w:rPr>
         <w:t>;</w:t>
       </w:r>
       <w:r>
@@ -2092,6 +2157,7 @@
           <w:b/>
           <w:sz w:val="24"/>
         </w:rPr>
+        <w:lastRenderedPageBreak/>
         <w:t>RQF003</w:t>
       </w:r>
       <w:r>
@@ -2128,15 +2194,7 @@
           <w:rFonts w:ascii="Arial" w:hAnsi="Arial" w:cs="Arial"/>
           <w:sz w:val="24"/>
         </w:rPr>
-        <w:t xml:space="preserve">crear un cliente ingresando la información necesaria como lo es nombre completo, documento de </w:t>
-      </w:r>
-      <w:r>
-        <w:rPr>
-          <w:rFonts w:ascii="Arial" w:hAnsi="Arial" w:cs="Arial"/>
-          <w:sz w:val="24"/>
-        </w:rPr>
-        <w:lastRenderedPageBreak/>
-        <w:t xml:space="preserve">identidad, teléfono o </w:t>
+        <w:t xml:space="preserve">crear un cliente ingresando la información necesaria como lo es nombre completo, documento de identidad, teléfono o </w:t>
       </w:r>
       <w:r>
         <w:rPr>
@@ -2612,21 +2670,7 @@
           <w:rFonts w:ascii="Arial" w:hAnsi="Arial" w:cs="Arial"/>
           <w:sz w:val="24"/>
         </w:rPr>
-        <w:t xml:space="preserve">el cliente al cual se le </w:t>
-      </w:r>
-      <w:r>
-        <w:rPr>
-          <w:rFonts w:ascii="Arial" w:hAnsi="Arial" w:cs="Arial"/>
-          <w:sz w:val="24"/>
-        </w:rPr>
-        <w:t>asignó</w:t>
-      </w:r>
-      <w:r>
-        <w:rPr>
-          <w:rFonts w:ascii="Arial" w:hAnsi="Arial" w:cs="Arial"/>
-          <w:sz w:val="24"/>
-        </w:rPr>
-        <w:t xml:space="preserve"> la cita, el </w:t>
+        <w:t xml:space="preserve">el cliente al cual se le asigno la cita, el </w:t>
       </w:r>
       <w:proofErr w:type="spellStart"/>
       <w:r>
@@ -2825,65 +2869,8 @@
     <w:p>
       <w:pPr>
         <w:pStyle w:val="Prrafodelista"/>
-        <w:numPr>
-          <w:ilvl w:val="0"/>
-          <w:numId w:val="2"/>
-        </w:numPr>
         <w:spacing w:after="200" w:line="240" w:lineRule="auto"/>
         <w:jc w:val="both"/>
-        <w:rPr>
-          <w:rFonts w:ascii="Arial" w:hAnsi="Arial" w:cs="Arial"/>
-          <w:sz w:val="24"/>
-        </w:rPr>
-      </w:pPr>
-      <w:r>
-        <w:rPr>
-          <w:rFonts w:ascii="Arial" w:hAnsi="Arial" w:cs="Arial"/>
-          <w:b/>
-          <w:sz w:val="24"/>
-        </w:rPr>
-        <w:t>RQF004</w:t>
-      </w:r>
-      <w:r>
-        <w:rPr>
-          <w:rFonts w:ascii="Arial" w:hAnsi="Arial" w:cs="Arial"/>
-          <w:b/>
-          <w:sz w:val="24"/>
-        </w:rPr>
-        <w:t>.4 Buscar cita:</w:t>
-      </w:r>
-      <w:r>
-        <w:rPr>
-          <w:rFonts w:ascii="Arial" w:hAnsi="Arial" w:cs="Arial"/>
-          <w:sz w:val="24"/>
-        </w:rPr>
-        <w:t xml:space="preserve"> El sistema permite</w:t>
-      </w:r>
-      <w:r>
-        <w:rPr>
-          <w:rFonts w:ascii="Arial" w:hAnsi="Arial" w:cs="Arial"/>
-          <w:sz w:val="24"/>
-        </w:rPr>
-        <w:t xml:space="preserve"> </w:t>
-      </w:r>
-      <w:r>
-        <w:rPr>
-          <w:rFonts w:ascii="Arial" w:hAnsi="Arial" w:cs="Arial"/>
-          <w:sz w:val="24"/>
-        </w:rPr>
-        <w:t xml:space="preserve">ver información </w:t>
-      </w:r>
-      <w:r>
-        <w:rPr>
-          <w:rFonts w:ascii="Arial" w:hAnsi="Arial" w:cs="Arial"/>
-          <w:sz w:val="24"/>
-        </w:rPr>
-        <w:t>relacionada a una cita como fecha de asignación de una cita, fecha en que se elaborara el tatuaje, quien realizara el trabajo, quien es el cliente y el abono de este trabajo.</w:t>
-      </w:r>
-    </w:p>
-    <w:p>
-      <w:pPr>
-        <w:pStyle w:val="Prrafodelista"/>
         <w:rPr>
           <w:rFonts w:ascii="Arial" w:hAnsi="Arial" w:cs="Arial"/>
           <w:sz w:val="24"/>
@@ -2904,6 +2891,50 @@
           <w:sz w:val="24"/>
         </w:rPr>
       </w:pPr>
+      <w:r>
+        <w:rPr>
+          <w:rFonts w:ascii="Arial" w:hAnsi="Arial" w:cs="Arial"/>
+          <w:b/>
+          <w:sz w:val="24"/>
+        </w:rPr>
+        <w:t>RQF004</w:t>
+      </w:r>
+      <w:r>
+        <w:rPr>
+          <w:rFonts w:ascii="Arial" w:hAnsi="Arial" w:cs="Arial"/>
+          <w:b/>
+          <w:sz w:val="24"/>
+        </w:rPr>
+        <w:t>.4 Buscar cita:</w:t>
+      </w:r>
+      <w:r>
+        <w:rPr>
+          <w:rFonts w:ascii="Arial" w:hAnsi="Arial" w:cs="Arial"/>
+          <w:sz w:val="24"/>
+        </w:rPr>
+        <w:t xml:space="preserve"> El sistema permite</w:t>
+      </w:r>
+      <w:r>
+        <w:rPr>
+          <w:rFonts w:ascii="Arial" w:hAnsi="Arial" w:cs="Arial"/>
+          <w:sz w:val="24"/>
+        </w:rPr>
+        <w:t xml:space="preserve"> </w:t>
+      </w:r>
+      <w:r>
+        <w:rPr>
+          <w:rFonts w:ascii="Arial" w:hAnsi="Arial" w:cs="Arial"/>
+          <w:sz w:val="24"/>
+        </w:rPr>
+        <w:t xml:space="preserve">ver información </w:t>
+      </w:r>
+      <w:r>
+        <w:rPr>
+          <w:rFonts w:ascii="Arial" w:hAnsi="Arial" w:cs="Arial"/>
+          <w:sz w:val="24"/>
+        </w:rPr>
+        <w:t>relacionada a una cita como fecha de asignación de una cita, fecha en que se elaborara el tatuaje, quien realizara el trabajo, quien es el cliente y el abono de este trabajo.</w:t>
+      </w:r>
     </w:p>
     <w:p>
       <w:pPr>
@@ -2952,45 +2983,8 @@
           <w:rFonts w:ascii="Arial" w:hAnsi="Arial" w:cs="Arial"/>
           <w:sz w:val="24"/>
         </w:rPr>
-        <w:t xml:space="preserve">l sistema permite </w:t>
-      </w:r>
-      <w:r>
-        <w:rPr>
-          <w:rFonts w:ascii="Arial" w:hAnsi="Arial" w:cs="Arial"/>
-          <w:sz w:val="24"/>
-        </w:rPr>
-        <w:t>a</w:t>
-      </w:r>
-      <w:r>
-        <w:rPr>
-          <w:rFonts w:ascii="Arial" w:hAnsi="Arial" w:cs="Arial"/>
-          <w:sz w:val="24"/>
-        </w:rPr>
-        <w:t>l usuario administrador</w:t>
-      </w:r>
-      <w:r>
-        <w:rPr>
-          <w:rFonts w:ascii="Arial" w:hAnsi="Arial" w:cs="Arial"/>
-          <w:sz w:val="24"/>
-        </w:rPr>
-        <w:t xml:space="preserve"> y secretaria </w:t>
-      </w:r>
-      <w:r>
-        <w:rPr>
-          <w:rFonts w:ascii="Arial" w:hAnsi="Arial" w:cs="Arial"/>
-          <w:sz w:val="24"/>
-        </w:rPr>
-        <w:t>gestionar una gal</w:t>
-      </w:r>
-      <w:r>
-        <w:rPr>
-          <w:rFonts w:ascii="Arial" w:hAnsi="Arial" w:cs="Arial"/>
-          <w:sz w:val="24"/>
-        </w:rPr>
-        <w:t>ería: crear, modificar, buscar y agregar, la secretaria solo puede realizar las últimas 3 acciones.</w:t>
-      </w:r>
-      <w:bookmarkStart w:id="0" w:name="_GoBack"/>
-      <w:bookmarkEnd w:id="0"/>
+        <w:t>l sistema permite que el usuario administrador y la secretaría puedan gestionar una galería (crear, modificar, buscar).</w:t>
+      </w:r>
     </w:p>
     <w:p>
       <w:pPr>
@@ -3085,6 +3079,13 @@
           <w:rFonts w:ascii="Arial" w:hAnsi="Arial" w:cs="Arial"/>
           <w:sz w:val="24"/>
         </w:rPr>
+        <w:t xml:space="preserve"> por parte del administrador</w:t>
+      </w:r>
+      <w:r>
+        <w:rPr>
+          <w:rFonts w:ascii="Arial" w:hAnsi="Arial" w:cs="Arial"/>
+          <w:sz w:val="24"/>
+        </w:rPr>
         <w:t xml:space="preserve"> </w:t>
       </w:r>
       <w:r>
@@ -3171,7 +3172,21 @@
           <w:rFonts w:ascii="Arial" w:hAnsi="Arial" w:cs="Arial"/>
           <w:sz w:val="24"/>
         </w:rPr>
-        <w:t>aliza el tatuaje, si la galería es creada correctamente se mostrara un mensaje de “operación exitosa”, en caso contrario el mensaje será “operación fallida”.</w:t>
+        <w:t>aliza el tatuaje</w:t>
+      </w:r>
+      <w:r>
+        <w:rPr>
+          <w:rFonts w:ascii="Arial" w:hAnsi="Arial" w:cs="Arial"/>
+          <w:sz w:val="24"/>
+        </w:rPr>
+        <w:t>-opcional-</w:t>
+      </w:r>
+      <w:r>
+        <w:rPr>
+          <w:rFonts w:ascii="Arial" w:hAnsi="Arial" w:cs="Arial"/>
+          <w:sz w:val="24"/>
+        </w:rPr>
+        <w:t>, si la galería es creada correctamente se mostrara un mensaje de “operación exitosa”, en caso contrario el mensaje será “operación fallida”.</w:t>
       </w:r>
     </w:p>
     <w:p>
@@ -3256,6 +3271,13 @@
           <w:rFonts w:ascii="Arial" w:hAnsi="Arial" w:cs="Arial"/>
           <w:sz w:val="24"/>
         </w:rPr>
+        <w:t xml:space="preserve"> que el usuario administrador y secretaria puedan</w:t>
+      </w:r>
+      <w:r>
+        <w:rPr>
+          <w:rFonts w:ascii="Arial" w:hAnsi="Arial" w:cs="Arial"/>
+          <w:sz w:val="24"/>
+        </w:rPr>
         <w:t xml:space="preserve"> </w:t>
       </w:r>
       <w:r>
@@ -3405,14 +3427,14 @@
           <w:rFonts w:ascii="Arial" w:hAnsi="Arial" w:cs="Arial"/>
           <w:sz w:val="24"/>
         </w:rPr>
-        <w:t xml:space="preserve">istema permite </w:t>
-      </w:r>
-      <w:r>
-        <w:rPr>
-          <w:rFonts w:ascii="Arial" w:hAnsi="Arial" w:cs="Arial"/>
-          <w:sz w:val="24"/>
-        </w:rPr>
-        <w:t xml:space="preserve">ver </w:t>
+        <w:t xml:space="preserve">istema permite que el usuario administrador y secretaría </w:t>
+      </w:r>
+      <w:r>
+        <w:rPr>
+          <w:rFonts w:ascii="Arial" w:hAnsi="Arial" w:cs="Arial"/>
+          <w:sz w:val="24"/>
+        </w:rPr>
+        <w:t xml:space="preserve">puedan ver </w:t>
       </w:r>
       <w:r>
         <w:rPr>
@@ -3504,22 +3526,14 @@
           <w:b/>
           <w:sz w:val="24"/>
         </w:rPr>
-        <w:t>RQF005.4 A</w:t>
-      </w:r>
-      <w:r>
-        <w:rPr>
-          <w:rFonts w:ascii="Arial" w:hAnsi="Arial" w:cs="Arial"/>
-          <w:b/>
-          <w:sz w:val="24"/>
-        </w:rPr>
-        <w:t>gregar a galería:</w:t>
-      </w:r>
-      <w:r>
-        <w:rPr>
-          <w:rFonts w:ascii="Arial" w:hAnsi="Arial" w:cs="Arial"/>
-          <w:sz w:val="24"/>
-        </w:rPr>
-        <w:t xml:space="preserve"> El sistema permite </w:t>
+        <w:t>RQF005.4 agregar a galería:</w:t>
+      </w:r>
+      <w:r>
+        <w:rPr>
+          <w:rFonts w:ascii="Arial" w:hAnsi="Arial" w:cs="Arial"/>
+          <w:sz w:val="24"/>
+        </w:rPr>
+        <w:t xml:space="preserve"> El sistema permite que el usuario administrador y secretaría puedan </w:t>
       </w:r>
       <w:r>
         <w:rPr>
@@ -3540,7 +3554,21 @@
           <w:rFonts w:ascii="Arial" w:hAnsi="Arial" w:cs="Arial"/>
           <w:sz w:val="24"/>
         </w:rPr>
-        <w:t xml:space="preserve"> nombre-opcional-, un</w:t>
+        <w:t xml:space="preserve"> nombre</w:t>
+      </w:r>
+      <w:r>
+        <w:rPr>
+          <w:rFonts w:ascii="Arial" w:hAnsi="Arial" w:cs="Arial"/>
+          <w:sz w:val="24"/>
+        </w:rPr>
+        <w:t xml:space="preserve"> </w:t>
+      </w:r>
+      <w:r>
+        <w:rPr>
+          <w:rFonts w:ascii="Arial" w:hAnsi="Arial" w:cs="Arial"/>
+          <w:sz w:val="24"/>
+        </w:rPr>
+        <w:t>-opcional-, un</w:t>
       </w:r>
       <w:r>
         <w:rPr>
@@ -3565,13 +3593,114 @@
           <w:sz w:val="24"/>
         </w:rPr>
       </w:pPr>
+    </w:p>
+    <w:p>
+      <w:pPr>
+        <w:spacing w:after="200" w:line="240" w:lineRule="auto"/>
+        <w:jc w:val="both"/>
+        <w:rPr>
+          <w:rFonts w:ascii="Arial" w:hAnsi="Arial" w:cs="Arial"/>
+          <w:sz w:val="24"/>
+        </w:rPr>
+      </w:pPr>
+      <w:r>
+        <w:rPr>
+          <w:rFonts w:ascii="Arial" w:hAnsi="Arial" w:cs="Arial"/>
+          <w:b/>
+          <w:sz w:val="24"/>
+        </w:rPr>
+        <w:t xml:space="preserve">RQF006 Administrar ingresos: </w:t>
+      </w:r>
+      <w:r>
+        <w:rPr>
+          <w:rFonts w:ascii="Arial" w:hAnsi="Arial" w:cs="Arial"/>
+          <w:sz w:val="24"/>
+        </w:rPr>
+        <w:t>El sistema</w:t>
+      </w:r>
+      <w:r>
+        <w:rPr>
+          <w:rFonts w:ascii="Arial" w:hAnsi="Arial" w:cs="Arial"/>
+          <w:sz w:val="24"/>
+        </w:rPr>
+        <w:t xml:space="preserve"> permite al usuario de tipo administrador o secretaria </w:t>
+      </w:r>
+      <w:r>
+        <w:rPr>
+          <w:rFonts w:ascii="Arial" w:hAnsi="Arial" w:cs="Arial"/>
+          <w:sz w:val="24"/>
+        </w:rPr>
+        <w:t>registrar un ingreso que es</w:t>
+      </w:r>
+      <w:r>
+        <w:rPr>
+          <w:rFonts w:ascii="Arial" w:hAnsi="Arial" w:cs="Arial"/>
+          <w:sz w:val="24"/>
+        </w:rPr>
+        <w:t xml:space="preserve"> el pago de la parte</w:t>
+      </w:r>
+      <w:r>
+        <w:rPr>
+          <w:rFonts w:ascii="Arial" w:hAnsi="Arial" w:cs="Arial"/>
+          <w:sz w:val="24"/>
+        </w:rPr>
+        <w:t>(s)</w:t>
+      </w:r>
+      <w:r>
+        <w:rPr>
+          <w:rFonts w:ascii="Arial" w:hAnsi="Arial" w:cs="Arial"/>
+          <w:sz w:val="24"/>
+        </w:rPr>
+        <w:t xml:space="preserve"> faltante de una cita, se guardara el monto pagado</w:t>
+      </w:r>
+      <w:r>
+        <w:rPr>
+          <w:rFonts w:ascii="Arial" w:hAnsi="Arial" w:cs="Arial"/>
+          <w:sz w:val="24"/>
+        </w:rPr>
+        <w:t xml:space="preserve"> en una lista pr</w:t>
+      </w:r>
+      <w:r>
+        <w:rPr>
+          <w:rFonts w:ascii="Arial" w:hAnsi="Arial" w:cs="Arial"/>
+          <w:sz w:val="24"/>
+        </w:rPr>
+        <w:t>o</w:t>
+      </w:r>
+      <w:r>
+        <w:rPr>
+          <w:rFonts w:ascii="Arial" w:hAnsi="Arial" w:cs="Arial"/>
+          <w:sz w:val="24"/>
+        </w:rPr>
+        <w:t>pia de la cita</w:t>
+      </w:r>
+      <w:r>
+        <w:rPr>
+          <w:rFonts w:ascii="Arial" w:hAnsi="Arial" w:cs="Arial"/>
+          <w:sz w:val="24"/>
+        </w:rPr>
+        <w:t xml:space="preserve"> y</w:t>
+      </w:r>
+      <w:r>
+        <w:rPr>
+          <w:rFonts w:ascii="Arial" w:hAnsi="Arial" w:cs="Arial"/>
+          <w:sz w:val="24"/>
+        </w:rPr>
+        <w:t xml:space="preserve"> la fecha en que se realizó</w:t>
+      </w:r>
+      <w:r>
+        <w:rPr>
+          <w:rFonts w:ascii="Arial" w:hAnsi="Arial" w:cs="Arial"/>
+          <w:sz w:val="24"/>
+        </w:rPr>
+        <w:t>; si el trabajo es agregado correctamente se mostrara un mensaje de “operación exitosa”, en caso contrario el mensaje será “operación fallida”.</w:t>
+      </w:r>
     </w:p>
     <w:p>
       <w:pPr>
         <w:pStyle w:val="NormalWeb"/>
         <w:shd w:val="clear" w:color="auto" w:fill="FFFFFF" w:themeFill="background1"/>
         <w:spacing w:before="120" w:beforeAutospacing="0" w:after="120" w:afterAutospacing="0"/>
-        <w:ind w:left="360"/>
         <w:jc w:val="both"/>
         <w:rPr>
           <w:rFonts w:ascii="Arial" w:hAnsi="Arial" w:cs="Arial"/>
@@ -3585,23 +3714,15 @@
           <w:b/>
           <w:szCs w:val="22"/>
         </w:rPr>
-        <w:t>R</w:t>
-      </w:r>
-      <w:r>
-        <w:rPr>
-          <w:rFonts w:ascii="Arial" w:hAnsi="Arial" w:cs="Arial"/>
-          <w:b/>
-          <w:szCs w:val="22"/>
-        </w:rPr>
-        <w:t>QF00</w:t>
-      </w:r>
-      <w:r>
-        <w:rPr>
-          <w:rFonts w:ascii="Arial" w:hAnsi="Arial" w:cs="Arial"/>
-          <w:b/>
-          <w:szCs w:val="22"/>
-        </w:rPr>
-        <w:t>6</w:t>
+        <w:t>RQF00</w:t>
+      </w:r>
+      <w:r>
+        <w:rPr>
+          <w:rFonts w:ascii="Arial" w:hAnsi="Arial" w:cs="Arial"/>
+          <w:b/>
+          <w:szCs w:val="22"/>
+        </w:rPr>
+        <w:t>7</w:t>
       </w:r>
       <w:r>
         <w:rPr>
@@ -3839,136 +3960,22 @@
           <w:b/>
           <w:sz w:val="24"/>
         </w:rPr>
-        <w:t>RQNF</w:t>
-      </w:r>
-      <w:r>
-        <w:rPr>
-          <w:rFonts w:ascii="Arial" w:hAnsi="Arial" w:cs="Arial"/>
-          <w:b/>
-          <w:sz w:val="24"/>
-        </w:rPr>
-        <w:t>001</w:t>
-      </w:r>
-      <w:r>
-        <w:rPr>
-          <w:rFonts w:ascii="Arial" w:hAnsi="Arial" w:cs="Arial"/>
-          <w:b/>
-          <w:sz w:val="24"/>
-        </w:rPr>
-        <w:t xml:space="preserve"> Requerir Sistema Operativo</w:t>
-      </w:r>
-      <w:r>
-        <w:rPr>
-          <w:rFonts w:ascii="Arial" w:hAnsi="Arial" w:cs="Arial"/>
-          <w:b/>
-          <w:sz w:val="24"/>
-        </w:rPr>
-        <w:t xml:space="preserve"> y navegador</w:t>
-      </w:r>
-      <w:r>
-        <w:rPr>
-          <w:rFonts w:ascii="Arial" w:hAnsi="Arial" w:cs="Arial"/>
-          <w:b/>
-          <w:sz w:val="24"/>
-        </w:rPr>
-        <w:t xml:space="preserve">: </w:t>
-      </w:r>
-      <w:r>
-        <w:rPr>
-          <w:rFonts w:ascii="Arial" w:hAnsi="Arial" w:cs="Arial"/>
-          <w:sz w:val="24"/>
-        </w:rPr>
-        <w:t>El sistema permitirá su ejecución en los sistemas operativos (Windows 7, Windo</w:t>
-      </w:r>
-      <w:r>
-        <w:rPr>
-          <w:rFonts w:ascii="Arial" w:hAnsi="Arial" w:cs="Arial"/>
-          <w:sz w:val="24"/>
-        </w:rPr>
-        <w:t xml:space="preserve">ws 8, Windows 8.1 y Windows 10) y navegadores como </w:t>
-      </w:r>
-      <w:proofErr w:type="spellStart"/>
-      <w:r>
-        <w:rPr>
-          <w:rFonts w:ascii="Arial" w:hAnsi="Arial" w:cs="Arial"/>
-          <w:sz w:val="24"/>
-        </w:rPr>
-        <w:t>mozilla</w:t>
-      </w:r>
-      <w:proofErr w:type="spellEnd"/>
-      <w:r>
-        <w:rPr>
-          <w:rFonts w:ascii="Arial" w:hAnsi="Arial" w:cs="Arial"/>
-          <w:sz w:val="24"/>
-        </w:rPr>
-        <w:t xml:space="preserve">, </w:t>
-      </w:r>
-      <w:proofErr w:type="spellStart"/>
-      <w:r>
-        <w:rPr>
-          <w:rFonts w:ascii="Arial" w:hAnsi="Arial" w:cs="Arial"/>
-          <w:sz w:val="24"/>
-        </w:rPr>
-        <w:t>google</w:t>
-      </w:r>
-      <w:proofErr w:type="spellEnd"/>
-      <w:r>
-        <w:rPr>
-          <w:rFonts w:ascii="Arial" w:hAnsi="Arial" w:cs="Arial"/>
-          <w:sz w:val="24"/>
-        </w:rPr>
-        <w:t xml:space="preserve"> </w:t>
-      </w:r>
-      <w:proofErr w:type="spellStart"/>
-      <w:r>
-        <w:rPr>
-          <w:rFonts w:ascii="Arial" w:hAnsi="Arial" w:cs="Arial"/>
-          <w:sz w:val="24"/>
-        </w:rPr>
-        <w:t>Chrome</w:t>
-      </w:r>
-      <w:proofErr w:type="spellEnd"/>
-      <w:r>
-        <w:rPr>
-          <w:rFonts w:ascii="Arial" w:hAnsi="Arial" w:cs="Arial"/>
-          <w:sz w:val="24"/>
-        </w:rPr>
-        <w:t xml:space="preserve">, internet </w:t>
-      </w:r>
-      <w:proofErr w:type="spellStart"/>
-      <w:r>
-        <w:rPr>
-          <w:rFonts w:ascii="Arial" w:hAnsi="Arial" w:cs="Arial"/>
-          <w:sz w:val="24"/>
-        </w:rPr>
-        <w:t>explorer</w:t>
-      </w:r>
-      <w:proofErr w:type="spellEnd"/>
-      <w:r>
-        <w:rPr>
-          <w:rFonts w:ascii="Arial" w:hAnsi="Arial" w:cs="Arial"/>
-          <w:sz w:val="24"/>
-        </w:rPr>
-        <w:t xml:space="preserve"> entre otros.</w:t>
-      </w:r>
-    </w:p>
-    <w:p>
-      <w:pPr>
-        <w:spacing w:line="240" w:lineRule="auto"/>
-        <w:ind w:left="360"/>
-        <w:jc w:val="both"/>
-        <w:rPr>
-          <w:rFonts w:ascii="Arial" w:hAnsi="Arial" w:cs="Arial"/>
-          <w:sz w:val="24"/>
-        </w:rPr>
-      </w:pPr>
-      <w:r>
-        <w:rPr>
-          <w:rFonts w:ascii="Arial" w:hAnsi="Arial" w:cs="Arial"/>
-          <w:b/>
-          <w:sz w:val="24"/>
-        </w:rPr>
-        <w:t xml:space="preserve">RQNF002. Eficiencia del sistema: </w:t>
+        <w:t>RQNF001</w:t>
+      </w:r>
+      <w:r>
+        <w:rPr>
+          <w:rFonts w:ascii="Arial" w:hAnsi="Arial" w:cs="Arial"/>
+          <w:b/>
+          <w:sz w:val="24"/>
+        </w:rPr>
+        <w:t xml:space="preserve"> Seguridad en el Sistema: </w:t>
+      </w:r>
+      <w:r>
+        <w:rPr>
+          <w:rFonts w:ascii="Arial" w:hAnsi="Arial" w:cs="Arial"/>
+          <w:sz w:val="24"/>
+        </w:rPr>
+        <w:t>El ingreso al sistema tendrá un Log in para evitar que personas inescrupulosas accedan al sistema.</w:t>
       </w:r>
     </w:p>
     <w:p>
@@ -3991,44 +3998,23 @@
           <w:b/>
           <w:sz w:val="24"/>
         </w:rPr>
-        <w:t>RQNF002.1 tiempo de respuesta del sistema:</w:t>
-      </w:r>
-      <w:r>
-        <w:rPr>
-          <w:rFonts w:ascii="Arial" w:hAnsi="Arial" w:cs="Arial"/>
-          <w:sz w:val="24"/>
-        </w:rPr>
-        <w:t xml:space="preserve"> el tiempo de asignación de citas, guardar un </w:t>
-      </w:r>
-      <w:r>
-        <w:rPr>
-          <w:rFonts w:ascii="Arial" w:hAnsi="Arial" w:cs="Arial"/>
-          <w:sz w:val="24"/>
-        </w:rPr>
-        <w:t>cliente, guardar</w:t>
-      </w:r>
-      <w:r>
-        <w:rPr>
-          <w:rFonts w:ascii="Arial" w:hAnsi="Arial" w:cs="Arial"/>
-          <w:sz w:val="24"/>
-        </w:rPr>
-        <w:t xml:space="preserve"> un usuario (secretaria y </w:t>
-      </w:r>
-      <w:proofErr w:type="spellStart"/>
-      <w:r>
-        <w:rPr>
-          <w:rFonts w:ascii="Arial" w:hAnsi="Arial" w:cs="Arial"/>
-          <w:sz w:val="24"/>
-        </w:rPr>
-        <w:t>tatuadores</w:t>
-      </w:r>
-      <w:proofErr w:type="spellEnd"/>
-      <w:r>
-        <w:rPr>
-          <w:rFonts w:ascii="Arial" w:hAnsi="Arial" w:cs="Arial"/>
-          <w:sz w:val="24"/>
-        </w:rPr>
-        <w:t>), debe demorarse no más de 6 segundos.</w:t>
+        <w:lastRenderedPageBreak/>
+        <w:t>RQNF001</w:t>
+      </w:r>
+      <w:r>
+        <w:rPr>
+          <w:rFonts w:ascii="Arial" w:hAnsi="Arial" w:cs="Arial"/>
+          <w:b/>
+          <w:sz w:val="24"/>
+        </w:rPr>
+        <w:t xml:space="preserve">.1. Ingreso cliente del sistema: </w:t>
+      </w:r>
+      <w:r>
+        <w:rPr>
+          <w:rFonts w:ascii="Arial" w:hAnsi="Arial" w:cs="Arial"/>
+          <w:sz w:val="24"/>
+        </w:rPr>
+        <w:t>el cliente del software tendrá un usuario de acceso y una contraseña el cuál gestionará la información de los administradores.</w:t>
       </w:r>
     </w:p>
     <w:p>
@@ -4062,72 +4048,32 @@
           <w:b/>
           <w:sz w:val="24"/>
         </w:rPr>
-        <w:lastRenderedPageBreak/>
-        <w:t xml:space="preserve">RQNF002.2 Uso de memoria </w:t>
-      </w:r>
-      <w:r>
-        <w:rPr>
-          <w:rFonts w:ascii="Arial" w:hAnsi="Arial" w:cs="Arial"/>
-          <w:b/>
-          <w:sz w:val="24"/>
-        </w:rPr>
-        <w:t>RAM</w:t>
-      </w:r>
-      <w:r>
-        <w:rPr>
-          <w:rFonts w:ascii="Arial" w:hAnsi="Arial" w:cs="Arial"/>
-          <w:b/>
-          <w:sz w:val="24"/>
-        </w:rPr>
-        <w:t>:</w:t>
-      </w:r>
-      <w:r>
-        <w:rPr>
-          <w:rFonts w:ascii="Arial" w:hAnsi="Arial" w:cs="Arial"/>
-          <w:sz w:val="24"/>
-        </w:rPr>
-        <w:t xml:space="preserve"> El sistema se podrá ejecutar sin la necesidad de requerir una gran cantidad de recursos por parte del terminal donde este ejecutándose, menos de 1000 Mb de memoria </w:t>
-      </w:r>
-      <w:r>
-        <w:rPr>
-          <w:rFonts w:ascii="Arial" w:hAnsi="Arial" w:cs="Arial"/>
-          <w:sz w:val="24"/>
-        </w:rPr>
-        <w:t>RAM</w:t>
-      </w:r>
-      <w:r>
-        <w:rPr>
-          <w:rFonts w:ascii="Arial" w:hAnsi="Arial" w:cs="Arial"/>
-          <w:sz w:val="24"/>
-        </w:rPr>
-        <w:t>.</w:t>
-      </w:r>
-    </w:p>
-    <w:p>
-      <w:pPr>
-        <w:spacing w:line="240" w:lineRule="auto"/>
-        <w:ind w:left="360"/>
-        <w:jc w:val="both"/>
-        <w:rPr>
-          <w:rFonts w:ascii="Arial" w:hAnsi="Arial" w:cs="Arial"/>
-          <w:sz w:val="24"/>
-        </w:rPr>
-      </w:pPr>
-      <w:r>
-        <w:rPr>
-          <w:rFonts w:ascii="Arial" w:hAnsi="Arial" w:cs="Arial"/>
-          <w:b/>
-          <w:sz w:val="24"/>
-        </w:rPr>
-        <w:t xml:space="preserve">RQNF003 Seguridad en el Sistema: </w:t>
-      </w:r>
-      <w:r>
-        <w:rPr>
-          <w:rFonts w:ascii="Arial" w:hAnsi="Arial" w:cs="Arial"/>
-          <w:sz w:val="24"/>
-        </w:rPr>
-        <w:t>El ingreso al sistema tendrá un Log in para evitar que personas inescrupulosas accedan al sistema.</w:t>
-      </w:r>
+        <w:t>RQNF001</w:t>
+      </w:r>
+      <w:r>
+        <w:rPr>
+          <w:rFonts w:ascii="Arial" w:hAnsi="Arial" w:cs="Arial"/>
+          <w:b/>
+          <w:sz w:val="24"/>
+        </w:rPr>
+        <w:t xml:space="preserve">.2. Ingreso usuario administrador: </w:t>
+      </w:r>
+      <w:r>
+        <w:rPr>
+          <w:rFonts w:ascii="Arial" w:hAnsi="Arial" w:cs="Arial"/>
+          <w:sz w:val="24"/>
+        </w:rPr>
+        <w:t>será realizado por el usuario administrador, este deberá tener una cuenta única y una contraseña.</w:t>
+      </w:r>
+    </w:p>
+    <w:p>
+      <w:pPr>
+        <w:pStyle w:val="Prrafodelista"/>
+        <w:rPr>
+          <w:rFonts w:ascii="Arial" w:hAnsi="Arial" w:cs="Arial"/>
+          <w:sz w:val="24"/>
+        </w:rPr>
+      </w:pPr>
     </w:p>
     <w:p>
       <w:pPr>
@@ -4149,28 +4095,109 @@
           <w:b/>
           <w:sz w:val="24"/>
         </w:rPr>
-        <w:t xml:space="preserve">RQNF003.1. Ingreso cliente del sistema: </w:t>
-      </w:r>
-      <w:r>
-        <w:rPr>
-          <w:rFonts w:ascii="Arial" w:hAnsi="Arial" w:cs="Arial"/>
-          <w:sz w:val="24"/>
-        </w:rPr>
-        <w:t xml:space="preserve">el cliente del software tendrá un usuario de acceso y una contraseña el cuál </w:t>
-      </w:r>
-      <w:r>
-        <w:rPr>
-          <w:rFonts w:ascii="Arial" w:hAnsi="Arial" w:cs="Arial"/>
-          <w:sz w:val="24"/>
-        </w:rPr>
-        <w:t>gestionará</w:t>
-      </w:r>
-      <w:r>
-        <w:rPr>
-          <w:rFonts w:ascii="Arial" w:hAnsi="Arial" w:cs="Arial"/>
-          <w:sz w:val="24"/>
-        </w:rPr>
-        <w:t xml:space="preserve"> la información de los administradores.</w:t>
+        <w:t>RQNF001</w:t>
+      </w:r>
+      <w:r>
+        <w:rPr>
+          <w:rFonts w:ascii="Arial" w:hAnsi="Arial" w:cs="Arial"/>
+          <w:b/>
+          <w:sz w:val="24"/>
+        </w:rPr>
+        <w:t>.3</w:t>
+      </w:r>
+      <w:r>
+        <w:rPr>
+          <w:rFonts w:ascii="Arial" w:hAnsi="Arial" w:cs="Arial"/>
+          <w:sz w:val="24"/>
+        </w:rPr>
+        <w:t xml:space="preserve"> </w:t>
+      </w:r>
+      <w:r>
+        <w:rPr>
+          <w:rFonts w:ascii="Arial" w:hAnsi="Arial" w:cs="Arial"/>
+          <w:b/>
+          <w:sz w:val="24"/>
+        </w:rPr>
+        <w:t xml:space="preserve">Back-Up de información: </w:t>
+      </w:r>
+      <w:r>
+        <w:rPr>
+          <w:rFonts w:ascii="Arial" w:hAnsi="Arial" w:cs="Arial"/>
+          <w:sz w:val="24"/>
+        </w:rPr>
+        <w:t>El sistema realizará una copia de seguridad de toda la información que contenga con el fin de evitar posibles errores generados por parte del usuario o por daños en el hardware, esta copia se realizará cada semana –o lo que desee el cliente- y se almacenará en la nube.</w:t>
+      </w:r>
+    </w:p>
+    <w:p>
+      <w:pPr>
+        <w:spacing w:line="240" w:lineRule="auto"/>
+        <w:ind w:left="360"/>
+        <w:jc w:val="both"/>
+        <w:rPr>
+          <w:rFonts w:ascii="Arial" w:hAnsi="Arial" w:cs="Arial"/>
+          <w:sz w:val="24"/>
+        </w:rPr>
+      </w:pPr>
+      <w:r>
+        <w:rPr>
+          <w:rFonts w:ascii="Arial" w:hAnsi="Arial" w:cs="Arial"/>
+          <w:b/>
+          <w:sz w:val="24"/>
+        </w:rPr>
+        <w:t>RQNF002</w:t>
+      </w:r>
+      <w:r>
+        <w:rPr>
+          <w:rFonts w:ascii="Arial" w:hAnsi="Arial" w:cs="Arial"/>
+          <w:b/>
+          <w:sz w:val="24"/>
+        </w:rPr>
+        <w:t xml:space="preserve">. Confiabilidad del sistema: </w:t>
+      </w:r>
+      <w:r>
+        <w:rPr>
+          <w:rFonts w:ascii="Arial" w:hAnsi="Arial" w:cs="Arial"/>
+          <w:sz w:val="24"/>
+        </w:rPr>
+        <w:t>El sistema debe garantizara una estabilidad y un manejo de errores.</w:t>
+      </w:r>
+    </w:p>
+    <w:p>
+      <w:pPr>
+        <w:pStyle w:val="Prrafodelista"/>
+        <w:numPr>
+          <w:ilvl w:val="0"/>
+          <w:numId w:val="3"/>
+        </w:numPr>
+        <w:spacing w:line="240" w:lineRule="auto"/>
+        <w:jc w:val="both"/>
+        <w:rPr>
+          <w:rFonts w:ascii="Arial" w:hAnsi="Arial" w:cs="Arial"/>
+          <w:sz w:val="24"/>
+        </w:rPr>
+      </w:pPr>
+      <w:r>
+        <w:rPr>
+          <w:rFonts w:ascii="Arial" w:hAnsi="Arial" w:cs="Arial"/>
+          <w:b/>
+          <w:sz w:val="24"/>
+        </w:rPr>
+        <w:t>RQNF002</w:t>
+      </w:r>
+      <w:r>
+        <w:rPr>
+          <w:rFonts w:ascii="Arial" w:hAnsi="Arial" w:cs="Arial"/>
+          <w:b/>
+          <w:sz w:val="24"/>
+        </w:rPr>
+        <w:t xml:space="preserve">.1 Informar Error: </w:t>
+      </w:r>
+      <w:r>
+        <w:rPr>
+          <w:rFonts w:ascii="Arial" w:hAnsi="Arial" w:cs="Arial"/>
+          <w:sz w:val="24"/>
+        </w:rPr>
+        <w:t>El sistema informara al usuario si se ha producido un error con la información, dando una descripción de este, un código de error y una o varias posibles soluciones.</w:t>
       </w:r>
     </w:p>
     <w:p>
@@ -4183,6 +4210,80 @@
           <w:sz w:val="24"/>
         </w:rPr>
       </w:pPr>
+    </w:p>
+    <w:p>
+      <w:pPr>
+        <w:pStyle w:val="Prrafodelista"/>
+        <w:numPr>
+          <w:ilvl w:val="0"/>
+          <w:numId w:val="3"/>
+        </w:numPr>
+        <w:spacing w:line="240" w:lineRule="auto"/>
+        <w:jc w:val="both"/>
+        <w:rPr>
+          <w:rFonts w:ascii="Arial" w:hAnsi="Arial" w:cs="Arial"/>
+          <w:sz w:val="24"/>
+        </w:rPr>
+      </w:pPr>
+      <w:r>
+        <w:rPr>
+          <w:rFonts w:ascii="Arial" w:hAnsi="Arial" w:cs="Arial"/>
+          <w:b/>
+          <w:sz w:val="24"/>
+        </w:rPr>
+        <w:t>RQNF002</w:t>
+      </w:r>
+      <w:r>
+        <w:rPr>
+          <w:rFonts w:ascii="Arial" w:hAnsi="Arial" w:cs="Arial"/>
+          <w:b/>
+          <w:sz w:val="24"/>
+        </w:rPr>
+        <w:t>.2 disponibilidad del sistema:</w:t>
+      </w:r>
+      <w:r>
+        <w:rPr>
+          <w:rFonts w:ascii="Arial" w:hAnsi="Arial" w:cs="Arial"/>
+          <w:sz w:val="24"/>
+        </w:rPr>
+        <w:t xml:space="preserve"> el sistema garantiza una disponibilidad superior al 95% al momento de su uso.</w:t>
+      </w:r>
+    </w:p>
+    <w:p>
+      <w:pPr>
+        <w:pStyle w:val="Prrafodelista"/>
+        <w:rPr>
+          <w:rFonts w:ascii="Arial" w:hAnsi="Arial" w:cs="Arial"/>
+          <w:sz w:val="24"/>
+        </w:rPr>
+      </w:pPr>
+    </w:p>
+    <w:p>
+      <w:pPr>
+        <w:spacing w:line="240" w:lineRule="auto"/>
+        <w:ind w:left="360"/>
+        <w:jc w:val="both"/>
+        <w:rPr>
+          <w:rFonts w:ascii="Arial" w:hAnsi="Arial" w:cs="Arial"/>
+          <w:sz w:val="24"/>
+        </w:rPr>
+      </w:pPr>
+      <w:r>
+        <w:rPr>
+          <w:rFonts w:ascii="Arial" w:hAnsi="Arial" w:cs="Arial"/>
+          <w:b/>
+          <w:sz w:val="24"/>
+        </w:rPr>
+        <w:t>RQNF003</w:t>
+      </w:r>
+      <w:r>
+        <w:rPr>
+          <w:rFonts w:ascii="Arial" w:hAnsi="Arial" w:cs="Arial"/>
+          <w:b/>
+          <w:sz w:val="24"/>
+        </w:rPr>
+        <w:t xml:space="preserve">. Eficiencia del sistema: </w:t>
+      </w:r>
     </w:p>
     <w:p>
       <w:pPr>
@@ -4204,19 +4305,45 @@
           <w:b/>
           <w:sz w:val="24"/>
         </w:rPr>
-        <w:t xml:space="preserve">RQNF003.2. Ingreso usuario administrador: </w:t>
-      </w:r>
-      <w:r>
-        <w:rPr>
-          <w:rFonts w:ascii="Arial" w:hAnsi="Arial" w:cs="Arial"/>
-          <w:sz w:val="24"/>
-        </w:rPr>
-        <w:t>será realizado por el usuario administrador, este deberá tener una cuenta única y una contraseña.</w:t>
+        <w:t>RQNF003</w:t>
+      </w:r>
+      <w:r>
+        <w:rPr>
+          <w:rFonts w:ascii="Arial" w:hAnsi="Arial" w:cs="Arial"/>
+          <w:b/>
+          <w:sz w:val="24"/>
+        </w:rPr>
+        <w:t>.1 tiempo de respuesta del sistema:</w:t>
+      </w:r>
+      <w:r>
+        <w:rPr>
+          <w:rFonts w:ascii="Arial" w:hAnsi="Arial" w:cs="Arial"/>
+          <w:sz w:val="24"/>
+        </w:rPr>
+        <w:t xml:space="preserve"> el tiempo de asignación de citas, guardar un cliente, guardar un usuario (secretaria y </w:t>
+      </w:r>
+      <w:proofErr w:type="spellStart"/>
+      <w:r>
+        <w:rPr>
+          <w:rFonts w:ascii="Arial" w:hAnsi="Arial" w:cs="Arial"/>
+          <w:sz w:val="24"/>
+        </w:rPr>
+        <w:t>tatuadores</w:t>
+      </w:r>
+      <w:proofErr w:type="spellEnd"/>
+      <w:r>
+        <w:rPr>
+          <w:rFonts w:ascii="Arial" w:hAnsi="Arial" w:cs="Arial"/>
+          <w:sz w:val="24"/>
+        </w:rPr>
+        <w:t>), debe demorarse no más de 6 segundos.</w:t>
       </w:r>
     </w:p>
     <w:p>
       <w:pPr>
         <w:pStyle w:val="Prrafodelista"/>
+        <w:spacing w:line="240" w:lineRule="auto"/>
+        <w:jc w:val="both"/>
         <w:rPr>
           <w:rFonts w:ascii="Arial" w:hAnsi="Arial" w:cs="Arial"/>
           <w:sz w:val="24"/>
@@ -4243,86 +4370,33 @@
           <w:b/>
           <w:sz w:val="24"/>
         </w:rPr>
-        <w:t>RQNF003.3</w:t>
-      </w:r>
-      <w:r>
-        <w:rPr>
-          <w:rFonts w:ascii="Arial" w:hAnsi="Arial" w:cs="Arial"/>
-          <w:sz w:val="24"/>
-        </w:rPr>
-        <w:t xml:space="preserve"> </w:t>
-      </w:r>
-      <w:r>
-        <w:rPr>
-          <w:rFonts w:ascii="Arial" w:hAnsi="Arial" w:cs="Arial"/>
-          <w:b/>
-          <w:sz w:val="24"/>
-        </w:rPr>
-        <w:t xml:space="preserve">Back-Up de información: </w:t>
-      </w:r>
-      <w:r>
-        <w:rPr>
-          <w:rFonts w:ascii="Arial" w:hAnsi="Arial" w:cs="Arial"/>
-          <w:sz w:val="24"/>
-        </w:rPr>
-        <w:t>El sistema</w:t>
-      </w:r>
-      <w:r>
-        <w:rPr>
-          <w:rFonts w:ascii="Arial" w:hAnsi="Arial" w:cs="Arial"/>
-          <w:sz w:val="24"/>
-        </w:rPr>
-        <w:t xml:space="preserve"> </w:t>
-      </w:r>
-      <w:r>
-        <w:rPr>
-          <w:rFonts w:ascii="Arial" w:hAnsi="Arial" w:cs="Arial"/>
-          <w:sz w:val="24"/>
-        </w:rPr>
-        <w:t xml:space="preserve">realizará una copia de seguridad de toda la información que contenga con el fin de evitar posibles errores generados por parte del usuario o por daños en el hardware, esta copia se </w:t>
-      </w:r>
-      <w:r>
-        <w:rPr>
-          <w:rFonts w:ascii="Arial" w:hAnsi="Arial" w:cs="Arial"/>
-          <w:sz w:val="24"/>
-        </w:rPr>
-        <w:t>realizará</w:t>
-      </w:r>
-      <w:r>
-        <w:rPr>
-          <w:rFonts w:ascii="Arial" w:hAnsi="Arial" w:cs="Arial"/>
-          <w:sz w:val="24"/>
-        </w:rPr>
-        <w:t xml:space="preserve"> cada semana </w:t>
-      </w:r>
-      <w:r>
-        <w:rPr>
-          <w:rFonts w:ascii="Arial" w:hAnsi="Arial" w:cs="Arial"/>
-          <w:sz w:val="24"/>
-        </w:rPr>
-        <w:t xml:space="preserve">–o lo que desee el cliente- </w:t>
-      </w:r>
-      <w:r>
-        <w:rPr>
-          <w:rFonts w:ascii="Arial" w:hAnsi="Arial" w:cs="Arial"/>
-          <w:sz w:val="24"/>
-        </w:rPr>
-        <w:t xml:space="preserve">y se </w:t>
-      </w:r>
-      <w:r>
-        <w:rPr>
-          <w:rFonts w:ascii="Arial" w:hAnsi="Arial" w:cs="Arial"/>
-          <w:sz w:val="24"/>
-        </w:rPr>
-        <w:t>almacenará</w:t>
-      </w:r>
-      <w:r>
-        <w:rPr>
-          <w:rFonts w:ascii="Arial" w:hAnsi="Arial" w:cs="Arial"/>
-          <w:sz w:val="24"/>
-        </w:rPr>
-        <w:t xml:space="preserve"> en la nube.</w:t>
-      </w:r>
+        <w:t>RQNF003</w:t>
+      </w:r>
+      <w:r>
+        <w:rPr>
+          <w:rFonts w:ascii="Arial" w:hAnsi="Arial" w:cs="Arial"/>
+          <w:b/>
+          <w:sz w:val="24"/>
+        </w:rPr>
+        <w:t>.2 Uso de memoria RAM:</w:t>
+      </w:r>
+      <w:r>
+        <w:rPr>
+          <w:rFonts w:ascii="Arial" w:hAnsi="Arial" w:cs="Arial"/>
+          <w:sz w:val="24"/>
+        </w:rPr>
+        <w:t xml:space="preserve"> El sistema se podrá ejecutar sin la necesidad de requerir una gran cantidad de recursos por parte del terminal donde este ejecutándose, menos de 1000 Mb de memoria RAM.</w:t>
+      </w:r>
+    </w:p>
+    <w:p>
+      <w:pPr>
+        <w:spacing w:line="240" w:lineRule="auto"/>
+        <w:jc w:val="both"/>
+        <w:rPr>
+          <w:rFonts w:ascii="Arial" w:hAnsi="Arial" w:cs="Arial"/>
+          <w:sz w:val="24"/>
+        </w:rPr>
+      </w:pPr>
     </w:p>
     <w:p>
       <w:pPr>
@@ -4340,14 +4414,121 @@
           <w:b/>
           <w:sz w:val="24"/>
         </w:rPr>
-        <w:t xml:space="preserve">RQNF004. Confiabilidad del sistema: </w:t>
-      </w:r>
-      <w:r>
-        <w:rPr>
-          <w:rFonts w:ascii="Arial" w:hAnsi="Arial" w:cs="Arial"/>
-          <w:sz w:val="24"/>
-        </w:rPr>
-        <w:t>El sistema debe garantizara una estabilidad y un manejo de errores.</w:t>
+        <w:t>RQNF004 Portabilidad</w:t>
+      </w:r>
+      <w:r>
+        <w:rPr>
+          <w:rFonts w:ascii="Arial" w:hAnsi="Arial" w:cs="Arial"/>
+          <w:b/>
+          <w:sz w:val="24"/>
+        </w:rPr>
+        <w:t xml:space="preserve">: </w:t>
+      </w:r>
+      <w:r>
+        <w:rPr>
+          <w:rFonts w:ascii="Arial" w:hAnsi="Arial" w:cs="Arial"/>
+          <w:sz w:val="24"/>
+        </w:rPr>
+        <w:t xml:space="preserve">El sistema permitirá su ejecución en los sistemas operativos (Windows 7, Windows 8, Windows 8.1 y Windows 10) y navegadores como </w:t>
+      </w:r>
+      <w:proofErr w:type="spellStart"/>
+      <w:r>
+        <w:rPr>
+          <w:rFonts w:ascii="Arial" w:hAnsi="Arial" w:cs="Arial"/>
+          <w:sz w:val="24"/>
+        </w:rPr>
+        <w:t>mozilla</w:t>
+      </w:r>
+      <w:proofErr w:type="spellEnd"/>
+      <w:r>
+        <w:rPr>
+          <w:rFonts w:ascii="Arial" w:hAnsi="Arial" w:cs="Arial"/>
+          <w:sz w:val="24"/>
+        </w:rPr>
+        <w:t xml:space="preserve">, google Chrome, internet </w:t>
+      </w:r>
+      <w:proofErr w:type="spellStart"/>
+      <w:r>
+        <w:rPr>
+          <w:rFonts w:ascii="Arial" w:hAnsi="Arial" w:cs="Arial"/>
+          <w:sz w:val="24"/>
+        </w:rPr>
+        <w:t>explorer</w:t>
+      </w:r>
+      <w:proofErr w:type="spellEnd"/>
+      <w:r>
+        <w:rPr>
+          <w:rFonts w:ascii="Arial" w:hAnsi="Arial" w:cs="Arial"/>
+          <w:sz w:val="24"/>
+        </w:rPr>
+        <w:t xml:space="preserve"> entre otros.</w:t>
+      </w:r>
+    </w:p>
+    <w:p>
+      <w:pPr>
+        <w:rPr>
+          <w:rFonts w:ascii="Arial" w:hAnsi="Arial" w:cs="Arial"/>
+          <w:sz w:val="24"/>
+        </w:rPr>
+      </w:pPr>
+      <w:bookmarkStart w:id="0" w:name="_Hlk481676612"/>
+    </w:p>
+    <w:p>
+      <w:pPr>
+        <w:spacing w:line="240" w:lineRule="auto"/>
+        <w:ind w:left="360"/>
+        <w:jc w:val="both"/>
+        <w:rPr>
+          <w:rFonts w:ascii="Arial" w:hAnsi="Arial" w:cs="Arial"/>
+          <w:b/>
+          <w:sz w:val="24"/>
+        </w:rPr>
+      </w:pPr>
+      <w:r>
+        <w:rPr>
+          <w:rFonts w:ascii="Arial" w:hAnsi="Arial" w:cs="Arial"/>
+          <w:b/>
+          <w:sz w:val="24"/>
+        </w:rPr>
+        <w:t>RQNF005</w:t>
+      </w:r>
+      <w:r>
+        <w:rPr>
+          <w:rFonts w:ascii="Arial" w:hAnsi="Arial" w:cs="Arial"/>
+          <w:b/>
+          <w:sz w:val="24"/>
+        </w:rPr>
+        <w:t xml:space="preserve">. Usabilidad del sistema: </w:t>
+      </w:r>
+      <w:r>
+        <w:rPr>
+          <w:rFonts w:ascii="Arial" w:hAnsi="Arial" w:cs="Arial"/>
+          <w:sz w:val="24"/>
+        </w:rPr>
+        <w:t>el sistema debe permitir que el usuario lo maneje ef</w:t>
+      </w:r>
+      <w:r>
+        <w:rPr>
+          <w:rFonts w:ascii="Arial" w:hAnsi="Arial" w:cs="Arial"/>
+          <w:sz w:val="24"/>
+        </w:rPr>
+        <w:t xml:space="preserve">icientemente, le ofrezca ayuda </w:t>
+      </w:r>
+      <w:proofErr w:type="gramStart"/>
+      <w:r>
+        <w:rPr>
+          <w:rFonts w:ascii="Arial" w:hAnsi="Arial" w:cs="Arial"/>
+          <w:sz w:val="24"/>
+        </w:rPr>
+        <w:t>y  permita</w:t>
+      </w:r>
+      <w:proofErr w:type="gramEnd"/>
+      <w:r>
+        <w:rPr>
+          <w:rFonts w:ascii="Arial" w:hAnsi="Arial" w:cs="Arial"/>
+          <w:sz w:val="24"/>
+        </w:rPr>
+        <w:t xml:space="preserve"> que los usuarios puedan personalizar el sistema a su gusto (cambiar fondo, cambiar colores, cambiar idioma, tamaño de letra, tipo de letra).</w:t>
       </w:r>
     </w:p>
     <w:p>
@@ -4370,28 +4551,22 @@
           <w:b/>
           <w:sz w:val="24"/>
         </w:rPr>
-        <w:t xml:space="preserve">RQNF004.1 Informar Error: </w:t>
-      </w:r>
-      <w:r>
-        <w:rPr>
-          <w:rFonts w:ascii="Arial" w:hAnsi="Arial" w:cs="Arial"/>
-          <w:sz w:val="24"/>
-        </w:rPr>
-        <w:t xml:space="preserve">El sistema informara al usuario si se ha producido un error con la información, dando una descripción de este, un código de error y una o varias </w:t>
-      </w:r>
-      <w:r>
-        <w:rPr>
-          <w:rFonts w:ascii="Arial" w:hAnsi="Arial" w:cs="Arial"/>
-          <w:sz w:val="24"/>
-        </w:rPr>
-        <w:t>posibles soluciones</w:t>
-      </w:r>
-      <w:r>
-        <w:rPr>
-          <w:rFonts w:ascii="Arial" w:hAnsi="Arial" w:cs="Arial"/>
-          <w:sz w:val="24"/>
-        </w:rPr>
-        <w:t>.</w:t>
+        <w:t>RQNF005</w:t>
+      </w:r>
+      <w:r>
+        <w:rPr>
+          <w:rFonts w:ascii="Arial" w:hAnsi="Arial" w:cs="Arial"/>
+          <w:b/>
+          <w:sz w:val="24"/>
+        </w:rPr>
+        <w:t>.1 ayuda del sistema:</w:t>
+      </w:r>
+      <w:r>
+        <w:rPr>
+          <w:rFonts w:ascii="Arial" w:hAnsi="Arial" w:cs="Arial"/>
+          <w:sz w:val="24"/>
+        </w:rPr>
+        <w:t xml:space="preserve"> El sistema contará con una opción de ayuda para su uso adecuado, en la que se explicará a detalle cada una de las funciones del sistema.  </w:t>
       </w:r>
     </w:p>
     <w:p>
@@ -4416,64 +4591,43 @@
         <w:jc w:val="both"/>
         <w:rPr>
           <w:rFonts w:ascii="Arial" w:hAnsi="Arial" w:cs="Arial"/>
-          <w:sz w:val="24"/>
-        </w:rPr>
-      </w:pPr>
-      <w:r>
-        <w:rPr>
-          <w:rFonts w:ascii="Arial" w:hAnsi="Arial" w:cs="Arial"/>
-          <w:b/>
-          <w:sz w:val="24"/>
-        </w:rPr>
-        <w:t>RQNF004.2 disponibilidad del sistema:</w:t>
-      </w:r>
-      <w:r>
-        <w:rPr>
-          <w:rFonts w:ascii="Arial" w:hAnsi="Arial" w:cs="Arial"/>
-          <w:sz w:val="24"/>
-        </w:rPr>
-        <w:t xml:space="preserve"> el sistema garantiza una disponibilidad superior al 95% al momento de su uso.</w:t>
-      </w:r>
-    </w:p>
-    <w:p>
-      <w:pPr>
-        <w:spacing w:after="200" w:line="240" w:lineRule="auto"/>
-        <w:ind w:left="360"/>
-        <w:jc w:val="both"/>
-        <w:rPr>
-          <w:rFonts w:ascii="Arial" w:hAnsi="Arial" w:cs="Arial"/>
-          <w:sz w:val="24"/>
-        </w:rPr>
-      </w:pPr>
-      <w:r>
-        <w:rPr>
-          <w:rFonts w:ascii="Arial" w:hAnsi="Arial" w:cs="Arial"/>
-          <w:b/>
-          <w:sz w:val="24"/>
-        </w:rPr>
-        <w:t>RQNF005. Personalización el sistema:</w:t>
-      </w:r>
-      <w:r>
-        <w:rPr>
-          <w:rFonts w:ascii="Arial" w:hAnsi="Arial" w:cs="Arial"/>
-          <w:sz w:val="24"/>
-        </w:rPr>
-        <w:t xml:space="preserve"> el sistema permite que</w:t>
-      </w:r>
-      <w:r>
-        <w:rPr>
-          <w:rFonts w:ascii="Arial" w:hAnsi="Arial" w:cs="Arial"/>
-          <w:sz w:val="24"/>
-        </w:rPr>
-        <w:t xml:space="preserve"> los usuarios </w:t>
-      </w:r>
-      <w:r>
-        <w:rPr>
-          <w:rFonts w:ascii="Arial" w:hAnsi="Arial" w:cs="Arial"/>
-          <w:sz w:val="24"/>
-        </w:rPr>
-        <w:t>puedan personalizar el sistema a su gusto (cambiar fondo, cambiar colores, cambiar idioma, tamaño de letra, tipo de letra).</w:t>
-      </w:r>
+          <w:b/>
+          <w:sz w:val="24"/>
+        </w:rPr>
+      </w:pPr>
+      <w:r>
+        <w:rPr>
+          <w:rFonts w:ascii="Arial" w:hAnsi="Arial" w:cs="Arial"/>
+          <w:b/>
+          <w:sz w:val="24"/>
+        </w:rPr>
+        <w:t>RQNF005</w:t>
+      </w:r>
+      <w:r>
+        <w:rPr>
+          <w:rFonts w:ascii="Arial" w:hAnsi="Arial" w:cs="Arial"/>
+          <w:b/>
+          <w:sz w:val="24"/>
+        </w:rPr>
+        <w:t xml:space="preserve">.2 tiempo de aprendizaje del sistema: </w:t>
+      </w:r>
+      <w:r>
+        <w:rPr>
+          <w:rFonts w:ascii="Arial" w:hAnsi="Arial" w:cs="Arial"/>
+          <w:sz w:val="24"/>
+        </w:rPr>
+        <w:t>el usuario deberá aprender a manejar el sistema en un tiempo inferior a 3 horas.</w:t>
+      </w:r>
+    </w:p>
+    <w:p>
+      <w:pPr>
+        <w:pStyle w:val="Prrafodelista"/>
+        <w:rPr>
+          <w:rFonts w:ascii="Arial" w:hAnsi="Arial" w:cs="Arial"/>
+          <w:b/>
+          <w:sz w:val="24"/>
+        </w:rPr>
+      </w:pPr>
     </w:p>
     <w:p>
       <w:pPr>
@@ -4495,7 +4649,15 @@
           <w:b/>
           <w:sz w:val="24"/>
         </w:rPr>
-        <w:t>RQNF005.1. cambiar fondo usuario secretaria:</w:t>
+        <w:t>RQNF005.3</w:t>
+      </w:r>
+      <w:r>
+        <w:rPr>
+          <w:rFonts w:ascii="Arial" w:hAnsi="Arial" w:cs="Arial"/>
+          <w:b/>
+          <w:sz w:val="24"/>
+        </w:rPr>
+        <w:t>. cambiar fondo usuario secretaria:</w:t>
       </w:r>
       <w:r>
         <w:rPr>
@@ -4536,7 +4698,15 @@
           <w:b/>
           <w:sz w:val="24"/>
         </w:rPr>
-        <w:t>RQNF005.2. Cambiar Color Usuario secretaria</w:t>
+        <w:t>RQNF005.4</w:t>
+      </w:r>
+      <w:r>
+        <w:rPr>
+          <w:rFonts w:ascii="Arial" w:hAnsi="Arial" w:cs="Arial"/>
+          <w:b/>
+          <w:sz w:val="24"/>
+        </w:rPr>
+        <w:t>. Cambiar Color Usuario secretaria</w:t>
       </w:r>
       <w:r>
         <w:rPr>
@@ -4575,7 +4745,15 @@
           <w:b/>
           <w:sz w:val="24"/>
         </w:rPr>
-        <w:t>RQNF005.3. Cambiar idioma usuario secretaria</w:t>
+        <w:t>RQNF005.5</w:t>
+      </w:r>
+      <w:r>
+        <w:rPr>
+          <w:rFonts w:ascii="Arial" w:hAnsi="Arial" w:cs="Arial"/>
+          <w:b/>
+          <w:sz w:val="24"/>
+        </w:rPr>
+        <w:t>. Cambiar idioma usuario secretaria</w:t>
       </w:r>
       <w:r>
         <w:rPr>
@@ -4614,7 +4792,15 @@
           <w:b/>
           <w:sz w:val="24"/>
         </w:rPr>
-        <w:t>RQNF005.4. Cambiar estilo de letra:</w:t>
+        <w:t>RQNF005.6</w:t>
+      </w:r>
+      <w:r>
+        <w:rPr>
+          <w:rFonts w:ascii="Arial" w:hAnsi="Arial" w:cs="Arial"/>
+          <w:b/>
+          <w:sz w:val="24"/>
+        </w:rPr>
+        <w:t>. Cambiar estilo de letra:</w:t>
       </w:r>
       <w:r>
         <w:rPr>
@@ -4644,8 +4830,15 @@
           <w:b/>
           <w:sz w:val="24"/>
         </w:rPr>
-        <w:lastRenderedPageBreak/>
-        <w:t>RQNF005.5. Cambiar el tamaño de letra usuario secretaria:</w:t>
+        <w:t>RQNF005.7</w:t>
+      </w:r>
+      <w:r>
+        <w:rPr>
+          <w:rFonts w:ascii="Arial" w:hAnsi="Arial" w:cs="Arial"/>
+          <w:b/>
+          <w:sz w:val="24"/>
+        </w:rPr>
+        <w:t>. Cambiar el tamaño de letra usuario secretaria:</w:t>
       </w:r>
       <w:r>
         <w:rPr>
@@ -4654,6 +4847,18 @@
         </w:rPr>
         <w:t xml:space="preserve"> el sistema permite que el usuario administrador pueda cambiar el tamaño de la letra con la que administra la información de sus clientes, trabajadores, citas.</w:t>
       </w:r>
+    </w:p>
+    <w:p>
+      <w:pPr>
+        <w:pStyle w:val="Prrafodelista"/>
+        <w:spacing w:line="240" w:lineRule="auto"/>
+        <w:jc w:val="both"/>
+        <w:rPr>
+          <w:rFonts w:ascii="Arial" w:hAnsi="Arial" w:cs="Arial"/>
+          <w:b/>
+          <w:sz w:val="24"/>
+        </w:rPr>
+      </w:pPr>
     </w:p>
     <w:p>
       <w:pPr>
@@ -4662,115 +4867,24 @@
         <w:jc w:val="both"/>
         <w:rPr>
           <w:rFonts w:ascii="Arial" w:hAnsi="Arial" w:cs="Arial"/>
-          <w:b/>
-          <w:sz w:val="24"/>
-        </w:rPr>
-      </w:pPr>
-      <w:r>
-        <w:rPr>
-          <w:rFonts w:ascii="Arial" w:hAnsi="Arial" w:cs="Arial"/>
-          <w:b/>
-          <w:sz w:val="24"/>
-        </w:rPr>
-        <w:t xml:space="preserve">RQNF006. Usabilidad del sistema: </w:t>
-      </w:r>
-      <w:r>
-        <w:rPr>
-          <w:rFonts w:ascii="Arial" w:hAnsi="Arial" w:cs="Arial"/>
-          <w:sz w:val="24"/>
-        </w:rPr>
-        <w:t>el sistema debe permitir que el usuario lo maneje eficientemente y le ofrezca ayuda.</w:t>
-      </w:r>
-    </w:p>
-    <w:p>
-      <w:pPr>
-        <w:pStyle w:val="Prrafodelista"/>
-        <w:numPr>
-          <w:ilvl w:val="0"/>
-          <w:numId w:val="3"/>
-        </w:numPr>
-        <w:spacing w:line="240" w:lineRule="auto"/>
-        <w:jc w:val="both"/>
-        <w:rPr>
-          <w:rFonts w:ascii="Arial" w:hAnsi="Arial" w:cs="Arial"/>
-          <w:sz w:val="24"/>
-        </w:rPr>
-      </w:pPr>
-      <w:r>
-        <w:rPr>
-          <w:rFonts w:ascii="Arial" w:hAnsi="Arial" w:cs="Arial"/>
-          <w:b/>
-          <w:sz w:val="24"/>
-        </w:rPr>
-        <w:t>RQNF006.1 ayuda del sistema:</w:t>
-      </w:r>
-      <w:r>
-        <w:rPr>
-          <w:rFonts w:ascii="Arial" w:hAnsi="Arial" w:cs="Arial"/>
-          <w:sz w:val="24"/>
-        </w:rPr>
-        <w:t xml:space="preserve"> El sistema contará con una opción de ayuda para su uso adecuado, en la que se explicará a detalle cada una de las funciones del sistema.  </w:t>
-      </w:r>
-    </w:p>
-    <w:p>
-      <w:pPr>
-        <w:pStyle w:val="Prrafodelista"/>
-        <w:spacing w:line="240" w:lineRule="auto"/>
-        <w:jc w:val="both"/>
-        <w:rPr>
-          <w:rFonts w:ascii="Arial" w:hAnsi="Arial" w:cs="Arial"/>
-          <w:sz w:val="24"/>
-        </w:rPr>
-      </w:pPr>
-    </w:p>
-    <w:p>
-      <w:pPr>
-        <w:pStyle w:val="Prrafodelista"/>
-        <w:numPr>
-          <w:ilvl w:val="0"/>
-          <w:numId w:val="3"/>
-        </w:numPr>
-        <w:spacing w:line="240" w:lineRule="auto"/>
-        <w:jc w:val="both"/>
-        <w:rPr>
-          <w:rFonts w:ascii="Arial" w:hAnsi="Arial" w:cs="Arial"/>
-          <w:b/>
-          <w:sz w:val="24"/>
-        </w:rPr>
-      </w:pPr>
-      <w:r>
-        <w:rPr>
-          <w:rFonts w:ascii="Arial" w:hAnsi="Arial" w:cs="Arial"/>
-          <w:b/>
-          <w:sz w:val="24"/>
-        </w:rPr>
-        <w:t xml:space="preserve">RQNF006.2 tiempo de aprendizaje del sistema: </w:t>
-      </w:r>
-      <w:r>
-        <w:rPr>
-          <w:rFonts w:ascii="Arial" w:hAnsi="Arial" w:cs="Arial"/>
-          <w:sz w:val="24"/>
-        </w:rPr>
-        <w:t>el usuario deberá aprender a manejar el sistema en un tiempo inferior a 3 horas.</w:t>
-      </w:r>
-    </w:p>
-    <w:p>
-      <w:pPr>
-        <w:spacing w:line="240" w:lineRule="auto"/>
-        <w:ind w:left="360"/>
-        <w:jc w:val="both"/>
-        <w:rPr>
-          <w:rFonts w:ascii="Arial" w:hAnsi="Arial" w:cs="Arial"/>
-          <w:sz w:val="24"/>
-        </w:rPr>
-      </w:pPr>
-      <w:r>
-        <w:rPr>
-          <w:rFonts w:ascii="Arial" w:hAnsi="Arial" w:cs="Arial"/>
-          <w:b/>
-          <w:sz w:val="24"/>
-        </w:rPr>
-        <w:t>RQNF007. Escalabilidad del sistema:</w:t>
+          <w:sz w:val="24"/>
+        </w:rPr>
+      </w:pPr>
+      <w:r>
+        <w:rPr>
+          <w:rFonts w:ascii="Arial" w:hAnsi="Arial" w:cs="Arial"/>
+          <w:b/>
+          <w:sz w:val="24"/>
+        </w:rPr>
+        <w:t>RQNF006</w:t>
+      </w:r>
+      <w:r>
+        <w:rPr>
+          <w:rFonts w:ascii="Arial" w:hAnsi="Arial" w:cs="Arial"/>
+          <w:b/>
+          <w:sz w:val="24"/>
+        </w:rPr>
+        <w:t>. Escalabilidad del sistema:</w:t>
       </w:r>
       <w:r>
         <w:rPr>
@@ -4779,6 +4893,7 @@
         </w:rPr>
         <w:t xml:space="preserve"> El sistema permite la modificación de su entorno, almacenamiento de datos y seguridad, dando así la capacidad de escalabilidad.</w:t>
       </w:r>
+      <w:bookmarkEnd w:id="0"/>
     </w:p>
     <w:p>
       <w:pPr>
@@ -4794,6 +4909,8 @@
           <w:sz w:val="24"/>
         </w:rPr>
       </w:pPr>
+      <w:bookmarkStart w:id="1" w:name="_GoBack"/>
+      <w:bookmarkEnd w:id="1"/>
       <w:r>
         <w:rPr>
           <w:rFonts w:ascii="Arial" w:hAnsi="Arial" w:cs="Arial"/>
@@ -4915,8 +5032,8 @@
 </file>
 
 <file path=word/numbering.xml><?xml version="1.0" encoding="utf-8"?>
-<w:numbering xmlns:wpc="http://schemas.microsoft.com/office/word/2010/wordprocessingCanvas" xmlns:mc="http://schemas.openxmlformats.org/markup-compatibility/2006" xmlns:o="urn:schemas-microsoft-com:office:office" xmlns:r="http://schemas.openxmlformats.org/officeDocument/2006/relationships" xmlns:m="http://schemas.openxmlformats.org/officeDocument/2006/math" xmlns:v="urn:schemas-microsoft-com:vml" xmlns:wp14="http://schemas.microsoft.com/office/word/2010/wordprocessingDrawing" xmlns:wp="http://schemas.openxmlformats.org/drawingml/2006/wordprocessingDrawing" xmlns:w10="urn:schemas-microsoft-com:office:word" xmlns:w="http://schemas.openxmlformats.org/wordprocessingml/2006/main" xmlns:w14="http://schemas.microsoft.com/office/word/2010/wordml" xmlns:wpg="http://schemas.microsoft.com/office/word/2010/wordprocessingGroup" xmlns:wpi="http://schemas.microsoft.com/office/word/2010/wordprocessingInk" xmlns:wne="http://schemas.microsoft.com/office/word/2006/wordml" xmlns:wps="http://schemas.microsoft.com/office/word/2010/wordprocessingShape" mc:Ignorable="w14 wp14">
-  <w:abstractNum w:abstractNumId="0">
+<w:numbering xmlns:wpc="http://schemas.microsoft.com/office/word/2010/wordprocessingCanvas" xmlns:mc="http://schemas.openxmlformats.org/markup-compatibility/2006" xmlns:o="urn:schemas-microsoft-com:office:office" xmlns:r="http://schemas.openxmlformats.org/officeDocument/2006/relationships" xmlns:m="http://schemas.openxmlformats.org/officeDocument/2006/math" xmlns:v="urn:schemas-microsoft-com:vml" xmlns:wp14="http://schemas.microsoft.com/office/word/2010/wordprocessingDrawing" xmlns:wp="http://schemas.openxmlformats.org/drawingml/2006/wordprocessingDrawing" xmlns:w10="urn:schemas-microsoft-com:office:word" xmlns:w="http://schemas.openxmlformats.org/wordprocessingml/2006/main" xmlns:w14="http://schemas.microsoft.com/office/word/2010/wordml" xmlns:w15="http://schemas.microsoft.com/office/word/2012/wordml" xmlns:wpg="http://schemas.microsoft.com/office/word/2010/wordprocessingGroup" xmlns:wpi="http://schemas.microsoft.com/office/word/2010/wordprocessingInk" xmlns:wne="http://schemas.microsoft.com/office/word/2006/wordml" xmlns:wps="http://schemas.microsoft.com/office/word/2010/wordprocessingShape" mc:Ignorable="w14 w15 wp14">
+  <w:abstractNum w:abstractNumId="0" w15:restartNumberingAfterBreak="0">
     <w:nsid w:val="364C36E2"/>
     <w:multiLevelType w:val="hybridMultilevel"/>
     <w:tmpl w:val="788068FA"/>
@@ -5029,7 +5146,7 @@
       </w:rPr>
     </w:lvl>
   </w:abstractNum>
-  <w:abstractNum w:abstractNumId="1">
+  <w:abstractNum w:abstractNumId="1" w15:restartNumberingAfterBreak="0">
     <w:nsid w:val="3C4D13FA"/>
     <w:multiLevelType w:val="hybridMultilevel"/>
     <w:tmpl w:val="F95AB030"/>
@@ -5142,7 +5259,7 @@
       </w:rPr>
     </w:lvl>
   </w:abstractNum>
-  <w:abstractNum w:abstractNumId="2">
+  <w:abstractNum w:abstractNumId="2" w15:restartNumberingAfterBreak="0">
     <w:nsid w:val="55462AF5"/>
     <w:multiLevelType w:val="hybridMultilevel"/>
     <w:tmpl w:val="9A0C2BA4"/>
@@ -5254,7 +5371,7 @@
       </w:rPr>
     </w:lvl>
   </w:abstractNum>
-  <w:abstractNum w:abstractNumId="3">
+  <w:abstractNum w:abstractNumId="3" w15:restartNumberingAfterBreak="0">
     <w:nsid w:val="601007D6"/>
     <w:multiLevelType w:val="hybridMultilevel"/>
     <w:tmpl w:val="FF3C4620"/>
@@ -5344,7 +5461,7 @@
       </w:pPr>
     </w:lvl>
   </w:abstractNum>
-  <w:abstractNum w:abstractNumId="4">
+  <w:abstractNum w:abstractNumId="4" w15:restartNumberingAfterBreak="0">
     <w:nsid w:val="6C4A286D"/>
     <w:multiLevelType w:val="hybridMultilevel"/>
     <w:tmpl w:val="23C0CFA0"/>
@@ -5476,7 +5593,7 @@
 </file>
 
 <file path=word/styles.xml><?xml version="1.0" encoding="utf-8"?>
-<w:styles xmlns:mc="http://schemas.openxmlformats.org/markup-compatibility/2006" xmlns:r="http://schemas.openxmlformats.org/officeDocument/2006/relationships" xmlns:w="http://schemas.openxmlformats.org/wordprocessingml/2006/main" xmlns:w14="http://schemas.microsoft.com/office/word/2010/wordml" mc:Ignorable="w14">
+<w:styles xmlns:mc="http://schemas.openxmlformats.org/markup-compatibility/2006" xmlns:r="http://schemas.openxmlformats.org/officeDocument/2006/relationships" xmlns:w="http://schemas.openxmlformats.org/wordprocessingml/2006/main" xmlns:w14="http://schemas.microsoft.com/office/word/2010/wordml" xmlns:w15="http://schemas.microsoft.com/office/word/2012/wordml" mc:Ignorable="w14 w15">
   <w:docDefaults>
     <w:rPrDefault>
       <w:rPr>
@@ -5492,362 +5609,378 @@
       </w:pPr>
     </w:pPrDefault>
   </w:docDefaults>
-  <w:latentStyles w:defLockedState="0" w:defUIPriority="99" w:defSemiHidden="1" w:defUnhideWhenUsed="1" w:defQFormat="0" w:count="267">
-    <w:lsdException w:name="Normal" w:semiHidden="0" w:uiPriority="0" w:unhideWhenUsed="0" w:qFormat="1"/>
-    <w:lsdException w:name="heading 1" w:semiHidden="0" w:uiPriority="9" w:unhideWhenUsed="0" w:qFormat="1"/>
-    <w:lsdException w:name="heading 2" w:uiPriority="9" w:qFormat="1"/>
-    <w:lsdException w:name="heading 3" w:uiPriority="9" w:qFormat="1"/>
-    <w:lsdException w:name="heading 4" w:uiPriority="9" w:qFormat="1"/>
-    <w:lsdException w:name="heading 5" w:uiPriority="9" w:qFormat="1"/>
-    <w:lsdException w:name="heading 6" w:uiPriority="9" w:qFormat="1"/>
-    <w:lsdException w:name="heading 7" w:uiPriority="9" w:qFormat="1"/>
-    <w:lsdException w:name="heading 8" w:uiPriority="9" w:qFormat="1"/>
-    <w:lsdException w:name="heading 9" w:uiPriority="9" w:qFormat="1"/>
-    <w:lsdException w:name="toc 1" w:uiPriority="39"/>
-    <w:lsdException w:name="toc 2" w:uiPriority="39"/>
-    <w:lsdException w:name="toc 3" w:uiPriority="39"/>
-    <w:lsdException w:name="toc 4" w:uiPriority="39"/>
-    <w:lsdException w:name="toc 5" w:uiPriority="39"/>
-    <w:lsdException w:name="toc 6" w:uiPriority="39"/>
-    <w:lsdException w:name="toc 7" w:uiPriority="39"/>
-    <w:lsdException w:name="toc 8" w:uiPriority="39"/>
-    <w:lsdException w:name="toc 9" w:uiPriority="39"/>
-    <w:lsdException w:name="caption" w:uiPriority="35" w:qFormat="1"/>
-    <w:lsdException w:name="Title" w:semiHidden="0" w:uiPriority="10" w:unhideWhenUsed="0" w:qFormat="1"/>
-    <w:lsdException w:name="Default Paragraph Font" w:uiPriority="1"/>
-    <w:lsdException w:name="Subtitle" w:semiHidden="0" w:uiPriority="11" w:unhideWhenUsed="0" w:qFormat="1"/>
-    <w:lsdException w:name="Strong" w:semiHidden="0" w:uiPriority="22" w:unhideWhenUsed="0" w:qFormat="1"/>
-    <w:lsdException w:name="Emphasis" w:semiHidden="0" w:uiPriority="20" w:unhideWhenUsed="0" w:qFormat="1"/>
-    <w:lsdException w:name="Table Grid" w:semiHidden="0" w:uiPriority="39" w:unhideWhenUsed="0"/>
-    <w:lsdException w:name="Placeholder Text" w:unhideWhenUsed="0"/>
-    <w:lsdException w:name="No Spacing" w:semiHidden="0" w:uiPriority="1" w:unhideWhenUsed="0" w:qFormat="1"/>
-    <w:lsdException w:name="Light Shading" w:semiHidden="0" w:uiPriority="60" w:unhideWhenUsed="0"/>
-    <w:lsdException w:name="Light List" w:semiHidden="0" w:uiPriority="61" w:unhideWhenUsed="0"/>
-    <w:lsdException w:name="Light Grid" w:semiHidden="0" w:uiPriority="62" w:unhideWhenUsed="0"/>
-    <w:lsdException w:name="Medium Shading 1" w:semiHidden="0" w:uiPriority="63" w:unhideWhenUsed="0"/>
-    <w:lsdException w:name="Medium Shading 2" w:semiHidden="0" w:uiPriority="64" w:unhideWhenUsed="0"/>
-    <w:lsdException w:name="Medium List 1" w:semiHidden="0" w:uiPriority="65" w:unhideWhenUsed="0"/>
-    <w:lsdException w:name="Medium List 2" w:semiHidden="0" w:uiPriority="66" w:unhideWhenUsed="0"/>
-    <w:lsdException w:name="Medium Grid 1" w:semiHidden="0" w:uiPriority="67" w:unhideWhenUsed="0"/>
-    <w:lsdException w:name="Medium Grid 2" w:semiHidden="0" w:uiPriority="68" w:unhideWhenUsed="0"/>
-    <w:lsdException w:name="Medium Grid 3" w:semiHidden="0" w:uiPriority="69" w:unhideWhenUsed="0"/>
-    <w:lsdException w:name="Dark List" w:semiHidden="0" w:uiPriority="70" w:unhideWhenUsed="0"/>
-    <w:lsdException w:name="Colorful Shading" w:semiHidden="0" w:uiPriority="71" w:unhideWhenUsed="0"/>
-    <w:lsdException w:name="Colorful List" w:semiHidden="0" w:uiPriority="72" w:unhideWhenUsed="0"/>
-    <w:lsdException w:name="Colorful Grid" w:semiHidden="0" w:uiPriority="73" w:unhideWhenUsed="0"/>
-    <w:lsdException w:name="Light Shading Accent 1" w:semiHidden="0" w:uiPriority="60" w:unhideWhenUsed="0"/>
-    <w:lsdException w:name="Light List Accent 1" w:semiHidden="0" w:uiPriority="61" w:unhideWhenUsed="0"/>
-    <w:lsdException w:name="Light Grid Accent 1" w:semiHidden="0" w:uiPriority="62" w:unhideWhenUsed="0"/>
-    <w:lsdException w:name="Medium Shading 1 Accent 1" w:semiHidden="0" w:uiPriority="63" w:unhideWhenUsed="0"/>
-    <w:lsdException w:name="Medium Shading 2 Accent 1" w:semiHidden="0" w:uiPriority="64" w:unhideWhenUsed="0"/>
-    <w:lsdException w:name="Medium List 1 Accent 1" w:semiHidden="0" w:uiPriority="65" w:unhideWhenUsed="0"/>
-    <w:lsdException w:name="Revision" w:unhideWhenUsed="0"/>
-    <w:lsdException w:name="List Paragraph" w:semiHidden="0" w:uiPriority="34" w:unhideWhenUsed="0" w:qFormat="1"/>
-    <w:lsdException w:name="Quote" w:semiHidden="0" w:uiPriority="29" w:unhideWhenUsed="0" w:qFormat="1"/>
-    <w:lsdException w:name="Intense Quote" w:semiHidden="0" w:uiPriority="30" w:unhideWhenUsed="0" w:qFormat="1"/>
-    <w:lsdException w:name="Medium List 2 Accent 1" w:semiHidden="0" w:uiPriority="66" w:unhideWhenUsed="0"/>
-    <w:lsdException w:name="Medium Grid 1 Accent 1" w:semiHidden="0" w:uiPriority="67" w:unhideWhenUsed="0"/>
-    <w:lsdException w:name="Medium Grid 2 Accent 1" w:semiHidden="0" w:uiPriority="68" w:unhideWhenUsed="0"/>
-    <w:lsdException w:name="Medium Grid 3 Accent 1" w:semiHidden="0" w:uiPriority="69" w:unhideWhenUsed="0"/>
-    <w:lsdException w:name="Dark List Accent 1" w:semiHidden="0" w:uiPriority="70" w:unhideWhenUsed="0"/>
-    <w:lsdException w:name="Colorful Shading Accent 1" w:semiHidden="0" w:uiPriority="71" w:unhideWhenUsed="0"/>
-    <w:lsdException w:name="Colorful List Accent 1" w:semiHidden="0" w:uiPriority="72" w:unhideWhenUsed="0"/>
-    <w:lsdException w:name="Colorful Grid Accent 1" w:semiHidden="0" w:uiPriority="73" w:unhideWhenUsed="0"/>
-    <w:lsdException w:name="Light Shading Accent 2" w:semiHidden="0" w:uiPriority="60" w:unhideWhenUsed="0"/>
-    <w:lsdException w:name="Light List Accent 2" w:semiHidden="0" w:uiPriority="61" w:unhideWhenUsed="0"/>
-    <w:lsdException w:name="Light Grid Accent 2" w:semiHidden="0" w:uiPriority="62" w:unhideWhenUsed="0"/>
-    <w:lsdException w:name="Medium Shading 1 Accent 2" w:semiHidden="0" w:uiPriority="63" w:unhideWhenUsed="0"/>
-    <w:lsdException w:name="Medium Shading 2 Accent 2" w:semiHidden="0" w:uiPriority="64" w:unhideWhenUsed="0"/>
-    <w:lsdException w:name="Medium List 1 Accent 2" w:semiHidden="0" w:uiPriority="65" w:unhideWhenUsed="0"/>
-    <w:lsdException w:name="Medium List 2 Accent 2" w:semiHidden="0" w:uiPriority="66" w:unhideWhenUsed="0"/>
-    <w:lsdException w:name="Medium Grid 1 Accent 2" w:semiHidden="0" w:uiPriority="67" w:unhideWhenUsed="0"/>
-    <w:lsdException w:name="Medium Grid 2 Accent 2" w:semiHidden="0" w:uiPriority="68" w:unhideWhenUsed="0"/>
-    <w:lsdException w:name="Medium Grid 3 Accent 2" w:semiHidden="0" w:uiPriority="69" w:unhideWhenUsed="0"/>
-    <w:lsdException w:name="Dark List Accent 2" w:semiHidden="0" w:uiPriority="70" w:unhideWhenUsed="0"/>
-    <w:lsdException w:name="Colorful Shading Accent 2" w:semiHidden="0" w:uiPriority="71" w:unhideWhenUsed="0"/>
-    <w:lsdException w:name="Colorful List Accent 2" w:semiHidden="0" w:uiPriority="72" w:unhideWhenUsed="0"/>
-    <w:lsdException w:name="Colorful Grid Accent 2" w:semiHidden="0" w:uiPriority="73" w:unhideWhenUsed="0"/>
-    <w:lsdException w:name="Light Shading Accent 3" w:semiHidden="0" w:uiPriority="60" w:unhideWhenUsed="0"/>
-    <w:lsdException w:name="Light List Accent 3" w:semiHidden="0" w:uiPriority="61" w:unhideWhenUsed="0"/>
-    <w:lsdException w:name="Light Grid Accent 3" w:semiHidden="0" w:uiPriority="62" w:unhideWhenUsed="0"/>
-    <w:lsdException w:name="Medium Shading 1 Accent 3" w:semiHidden="0" w:uiPriority="63" w:unhideWhenUsed="0"/>
-    <w:lsdException w:name="Medium Shading 2 Accent 3" w:semiHidden="0" w:uiPriority="64" w:unhideWhenUsed="0"/>
-    <w:lsdException w:name="Medium List 1 Accent 3" w:semiHidden="0" w:uiPriority="65" w:unhideWhenUsed="0"/>
-    <w:lsdException w:name="Medium List 2 Accent 3" w:semiHidden="0" w:uiPriority="66" w:unhideWhenUsed="0"/>
-    <w:lsdException w:name="Medium Grid 1 Accent 3" w:semiHidden="0" w:uiPriority="67" w:unhideWhenUsed="0"/>
-    <w:lsdException w:name="Medium Grid 2 Accent 3" w:semiHidden="0" w:uiPriority="68" w:unhideWhenUsed="0"/>
-    <w:lsdException w:name="Medium Grid 3 Accent 3" w:semiHidden="0" w:uiPriority="69" w:unhideWhenUsed="0"/>
-    <w:lsdException w:name="Dark List Accent 3" w:semiHidden="0" w:uiPriority="70" w:unhideWhenUsed="0"/>
-    <w:lsdException w:name="Colorful Shading Accent 3" w:semiHidden="0" w:uiPriority="71" w:unhideWhenUsed="0"/>
-    <w:lsdException w:name="Colorful List Accent 3" w:semiHidden="0" w:uiPriority="72" w:unhideWhenUsed="0"/>
-    <w:lsdException w:name="Colorful Grid Accent 3" w:semiHidden="0" w:uiPriority="73" w:unhideWhenUsed="0"/>
-    <w:lsdException w:name="Light Shading Accent 4" w:semiHidden="0" w:uiPriority="60" w:unhideWhenUsed="0"/>
-    <w:lsdException w:name="Light List Accent 4" w:semiHidden="0" w:uiPriority="61" w:unhideWhenUsed="0"/>
-    <w:lsdException w:name="Light Grid Accent 4" w:semiHidden="0" w:uiPriority="62" w:unhideWhenUsed="0"/>
-    <w:lsdException w:name="Medium Shading 1 Accent 4" w:semiHidden="0" w:uiPriority="63" w:unhideWhenUsed="0"/>
-    <w:lsdException w:name="Medium Shading 2 Accent 4" w:semiHidden="0" w:uiPriority="64" w:unhideWhenUsed="0"/>
-    <w:lsdException w:name="Medium List 1 Accent 4" w:semiHidden="0" w:uiPriority="65" w:unhideWhenUsed="0"/>
-    <w:lsdException w:name="Medium List 2 Accent 4" w:semiHidden="0" w:uiPriority="66" w:unhideWhenUsed="0"/>
-    <w:lsdException w:name="Medium Grid 1 Accent 4" w:semiHidden="0" w:uiPriority="67" w:unhideWhenUsed="0"/>
-    <w:lsdException w:name="Medium Grid 2 Accent 4" w:semiHidden="0" w:uiPriority="68" w:unhideWhenUsed="0"/>
-    <w:lsdException w:name="Medium Grid 3 Accent 4" w:semiHidden="0" w:uiPriority="69" w:unhideWhenUsed="0"/>
-    <w:lsdException w:name="Dark List Accent 4" w:semiHidden="0" w:uiPriority="70" w:unhideWhenUsed="0"/>
-    <w:lsdException w:name="Colorful Shading Accent 4" w:semiHidden="0" w:uiPriority="71" w:unhideWhenUsed="0"/>
-    <w:lsdException w:name="Colorful List Accent 4" w:semiHidden="0" w:uiPriority="72" w:unhideWhenUsed="0"/>
-    <w:lsdException w:name="Colorful Grid Accent 4" w:semiHidden="0" w:uiPriority="73" w:unhideWhenUsed="0"/>
-    <w:lsdException w:name="Light Shading Accent 5" w:semiHidden="0" w:uiPriority="60" w:unhideWhenUsed="0"/>
-    <w:lsdException w:name="Light List Accent 5" w:semiHidden="0" w:uiPriority="61" w:unhideWhenUsed="0"/>
-    <w:lsdException w:name="Light Grid Accent 5" w:semiHidden="0" w:uiPriority="62" w:unhideWhenUsed="0"/>
-    <w:lsdException w:name="Medium Shading 1 Accent 5" w:semiHidden="0" w:uiPriority="63" w:unhideWhenUsed="0"/>
-    <w:lsdException w:name="Medium Shading 2 Accent 5" w:semiHidden="0" w:uiPriority="64" w:unhideWhenUsed="0"/>
-    <w:lsdException w:name="Medium List 1 Accent 5" w:semiHidden="0" w:uiPriority="65" w:unhideWhenUsed="0"/>
-    <w:lsdException w:name="Medium List 2 Accent 5" w:semiHidden="0" w:uiPriority="66" w:unhideWhenUsed="0"/>
-    <w:lsdException w:name="Medium Grid 1 Accent 5" w:semiHidden="0" w:uiPriority="67" w:unhideWhenUsed="0"/>
-    <w:lsdException w:name="Medium Grid 2 Accent 5" w:semiHidden="0" w:uiPriority="68" w:unhideWhenUsed="0"/>
-    <w:lsdException w:name="Medium Grid 3 Accent 5" w:semiHidden="0" w:uiPriority="69" w:unhideWhenUsed="0"/>
-    <w:lsdException w:name="Dark List Accent 5" w:semiHidden="0" w:uiPriority="70" w:unhideWhenUsed="0"/>
-    <w:lsdException w:name="Colorful Shading Accent 5" w:semiHidden="0" w:uiPriority="71" w:unhideWhenUsed="0"/>
-    <w:lsdException w:name="Colorful List Accent 5" w:semiHidden="0" w:uiPriority="72" w:unhideWhenUsed="0"/>
-    <w:lsdException w:name="Colorful Grid Accent 5" w:semiHidden="0" w:uiPriority="73" w:unhideWhenUsed="0"/>
-    <w:lsdException w:name="Light Shading Accent 6" w:semiHidden="0" w:uiPriority="60" w:unhideWhenUsed="0"/>
-    <w:lsdException w:name="Light List Accent 6" w:semiHidden="0" w:uiPriority="61" w:unhideWhenUsed="0"/>
-    <w:lsdException w:name="Light Grid Accent 6" w:semiHidden="0" w:uiPriority="62" w:unhideWhenUsed="0"/>
-    <w:lsdException w:name="Medium Shading 1 Accent 6" w:semiHidden="0" w:uiPriority="63" w:unhideWhenUsed="0"/>
-    <w:lsdException w:name="Medium Shading 2 Accent 6" w:semiHidden="0" w:uiPriority="64" w:unhideWhenUsed="0"/>
-    <w:lsdException w:name="Medium List 1 Accent 6" w:semiHidden="0" w:uiPriority="65" w:unhideWhenUsed="0"/>
-    <w:lsdException w:name="Medium List 2 Accent 6" w:semiHidden="0" w:uiPriority="66" w:unhideWhenUsed="0"/>
-    <w:lsdException w:name="Medium Grid 1 Accent 6" w:semiHidden="0" w:uiPriority="67" w:unhideWhenUsed="0"/>
-    <w:lsdException w:name="Medium Grid 2 Accent 6" w:semiHidden="0" w:uiPriority="68" w:unhideWhenUsed="0"/>
-    <w:lsdException w:name="Medium Grid 3 Accent 6" w:semiHidden="0" w:uiPriority="69" w:unhideWhenUsed="0"/>
-    <w:lsdException w:name="Dark List Accent 6" w:semiHidden="0" w:uiPriority="70" w:unhideWhenUsed="0"/>
-    <w:lsdException w:name="Colorful Shading Accent 6" w:semiHidden="0" w:uiPriority="71" w:unhideWhenUsed="0"/>
-    <w:lsdException w:name="Colorful List Accent 6" w:semiHidden="0" w:uiPriority="72" w:unhideWhenUsed="0"/>
-    <w:lsdException w:name="Colorful Grid Accent 6" w:semiHidden="0" w:uiPriority="73" w:unhideWhenUsed="0"/>
-    <w:lsdException w:name="Subtle Emphasis" w:semiHidden="0" w:uiPriority="19" w:unhideWhenUsed="0" w:qFormat="1"/>
-    <w:lsdException w:name="Intense Emphasis" w:semiHidden="0" w:uiPriority="21" w:unhideWhenUsed="0" w:qFormat="1"/>
-    <w:lsdException w:name="Subtle Reference" w:semiHidden="0" w:uiPriority="31" w:unhideWhenUsed="0" w:qFormat="1"/>
-    <w:lsdException w:name="Intense Reference" w:semiHidden="0" w:uiPriority="32" w:unhideWhenUsed="0" w:qFormat="1"/>
-    <w:lsdException w:name="Book Title" w:semiHidden="0" w:uiPriority="33" w:unhideWhenUsed="0" w:qFormat="1"/>
-    <w:lsdException w:name="Bibliography" w:uiPriority="37"/>
-    <w:lsdException w:name="TOC Heading" w:uiPriority="39" w:qFormat="1"/>
-  </w:latentStyles>
-  <w:style w:type="paragraph" w:default="1" w:styleId="Normal">
-    <w:name w:val="Normal"/>
-    <w:qFormat/>
-  </w:style>
-  <w:style w:type="character" w:default="1" w:styleId="Fuentedeprrafopredeter">
-    <w:name w:val="Default Paragraph Font"/>
-    <w:uiPriority w:val="1"/>
-    <w:semiHidden/>
-    <w:unhideWhenUsed/>
-  </w:style>
-  <w:style w:type="table" w:default="1" w:styleId="Tablanormal">
-    <w:name w:val="Normal Table"/>
-    <w:uiPriority w:val="99"/>
-    <w:semiHidden/>
-    <w:unhideWhenUsed/>
-    <w:tblPr>
-      <w:tblInd w:w="0" w:type="dxa"/>
-      <w:tblCellMar>
-        <w:top w:w="0" w:type="dxa"/>
-        <w:left w:w="108" w:type="dxa"/>
-        <w:bottom w:w="0" w:type="dxa"/>
-        <w:right w:w="108" w:type="dxa"/>
-      </w:tblCellMar>
-    </w:tblPr>
-  </w:style>
-  <w:style w:type="numbering" w:default="1" w:styleId="Sinlista">
-    <w:name w:val="No List"/>
-    <w:uiPriority w:val="99"/>
-    <w:semiHidden/>
-    <w:unhideWhenUsed/>
-  </w:style>
-  <w:style w:type="paragraph" w:styleId="NormalWeb">
-    <w:name w:val="Normal (Web)"/>
-    <w:basedOn w:val="Normal"/>
-    <w:uiPriority w:val="99"/>
-    <w:semiHidden/>
-    <w:unhideWhenUsed/>
-    <w:rsid w:val="001C0B91"/>
-    <w:pPr>
-      <w:spacing w:before="100" w:beforeAutospacing="1" w:after="100" w:afterAutospacing="1" w:line="240" w:lineRule="auto"/>
-    </w:pPr>
-    <w:rPr>
-      <w:rFonts w:ascii="Times New Roman" w:eastAsia="Times New Roman" w:hAnsi="Times New Roman" w:cs="Times New Roman"/>
-      <w:sz w:val="24"/>
-      <w:szCs w:val="24"/>
-      <w:lang w:eastAsia="es-CO"/>
-    </w:rPr>
-  </w:style>
-  <w:style w:type="paragraph" w:styleId="Prrafodelista">
-    <w:name w:val="List Paragraph"/>
-    <w:basedOn w:val="Normal"/>
-    <w:uiPriority w:val="34"/>
-    <w:qFormat/>
-    <w:rsid w:val="00B257DB"/>
-    <w:pPr>
-      <w:ind w:left="720"/>
-      <w:contextualSpacing/>
-    </w:pPr>
-  </w:style>
-</w:styles>
-</file>
-
-<file path=word/stylesWithEffects.xml><?xml version="1.0" encoding="utf-8"?>
-<w:styles xmlns:wpc="http://schemas.microsoft.com/office/word/2010/wordprocessingCanvas" xmlns:mc="http://schemas.openxmlformats.org/markup-compatibility/2006" xmlns:o="urn:schemas-microsoft-com:office:office" xmlns:r="http://schemas.openxmlformats.org/officeDocument/2006/relationships" xmlns:m="http://schemas.openxmlformats.org/officeDocument/2006/math" xmlns:v="urn:schemas-microsoft-com:vml" xmlns:wp14="http://schemas.microsoft.com/office/word/2010/wordprocessingDrawing" xmlns:wp="http://schemas.openxmlformats.org/drawingml/2006/wordprocessingDrawing" xmlns:w10="urn:schemas-microsoft-com:office:word" xmlns:w="http://schemas.openxmlformats.org/wordprocessingml/2006/main" xmlns:w14="http://schemas.microsoft.com/office/word/2010/wordml" xmlns:wpg="http://schemas.microsoft.com/office/word/2010/wordprocessingGroup" xmlns:wpi="http://schemas.microsoft.com/office/word/2010/wordprocessingInk" xmlns:wne="http://schemas.microsoft.com/office/word/2006/wordml" xmlns:wps="http://schemas.microsoft.com/office/word/2010/wordprocessingShape" mc:Ignorable="w14 wp14">
-  <w:docDefaults>
-    <w:rPrDefault>
-      <w:rPr>
-        <w:rFonts w:asciiTheme="minorHAnsi" w:eastAsiaTheme="minorHAnsi" w:hAnsiTheme="minorHAnsi" w:cstheme="minorBidi"/>
-        <w:sz w:val="22"/>
-        <w:szCs w:val="22"/>
-        <w:lang w:val="es-CO" w:eastAsia="en-US" w:bidi="ar-SA"/>
-      </w:rPr>
-    </w:rPrDefault>
-    <w:pPrDefault>
-      <w:pPr>
-        <w:spacing w:after="160" w:line="259" w:lineRule="auto"/>
-      </w:pPr>
-    </w:pPrDefault>
-  </w:docDefaults>
-  <w:latentStyles w:defLockedState="0" w:defUIPriority="99" w:defSemiHidden="1" w:defUnhideWhenUsed="1" w:defQFormat="0" w:count="267">
-    <w:lsdException w:name="Normal" w:semiHidden="0" w:uiPriority="0" w:unhideWhenUsed="0" w:qFormat="1"/>
-    <w:lsdException w:name="heading 1" w:semiHidden="0" w:uiPriority="9" w:unhideWhenUsed="0" w:qFormat="1"/>
-    <w:lsdException w:name="heading 2" w:uiPriority="9" w:qFormat="1"/>
-    <w:lsdException w:name="heading 3" w:uiPriority="9" w:qFormat="1"/>
-    <w:lsdException w:name="heading 4" w:uiPriority="9" w:qFormat="1"/>
-    <w:lsdException w:name="heading 5" w:uiPriority="9" w:qFormat="1"/>
-    <w:lsdException w:name="heading 6" w:uiPriority="9" w:qFormat="1"/>
-    <w:lsdException w:name="heading 7" w:uiPriority="9" w:qFormat="1"/>
-    <w:lsdException w:name="heading 8" w:uiPriority="9" w:qFormat="1"/>
-    <w:lsdException w:name="heading 9" w:uiPriority="9" w:qFormat="1"/>
-    <w:lsdException w:name="toc 1" w:uiPriority="39"/>
-    <w:lsdException w:name="toc 2" w:uiPriority="39"/>
-    <w:lsdException w:name="toc 3" w:uiPriority="39"/>
-    <w:lsdException w:name="toc 4" w:uiPriority="39"/>
-    <w:lsdException w:name="toc 5" w:uiPriority="39"/>
-    <w:lsdException w:name="toc 6" w:uiPriority="39"/>
-    <w:lsdException w:name="toc 7" w:uiPriority="39"/>
-    <w:lsdException w:name="toc 8" w:uiPriority="39"/>
-    <w:lsdException w:name="toc 9" w:uiPriority="39"/>
-    <w:lsdException w:name="caption" w:uiPriority="35" w:qFormat="1"/>
-    <w:lsdException w:name="Title" w:semiHidden="0" w:uiPriority="10" w:unhideWhenUsed="0" w:qFormat="1"/>
-    <w:lsdException w:name="Default Paragraph Font" w:uiPriority="1"/>
-    <w:lsdException w:name="Subtitle" w:semiHidden="0" w:uiPriority="11" w:unhideWhenUsed="0" w:qFormat="1"/>
-    <w:lsdException w:name="Strong" w:semiHidden="0" w:uiPriority="22" w:unhideWhenUsed="0" w:qFormat="1"/>
-    <w:lsdException w:name="Emphasis" w:semiHidden="0" w:uiPriority="20" w:unhideWhenUsed="0" w:qFormat="1"/>
-    <w:lsdException w:name="Table Grid" w:semiHidden="0" w:uiPriority="39" w:unhideWhenUsed="0"/>
-    <w:lsdException w:name="Placeholder Text" w:unhideWhenUsed="0"/>
-    <w:lsdException w:name="No Spacing" w:semiHidden="0" w:uiPriority="1" w:unhideWhenUsed="0" w:qFormat="1"/>
-    <w:lsdException w:name="Light Shading" w:semiHidden="0" w:uiPriority="60" w:unhideWhenUsed="0"/>
-    <w:lsdException w:name="Light List" w:semiHidden="0" w:uiPriority="61" w:unhideWhenUsed="0"/>
-    <w:lsdException w:name="Light Grid" w:semiHidden="0" w:uiPriority="62" w:unhideWhenUsed="0"/>
-    <w:lsdException w:name="Medium Shading 1" w:semiHidden="0" w:uiPriority="63" w:unhideWhenUsed="0"/>
-    <w:lsdException w:name="Medium Shading 2" w:semiHidden="0" w:uiPriority="64" w:unhideWhenUsed="0"/>
-    <w:lsdException w:name="Medium List 1" w:semiHidden="0" w:uiPriority="65" w:unhideWhenUsed="0"/>
-    <w:lsdException w:name="Medium List 2" w:semiHidden="0" w:uiPriority="66" w:unhideWhenUsed="0"/>
-    <w:lsdException w:name="Medium Grid 1" w:semiHidden="0" w:uiPriority="67" w:unhideWhenUsed="0"/>
-    <w:lsdException w:name="Medium Grid 2" w:semiHidden="0" w:uiPriority="68" w:unhideWhenUsed="0"/>
-    <w:lsdException w:name="Medium Grid 3" w:semiHidden="0" w:uiPriority="69" w:unhideWhenUsed="0"/>
-    <w:lsdException w:name="Dark List" w:semiHidden="0" w:uiPriority="70" w:unhideWhenUsed="0"/>
-    <w:lsdException w:name="Colorful Shading" w:semiHidden="0" w:uiPriority="71" w:unhideWhenUsed="0"/>
-    <w:lsdException w:name="Colorful List" w:semiHidden="0" w:uiPriority="72" w:unhideWhenUsed="0"/>
-    <w:lsdException w:name="Colorful Grid" w:semiHidden="0" w:uiPriority="73" w:unhideWhenUsed="0"/>
-    <w:lsdException w:name="Light Shading Accent 1" w:semiHidden="0" w:uiPriority="60" w:unhideWhenUsed="0"/>
-    <w:lsdException w:name="Light List Accent 1" w:semiHidden="0" w:uiPriority="61" w:unhideWhenUsed="0"/>
-    <w:lsdException w:name="Light Grid Accent 1" w:semiHidden="0" w:uiPriority="62" w:unhideWhenUsed="0"/>
-    <w:lsdException w:name="Medium Shading 1 Accent 1" w:semiHidden="0" w:uiPriority="63" w:unhideWhenUsed="0"/>
-    <w:lsdException w:name="Medium Shading 2 Accent 1" w:semiHidden="0" w:uiPriority="64" w:unhideWhenUsed="0"/>
-    <w:lsdException w:name="Medium List 1 Accent 1" w:semiHidden="0" w:uiPriority="65" w:unhideWhenUsed="0"/>
-    <w:lsdException w:name="Revision" w:unhideWhenUsed="0"/>
-    <w:lsdException w:name="List Paragraph" w:semiHidden="0" w:uiPriority="34" w:unhideWhenUsed="0" w:qFormat="1"/>
-    <w:lsdException w:name="Quote" w:semiHidden="0" w:uiPriority="29" w:unhideWhenUsed="0" w:qFormat="1"/>
-    <w:lsdException w:name="Intense Quote" w:semiHidden="0" w:uiPriority="30" w:unhideWhenUsed="0" w:qFormat="1"/>
-    <w:lsdException w:name="Medium List 2 Accent 1" w:semiHidden="0" w:uiPriority="66" w:unhideWhenUsed="0"/>
-    <w:lsdException w:name="Medium Grid 1 Accent 1" w:semiHidden="0" w:uiPriority="67" w:unhideWhenUsed="0"/>
-    <w:lsdException w:name="Medium Grid 2 Accent 1" w:semiHidden="0" w:uiPriority="68" w:unhideWhenUsed="0"/>
-    <w:lsdException w:name="Medium Grid 3 Accent 1" w:semiHidden="0" w:uiPriority="69" w:unhideWhenUsed="0"/>
-    <w:lsdException w:name="Dark List Accent 1" w:semiHidden="0" w:uiPriority="70" w:unhideWhenUsed="0"/>
-    <w:lsdException w:name="Colorful Shading Accent 1" w:semiHidden="0" w:uiPriority="71" w:unhideWhenUsed="0"/>
-    <w:lsdException w:name="Colorful List Accent 1" w:semiHidden="0" w:uiPriority="72" w:unhideWhenUsed="0"/>
-    <w:lsdException w:name="Colorful Grid Accent 1" w:semiHidden="0" w:uiPriority="73" w:unhideWhenUsed="0"/>
-    <w:lsdException w:name="Light Shading Accent 2" w:semiHidden="0" w:uiPriority="60" w:unhideWhenUsed="0"/>
-    <w:lsdException w:name="Light List Accent 2" w:semiHidden="0" w:uiPriority="61" w:unhideWhenUsed="0"/>
-    <w:lsdException w:name="Light Grid Accent 2" w:semiHidden="0" w:uiPriority="62" w:unhideWhenUsed="0"/>
-    <w:lsdException w:name="Medium Shading 1 Accent 2" w:semiHidden="0" w:uiPriority="63" w:unhideWhenUsed="0"/>
-    <w:lsdException w:name="Medium Shading 2 Accent 2" w:semiHidden="0" w:uiPriority="64" w:unhideWhenUsed="0"/>
-    <w:lsdException w:name="Medium List 1 Accent 2" w:semiHidden="0" w:uiPriority="65" w:unhideWhenUsed="0"/>
-    <w:lsdException w:name="Medium List 2 Accent 2" w:semiHidden="0" w:uiPriority="66" w:unhideWhenUsed="0"/>
-    <w:lsdException w:name="Medium Grid 1 Accent 2" w:semiHidden="0" w:uiPriority="67" w:unhideWhenUsed="0"/>
-    <w:lsdException w:name="Medium Grid 2 Accent 2" w:semiHidden="0" w:uiPriority="68" w:unhideWhenUsed="0"/>
-    <w:lsdException w:name="Medium Grid 3 Accent 2" w:semiHidden="0" w:uiPriority="69" w:unhideWhenUsed="0"/>
-    <w:lsdException w:name="Dark List Accent 2" w:semiHidden="0" w:uiPriority="70" w:unhideWhenUsed="0"/>
-    <w:lsdException w:name="Colorful Shading Accent 2" w:semiHidden="0" w:uiPriority="71" w:unhideWhenUsed="0"/>
-    <w:lsdException w:name="Colorful List Accent 2" w:semiHidden="0" w:uiPriority="72" w:unhideWhenUsed="0"/>
-    <w:lsdException w:name="Colorful Grid Accent 2" w:semiHidden="0" w:uiPriority="73" w:unhideWhenUsed="0"/>
-    <w:lsdException w:name="Light Shading Accent 3" w:semiHidden="0" w:uiPriority="60" w:unhideWhenUsed="0"/>
-    <w:lsdException w:name="Light List Accent 3" w:semiHidden="0" w:uiPriority="61" w:unhideWhenUsed="0"/>
-    <w:lsdException w:name="Light Grid Accent 3" w:semiHidden="0" w:uiPriority="62" w:unhideWhenUsed="0"/>
-    <w:lsdException w:name="Medium Shading 1 Accent 3" w:semiHidden="0" w:uiPriority="63" w:unhideWhenUsed="0"/>
-    <w:lsdException w:name="Medium Shading 2 Accent 3" w:semiHidden="0" w:uiPriority="64" w:unhideWhenUsed="0"/>
-    <w:lsdException w:name="Medium List 1 Accent 3" w:semiHidden="0" w:uiPriority="65" w:unhideWhenUsed="0"/>
-    <w:lsdException w:name="Medium List 2 Accent 3" w:semiHidden="0" w:uiPriority="66" w:unhideWhenUsed="0"/>
-    <w:lsdException w:name="Medium Grid 1 Accent 3" w:semiHidden="0" w:uiPriority="67" w:unhideWhenUsed="0"/>
-    <w:lsdException w:name="Medium Grid 2 Accent 3" w:semiHidden="0" w:uiPriority="68" w:unhideWhenUsed="0"/>
-    <w:lsdException w:name="Medium Grid 3 Accent 3" w:semiHidden="0" w:uiPriority="69" w:unhideWhenUsed="0"/>
-    <w:lsdException w:name="Dark List Accent 3" w:semiHidden="0" w:uiPriority="70" w:unhideWhenUsed="0"/>
-    <w:lsdException w:name="Colorful Shading Accent 3" w:semiHidden="0" w:uiPriority="71" w:unhideWhenUsed="0"/>
-    <w:lsdException w:name="Colorful List Accent 3" w:semiHidden="0" w:uiPriority="72" w:unhideWhenUsed="0"/>
-    <w:lsdException w:name="Colorful Grid Accent 3" w:semiHidden="0" w:uiPriority="73" w:unhideWhenUsed="0"/>
-    <w:lsdException w:name="Light Shading Accent 4" w:semiHidden="0" w:uiPriority="60" w:unhideWhenUsed="0"/>
-    <w:lsdException w:name="Light List Accent 4" w:semiHidden="0" w:uiPriority="61" w:unhideWhenUsed="0"/>
-    <w:lsdException w:name="Light Grid Accent 4" w:semiHidden="0" w:uiPriority="62" w:unhideWhenUsed="0"/>
-    <w:lsdException w:name="Medium Shading 1 Accent 4" w:semiHidden="0" w:uiPriority="63" w:unhideWhenUsed="0"/>
-    <w:lsdException w:name="Medium Shading 2 Accent 4" w:semiHidden="0" w:uiPriority="64" w:unhideWhenUsed="0"/>
-    <w:lsdException w:name="Medium List 1 Accent 4" w:semiHidden="0" w:uiPriority="65" w:unhideWhenUsed="0"/>
-    <w:lsdException w:name="Medium List 2 Accent 4" w:semiHidden="0" w:uiPriority="66" w:unhideWhenUsed="0"/>
-    <w:lsdException w:name="Medium Grid 1 Accent 4" w:semiHidden="0" w:uiPriority="67" w:unhideWhenUsed="0"/>
-    <w:lsdException w:name="Medium Grid 2 Accent 4" w:semiHidden="0" w:uiPriority="68" w:unhideWhenUsed="0"/>
-    <w:lsdException w:name="Medium Grid 3 Accent 4" w:semiHidden="0" w:uiPriority="69" w:unhideWhenUsed="0"/>
-    <w:lsdException w:name="Dark List Accent 4" w:semiHidden="0" w:uiPriority="70" w:unhideWhenUsed="0"/>
-    <w:lsdException w:name="Colorful Shading Accent 4" w:semiHidden="0" w:uiPriority="71" w:unhideWhenUsed="0"/>
-    <w:lsdException w:name="Colorful List Accent 4" w:semiHidden="0" w:uiPriority="72" w:unhideWhenUsed="0"/>
-    <w:lsdException w:name="Colorful Grid Accent 4" w:semiHidden="0" w:uiPriority="73" w:unhideWhenUsed="0"/>
-    <w:lsdException w:name="Light Shading Accent 5" w:semiHidden="0" w:uiPriority="60" w:unhideWhenUsed="0"/>
-    <w:lsdException w:name="Light List Accent 5" w:semiHidden="0" w:uiPriority="61" w:unhideWhenUsed="0"/>
-    <w:lsdException w:name="Light Grid Accent 5" w:semiHidden="0" w:uiPriority="62" w:unhideWhenUsed="0"/>
-    <w:lsdException w:name="Medium Shading 1 Accent 5" w:semiHidden="0" w:uiPriority="63" w:unhideWhenUsed="0"/>
-    <w:lsdException w:name="Medium Shading 2 Accent 5" w:semiHidden="0" w:uiPriority="64" w:unhideWhenUsed="0"/>
-    <w:lsdException w:name="Medium List 1 Accent 5" w:semiHidden="0" w:uiPriority="65" w:unhideWhenUsed="0"/>
-    <w:lsdException w:name="Medium List 2 Accent 5" w:semiHidden="0" w:uiPriority="66" w:unhideWhenUsed="0"/>
-    <w:lsdException w:name="Medium Grid 1 Accent 5" w:semiHidden="0" w:uiPriority="67" w:unhideWhenUsed="0"/>
-    <w:lsdException w:name="Medium Grid 2 Accent 5" w:semiHidden="0" w:uiPriority="68" w:unhideWhenUsed="0"/>
-    <w:lsdException w:name="Medium Grid 3 Accent 5" w:semiHidden="0" w:uiPriority="69" w:unhideWhenUsed="0"/>
-    <w:lsdException w:name="Dark List Accent 5" w:semiHidden="0" w:uiPriority="70" w:unhideWhenUsed="0"/>
-    <w:lsdException w:name="Colorful Shading Accent 5" w:semiHidden="0" w:uiPriority="71" w:unhideWhenUsed="0"/>
-    <w:lsdException w:name="Colorful List Accent 5" w:semiHidden="0" w:uiPriority="72" w:unhideWhenUsed="0"/>
-    <w:lsdException w:name="Colorful Grid Accent 5" w:semiHidden="0" w:uiPriority="73" w:unhideWhenUsed="0"/>
-    <w:lsdException w:name="Light Shading Accent 6" w:semiHidden="0" w:uiPriority="60" w:unhideWhenUsed="0"/>
-    <w:lsdException w:name="Light List Accent 6" w:semiHidden="0" w:uiPriority="61" w:unhideWhenUsed="0"/>
-    <w:lsdException w:name="Light Grid Accent 6" w:semiHidden="0" w:uiPriority="62" w:unhideWhenUsed="0"/>
-    <w:lsdException w:name="Medium Shading 1 Accent 6" w:semiHidden="0" w:uiPriority="63" w:unhideWhenUsed="0"/>
-    <w:lsdException w:name="Medium Shading 2 Accent 6" w:semiHidden="0" w:uiPriority="64" w:unhideWhenUsed="0"/>
-    <w:lsdException w:name="Medium List 1 Accent 6" w:semiHidden="0" w:uiPriority="65" w:unhideWhenUsed="0"/>
-    <w:lsdException w:name="Medium List 2 Accent 6" w:semiHidden="0" w:uiPriority="66" w:unhideWhenUsed="0"/>
-    <w:lsdException w:name="Medium Grid 1 Accent 6" w:semiHidden="0" w:uiPriority="67" w:unhideWhenUsed="0"/>
-    <w:lsdException w:name="Medium Grid 2 Accent 6" w:semiHidden="0" w:uiPriority="68" w:unhideWhenUsed="0"/>
-    <w:lsdException w:name="Medium Grid 3 Accent 6" w:semiHidden="0" w:uiPriority="69" w:unhideWhenUsed="0"/>
-    <w:lsdException w:name="Dark List Accent 6" w:semiHidden="0" w:uiPriority="70" w:unhideWhenUsed="0"/>
-    <w:lsdException w:name="Colorful Shading Accent 6" w:semiHidden="0" w:uiPriority="71" w:unhideWhenUsed="0"/>
-    <w:lsdException w:name="Colorful List Accent 6" w:semiHidden="0" w:uiPriority="72" w:unhideWhenUsed="0"/>
-    <w:lsdException w:name="Colorful Grid Accent 6" w:semiHidden="0" w:uiPriority="73" w:unhideWhenUsed="0"/>
-    <w:lsdException w:name="Subtle Emphasis" w:semiHidden="0" w:uiPriority="19" w:unhideWhenUsed="0" w:qFormat="1"/>
-    <w:lsdException w:name="Intense Emphasis" w:semiHidden="0" w:uiPriority="21" w:unhideWhenUsed="0" w:qFormat="1"/>
-    <w:lsdException w:name="Subtle Reference" w:semiHidden="0" w:uiPriority="31" w:unhideWhenUsed="0" w:qFormat="1"/>
-    <w:lsdException w:name="Intense Reference" w:semiHidden="0" w:uiPriority="32" w:unhideWhenUsed="0" w:qFormat="1"/>
-    <w:lsdException w:name="Book Title" w:semiHidden="0" w:uiPriority="33" w:unhideWhenUsed="0" w:qFormat="1"/>
-    <w:lsdException w:name="Bibliography" w:uiPriority="37"/>
-    <w:lsdException w:name="TOC Heading" w:uiPriority="39" w:qFormat="1"/>
+  <w:latentStyles w:defLockedState="0" w:defUIPriority="99" w:defSemiHidden="0" w:defUnhideWhenUsed="0" w:defQFormat="0" w:count="371">
+    <w:lsdException w:name="Normal" w:uiPriority="0" w:qFormat="1"/>
+    <w:lsdException w:name="heading 1" w:uiPriority="9" w:qFormat="1"/>
+    <w:lsdException w:name="heading 2" w:semiHidden="1" w:uiPriority="9" w:unhideWhenUsed="1" w:qFormat="1"/>
+    <w:lsdException w:name="heading 3" w:semiHidden="1" w:uiPriority="9" w:unhideWhenUsed="1" w:qFormat="1"/>
+    <w:lsdException w:name="heading 4" w:semiHidden="1" w:uiPriority="9" w:unhideWhenUsed="1" w:qFormat="1"/>
+    <w:lsdException w:name="heading 5" w:semiHidden="1" w:uiPriority="9" w:unhideWhenUsed="1" w:qFormat="1"/>
+    <w:lsdException w:name="heading 6" w:semiHidden="1" w:uiPriority="9" w:unhideWhenUsed="1" w:qFormat="1"/>
+    <w:lsdException w:name="heading 7" w:semiHidden="1" w:uiPriority="9" w:unhideWhenUsed="1" w:qFormat="1"/>
+    <w:lsdException w:name="heading 8" w:semiHidden="1" w:uiPriority="9" w:unhideWhenUsed="1" w:qFormat="1"/>
+    <w:lsdException w:name="heading 9" w:semiHidden="1" w:uiPriority="9" w:unhideWhenUsed="1" w:qFormat="1"/>
+    <w:lsdException w:name="index 1" w:semiHidden="1" w:unhideWhenUsed="1"/>
+    <w:lsdException w:name="index 2" w:semiHidden="1" w:unhideWhenUsed="1"/>
+    <w:lsdException w:name="index 3" w:semiHidden="1" w:unhideWhenUsed="1"/>
+    <w:lsdException w:name="index 4" w:semiHidden="1" w:unhideWhenUsed="1"/>
+    <w:lsdException w:name="index 5" w:semiHidden="1" w:unhideWhenUsed="1"/>
+    <w:lsdException w:name="index 6" w:semiHidden="1" w:unhideWhenUsed="1"/>
+    <w:lsdException w:name="index 7" w:semiHidden="1" w:unhideWhenUsed="1"/>
+    <w:lsdException w:name="index 8" w:semiHidden="1" w:unhideWhenUsed="1"/>
+    <w:lsdException w:name="index 9" w:semiHidden="1" w:unhideWhenUsed="1"/>
+    <w:lsdException w:name="toc 1" w:semiHidden="1" w:uiPriority="39" w:unhideWhenUsed="1"/>
+    <w:lsdException w:name="toc 2" w:semiHidden="1" w:uiPriority="39" w:unhideWhenUsed="1"/>
+    <w:lsdException w:name="toc 3" w:semiHidden="1" w:uiPriority="39" w:unhideWhenUsed="1"/>
+    <w:lsdException w:name="toc 4" w:semiHidden="1" w:uiPriority="39" w:unhideWhenUsed="1"/>
+    <w:lsdException w:name="toc 5" w:semiHidden="1" w:uiPriority="39" w:unhideWhenUsed="1"/>
+    <w:lsdException w:name="toc 6" w:semiHidden="1" w:uiPriority="39" w:unhideWhenUsed="1"/>
+    <w:lsdException w:name="toc 7" w:semiHidden="1" w:uiPriority="39" w:unhideWhenUsed="1"/>
+    <w:lsdException w:name="toc 8" w:semiHidden="1" w:uiPriority="39" w:unhideWhenUsed="1"/>
+    <w:lsdException w:name="toc 9" w:semiHidden="1" w:uiPriority="39" w:unhideWhenUsed="1"/>
+    <w:lsdException w:name="Normal Indent" w:semiHidden="1" w:unhideWhenUsed="1"/>
+    <w:lsdException w:name="footnote text" w:semiHidden="1" w:unhideWhenUsed="1"/>
+    <w:lsdException w:name="annotation text" w:semiHidden="1" w:unhideWhenUsed="1"/>
+    <w:lsdException w:name="header" w:semiHidden="1" w:unhideWhenUsed="1"/>
+    <w:lsdException w:name="footer" w:semiHidden="1" w:unhideWhenUsed="1"/>
+    <w:lsdException w:name="index heading" w:semiHidden="1" w:unhideWhenUsed="1"/>
+    <w:lsdException w:name="caption" w:semiHidden="1" w:uiPriority="35" w:unhideWhenUsed="1" w:qFormat="1"/>
+    <w:lsdException w:name="table of figures" w:semiHidden="1" w:unhideWhenUsed="1"/>
+    <w:lsdException w:name="envelope address" w:semiHidden="1" w:unhideWhenUsed="1"/>
+    <w:lsdException w:name="envelope return" w:semiHidden="1" w:unhideWhenUsed="1"/>
+    <w:lsdException w:name="footnote reference" w:semiHidden="1" w:unhideWhenUsed="1"/>
+    <w:lsdException w:name="annotation reference" w:semiHidden="1" w:unhideWhenUsed="1"/>
+    <w:lsdException w:name="line number" w:semiHidden="1" w:unhideWhenUsed="1"/>
+    <w:lsdException w:name="page number" w:semiHidden="1" w:unhideWhenUsed="1"/>
+    <w:lsdException w:name="endnote reference" w:semiHidden="1" w:unhideWhenUsed="1"/>
+    <w:lsdException w:name="endnote text" w:semiHidden="1" w:unhideWhenUsed="1"/>
+    <w:lsdException w:name="table of authorities" w:semiHidden="1" w:unhideWhenUsed="1"/>
+    <w:lsdException w:name="macro" w:semiHidden="1" w:unhideWhenUsed="1"/>
+    <w:lsdException w:name="toa heading" w:semiHidden="1" w:unhideWhenUsed="1"/>
+    <w:lsdException w:name="List" w:semiHidden="1" w:unhideWhenUsed="1"/>
+    <w:lsdException w:name="List Bullet" w:semiHidden="1" w:unhideWhenUsed="1"/>
+    <w:lsdException w:name="List Number" w:semiHidden="1" w:unhideWhenUsed="1"/>
+    <w:lsdException w:name="List 2" w:semiHidden="1" w:unhideWhenUsed="1"/>
+    <w:lsdException w:name="List 3" w:semiHidden="1" w:unhideWhenUsed="1"/>
+    <w:lsdException w:name="List 4" w:semiHidden="1" w:unhideWhenUsed="1"/>
+    <w:lsdException w:name="List 5" w:semiHidden="1" w:unhideWhenUsed="1"/>
+    <w:lsdException w:name="List Bullet 2" w:semiHidden="1" w:unhideWhenUsed="1"/>
+    <w:lsdException w:name="List Bullet 3" w:semiHidden="1" w:unhideWhenUsed="1"/>
+    <w:lsdException w:name="List Bullet 4" w:semiHidden="1" w:unhideWhenUsed="1"/>
+    <w:lsdException w:name="List Bullet 5" w:semiHidden="1" w:unhideWhenUsed="1"/>
+    <w:lsdException w:name="List Number 2" w:semiHidden="1" w:unhideWhenUsed="1"/>
+    <w:lsdException w:name="List Number 3" w:semiHidden="1" w:unhideWhenUsed="1"/>
+    <w:lsdException w:name="List Number 4" w:semiHidden="1" w:unhideWhenUsed="1"/>
+    <w:lsdException w:name="List Number 5" w:semiHidden="1" w:unhideWhenUsed="1"/>
+    <w:lsdException w:name="Title" w:uiPriority="10" w:qFormat="1"/>
+    <w:lsdException w:name="Closing" w:semiHidden="1" w:unhideWhenUsed="1"/>
+    <w:lsdException w:name="Signature" w:semiHidden="1" w:unhideWhenUsed="1"/>
+    <w:lsdException w:name="Default Paragraph Font" w:semiHidden="1" w:uiPriority="1" w:unhideWhenUsed="1"/>
+    <w:lsdException w:name="Body Text" w:semiHidden="1" w:unhideWhenUsed="1"/>
+    <w:lsdException w:name="Body Text Indent" w:semiHidden="1" w:unhideWhenUsed="1"/>
+    <w:lsdException w:name="List Continue" w:semiHidden="1" w:unhideWhenUsed="1"/>
+    <w:lsdException w:name="List Continue 2" w:semiHidden="1" w:unhideWhenUsed="1"/>
+    <w:lsdException w:name="List Continue 3" w:semiHidden="1" w:unhideWhenUsed="1"/>
+    <w:lsdException w:name="List Continue 4" w:semiHidden="1" w:unhideWhenUsed="1"/>
+    <w:lsdException w:name="List Continue 5" w:semiHidden="1" w:unhideWhenUsed="1"/>
+    <w:lsdException w:name="Message Header" w:semiHidden="1" w:unhideWhenUsed="1"/>
+    <w:lsdException w:name="Subtitle" w:uiPriority="11" w:qFormat="1"/>
+    <w:lsdException w:name="Salutation" w:semiHidden="1" w:unhideWhenUsed="1"/>
+    <w:lsdException w:name="Date" w:semiHidden="1" w:unhideWhenUsed="1"/>
+    <w:lsdException w:name="Body Text First Indent" w:semiHidden="1" w:unhideWhenUsed="1"/>
+    <w:lsdException w:name="Body Text First Indent 2" w:semiHidden="1" w:unhideWhenUsed="1"/>
+    <w:lsdException w:name="Note Heading" w:semiHidden="1" w:unhideWhenUsed="1"/>
+    <w:lsdException w:name="Body Text 2" w:semiHidden="1" w:unhideWhenUsed="1"/>
+    <w:lsdException w:name="Body Text 3" w:semiHidden="1" w:unhideWhenUsed="1"/>
+    <w:lsdException w:name="Body Text Indent 2" w:semiHidden="1" w:unhideWhenUsed="1"/>
+    <w:lsdException w:name="Body Text Indent 3" w:semiHidden="1" w:unhideWhenUsed="1"/>
+    <w:lsdException w:name="Block Text" w:semiHidden="1" w:unhideWhenUsed="1"/>
+    <w:lsdException w:name="Hyperlink" w:semiHidden="1" w:unhideWhenUsed="1"/>
+    <w:lsdException w:name="FollowedHyperlink" w:semiHidden="1" w:unhideWhenUsed="1"/>
+    <w:lsdException w:name="Strong" w:uiPriority="22" w:qFormat="1"/>
+    <w:lsdException w:name="Emphasis" w:uiPriority="20" w:qFormat="1"/>
+    <w:lsdException w:name="Document Map" w:semiHidden="1" w:unhideWhenUsed="1"/>
+    <w:lsdException w:name="Plain Text" w:semiHidden="1" w:unhideWhenUsed="1"/>
+    <w:lsdException w:name="E-mail Signature" w:semiHidden="1" w:unhideWhenUsed="1"/>
+    <w:lsdException w:name="HTML Top of Form" w:semiHidden="1" w:unhideWhenUsed="1"/>
+    <w:lsdException w:name="HTML Bottom of Form" w:semiHidden="1" w:unhideWhenUsed="1"/>
+    <w:lsdException w:name="Normal (Web)" w:semiHidden="1" w:unhideWhenUsed="1"/>
+    <w:lsdException w:name="HTML Acronym" w:semiHidden="1" w:unhideWhenUsed="1"/>
+    <w:lsdException w:name="HTML Address" w:semiHidden="1" w:unhideWhenUsed="1"/>
+    <w:lsdException w:name="HTML Cite" w:semiHidden="1" w:unhideWhenUsed="1"/>
+    <w:lsdException w:name="HTML Code" w:semiHidden="1" w:unhideWhenUsed="1"/>
+    <w:lsdException w:name="HTML Definition" w:semiHidden="1" w:unhideWhenUsed="1"/>
+    <w:lsdException w:name="HTML Keyboard" w:semiHidden="1" w:unhideWhenUsed="1"/>
+    <w:lsdException w:name="HTML Preformatted" w:semiHidden="1" w:unhideWhenUsed="1"/>
+    <w:lsdException w:name="HTML Sample" w:semiHidden="1" w:unhideWhenUsed="1"/>
+    <w:lsdException w:name="HTML Typewriter" w:semiHidden="1" w:unhideWhenUsed="1"/>
+    <w:lsdException w:name="HTML Variable" w:semiHidden="1" w:unhideWhenUsed="1"/>
+    <w:lsdException w:name="Normal Table" w:semiHidden="1" w:unhideWhenUsed="1"/>
+    <w:lsdException w:name="annotation subject" w:semiHidden="1" w:unhideWhenUsed="1"/>
+    <w:lsdException w:name="No List" w:semiHidden="1" w:unhideWhenUsed="1"/>
+    <w:lsdException w:name="Outline List 1" w:semiHidden="1" w:unhideWhenUsed="1"/>
+    <w:lsdException w:name="Outline List 2" w:semiHidden="1" w:unhideWhenUsed="1"/>
+    <w:lsdException w:name="Outline List 3" w:semiHidden="1" w:unhideWhenUsed="1"/>
+    <w:lsdException w:name="Table Simple 1" w:semiHidden="1" w:unhideWhenUsed="1"/>
+    <w:lsdException w:name="Table Simple 2" w:semiHidden="1" w:unhideWhenUsed="1"/>
+    <w:lsdException w:name="Table Simple 3" w:semiHidden="1" w:unhideWhenUsed="1"/>
+    <w:lsdException w:name="Table Classic 1" w:semiHidden="1" w:unhideWhenUsed="1"/>
+    <w:lsdException w:name="Table Classic 2" w:semiHidden="1" w:unhideWhenUsed="1"/>
+    <w:lsdException w:name="Table Classic 3" w:semiHidden="1" w:unhideWhenUsed="1"/>
+    <w:lsdException w:name="Table Classic 4" w:semiHidden="1" w:unhideWhenUsed="1"/>
+    <w:lsdException w:name="Table Colorful 1" w:semiHidden="1" w:unhideWhenUsed="1"/>
+    <w:lsdException w:name="Table Colorful 2" w:semiHidden="1" w:unhideWhenUsed="1"/>
+    <w:lsdException w:name="Table Colorful 3" w:semiHidden="1" w:unhideWhenUsed="1"/>
+    <w:lsdException w:name="Table Columns 1" w:semiHidden="1" w:unhideWhenUsed="1"/>
+    <w:lsdException w:name="Table Columns 2" w:semiHidden="1" w:unhideWhenUsed="1"/>
+    <w:lsdException w:name="Table Columns 3" w:semiHidden="1" w:unhideWhenUsed="1"/>
+    <w:lsdException w:name="Table Columns 4" w:semiHidden="1" w:unhideWhenUsed="1"/>
+    <w:lsdException w:name="Table Columns 5" w:semiHidden="1" w:unhideWhenUsed="1"/>
+    <w:lsdException w:name="Table Grid 1" w:semiHidden="1" w:unhideWhenUsed="1"/>
+    <w:lsdException w:name="Table Grid 2" w:semiHidden="1" w:unhideWhenUsed="1"/>
+    <w:lsdException w:name="Table Grid 3" w:semiHidden="1" w:unhideWhenUsed="1"/>
+    <w:lsdException w:name="Table Grid 4" w:semiHidden="1" w:unhideWhenUsed="1"/>
+    <w:lsdException w:name="Table Grid 5" w:semiHidden="1" w:unhideWhenUsed="1"/>
+    <w:lsdException w:name="Table Grid 6" w:semiHidden="1" w:unhideWhenUsed="1"/>
+    <w:lsdException w:name="Table Grid 7" w:semiHidden="1" w:unhideWhenUsed="1"/>
+    <w:lsdException w:name="Table Grid 8" w:semiHidden="1" w:unhideWhenUsed="1"/>
+    <w:lsdException w:name="Table List 1" w:semiHidden="1" w:unhideWhenUsed="1"/>
+    <w:lsdException w:name="Table List 2" w:semiHidden="1" w:unhideWhenUsed="1"/>
+    <w:lsdException w:name="Table List 3" w:semiHidden="1" w:unhideWhenUsed="1"/>
+    <w:lsdException w:name="Table List 4" w:semiHidden="1" w:unhideWhenUsed="1"/>
+    <w:lsdException w:name="Table List 5" w:semiHidden="1" w:unhideWhenUsed="1"/>
+    <w:lsdException w:name="Table List 6" w:semiHidden="1" w:unhideWhenUsed="1"/>
+    <w:lsdException w:name="Table List 7" w:semiHidden="1" w:unhideWhenUsed="1"/>
+    <w:lsdException w:name="Table List 8" w:semiHidden="1" w:unhideWhenUsed="1"/>
+    <w:lsdException w:name="Table 3D effects 1" w:semiHidden="1" w:unhideWhenUsed="1"/>
+    <w:lsdException w:name="Table 3D effects 2" w:semiHidden="1" w:unhideWhenUsed="1"/>
+    <w:lsdException w:name="Table 3D effects 3" w:semiHidden="1" w:unhideWhenUsed="1"/>
+    <w:lsdException w:name="Table Contemporary" w:semiHidden="1" w:unhideWhenUsed="1"/>
+    <w:lsdException w:name="Table Elegant" w:semiHidden="1" w:unhideWhenUsed="1"/>
+    <w:lsdException w:name="Table Professional" w:semiHidden="1" w:unhideWhenUsed="1"/>
+    <w:lsdException w:name="Table Subtle 1" w:semiHidden="1" w:unhideWhenUsed="1"/>
+    <w:lsdException w:name="Table Subtle 2" w:semiHidden="1" w:unhideWhenUsed="1"/>
+    <w:lsdException w:name="Table Web 1" w:semiHidden="1" w:unhideWhenUsed="1"/>
+    <w:lsdException w:name="Table Web 2" w:semiHidden="1" w:unhideWhenUsed="1"/>
+    <w:lsdException w:name="Table Web 3" w:semiHidden="1" w:unhideWhenUsed="1"/>
+    <w:lsdException w:name="Balloon Text" w:semiHidden="1" w:unhideWhenUsed="1"/>
+    <w:lsdException w:name="Table Grid" w:uiPriority="39"/>
+    <w:lsdException w:name="Table Theme" w:semiHidden="1" w:unhideWhenUsed="1"/>
+    <w:lsdException w:name="Placeholder Text" w:semiHidden="1"/>
+    <w:lsdException w:name="No Spacing" w:uiPriority="1" w:qFormat="1"/>
+    <w:lsdException w:name="Light Shading" w:uiPriority="60"/>
+    <w:lsdException w:name="Light List" w:uiPriority="61"/>
+    <w:lsdException w:name="Light Grid" w:uiPriority="62"/>
+    <w:lsdException w:name="Medium Shading 1" w:uiPriority="63"/>
+    <w:lsdException w:name="Medium Shading 2" w:uiPriority="64"/>
+    <w:lsdException w:name="Medium List 1" w:uiPriority="65"/>
+    <w:lsdException w:name="Medium List 2" w:uiPriority="66"/>
+    <w:lsdException w:name="Medium Grid 1" w:uiPriority="67"/>
+    <w:lsdException w:name="Medium Grid 2" w:uiPriority="68"/>
+    <w:lsdException w:name="Medium Grid 3" w:uiPriority="69"/>
+    <w:lsdException w:name="Dark List" w:uiPriority="70"/>
+    <w:lsdException w:name="Colorful Shading" w:uiPriority="71"/>
+    <w:lsdException w:name="Colorful List" w:uiPriority="72"/>
+    <w:lsdException w:name="Colorful Grid" w:uiPriority="73"/>
+    <w:lsdException w:name="Light Shading Accent 1" w:uiPriority="60"/>
+    <w:lsdException w:name="Light List Accent 1" w:uiPriority="61"/>
+    <w:lsdException w:name="Light Grid Accent 1" w:uiPriority="62"/>
+    <w:lsdException w:name="Medium Shading 1 Accent 1" w:uiPriority="63"/>
+    <w:lsdException w:name="Medium Shading 2 Accent 1" w:uiPriority="64"/>
+    <w:lsdException w:name="Medium List 1 Accent 1" w:uiPriority="65"/>
+    <w:lsdException w:name="Revision" w:semiHidden="1"/>
+    <w:lsdException w:name="List Paragraph" w:uiPriority="34" w:qFormat="1"/>
+    <w:lsdException w:name="Quote" w:uiPriority="29" w:qFormat="1"/>
+    <w:lsdException w:name="Intense Quote" w:uiPriority="30" w:qFormat="1"/>
+    <w:lsdException w:name="Medium List 2 Accent 1" w:uiPriority="66"/>
+    <w:lsdException w:name="Medium Grid 1 Accent 1" w:uiPriority="67"/>
+    <w:lsdException w:name="Medium Grid 2 Accent 1" w:uiPriority="68"/>
+    <w:lsdException w:name="Medium Grid 3 Accent 1" w:uiPriority="69"/>
+    <w:lsdException w:name="Dark List Accent 1" w:uiPriority="70"/>
+    <w:lsdException w:name="Colorful Shading Accent 1" w:uiPriority="71"/>
+    <w:lsdException w:name="Colorful List Accent 1" w:uiPriority="72"/>
+    <w:lsdException w:name="Colorful Grid Accent 1" w:uiPriority="73"/>
+    <w:lsdException w:name="Light Shading Accent 2" w:uiPriority="60"/>
+    <w:lsdException w:name="Light List Accent 2" w:uiPriority="61"/>
+    <w:lsdException w:name="Light Grid Accent 2" w:uiPriority="62"/>
+    <w:lsdException w:name="Medium Shading 1 Accent 2" w:uiPriority="63"/>
+    <w:lsdException w:name="Medium Shading 2 Accent 2" w:uiPriority="64"/>
+    <w:lsdException w:name="Medium List 1 Accent 2" w:uiPriority="65"/>
+    <w:lsdException w:name="Medium List 2 Accent 2" w:uiPriority="66"/>
+    <w:lsdException w:name="Medium Grid 1 Accent 2" w:uiPriority="67"/>
+    <w:lsdException w:name="Medium Grid 2 Accent 2" w:uiPriority="68"/>
+    <w:lsdException w:name="Medium Grid 3 Accent 2" w:uiPriority="69"/>
+    <w:lsdException w:name="Dark List Accent 2" w:uiPriority="70"/>
+    <w:lsdException w:name="Colorful Shading Accent 2" w:uiPriority="71"/>
+    <w:lsdException w:name="Colorful List Accent 2" w:uiPriority="72"/>
+    <w:lsdException w:name="Colorful Grid Accent 2" w:uiPriority="73"/>
+    <w:lsdException w:name="Light Shading Accent 3" w:uiPriority="60"/>
+    <w:lsdException w:name="Light List Accent 3" w:uiPriority="61"/>
+    <w:lsdException w:name="Light Grid Accent 3" w:uiPriority="62"/>
+    <w:lsdException w:name="Medium Shading 1 Accent 3" w:uiPriority="63"/>
+    <w:lsdException w:name="Medium Shading 2 Accent 3" w:uiPriority="64"/>
+    <w:lsdException w:name="Medium List 1 Accent 3" w:uiPriority="65"/>
+    <w:lsdException w:name="Medium List 2 Accent 3" w:uiPriority="66"/>
+    <w:lsdException w:name="Medium Grid 1 Accent 3" w:uiPriority="67"/>
+    <w:lsdException w:name="Medium Grid 2 Accent 3" w:uiPriority="68"/>
+    <w:lsdException w:name="Medium Grid 3 Accent 3" w:uiPriority="69"/>
+    <w:lsdException w:name="Dark List Accent 3" w:uiPriority="70"/>
+    <w:lsdException w:name="Colorful Shading Accent 3" w:uiPriority="71"/>
+    <w:lsdException w:name="Colorful List Accent 3" w:uiPriority="72"/>
+    <w:lsdException w:name="Colorful Grid Accent 3" w:uiPriority="73"/>
+    <w:lsdException w:name="Light Shading Accent 4" w:uiPriority="60"/>
+    <w:lsdException w:name="Light List Accent 4" w:uiPriority="61"/>
+    <w:lsdException w:name="Light Grid Accent 4" w:uiPriority="62"/>
+    <w:lsdException w:name="Medium Shading 1 Accent 4" w:uiPriority="63"/>
+    <w:lsdException w:name="Medium Shading 2 Accent 4" w:uiPriority="64"/>
+    <w:lsdException w:name="Medium List 1 Accent 4" w:uiPriority="65"/>
+    <w:lsdException w:name="Medium List 2 Accent 4" w:uiPriority="66"/>
+    <w:lsdException w:name="Medium Grid 1 Accent 4" w:uiPriority="67"/>
+    <w:lsdException w:name="Medium Grid 2 Accent 4" w:uiPriority="68"/>
+    <w:lsdException w:name="Medium Grid 3 Accent 4" w:uiPriority="69"/>
+    <w:lsdException w:name="Dark List Accent 4" w:uiPriority="70"/>
+    <w:lsdException w:name="Colorful Shading Accent 4" w:uiPriority="71"/>
+    <w:lsdException w:name="Colorful List Accent 4" w:uiPriority="72"/>
+    <w:lsdException w:name="Colorful Grid Accent 4" w:uiPriority="73"/>
+    <w:lsdException w:name="Light Shading Accent 5" w:uiPriority="60"/>
+    <w:lsdException w:name="Light List Accent 5" w:uiPriority="61"/>
+    <w:lsdException w:name="Light Grid Accent 5" w:uiPriority="62"/>
+    <w:lsdException w:name="Medium Shading 1 Accent 5" w:uiPriority="63"/>
+    <w:lsdException w:name="Medium Shading 2 Accent 5" w:uiPriority="64"/>
+    <w:lsdException w:name="Medium List 1 Accent 5" w:uiPriority="65"/>
+    <w:lsdException w:name="Medium List 2 Accent 5" w:uiPriority="66"/>
+    <w:lsdException w:name="Medium Grid 1 Accent 5" w:uiPriority="67"/>
+    <w:lsdException w:name="Medium Grid 2 Accent 5" w:uiPriority="68"/>
+    <w:lsdException w:name="Medium Grid 3 Accent 5" w:uiPriority="69"/>
+    <w:lsdException w:name="Dark List Accent 5" w:uiPriority="70"/>
+    <w:lsdException w:name="Colorful Shading Accent 5" w:uiPriority="71"/>
+    <w:lsdException w:name="Colorful List Accent 5" w:uiPriority="72"/>
+    <w:lsdException w:name="Colorful Grid Accent 5" w:uiPriority="73"/>
+    <w:lsdException w:name="Light Shading Accent 6" w:uiPriority="60"/>
+    <w:lsdException w:name="Light List Accent 6" w:uiPriority="61"/>
+    <w:lsdException w:name="Light Grid Accent 6" w:uiPriority="62"/>
+    <w:lsdException w:name="Medium Shading 1 Accent 6" w:uiPriority="63"/>
+    <w:lsdException w:name="Medium Shading 2 Accent 6" w:uiPriority="64"/>
+    <w:lsdException w:name="Medium List 1 Accent 6" w:uiPriority="65"/>
+    <w:lsdException w:name="Medium List 2 Accent 6" w:uiPriority="66"/>
+    <w:lsdException w:name="Medium Grid 1 Accent 6" w:uiPriority="67"/>
+    <w:lsdException w:name="Medium Grid 2 Accent 6" w:uiPriority="68"/>
+    <w:lsdException w:name="Medium Grid 3 Accent 6" w:uiPriority="69"/>
+    <w:lsdException w:name="Dark List Accent 6" w:uiPriority="70"/>
+    <w:lsdException w:name="Colorful Shading Accent 6" w:uiPriority="71"/>
+    <w:lsdException w:name="Colorful List Accent 6" w:uiPriority="72"/>
+    <w:lsdException w:name="Colorful Grid Accent 6" w:uiPriority="73"/>
+    <w:lsdException w:name="Subtle Emphasis" w:uiPriority="19" w:qFormat="1"/>
+    <w:lsdException w:name="Intense Emphasis" w:uiPriority="21" w:qFormat="1"/>
+    <w:lsdException w:name="Subtle Reference" w:uiPriority="31" w:qFormat="1"/>
+    <w:lsdException w:name="Intense Reference" w:uiPriority="32" w:qFormat="1"/>
+    <w:lsdException w:name="Book Title" w:uiPriority="33" w:qFormat="1"/>
+    <w:lsdException w:name="Bibliography" w:semiHidden="1" w:uiPriority="37" w:unhideWhenUsed="1"/>
+    <w:lsdException w:name="TOC Heading" w:semiHidden="1" w:uiPriority="39" w:unhideWhenUsed="1" w:qFormat="1"/>
+    <w:lsdException w:name="Plain Table 1" w:uiPriority="41"/>
+    <w:lsdException w:name="Plain Table 2" w:uiPriority="42"/>
+    <w:lsdException w:name="Plain Table 3" w:uiPriority="43"/>
+    <w:lsdException w:name="Plain Table 4" w:uiPriority="44"/>
+    <w:lsdException w:name="Plain Table 5" w:uiPriority="45"/>
+    <w:lsdException w:name="Grid Table Light" w:uiPriority="40"/>
+    <w:lsdException w:name="Grid Table 1 Light" w:uiPriority="46"/>
+    <w:lsdException w:name="Grid Table 2" w:uiPriority="47"/>
+    <w:lsdException w:name="Grid Table 3" w:uiPriority="48"/>
+    <w:lsdException w:name="Grid Table 4" w:uiPriority="49"/>
+    <w:lsdException w:name="Grid Table 5 Dark" w:uiPriority="50"/>
+    <w:lsdException w:name="Grid Table 6 Colorful" w:uiPriority="51"/>
+    <w:lsdException w:name="Grid Table 7 Colorful" w:uiPriority="52"/>
+    <w:lsdException w:name="Grid Table 1 Light Accent 1" w:uiPriority="46"/>
+    <w:lsdException w:name="Grid Table 2 Accent 1" w:uiPriority="47"/>
+    <w:lsdException w:name="Grid Table 3 Accent 1" w:uiPriority="48"/>
+    <w:lsdException w:name="Grid Table 4 Accent 1" w:uiPriority="49"/>
+    <w:lsdException w:name="Grid Table 5 Dark Accent 1" w:uiPriority="50"/>
+    <w:lsdException w:name="Grid Table 6 Colorful Accent 1" w:uiPriority="51"/>
+    <w:lsdException w:name="Grid Table 7 Colorful Accent 1" w:uiPriority="52"/>
+    <w:lsdException w:name="Grid Table 1 Light Accent 2" w:uiPriority="46"/>
+    <w:lsdException w:name="Grid Table 2 Accent 2" w:uiPriority="47"/>
+    <w:lsdException w:name="Grid Table 3 Accent 2" w:uiPriority="48"/>
+    <w:lsdException w:name="Grid Table 4 Accent 2" w:uiPriority="49"/>
+    <w:lsdException w:name="Grid Table 5 Dark Accent 2" w:uiPriority="50"/>
+    <w:lsdException w:name="Grid Table 6 Colorful Accent 2" w:uiPriority="51"/>
+    <w:lsdException w:name="Grid Table 7 Colorful Accent 2" w:uiPriority="52"/>
+    <w:lsdException w:name="Grid Table 1 Light Accent 3" w:uiPriority="46"/>
+    <w:lsdException w:name="Grid Table 2 Accent 3" w:uiPriority="47"/>
+    <w:lsdException w:name="Grid Table 3 Accent 3" w:uiPriority="48"/>
+    <w:lsdException w:name="Grid Table 4 Accent 3" w:uiPriority="49"/>
+    <w:lsdException w:name="Grid Table 5 Dark Accent 3" w:uiPriority="50"/>
+    <w:lsdException w:name="Grid Table 6 Colorful Accent 3" w:uiPriority="51"/>
+    <w:lsdException w:name="Grid Table 7 Colorful Accent 3" w:uiPriority="52"/>
+    <w:lsdException w:name="Grid Table 1 Light Accent 4" w:uiPriority="46"/>
+    <w:lsdException w:name="Grid Table 2 Accent 4" w:uiPriority="47"/>
+    <w:lsdException w:name="Grid Table 3 Accent 4" w:uiPriority="48"/>
+    <w:lsdException w:name="Grid Table 4 Accent 4" w:uiPriority="49"/>
+    <w:lsdException w:name="Grid Table 5 Dark Accent 4" w:uiPriority="50"/>
+    <w:lsdException w:name="Grid Table 6 Colorful Accent 4" w:uiPriority="51"/>
+    <w:lsdException w:name="Grid Table 7 Colorful Accent 4" w:uiPriority="52"/>
+    <w:lsdException w:name="Grid Table 1 Light Accent 5" w:uiPriority="46"/>
+    <w:lsdException w:name="Grid Table 2 Accent 5" w:uiPriority="47"/>
+    <w:lsdException w:name="Grid Table 3 Accent 5" w:uiPriority="48"/>
+    <w:lsdException w:name="Grid Table 4 Accent 5" w:uiPriority="49"/>
+    <w:lsdException w:name="Grid Table 5 Dark Accent 5" w:uiPriority="50"/>
+    <w:lsdException w:name="Grid Table 6 Colorful Accent 5" w:uiPriority="51"/>
+    <w:lsdException w:name="Grid Table 7 Colorful Accent 5" w:uiPriority="52"/>
+    <w:lsdException w:name="Grid Table 1 Light Accent 6" w:uiPriority="46"/>
+    <w:lsdException w:name="Grid Table 2 Accent 6" w:uiPriority="47"/>
+    <w:lsdException w:name="Grid Table 3 Accent 6" w:uiPriority="48"/>
+    <w:lsdException w:name="Grid Table 4 Accent 6" w:uiPriority="49"/>
+    <w:lsdException w:name="Grid Table 5 Dark Accent 6" w:uiPriority="50"/>
+    <w:lsdException w:name="Grid Table 6 Colorful Accent 6" w:uiPriority="51"/>
+    <w:lsdException w:name="Grid Table 7 Colorful Accent 6" w:uiPriority="52"/>
+    <w:lsdException w:name="List Table 1 Light" w:uiPriority="46"/>
+    <w:lsdException w:name="List Table 2" w:uiPriority="47"/>
+    <w:lsdException w:name="List Table 3" w:uiPriority="48"/>
+    <w:lsdException w:name="List Table 4" w:uiPriority="49"/>
+    <w:lsdException w:name="List Table 5 Dark" w:uiPriority="50"/>
+    <w:lsdException w:name="List Table 6 Colorful" w:uiPriority="51"/>
+    <w:lsdException w:name="List Table 7 Colorful" w:uiPriority="52"/>
+    <w:lsdException w:name="List Table 1 Light Accent 1" w:uiPriority="46"/>
+    <w:lsdException w:name="List Table 2 Accent 1" w:uiPriority="47"/>
+    <w:lsdException w:name="List Table 3 Accent 1" w:uiPriority="48"/>
+    <w:lsdException w:name="List Table 4 Accent 1" w:uiPriority="49"/>
+    <w:lsdException w:name="List Table 5 Dark Accent 1" w:uiPriority="50"/>
+    <w:lsdException w:name="List Table 6 Colorful Accent 1" w:uiPriority="51"/>
+    <w:lsdException w:name="List Table 7 Colorful Accent 1" w:uiPriority="52"/>
+    <w:lsdException w:name="List Table 1 Light Accent 2" w:uiPriority="46"/>
+    <w:lsdException w:name="List Table 2 Accent 2" w:uiPriority="47"/>
+    <w:lsdException w:name="List Table 3 Accent 2" w:uiPriority="48"/>
+    <w:lsdException w:name="List Table 4 Accent 2" w:uiPriority="49"/>
+    <w:lsdException w:name="List Table 5 Dark Accent 2" w:uiPriority="50"/>
+    <w:lsdException w:name="List Table 6 Colorful Accent 2" w:uiPriority="51"/>
+    <w:lsdException w:name="List Table 7 Colorful Accent 2" w:uiPriority="52"/>
+    <w:lsdException w:name="List Table 1 Light Accent 3" w:uiPriority="46"/>
+    <w:lsdException w:name="List Table 2 Accent 3" w:uiPriority="47"/>
+    <w:lsdException w:name="List Table 3 Accent 3" w:uiPriority="48"/>
+    <w:lsdException w:name="List Table 4 Accent 3" w:uiPriority="49"/>
+    <w:lsdException w:name="List Table 5 Dark Accent 3" w:uiPriority="50"/>
+    <w:lsdException w:name="List Table 6 Colorful Accent 3" w:uiPriority="51"/>
+    <w:lsdException w:name="List Table 7 Colorful Accent 3" w:uiPriority="52"/>
+    <w:lsdException w:name="List Table 1 Light Accent 4" w:uiPriority="46"/>
+    <w:lsdException w:name="List Table 2 Accent 4" w:uiPriority="47"/>
+    <w:lsdException w:name="List Table 3 Accent 4" w:uiPriority="48"/>
+    <w:lsdException w:name="List Table 4 Accent 4" w:uiPriority="49"/>
+    <w:lsdException w:name="List Table 5 Dark Accent 4" w:uiPriority="50"/>
+    <w:lsdException w:name="List Table 6 Colorful Accent 4" w:uiPriority="51"/>
+    <w:lsdException w:name="List Table 7 Colorful Accent 4" w:uiPriority="52"/>
+    <w:lsdException w:name="List Table 1 Light Accent 5" w:uiPriority="46"/>
+    <w:lsdException w:name="List Table 2 Accent 5" w:uiPriority="47"/>
+    <w:lsdException w:name="List Table 3 Accent 5" w:uiPriority="48"/>
+    <w:lsdException w:name="List Table 4 Accent 5" w:uiPriority="49"/>
+    <w:lsdException w:name="List Table 5 Dark Accent 5" w:uiPriority="50"/>
+    <w:lsdException w:name="List Table 6 Colorful Accent 5" w:uiPriority="51"/>
+    <w:lsdException w:name="List Table 7 Colorful Accent 5" w:uiPriority="52"/>
+    <w:lsdException w:name="List Table 1 Light Accent 6" w:uiPriority="46"/>
+    <w:lsdException w:name="List Table 2 Accent 6" w:uiPriority="47"/>
+    <w:lsdException w:name="List Table 3 Accent 6" w:uiPriority="48"/>
+    <w:lsdException w:name="List Table 4 Accent 6" w:uiPriority="49"/>
+    <w:lsdException w:name="List Table 5 Dark Accent 6" w:uiPriority="50"/>
+    <w:lsdException w:name="List Table 6 Colorful Accent 6" w:uiPriority="51"/>
+    <w:lsdException w:name="List Table 7 Colorful Accent 6" w:uiPriority="52"/>
   </w:latentStyles>
   <w:style w:type="paragraph" w:default="1" w:styleId="Normal">
     <w:name w:val="Normal"/>
@@ -6166,7 +6299,7 @@
   <a:extraClrSchemeLst/>
   <a:extLst>
     <a:ext uri="{05A4C25C-085E-4340-85A3-A5531E510DB2}">
-      <thm15:themeFamily xmlns:thm15="http://schemas.microsoft.com/office/thememl/2012/main" xmlns="" name="Office Theme" id="{62F939B6-93AF-4DB8-9C6B-D6C7DFDC589F}" vid="{4A3C46E8-61CC-4603-A589-7422A47A8E4A}"/>
+      <thm15:themeFamily xmlns:thm15="http://schemas.microsoft.com/office/thememl/2012/main" name="Office Theme" id="{62F939B6-93AF-4DB8-9C6B-D6C7DFDC589F}" vid="{4A3C46E8-61CC-4603-A589-7422A47A8E4A}"/>
     </a:ext>
   </a:extLst>
 </a:theme>

</xml_diff>